<commit_message>
fianl updated from mehr mah
</commit_message>
<xml_diff>
--- a/file/refrence.docx
+++ b/file/refrence.docx
@@ -154,11 +154,38 @@
                 <w:r>
                   <w:rPr>
                     <w:rFonts w:asciiTheme="majorBidi" w:hAnsiTheme="majorBidi" w:cstheme="majorBidi"/>
-                    <w:noProof/>
-                    <w:sz w:val="20"/>
-                    <w:szCs w:val="20"/>
-                  </w:rPr>
-                  <w:t xml:space="preserve">[1] </w:t>
+                    <w:sz w:val="20"/>
+                    <w:szCs w:val="20"/>
+                    <w:rtl/>
+                  </w:rPr>
+                  <w:t>[</w:t>
+                </w:r>
+                <w:r>
+                  <w:rPr>
+                    <w:rFonts w:asciiTheme="majorBidi" w:hAnsiTheme="majorBidi" w:cstheme="majorBidi"/>
+                    <w:sz w:val="20"/>
+                    <w:szCs w:val="20"/>
+                    <w:rtl/>
+                  </w:rPr>
+                  <w:t>1</w:t>
+                </w:r>
+                <w:r>
+                  <w:rPr>
+                    <w:rFonts w:asciiTheme="majorBidi" w:hAnsiTheme="majorBidi" w:cstheme="majorBidi"/>
+                    <w:sz w:val="20"/>
+                    <w:szCs w:val="20"/>
+                    <w:rtl/>
+                  </w:rPr>
+                  <w:t>]</w:t>
+                </w:r>
+                <w:r>
+                  <w:rPr>
+                    <w:rFonts w:asciiTheme="majorBidi" w:hAnsiTheme="majorBidi" w:cstheme="majorBidi"/>
+                    <w:noProof/>
+                    <w:sz w:val="20"/>
+                    <w:szCs w:val="20"/>
+                  </w:rPr>
+                  <w:t xml:space="preserve"> </w:t>
                 </w:r>
               </w:p>
             </w:tc>
@@ -229,11 +256,29 @@
                 <w:r>
                   <w:rPr>
                     <w:rFonts w:asciiTheme="majorBidi" w:hAnsiTheme="majorBidi" w:cstheme="majorBidi"/>
-                    <w:noProof/>
-                    <w:sz w:val="20"/>
-                    <w:szCs w:val="20"/>
-                  </w:rPr>
-                  <w:t xml:space="preserve">[2] </w:t>
+                    <w:sz w:val="20"/>
+                    <w:szCs w:val="20"/>
+                    <w:rtl/>
+                  </w:rPr>
+                  <w:t>[</w:t>
+                </w:r>
+                <w:r>
+                  <w:rPr>
+                    <w:rFonts w:asciiTheme="majorBidi" w:hAnsiTheme="majorBidi" w:cstheme="majorBidi"/>
+                    <w:sz w:val="20"/>
+                    <w:szCs w:val="20"/>
+                    <w:rtl/>
+                  </w:rPr>
+                  <w:t>2</w:t>
+                </w:r>
+                <w:r>
+                  <w:rPr>
+                    <w:rFonts w:asciiTheme="majorBidi" w:hAnsiTheme="majorBidi" w:cstheme="majorBidi"/>
+                    <w:sz w:val="20"/>
+                    <w:szCs w:val="20"/>
+                    <w:rtl/>
+                  </w:rPr>
+                  <w:t>]</w:t>
                 </w:r>
               </w:p>
             </w:tc>
@@ -391,11 +436,29 @@
                 <w:r>
                   <w:rPr>
                     <w:rFonts w:asciiTheme="majorBidi" w:hAnsiTheme="majorBidi" w:cstheme="majorBidi"/>
-                    <w:noProof/>
-                    <w:sz w:val="20"/>
-                    <w:szCs w:val="20"/>
-                  </w:rPr>
-                  <w:t xml:space="preserve">[3] </w:t>
+                    <w:sz w:val="20"/>
+                    <w:szCs w:val="20"/>
+                    <w:rtl/>
+                  </w:rPr>
+                  <w:t>[</w:t>
+                </w:r>
+                <w:r>
+                  <w:rPr>
+                    <w:rFonts w:asciiTheme="majorBidi" w:hAnsiTheme="majorBidi" w:cstheme="majorBidi"/>
+                    <w:sz w:val="20"/>
+                    <w:szCs w:val="20"/>
+                    <w:rtl/>
+                  </w:rPr>
+                  <w:t>3</w:t>
+                </w:r>
+                <w:r>
+                  <w:rPr>
+                    <w:rFonts w:asciiTheme="majorBidi" w:hAnsiTheme="majorBidi" w:cstheme="majorBidi"/>
+                    <w:sz w:val="20"/>
+                    <w:szCs w:val="20"/>
+                    <w:rtl/>
+                  </w:rPr>
+                  <w:t>]</w:t>
                 </w:r>
               </w:p>
             </w:tc>
@@ -467,11 +530,38 @@
                 <w:r>
                   <w:rPr>
                     <w:rFonts w:asciiTheme="majorBidi" w:hAnsiTheme="majorBidi" w:cstheme="majorBidi"/>
-                    <w:noProof/>
-                    <w:sz w:val="20"/>
-                    <w:szCs w:val="20"/>
-                  </w:rPr>
-                  <w:t xml:space="preserve">[4] </w:t>
+                    <w:sz w:val="20"/>
+                    <w:szCs w:val="20"/>
+                    <w:rtl/>
+                  </w:rPr>
+                  <w:t>[</w:t>
+                </w:r>
+                <w:r>
+                  <w:rPr>
+                    <w:rFonts w:asciiTheme="majorBidi" w:hAnsiTheme="majorBidi" w:cstheme="majorBidi"/>
+                    <w:sz w:val="20"/>
+                    <w:szCs w:val="20"/>
+                    <w:rtl/>
+                  </w:rPr>
+                  <w:t>4</w:t>
+                </w:r>
+                <w:r>
+                  <w:rPr>
+                    <w:rFonts w:asciiTheme="majorBidi" w:hAnsiTheme="majorBidi" w:cstheme="majorBidi"/>
+                    <w:sz w:val="20"/>
+                    <w:szCs w:val="20"/>
+                    <w:rtl/>
+                  </w:rPr>
+                  <w:t>]</w:t>
+                </w:r>
+                <w:r>
+                  <w:rPr>
+                    <w:rFonts w:asciiTheme="majorBidi" w:hAnsiTheme="majorBidi" w:cstheme="majorBidi"/>
+                    <w:noProof/>
+                    <w:sz w:val="20"/>
+                    <w:szCs w:val="20"/>
+                  </w:rPr>
+                  <w:t xml:space="preserve"> </w:t>
                 </w:r>
               </w:p>
             </w:tc>
@@ -543,11 +633,11 @@
                 <w:r>
                   <w:rPr>
                     <w:rFonts w:asciiTheme="majorBidi" w:hAnsiTheme="majorBidi" w:cstheme="majorBidi"/>
-                    <w:noProof/>
-                    <w:sz w:val="20"/>
-                    <w:szCs w:val="20"/>
-                  </w:rPr>
-                  <w:t xml:space="preserve">[5] </w:t>
+                    <w:sz w:val="20"/>
+                    <w:szCs w:val="20"/>
+                    <w:rtl/>
+                  </w:rPr>
+                  <w:t>[5]</w:t>
                 </w:r>
               </w:p>
             </w:tc>
@@ -627,11 +717,38 @@
                 <w:r>
                   <w:rPr>
                     <w:rFonts w:asciiTheme="majorBidi" w:hAnsiTheme="majorBidi" w:cstheme="majorBidi"/>
-                    <w:noProof/>
-                    <w:sz w:val="20"/>
-                    <w:szCs w:val="20"/>
-                  </w:rPr>
-                  <w:t xml:space="preserve">[6] </w:t>
+                    <w:sz w:val="20"/>
+                    <w:szCs w:val="20"/>
+                    <w:rtl/>
+                  </w:rPr>
+                  <w:t>[</w:t>
+                </w:r>
+                <w:r>
+                  <w:rPr>
+                    <w:rFonts w:asciiTheme="majorBidi" w:hAnsiTheme="majorBidi" w:cstheme="majorBidi"/>
+                    <w:sz w:val="20"/>
+                    <w:szCs w:val="20"/>
+                    <w:rtl/>
+                  </w:rPr>
+                  <w:t>6</w:t>
+                </w:r>
+                <w:r>
+                  <w:rPr>
+                    <w:rFonts w:asciiTheme="majorBidi" w:hAnsiTheme="majorBidi" w:cstheme="majorBidi"/>
+                    <w:sz w:val="20"/>
+                    <w:szCs w:val="20"/>
+                    <w:rtl/>
+                  </w:rPr>
+                  <w:t>]</w:t>
+                </w:r>
+                <w:r>
+                  <w:rPr>
+                    <w:rFonts w:asciiTheme="majorBidi" w:hAnsiTheme="majorBidi" w:cstheme="majorBidi"/>
+                    <w:noProof/>
+                    <w:sz w:val="20"/>
+                    <w:szCs w:val="20"/>
+                  </w:rPr>
+                  <w:t xml:space="preserve"> </w:t>
                 </w:r>
               </w:p>
             </w:tc>
@@ -720,11 +837,29 @@
                 <w:r>
                   <w:rPr>
                     <w:rFonts w:asciiTheme="majorBidi" w:hAnsiTheme="majorBidi" w:cstheme="majorBidi"/>
-                    <w:noProof/>
-                    <w:sz w:val="20"/>
-                    <w:szCs w:val="20"/>
-                  </w:rPr>
-                  <w:t xml:space="preserve">[7] </w:t>
+                    <w:sz w:val="20"/>
+                    <w:szCs w:val="20"/>
+                    <w:rtl/>
+                  </w:rPr>
+                  <w:t>[</w:t>
+                </w:r>
+                <w:r>
+                  <w:rPr>
+                    <w:rFonts w:asciiTheme="majorBidi" w:hAnsiTheme="majorBidi" w:cstheme="majorBidi"/>
+                    <w:sz w:val="20"/>
+                    <w:szCs w:val="20"/>
+                    <w:rtl/>
+                  </w:rPr>
+                  <w:t>7</w:t>
+                </w:r>
+                <w:r>
+                  <w:rPr>
+                    <w:rFonts w:asciiTheme="majorBidi" w:hAnsiTheme="majorBidi" w:cstheme="majorBidi"/>
+                    <w:sz w:val="20"/>
+                    <w:szCs w:val="20"/>
+                    <w:rtl/>
+                  </w:rPr>
+                  <w:t>]</w:t>
                 </w:r>
               </w:p>
             </w:tc>
@@ -814,11 +949,29 @@
                 <w:r>
                   <w:rPr>
                     <w:rFonts w:asciiTheme="majorBidi" w:hAnsiTheme="majorBidi" w:cstheme="majorBidi"/>
-                    <w:noProof/>
-                    <w:sz w:val="20"/>
-                    <w:szCs w:val="20"/>
-                  </w:rPr>
-                  <w:t xml:space="preserve">[8] </w:t>
+                    <w:sz w:val="20"/>
+                    <w:szCs w:val="20"/>
+                    <w:rtl/>
+                  </w:rPr>
+                  <w:t>[</w:t>
+                </w:r>
+                <w:r>
+                  <w:rPr>
+                    <w:rFonts w:asciiTheme="majorBidi" w:hAnsiTheme="majorBidi" w:cstheme="majorBidi"/>
+                    <w:sz w:val="20"/>
+                    <w:szCs w:val="20"/>
+                    <w:rtl/>
+                  </w:rPr>
+                  <w:t>8</w:t>
+                </w:r>
+                <w:r>
+                  <w:rPr>
+                    <w:rFonts w:asciiTheme="majorBidi" w:hAnsiTheme="majorBidi" w:cstheme="majorBidi"/>
+                    <w:sz w:val="20"/>
+                    <w:szCs w:val="20"/>
+                    <w:rtl/>
+                  </w:rPr>
+                  <w:t>]</w:t>
                 </w:r>
               </w:p>
             </w:tc>
@@ -907,11 +1060,38 @@
                 <w:r>
                   <w:rPr>
                     <w:rFonts w:asciiTheme="majorBidi" w:hAnsiTheme="majorBidi" w:cstheme="majorBidi"/>
-                    <w:noProof/>
-                    <w:sz w:val="20"/>
-                    <w:szCs w:val="20"/>
-                  </w:rPr>
-                  <w:t xml:space="preserve">[9] </w:t>
+                    <w:sz w:val="20"/>
+                    <w:szCs w:val="20"/>
+                    <w:rtl/>
+                  </w:rPr>
+                  <w:t>[</w:t>
+                </w:r>
+                <w:r>
+                  <w:rPr>
+                    <w:rFonts w:asciiTheme="majorBidi" w:hAnsiTheme="majorBidi" w:cstheme="majorBidi"/>
+                    <w:sz w:val="20"/>
+                    <w:szCs w:val="20"/>
+                    <w:rtl/>
+                  </w:rPr>
+                  <w:t>9</w:t>
+                </w:r>
+                <w:r>
+                  <w:rPr>
+                    <w:rFonts w:asciiTheme="majorBidi" w:hAnsiTheme="majorBidi" w:cstheme="majorBidi"/>
+                    <w:sz w:val="20"/>
+                    <w:szCs w:val="20"/>
+                    <w:rtl/>
+                  </w:rPr>
+                  <w:t>]</w:t>
+                </w:r>
+                <w:r>
+                  <w:rPr>
+                    <w:rFonts w:asciiTheme="majorBidi" w:hAnsiTheme="majorBidi" w:cstheme="majorBidi"/>
+                    <w:noProof/>
+                    <w:sz w:val="20"/>
+                    <w:szCs w:val="20"/>
+                  </w:rPr>
+                  <w:t xml:space="preserve"> </w:t>
                 </w:r>
               </w:p>
             </w:tc>
@@ -998,11 +1178,38 @@
                 <w:r>
                   <w:rPr>
                     <w:rFonts w:asciiTheme="majorBidi" w:hAnsiTheme="majorBidi" w:cstheme="majorBidi"/>
-                    <w:noProof/>
-                    <w:sz w:val="20"/>
-                    <w:szCs w:val="20"/>
-                  </w:rPr>
-                  <w:t xml:space="preserve">[10] </w:t>
+                    <w:sz w:val="20"/>
+                    <w:szCs w:val="20"/>
+                    <w:rtl/>
+                  </w:rPr>
+                  <w:t>[</w:t>
+                </w:r>
+                <w:r>
+                  <w:rPr>
+                    <w:rFonts w:asciiTheme="majorBidi" w:hAnsiTheme="majorBidi" w:cstheme="majorBidi"/>
+                    <w:sz w:val="20"/>
+                    <w:szCs w:val="20"/>
+                    <w:rtl/>
+                  </w:rPr>
+                  <w:t>10</w:t>
+                </w:r>
+                <w:r>
+                  <w:rPr>
+                    <w:rFonts w:asciiTheme="majorBidi" w:hAnsiTheme="majorBidi" w:cstheme="majorBidi"/>
+                    <w:sz w:val="20"/>
+                    <w:szCs w:val="20"/>
+                    <w:rtl/>
+                  </w:rPr>
+                  <w:t>]</w:t>
+                </w:r>
+                <w:r>
+                  <w:rPr>
+                    <w:rFonts w:asciiTheme="majorBidi" w:hAnsiTheme="majorBidi" w:cstheme="majorBidi"/>
+                    <w:noProof/>
+                    <w:sz w:val="20"/>
+                    <w:szCs w:val="20"/>
+                  </w:rPr>
+                  <w:t xml:space="preserve"> </w:t>
                 </w:r>
               </w:p>
             </w:tc>
@@ -1102,11 +1309,38 @@
                 <w:r>
                   <w:rPr>
                     <w:rFonts w:asciiTheme="majorBidi" w:hAnsiTheme="majorBidi" w:cstheme="majorBidi"/>
-                    <w:noProof/>
-                    <w:sz w:val="20"/>
-                    <w:szCs w:val="20"/>
-                  </w:rPr>
-                  <w:t xml:space="preserve">[11] </w:t>
+                    <w:sz w:val="20"/>
+                    <w:szCs w:val="20"/>
+                    <w:rtl/>
+                  </w:rPr>
+                  <w:t>[</w:t>
+                </w:r>
+                <w:r>
+                  <w:rPr>
+                    <w:rFonts w:asciiTheme="majorBidi" w:hAnsiTheme="majorBidi" w:cstheme="majorBidi"/>
+                    <w:sz w:val="20"/>
+                    <w:szCs w:val="20"/>
+                    <w:rtl/>
+                  </w:rPr>
+                  <w:t>11</w:t>
+                </w:r>
+                <w:r>
+                  <w:rPr>
+                    <w:rFonts w:asciiTheme="majorBidi" w:hAnsiTheme="majorBidi" w:cstheme="majorBidi"/>
+                    <w:sz w:val="20"/>
+                    <w:szCs w:val="20"/>
+                    <w:rtl/>
+                  </w:rPr>
+                  <w:t>]</w:t>
+                </w:r>
+                <w:r>
+                  <w:rPr>
+                    <w:rFonts w:asciiTheme="majorBidi" w:hAnsiTheme="majorBidi" w:cstheme="majorBidi"/>
+                    <w:noProof/>
+                    <w:sz w:val="20"/>
+                    <w:szCs w:val="20"/>
+                  </w:rPr>
+                  <w:t xml:space="preserve"> </w:t>
                 </w:r>
               </w:p>
             </w:tc>
@@ -1254,11 +1488,38 @@
                 <w:r>
                   <w:rPr>
                     <w:rFonts w:asciiTheme="majorBidi" w:hAnsiTheme="majorBidi" w:cstheme="majorBidi"/>
-                    <w:noProof/>
-                    <w:sz w:val="20"/>
-                    <w:szCs w:val="20"/>
-                  </w:rPr>
-                  <w:t xml:space="preserve">[12] </w:t>
+                    <w:sz w:val="20"/>
+                    <w:szCs w:val="20"/>
+                    <w:rtl/>
+                  </w:rPr>
+                  <w:t>[</w:t>
+                </w:r>
+                <w:r>
+                  <w:rPr>
+                    <w:rFonts w:asciiTheme="majorBidi" w:hAnsiTheme="majorBidi" w:cstheme="majorBidi"/>
+                    <w:sz w:val="20"/>
+                    <w:szCs w:val="20"/>
+                    <w:rtl/>
+                  </w:rPr>
+                  <w:t>12</w:t>
+                </w:r>
+                <w:r>
+                  <w:rPr>
+                    <w:rFonts w:asciiTheme="majorBidi" w:hAnsiTheme="majorBidi" w:cstheme="majorBidi"/>
+                    <w:sz w:val="20"/>
+                    <w:szCs w:val="20"/>
+                    <w:rtl/>
+                  </w:rPr>
+                  <w:t>]</w:t>
+                </w:r>
+                <w:r>
+                  <w:rPr>
+                    <w:rFonts w:asciiTheme="majorBidi" w:hAnsiTheme="majorBidi" w:cstheme="majorBidi"/>
+                    <w:noProof/>
+                    <w:sz w:val="20"/>
+                    <w:szCs w:val="20"/>
+                  </w:rPr>
+                  <w:t xml:space="preserve"> </w:t>
                 </w:r>
               </w:p>
             </w:tc>
@@ -1384,11 +1645,29 @@
                 <w:r>
                   <w:rPr>
                     <w:rFonts w:asciiTheme="majorBidi" w:hAnsiTheme="majorBidi" w:cstheme="majorBidi"/>
-                    <w:noProof/>
-                    <w:sz w:val="20"/>
-                    <w:szCs w:val="20"/>
-                  </w:rPr>
-                  <w:t xml:space="preserve">[13] </w:t>
+                    <w:sz w:val="20"/>
+                    <w:szCs w:val="20"/>
+                    <w:rtl/>
+                  </w:rPr>
+                  <w:t>[</w:t>
+                </w:r>
+                <w:r>
+                  <w:rPr>
+                    <w:rFonts w:asciiTheme="majorBidi" w:hAnsiTheme="majorBidi" w:cstheme="majorBidi"/>
+                    <w:sz w:val="20"/>
+                    <w:szCs w:val="20"/>
+                    <w:rtl/>
+                  </w:rPr>
+                  <w:t>13</w:t>
+                </w:r>
+                <w:r>
+                  <w:rPr>
+                    <w:rFonts w:asciiTheme="majorBidi" w:hAnsiTheme="majorBidi" w:cstheme="majorBidi"/>
+                    <w:sz w:val="20"/>
+                    <w:szCs w:val="20"/>
+                    <w:rtl/>
+                  </w:rPr>
+                  <w:t>]</w:t>
                 </w:r>
               </w:p>
             </w:tc>
@@ -1459,11 +1738,29 @@
                 <w:r>
                   <w:rPr>
                     <w:rFonts w:asciiTheme="majorBidi" w:hAnsiTheme="majorBidi" w:cstheme="majorBidi"/>
-                    <w:noProof/>
-                    <w:sz w:val="20"/>
-                    <w:szCs w:val="20"/>
-                  </w:rPr>
-                  <w:t xml:space="preserve">[14] </w:t>
+                    <w:sz w:val="20"/>
+                    <w:szCs w:val="20"/>
+                    <w:rtl/>
+                  </w:rPr>
+                  <w:t>[</w:t>
+                </w:r>
+                <w:r>
+                  <w:rPr>
+                    <w:rFonts w:asciiTheme="majorBidi" w:hAnsiTheme="majorBidi" w:cstheme="majorBidi"/>
+                    <w:sz w:val="20"/>
+                    <w:szCs w:val="20"/>
+                    <w:rtl/>
+                  </w:rPr>
+                  <w:t>14</w:t>
+                </w:r>
+                <w:r>
+                  <w:rPr>
+                    <w:rFonts w:asciiTheme="majorBidi" w:hAnsiTheme="majorBidi" w:cstheme="majorBidi"/>
+                    <w:sz w:val="20"/>
+                    <w:szCs w:val="20"/>
+                    <w:rtl/>
+                  </w:rPr>
+                  <w:t>]</w:t>
                 </w:r>
               </w:p>
             </w:tc>
@@ -1551,11 +1848,38 @@
                 <w:r>
                   <w:rPr>
                     <w:rFonts w:asciiTheme="majorBidi" w:hAnsiTheme="majorBidi" w:cstheme="majorBidi"/>
-                    <w:noProof/>
-                    <w:sz w:val="20"/>
-                    <w:szCs w:val="20"/>
-                  </w:rPr>
-                  <w:t xml:space="preserve">[15] </w:t>
+                    <w:sz w:val="20"/>
+                    <w:szCs w:val="20"/>
+                    <w:rtl/>
+                  </w:rPr>
+                  <w:t>[</w:t>
+                </w:r>
+                <w:r>
+                  <w:rPr>
+                    <w:rFonts w:asciiTheme="majorBidi" w:hAnsiTheme="majorBidi" w:cstheme="majorBidi"/>
+                    <w:sz w:val="20"/>
+                    <w:szCs w:val="20"/>
+                    <w:rtl/>
+                  </w:rPr>
+                  <w:t>1</w:t>
+                </w:r>
+                <w:r>
+                  <w:rPr>
+                    <w:rFonts w:asciiTheme="majorBidi" w:hAnsiTheme="majorBidi" w:cstheme="majorBidi"/>
+                    <w:sz w:val="20"/>
+                    <w:szCs w:val="20"/>
+                    <w:rtl/>
+                  </w:rPr>
+                  <w:t>5]</w:t>
+                </w:r>
+                <w:r>
+                  <w:rPr>
+                    <w:rFonts w:asciiTheme="majorBidi" w:hAnsiTheme="majorBidi" w:cstheme="majorBidi"/>
+                    <w:noProof/>
+                    <w:sz w:val="20"/>
+                    <w:szCs w:val="20"/>
+                  </w:rPr>
+                  <w:t xml:space="preserve"> </w:t>
                 </w:r>
               </w:p>
             </w:tc>
@@ -1641,11 +1965,38 @@
                 <w:r>
                   <w:rPr>
                     <w:rFonts w:asciiTheme="majorBidi" w:hAnsiTheme="majorBidi" w:cstheme="majorBidi"/>
-                    <w:noProof/>
-                    <w:sz w:val="20"/>
-                    <w:szCs w:val="20"/>
-                  </w:rPr>
-                  <w:t xml:space="preserve">[16] </w:t>
+                    <w:sz w:val="20"/>
+                    <w:szCs w:val="20"/>
+                    <w:rtl/>
+                  </w:rPr>
+                  <w:t>[</w:t>
+                </w:r>
+                <w:r>
+                  <w:rPr>
+                    <w:rFonts w:asciiTheme="majorBidi" w:hAnsiTheme="majorBidi" w:cstheme="majorBidi"/>
+                    <w:sz w:val="20"/>
+                    <w:szCs w:val="20"/>
+                    <w:rtl/>
+                  </w:rPr>
+                  <w:t>16</w:t>
+                </w:r>
+                <w:r>
+                  <w:rPr>
+                    <w:rFonts w:asciiTheme="majorBidi" w:hAnsiTheme="majorBidi" w:cstheme="majorBidi"/>
+                    <w:sz w:val="20"/>
+                    <w:szCs w:val="20"/>
+                    <w:rtl/>
+                  </w:rPr>
+                  <w:t>]</w:t>
+                </w:r>
+                <w:r>
+                  <w:rPr>
+                    <w:rFonts w:asciiTheme="majorBidi" w:hAnsiTheme="majorBidi" w:cstheme="majorBidi"/>
+                    <w:noProof/>
+                    <w:sz w:val="20"/>
+                    <w:szCs w:val="20"/>
+                  </w:rPr>
+                  <w:t xml:space="preserve"> </w:t>
                 </w:r>
               </w:p>
             </w:tc>
@@ -1716,11 +2067,38 @@
                 <w:r>
                   <w:rPr>
                     <w:rFonts w:asciiTheme="majorBidi" w:hAnsiTheme="majorBidi" w:cstheme="majorBidi"/>
-                    <w:noProof/>
-                    <w:sz w:val="20"/>
-                    <w:szCs w:val="20"/>
-                  </w:rPr>
-                  <w:t xml:space="preserve">[17] </w:t>
+                    <w:sz w:val="20"/>
+                    <w:szCs w:val="20"/>
+                    <w:rtl/>
+                  </w:rPr>
+                  <w:t>[</w:t>
+                </w:r>
+                <w:r>
+                  <w:rPr>
+                    <w:rFonts w:asciiTheme="majorBidi" w:hAnsiTheme="majorBidi" w:cstheme="majorBidi"/>
+                    <w:sz w:val="20"/>
+                    <w:szCs w:val="20"/>
+                    <w:rtl/>
+                  </w:rPr>
+                  <w:t>17</w:t>
+                </w:r>
+                <w:r>
+                  <w:rPr>
+                    <w:rFonts w:asciiTheme="majorBidi" w:hAnsiTheme="majorBidi" w:cstheme="majorBidi"/>
+                    <w:sz w:val="20"/>
+                    <w:szCs w:val="20"/>
+                    <w:rtl/>
+                  </w:rPr>
+                  <w:t>]</w:t>
+                </w:r>
+                <w:r>
+                  <w:rPr>
+                    <w:rFonts w:asciiTheme="majorBidi" w:hAnsiTheme="majorBidi" w:cstheme="majorBidi"/>
+                    <w:noProof/>
+                    <w:sz w:val="20"/>
+                    <w:szCs w:val="20"/>
+                  </w:rPr>
+                  <w:t xml:space="preserve"> </w:t>
                 </w:r>
               </w:p>
             </w:tc>
@@ -1811,11 +2189,29 @@
                 <w:r>
                   <w:rPr>
                     <w:rFonts w:asciiTheme="majorBidi" w:hAnsiTheme="majorBidi" w:cstheme="majorBidi"/>
-                    <w:noProof/>
-                    <w:sz w:val="20"/>
-                    <w:szCs w:val="20"/>
-                  </w:rPr>
-                  <w:t xml:space="preserve">[18] </w:t>
+                    <w:sz w:val="20"/>
+                    <w:szCs w:val="20"/>
+                    <w:rtl/>
+                  </w:rPr>
+                  <w:t>[</w:t>
+                </w:r>
+                <w:r>
+                  <w:rPr>
+                    <w:rFonts w:asciiTheme="majorBidi" w:hAnsiTheme="majorBidi" w:cstheme="majorBidi"/>
+                    <w:sz w:val="20"/>
+                    <w:szCs w:val="20"/>
+                    <w:rtl/>
+                  </w:rPr>
+                  <w:t>18</w:t>
+                </w:r>
+                <w:r>
+                  <w:rPr>
+                    <w:rFonts w:asciiTheme="majorBidi" w:hAnsiTheme="majorBidi" w:cstheme="majorBidi"/>
+                    <w:sz w:val="20"/>
+                    <w:szCs w:val="20"/>
+                    <w:rtl/>
+                  </w:rPr>
+                  <w:t>]</w:t>
                 </w:r>
               </w:p>
             </w:tc>
@@ -1894,11 +2290,38 @@
                 <w:r>
                   <w:rPr>
                     <w:rFonts w:asciiTheme="majorBidi" w:hAnsiTheme="majorBidi" w:cstheme="majorBidi"/>
-                    <w:noProof/>
-                    <w:sz w:val="20"/>
-                    <w:szCs w:val="20"/>
-                  </w:rPr>
-                  <w:t xml:space="preserve">[19] </w:t>
+                    <w:sz w:val="20"/>
+                    <w:szCs w:val="20"/>
+                    <w:rtl/>
+                  </w:rPr>
+                  <w:t>[</w:t>
+                </w:r>
+                <w:r>
+                  <w:rPr>
+                    <w:rFonts w:asciiTheme="majorBidi" w:hAnsiTheme="majorBidi" w:cstheme="majorBidi"/>
+                    <w:sz w:val="20"/>
+                    <w:szCs w:val="20"/>
+                    <w:rtl/>
+                  </w:rPr>
+                  <w:t>19</w:t>
+                </w:r>
+                <w:r>
+                  <w:rPr>
+                    <w:rFonts w:asciiTheme="majorBidi" w:hAnsiTheme="majorBidi" w:cstheme="majorBidi"/>
+                    <w:sz w:val="20"/>
+                    <w:szCs w:val="20"/>
+                    <w:rtl/>
+                  </w:rPr>
+                  <w:t>]</w:t>
+                </w:r>
+                <w:r>
+                  <w:rPr>
+                    <w:rFonts w:asciiTheme="majorBidi" w:hAnsiTheme="majorBidi" w:cstheme="majorBidi"/>
+                    <w:noProof/>
+                    <w:sz w:val="20"/>
+                    <w:szCs w:val="20"/>
+                  </w:rPr>
+                  <w:t xml:space="preserve"> </w:t>
                 </w:r>
               </w:p>
             </w:tc>
@@ -1989,11 +2412,29 @@
                 <w:r>
                   <w:rPr>
                     <w:rFonts w:asciiTheme="majorBidi" w:hAnsiTheme="majorBidi" w:cstheme="majorBidi"/>
-                    <w:noProof/>
-                    <w:sz w:val="20"/>
-                    <w:szCs w:val="20"/>
-                  </w:rPr>
-                  <w:t xml:space="preserve">[20] </w:t>
+                    <w:sz w:val="20"/>
+                    <w:szCs w:val="20"/>
+                    <w:rtl/>
+                  </w:rPr>
+                  <w:t>[</w:t>
+                </w:r>
+                <w:r>
+                  <w:rPr>
+                    <w:rFonts w:asciiTheme="majorBidi" w:hAnsiTheme="majorBidi" w:cstheme="majorBidi"/>
+                    <w:sz w:val="20"/>
+                    <w:szCs w:val="20"/>
+                    <w:rtl/>
+                  </w:rPr>
+                  <w:t>20</w:t>
+                </w:r>
+                <w:r>
+                  <w:rPr>
+                    <w:rFonts w:asciiTheme="majorBidi" w:hAnsiTheme="majorBidi" w:cstheme="majorBidi"/>
+                    <w:sz w:val="20"/>
+                    <w:szCs w:val="20"/>
+                    <w:rtl/>
+                  </w:rPr>
+                  <w:t>]</w:t>
                 </w:r>
               </w:p>
             </w:tc>
@@ -2084,11 +2525,38 @@
                 <w:r>
                   <w:rPr>
                     <w:rFonts w:asciiTheme="majorBidi" w:hAnsiTheme="majorBidi" w:cstheme="majorBidi"/>
-                    <w:noProof/>
-                    <w:sz w:val="20"/>
-                    <w:szCs w:val="20"/>
-                  </w:rPr>
-                  <w:t xml:space="preserve">[21] </w:t>
+                    <w:sz w:val="20"/>
+                    <w:szCs w:val="20"/>
+                    <w:rtl/>
+                  </w:rPr>
+                  <w:t>[</w:t>
+                </w:r>
+                <w:r>
+                  <w:rPr>
+                    <w:rFonts w:asciiTheme="majorBidi" w:hAnsiTheme="majorBidi" w:cstheme="majorBidi"/>
+                    <w:sz w:val="20"/>
+                    <w:szCs w:val="20"/>
+                    <w:rtl/>
+                  </w:rPr>
+                  <w:t>21</w:t>
+                </w:r>
+                <w:r>
+                  <w:rPr>
+                    <w:rFonts w:asciiTheme="majorBidi" w:hAnsiTheme="majorBidi" w:cstheme="majorBidi"/>
+                    <w:sz w:val="20"/>
+                    <w:szCs w:val="20"/>
+                    <w:rtl/>
+                  </w:rPr>
+                  <w:t>]</w:t>
+                </w:r>
+                <w:r>
+                  <w:rPr>
+                    <w:rFonts w:asciiTheme="majorBidi" w:hAnsiTheme="majorBidi" w:cstheme="majorBidi"/>
+                    <w:noProof/>
+                    <w:sz w:val="20"/>
+                    <w:szCs w:val="20"/>
+                  </w:rPr>
+                  <w:t xml:space="preserve"> </w:t>
                 </w:r>
               </w:p>
             </w:tc>
@@ -2158,11 +2626,38 @@
                 <w:r>
                   <w:rPr>
                     <w:rFonts w:asciiTheme="majorBidi" w:hAnsiTheme="majorBidi" w:cstheme="majorBidi"/>
-                    <w:noProof/>
-                    <w:sz w:val="20"/>
-                    <w:szCs w:val="20"/>
-                  </w:rPr>
-                  <w:t xml:space="preserve">[22] </w:t>
+                    <w:sz w:val="20"/>
+                    <w:szCs w:val="20"/>
+                    <w:rtl/>
+                  </w:rPr>
+                  <w:t>[</w:t>
+                </w:r>
+                <w:r>
+                  <w:rPr>
+                    <w:rFonts w:asciiTheme="majorBidi" w:hAnsiTheme="majorBidi" w:cstheme="majorBidi"/>
+                    <w:sz w:val="20"/>
+                    <w:szCs w:val="20"/>
+                    <w:rtl/>
+                  </w:rPr>
+                  <w:t>22</w:t>
+                </w:r>
+                <w:r>
+                  <w:rPr>
+                    <w:rFonts w:asciiTheme="majorBidi" w:hAnsiTheme="majorBidi" w:cstheme="majorBidi"/>
+                    <w:sz w:val="20"/>
+                    <w:szCs w:val="20"/>
+                    <w:rtl/>
+                  </w:rPr>
+                  <w:t>]</w:t>
+                </w:r>
+                <w:r>
+                  <w:rPr>
+                    <w:rFonts w:asciiTheme="majorBidi" w:hAnsiTheme="majorBidi" w:cstheme="majorBidi"/>
+                    <w:noProof/>
+                    <w:sz w:val="20"/>
+                    <w:szCs w:val="20"/>
+                  </w:rPr>
+                  <w:t xml:space="preserve"> </w:t>
                 </w:r>
               </w:p>
             </w:tc>
@@ -2253,12 +2748,30 @@
                 <w:r>
                   <w:rPr>
                     <w:rFonts w:asciiTheme="majorBidi" w:hAnsiTheme="majorBidi" w:cstheme="majorBidi"/>
-                    <w:noProof/>
-                    <w:sz w:val="20"/>
-                    <w:szCs w:val="20"/>
+                    <w:sz w:val="20"/>
+                    <w:szCs w:val="20"/>
+                    <w:rtl/>
                   </w:rPr>
                   <w:lastRenderedPageBreak/>
-                  <w:t xml:space="preserve">[23] </w:t>
+                  <w:t>[</w:t>
+                </w:r>
+                <w:r>
+                  <w:rPr>
+                    <w:rFonts w:asciiTheme="majorBidi" w:hAnsiTheme="majorBidi" w:cstheme="majorBidi"/>
+                    <w:sz w:val="20"/>
+                    <w:szCs w:val="20"/>
+                    <w:rtl/>
+                  </w:rPr>
+                  <w:t>23</w:t>
+                </w:r>
+                <w:r>
+                  <w:rPr>
+                    <w:rFonts w:asciiTheme="majorBidi" w:hAnsiTheme="majorBidi" w:cstheme="majorBidi"/>
+                    <w:sz w:val="20"/>
+                    <w:szCs w:val="20"/>
+                    <w:rtl/>
+                  </w:rPr>
+                  <w:t>]</w:t>
                 </w:r>
               </w:p>
             </w:tc>
@@ -2349,11 +2862,38 @@
                 <w:r>
                   <w:rPr>
                     <w:rFonts w:asciiTheme="majorBidi" w:hAnsiTheme="majorBidi" w:cstheme="majorBidi"/>
-                    <w:noProof/>
-                    <w:sz w:val="20"/>
-                    <w:szCs w:val="20"/>
-                  </w:rPr>
-                  <w:t xml:space="preserve">[24] </w:t>
+                    <w:sz w:val="20"/>
+                    <w:szCs w:val="20"/>
+                    <w:rtl/>
+                  </w:rPr>
+                  <w:t>[</w:t>
+                </w:r>
+                <w:r>
+                  <w:rPr>
+                    <w:rFonts w:asciiTheme="majorBidi" w:hAnsiTheme="majorBidi" w:cstheme="majorBidi"/>
+                    <w:sz w:val="20"/>
+                    <w:szCs w:val="20"/>
+                    <w:rtl/>
+                  </w:rPr>
+                  <w:t>24</w:t>
+                </w:r>
+                <w:r>
+                  <w:rPr>
+                    <w:rFonts w:asciiTheme="majorBidi" w:hAnsiTheme="majorBidi" w:cstheme="majorBidi"/>
+                    <w:sz w:val="20"/>
+                    <w:szCs w:val="20"/>
+                    <w:rtl/>
+                  </w:rPr>
+                  <w:t>]</w:t>
+                </w:r>
+                <w:r>
+                  <w:rPr>
+                    <w:rFonts w:asciiTheme="majorBidi" w:hAnsiTheme="majorBidi" w:cstheme="majorBidi"/>
+                    <w:noProof/>
+                    <w:sz w:val="20"/>
+                    <w:szCs w:val="20"/>
+                  </w:rPr>
+                  <w:t xml:space="preserve"> </w:t>
                 </w:r>
               </w:p>
             </w:tc>
@@ -2442,11 +2982,38 @@
                 <w:r>
                   <w:rPr>
                     <w:rFonts w:asciiTheme="majorBidi" w:hAnsiTheme="majorBidi" w:cstheme="majorBidi"/>
-                    <w:noProof/>
-                    <w:sz w:val="20"/>
-                    <w:szCs w:val="20"/>
-                  </w:rPr>
-                  <w:t xml:space="preserve">[25] </w:t>
+                    <w:sz w:val="20"/>
+                    <w:szCs w:val="20"/>
+                    <w:rtl/>
+                  </w:rPr>
+                  <w:t>[</w:t>
+                </w:r>
+                <w:r>
+                  <w:rPr>
+                    <w:rFonts w:asciiTheme="majorBidi" w:hAnsiTheme="majorBidi" w:cstheme="majorBidi"/>
+                    <w:sz w:val="20"/>
+                    <w:szCs w:val="20"/>
+                    <w:rtl/>
+                  </w:rPr>
+                  <w:t>2</w:t>
+                </w:r>
+                <w:r>
+                  <w:rPr>
+                    <w:rFonts w:asciiTheme="majorBidi" w:hAnsiTheme="majorBidi" w:cstheme="majorBidi"/>
+                    <w:sz w:val="20"/>
+                    <w:szCs w:val="20"/>
+                    <w:rtl/>
+                  </w:rPr>
+                  <w:t>5]</w:t>
+                </w:r>
+                <w:r>
+                  <w:rPr>
+                    <w:rFonts w:asciiTheme="majorBidi" w:hAnsiTheme="majorBidi" w:cstheme="majorBidi"/>
+                    <w:noProof/>
+                    <w:sz w:val="20"/>
+                    <w:szCs w:val="20"/>
+                  </w:rPr>
+                  <w:t xml:space="preserve"> </w:t>
                 </w:r>
               </w:p>
             </w:tc>
@@ -2538,11 +3105,38 @@
                 <w:r>
                   <w:rPr>
                     <w:rFonts w:asciiTheme="majorBidi" w:hAnsiTheme="majorBidi" w:cstheme="majorBidi"/>
-                    <w:noProof/>
-                    <w:sz w:val="20"/>
-                    <w:szCs w:val="20"/>
-                  </w:rPr>
-                  <w:t xml:space="preserve">[26] </w:t>
+                    <w:sz w:val="20"/>
+                    <w:szCs w:val="20"/>
+                    <w:rtl/>
+                  </w:rPr>
+                  <w:t>[</w:t>
+                </w:r>
+                <w:r>
+                  <w:rPr>
+                    <w:rFonts w:asciiTheme="majorBidi" w:hAnsiTheme="majorBidi" w:cstheme="majorBidi"/>
+                    <w:sz w:val="20"/>
+                    <w:szCs w:val="20"/>
+                    <w:rtl/>
+                  </w:rPr>
+                  <w:t>26</w:t>
+                </w:r>
+                <w:r>
+                  <w:rPr>
+                    <w:rFonts w:asciiTheme="majorBidi" w:hAnsiTheme="majorBidi" w:cstheme="majorBidi"/>
+                    <w:sz w:val="20"/>
+                    <w:szCs w:val="20"/>
+                    <w:rtl/>
+                  </w:rPr>
+                  <w:t>]</w:t>
+                </w:r>
+                <w:r>
+                  <w:rPr>
+                    <w:rFonts w:asciiTheme="majorBidi" w:hAnsiTheme="majorBidi" w:cstheme="majorBidi"/>
+                    <w:noProof/>
+                    <w:sz w:val="20"/>
+                    <w:szCs w:val="20"/>
+                  </w:rPr>
+                  <w:t xml:space="preserve"> </w:t>
                 </w:r>
               </w:p>
             </w:tc>
@@ -2856,11 +3450,38 @@
                 <w:r>
                   <w:rPr>
                     <w:rFonts w:asciiTheme="majorBidi" w:hAnsiTheme="majorBidi" w:cstheme="majorBidi"/>
-                    <w:noProof/>
-                    <w:sz w:val="20"/>
-                    <w:szCs w:val="20"/>
-                  </w:rPr>
-                  <w:t xml:space="preserve">[27] </w:t>
+                    <w:sz w:val="20"/>
+                    <w:szCs w:val="20"/>
+                    <w:rtl/>
+                  </w:rPr>
+                  <w:t>[</w:t>
+                </w:r>
+                <w:r>
+                  <w:rPr>
+                    <w:rFonts w:asciiTheme="majorBidi" w:hAnsiTheme="majorBidi" w:cstheme="majorBidi"/>
+                    <w:sz w:val="20"/>
+                    <w:szCs w:val="20"/>
+                    <w:rtl/>
+                  </w:rPr>
+                  <w:t>27</w:t>
+                </w:r>
+                <w:r>
+                  <w:rPr>
+                    <w:rFonts w:asciiTheme="majorBidi" w:hAnsiTheme="majorBidi" w:cstheme="majorBidi"/>
+                    <w:sz w:val="20"/>
+                    <w:szCs w:val="20"/>
+                    <w:rtl/>
+                  </w:rPr>
+                  <w:t>]</w:t>
+                </w:r>
+                <w:r>
+                  <w:rPr>
+                    <w:rFonts w:asciiTheme="majorBidi" w:hAnsiTheme="majorBidi" w:cstheme="majorBidi"/>
+                    <w:noProof/>
+                    <w:sz w:val="20"/>
+                    <w:szCs w:val="20"/>
+                  </w:rPr>
+                  <w:t xml:space="preserve"> </w:t>
                 </w:r>
               </w:p>
             </w:tc>
@@ -3012,11 +3633,38 @@
                 <w:r>
                   <w:rPr>
                     <w:rFonts w:asciiTheme="majorBidi" w:hAnsiTheme="majorBidi" w:cstheme="majorBidi"/>
-                    <w:noProof/>
-                    <w:sz w:val="20"/>
-                    <w:szCs w:val="20"/>
-                  </w:rPr>
-                  <w:t xml:space="preserve">[28] </w:t>
+                    <w:sz w:val="20"/>
+                    <w:szCs w:val="20"/>
+                    <w:rtl/>
+                  </w:rPr>
+                  <w:t>[</w:t>
+                </w:r>
+                <w:r>
+                  <w:rPr>
+                    <w:rFonts w:asciiTheme="majorBidi" w:hAnsiTheme="majorBidi" w:cstheme="majorBidi"/>
+                    <w:sz w:val="20"/>
+                    <w:szCs w:val="20"/>
+                    <w:rtl/>
+                  </w:rPr>
+                  <w:t>28</w:t>
+                </w:r>
+                <w:r>
+                  <w:rPr>
+                    <w:rFonts w:asciiTheme="majorBidi" w:hAnsiTheme="majorBidi" w:cstheme="majorBidi"/>
+                    <w:sz w:val="20"/>
+                    <w:szCs w:val="20"/>
+                    <w:rtl/>
+                  </w:rPr>
+                  <w:t>]</w:t>
+                </w:r>
+                <w:r>
+                  <w:rPr>
+                    <w:rFonts w:asciiTheme="majorBidi" w:hAnsiTheme="majorBidi" w:cstheme="majorBidi"/>
+                    <w:noProof/>
+                    <w:sz w:val="20"/>
+                    <w:szCs w:val="20"/>
+                  </w:rPr>
+                  <w:t xml:space="preserve"> </w:t>
                 </w:r>
               </w:p>
             </w:tc>
@@ -3136,11 +3784,38 @@
                 <w:r>
                   <w:rPr>
                     <w:rFonts w:asciiTheme="majorBidi" w:hAnsiTheme="majorBidi" w:cstheme="majorBidi"/>
-                    <w:noProof/>
-                    <w:sz w:val="20"/>
-                    <w:szCs w:val="20"/>
-                  </w:rPr>
-                  <w:t xml:space="preserve">[29] </w:t>
+                    <w:sz w:val="20"/>
+                    <w:szCs w:val="20"/>
+                    <w:rtl/>
+                  </w:rPr>
+                  <w:t>[</w:t>
+                </w:r>
+                <w:r>
+                  <w:rPr>
+                    <w:rFonts w:asciiTheme="majorBidi" w:hAnsiTheme="majorBidi" w:cstheme="majorBidi"/>
+                    <w:sz w:val="20"/>
+                    <w:szCs w:val="20"/>
+                    <w:rtl/>
+                  </w:rPr>
+                  <w:t>29</w:t>
+                </w:r>
+                <w:r>
+                  <w:rPr>
+                    <w:rFonts w:asciiTheme="majorBidi" w:hAnsiTheme="majorBidi" w:cstheme="majorBidi"/>
+                    <w:sz w:val="20"/>
+                    <w:szCs w:val="20"/>
+                    <w:rtl/>
+                  </w:rPr>
+                  <w:t>]</w:t>
+                </w:r>
+                <w:r>
+                  <w:rPr>
+                    <w:rFonts w:asciiTheme="majorBidi" w:hAnsiTheme="majorBidi" w:cstheme="majorBidi"/>
+                    <w:noProof/>
+                    <w:sz w:val="20"/>
+                    <w:szCs w:val="20"/>
+                  </w:rPr>
+                  <w:t xml:space="preserve"> </w:t>
                 </w:r>
               </w:p>
             </w:tc>
@@ -3281,11 +3956,38 @@
                 <w:r>
                   <w:rPr>
                     <w:rFonts w:asciiTheme="majorBidi" w:hAnsiTheme="majorBidi" w:cstheme="majorBidi"/>
-                    <w:noProof/>
-                    <w:sz w:val="20"/>
-                    <w:szCs w:val="20"/>
-                  </w:rPr>
-                  <w:t xml:space="preserve">[30] </w:t>
+                    <w:sz w:val="20"/>
+                    <w:szCs w:val="20"/>
+                    <w:rtl/>
+                  </w:rPr>
+                  <w:t>[</w:t>
+                </w:r>
+                <w:r>
+                  <w:rPr>
+                    <w:rFonts w:asciiTheme="majorBidi" w:hAnsiTheme="majorBidi" w:cstheme="majorBidi"/>
+                    <w:sz w:val="20"/>
+                    <w:szCs w:val="20"/>
+                    <w:rtl/>
+                  </w:rPr>
+                  <w:t>30</w:t>
+                </w:r>
+                <w:r>
+                  <w:rPr>
+                    <w:rFonts w:asciiTheme="majorBidi" w:hAnsiTheme="majorBidi" w:cstheme="majorBidi"/>
+                    <w:sz w:val="20"/>
+                    <w:szCs w:val="20"/>
+                    <w:rtl/>
+                  </w:rPr>
+                  <w:t>]</w:t>
+                </w:r>
+                <w:r>
+                  <w:rPr>
+                    <w:rFonts w:asciiTheme="majorBidi" w:hAnsiTheme="majorBidi" w:cstheme="majorBidi"/>
+                    <w:noProof/>
+                    <w:sz w:val="20"/>
+                    <w:szCs w:val="20"/>
+                  </w:rPr>
+                  <w:t xml:space="preserve"> </w:t>
                 </w:r>
               </w:p>
             </w:tc>
@@ -3398,7 +4100,6 @@
                   <w:bottom w:w="15" w:type="dxa"/>
                   <w:right w:w="15" w:type="dxa"/>
                 </w:tcMar>
-                <w:hideMark/>
               </w:tcPr>
               <w:p>
                 <w:pPr>
@@ -3412,33 +4113,6 @@
                     <w:szCs w:val="20"/>
                   </w:rPr>
                 </w:pPr>
-                <w:r>
-                  <w:rPr>
-                    <w:rFonts w:asciiTheme="majorBidi" w:hAnsiTheme="majorBidi" w:cstheme="majorBidi"/>
-                    <w:noProof/>
-                    <w:sz w:val="20"/>
-                    <w:szCs w:val="20"/>
-                  </w:rPr>
-                  <w:t>[3</w:t>
-                </w:r>
-                <w:r>
-                  <w:rPr>
-                    <w:rFonts w:asciiTheme="majorBidi" w:hAnsiTheme="majorBidi" w:cstheme="majorBidi"/>
-                    <w:noProof/>
-                    <w:sz w:val="20"/>
-                    <w:szCs w:val="20"/>
-                  </w:rPr>
-                  <w:t>1</w:t>
-                </w:r>
-                <w:r>
-                  <w:rPr>
-                    <w:rFonts w:asciiTheme="majorBidi" w:hAnsiTheme="majorBidi" w:cstheme="majorBidi"/>
-                    <w:noProof/>
-                    <w:sz w:val="20"/>
-                    <w:szCs w:val="20"/>
-                  </w:rPr>
-                  <w:t xml:space="preserve">] </w:t>
-                </w:r>
               </w:p>
             </w:tc>
             <w:tc>
@@ -3450,7 +4124,6 @@
                   <w:bottom w:w="15" w:type="dxa"/>
                   <w:right w:w="15" w:type="dxa"/>
                 </w:tcMar>
-                <w:hideMark/>
               </w:tcPr>
               <w:p>
                 <w:pPr>
@@ -3464,32 +4137,6 @@
                     <w:szCs w:val="20"/>
                   </w:rPr>
                 </w:pPr>
-                <w:r>
-                  <w:rPr>
-                    <w:rFonts w:asciiTheme="majorBidi" w:hAnsiTheme="majorBidi" w:cstheme="majorBidi"/>
-                    <w:noProof/>
-                    <w:sz w:val="20"/>
-                    <w:szCs w:val="20"/>
-                  </w:rPr>
-                  <w:t>H.M. Joshi, R.l. Webb , "</w:t>
-                </w:r>
-                <w:r>
-                  <w:rPr>
-                    <w:rFonts w:asciiTheme="majorBidi" w:hAnsiTheme="majorBidi" w:cstheme="majorBidi"/>
-                    <w:sz w:val="20"/>
-                    <w:szCs w:val="20"/>
-                  </w:rPr>
-                  <w:t>Heat transfer and friction in the offset strip-fin heat exchanger</w:t>
-                </w:r>
-                <w:r>
-                  <w:rPr>
-                    <w:rFonts w:asciiTheme="majorBidi" w:hAnsiTheme="majorBidi" w:cstheme="majorBidi"/>
-                    <w:noProof/>
-                    <w:sz w:val="20"/>
-                    <w:szCs w:val="20"/>
-                  </w:rPr>
-                  <w:t xml:space="preserve">" Int. J. Heat Mass Transf , Volume 30 , (1987),Pages 69-84  </w:t>
-                </w:r>
               </w:p>
             </w:tc>
           </w:tr>
@@ -3525,29 +4172,38 @@
                 <w:r>
                   <w:rPr>
                     <w:rFonts w:asciiTheme="majorBidi" w:hAnsiTheme="majorBidi" w:cstheme="majorBidi"/>
-                    <w:noProof/>
-                    <w:sz w:val="20"/>
-                    <w:szCs w:val="20"/>
+                    <w:sz w:val="20"/>
+                    <w:szCs w:val="20"/>
+                    <w:rtl/>
                   </w:rPr>
                   <w:t>[3</w:t>
                 </w:r>
                 <w:r>
                   <w:rPr>
                     <w:rFonts w:asciiTheme="majorBidi" w:hAnsiTheme="majorBidi" w:cstheme="majorBidi"/>
-                    <w:noProof/>
-                    <w:sz w:val="20"/>
-                    <w:szCs w:val="20"/>
-                  </w:rPr>
-                  <w:t>2</w:t>
-                </w:r>
-                <w:r>
-                  <w:rPr>
-                    <w:rFonts w:asciiTheme="majorBidi" w:hAnsiTheme="majorBidi" w:cstheme="majorBidi"/>
-                    <w:noProof/>
-                    <w:sz w:val="20"/>
-                    <w:szCs w:val="20"/>
-                  </w:rPr>
-                  <w:t xml:space="preserve">] </w:t>
+                    <w:sz w:val="20"/>
+                    <w:szCs w:val="20"/>
+                    <w:rtl/>
+                  </w:rPr>
+                  <w:t>1</w:t>
+                </w:r>
+                <w:r>
+                  <w:rPr>
+                    <w:rFonts w:asciiTheme="majorBidi" w:hAnsiTheme="majorBidi" w:cstheme="majorBidi"/>
+                    <w:sz w:val="20"/>
+                    <w:szCs w:val="20"/>
+                    <w:rtl/>
+                  </w:rPr>
+                  <w:t>]</w:t>
+                </w:r>
+                <w:r>
+                  <w:rPr>
+                    <w:rFonts w:asciiTheme="majorBidi" w:hAnsiTheme="majorBidi" w:cstheme="majorBidi"/>
+                    <w:noProof/>
+                    <w:sz w:val="20"/>
+                    <w:szCs w:val="20"/>
+                  </w:rPr>
+                  <w:t xml:space="preserve"> </w:t>
                 </w:r>
               </w:p>
             </w:tc>
@@ -3577,44 +4233,11 @@
                 <w:r>
                   <w:rPr>
                     <w:rFonts w:asciiTheme="majorBidi" w:hAnsiTheme="majorBidi" w:cstheme="majorBidi"/>
-                    <w:sz w:val="20"/>
-                    <w:szCs w:val="20"/>
-                  </w:rPr>
-                  <w:t>Xiangyang Zheng, Zhaogang Qi</w:t>
-                </w:r>
-                <w:r>
-                  <w:rPr>
-                    <w:rFonts w:asciiTheme="majorBidi" w:hAnsiTheme="majorBidi" w:cstheme="majorBidi"/>
-                    <w:noProof/>
-                    <w:sz w:val="20"/>
-                    <w:szCs w:val="20"/>
-                  </w:rPr>
-                  <w:t xml:space="preserve"> "</w:t>
-                </w:r>
-                <w:r>
-                  <w:rPr>
-                    <w:rFonts w:asciiTheme="majorBidi" w:hAnsiTheme="majorBidi" w:cstheme="majorBidi"/>
-                    <w:sz w:val="20"/>
-                    <w:szCs w:val="20"/>
-                  </w:rPr>
-                  <w:t>A comprehensive review of offset strip fin and its applications</w:t>
-                </w:r>
-                <w:r>
-                  <w:rPr>
-                    <w:rFonts w:asciiTheme="majorBidi" w:hAnsiTheme="majorBidi" w:cstheme="majorBidi"/>
-                    <w:noProof/>
-                    <w:sz w:val="20"/>
-                    <w:szCs w:val="20"/>
-                  </w:rPr>
-                  <w:t>,"</w:t>
-                </w:r>
-                <w:r>
-                  <w:rPr>
-                    <w:rFonts w:asciiTheme="majorBidi" w:hAnsiTheme="majorBidi" w:cstheme="majorBidi"/>
-                    <w:sz w:val="20"/>
-                    <w:szCs w:val="20"/>
-                  </w:rPr>
-                  <w:t xml:space="preserve"> Applied Thermal Engineering, Volume139, (2018), Pages 61–75</w:t>
+                    <w:noProof/>
+                    <w:sz w:val="20"/>
+                    <w:szCs w:val="20"/>
+                  </w:rPr>
+                  <w:t xml:space="preserve">H. L. A. P. Sadik Kakac, Heat Exchnangers; Selection, Rating, and Thermal Design, Boca Raton: CRC Press, 2012. </w:t>
                 </w:r>
               </w:p>
             </w:tc>
@@ -3655,7 +4278,7 @@
                     <w:sz w:val="20"/>
                     <w:szCs w:val="20"/>
                   </w:rPr>
-                  <w:t>[3</w:t>
+                  <w:t>[</w:t>
                 </w:r>
                 <w:r>
                   <w:rPr>
@@ -3673,6 +4296,16 @@
                     <w:noProof/>
                     <w:sz w:val="20"/>
                     <w:szCs w:val="20"/>
+                    <w:rtl/>
+                  </w:rPr>
+                  <w:t>2</w:t>
+                </w:r>
+                <w:r>
+                  <w:rPr>
+                    <w:rFonts w:asciiTheme="majorBidi" w:hAnsiTheme="majorBidi" w:cstheme="majorBidi"/>
+                    <w:noProof/>
+                    <w:sz w:val="20"/>
+                    <w:szCs w:val="20"/>
                   </w:rPr>
                   <w:t xml:space="preserve">] </w:t>
                 </w:r>
@@ -3708,7 +4341,27 @@
                     <w:sz w:val="20"/>
                     <w:szCs w:val="20"/>
                   </w:rPr>
-                  <w:t xml:space="preserve">H. L. A. P. Sadik Kakac, Heat Exchnangers; Selection, Rating, and Thermal Design, Boca Raton: CRC Press, 2012. </w:t>
+                  <w:t xml:space="preserve">R. Niroomand, M.H. Saidi and S.K. Hannani , "A general multi-scale modeling framework for two-phase simulation of multi-stream plate-fin heat exchangers," </w:t>
+                </w:r>
+                <w:r>
+                  <w:rPr>
+                    <w:rFonts w:asciiTheme="majorBidi" w:hAnsiTheme="majorBidi" w:cstheme="majorBidi"/>
+                    <w:i/>
+                    <w:iCs/>
+                    <w:noProof/>
+                    <w:sz w:val="20"/>
+                    <w:szCs w:val="20"/>
+                  </w:rPr>
+                  <w:t xml:space="preserve">International Journal of Heat and Mass Transfer, </w:t>
+                </w:r>
+                <w:r>
+                  <w:rPr>
+                    <w:rFonts w:asciiTheme="majorBidi" w:hAnsiTheme="majorBidi" w:cstheme="majorBidi"/>
+                    <w:noProof/>
+                    <w:sz w:val="20"/>
+                    <w:szCs w:val="20"/>
+                  </w:rPr>
+                  <w:t>vol. 156, 2020.</w:t>
                 </w:r>
               </w:p>
             </w:tc>
@@ -3759,16 +4412,26 @@
                     <w:szCs w:val="20"/>
                     <w:rtl/>
                   </w:rPr>
-                  <w:t>34</w:t>
-                </w:r>
-                <w:r>
-                  <w:rPr>
-                    <w:rFonts w:asciiTheme="majorBidi" w:hAnsiTheme="majorBidi" w:cstheme="majorBidi"/>
-                    <w:noProof/>
-                    <w:sz w:val="20"/>
-                    <w:szCs w:val="20"/>
-                  </w:rPr>
-                  <w:t xml:space="preserve">] </w:t>
+                  <w:t>3</w:t>
+                </w:r>
+                <w:r>
+                  <w:rPr>
+                    <w:rFonts w:asciiTheme="majorBidi" w:hAnsiTheme="majorBidi" w:cstheme="majorBidi"/>
+                    <w:noProof/>
+                    <w:sz w:val="20"/>
+                    <w:szCs w:val="20"/>
+                    <w:rtl/>
+                  </w:rPr>
+                  <w:t>3</w:t>
+                </w:r>
+                <w:r>
+                  <w:rPr>
+                    <w:rFonts w:asciiTheme="majorBidi" w:hAnsiTheme="majorBidi" w:cstheme="majorBidi"/>
+                    <w:noProof/>
+                    <w:sz w:val="20"/>
+                    <w:szCs w:val="20"/>
+                  </w:rPr>
+                  <w:t>]</w:t>
                 </w:r>
               </w:p>
             </w:tc>
@@ -3795,15 +4458,6 @@
                     <w:szCs w:val="20"/>
                   </w:rPr>
                 </w:pPr>
-                <w:r>
-                  <w:rPr>
-                    <w:rFonts w:asciiTheme="majorBidi" w:hAnsiTheme="majorBidi" w:cstheme="majorBidi"/>
-                    <w:noProof/>
-                    <w:sz w:val="20"/>
-                    <w:szCs w:val="20"/>
-                  </w:rPr>
-                  <w:t xml:space="preserve">R. Niroomand, M.H. Saidi and S.K. Hannani , "A general multi-scale modeling framework for two-phase simulation of multi-stream plate-fin heat exchangers," </w:t>
-                </w:r>
                 <w:r>
                   <w:rPr>
                     <w:rFonts w:asciiTheme="majorBidi" w:hAnsiTheme="majorBidi" w:cstheme="majorBidi"/>
@@ -3813,17 +4467,30 @@
                     <w:sz w:val="20"/>
                     <w:szCs w:val="20"/>
                   </w:rPr>
-                  <w:t xml:space="preserve">International Journal of Heat and Mass Transfer, </w:t>
-                </w:r>
-                <w:r>
-                  <w:rPr>
-                    <w:rFonts w:asciiTheme="majorBidi" w:hAnsiTheme="majorBidi" w:cstheme="majorBidi"/>
-                    <w:noProof/>
-                    <w:sz w:val="20"/>
-                    <w:szCs w:val="20"/>
-                  </w:rPr>
-                  <w:t>vol. 156, 2020.</w:t>
-                </w:r>
+                  <w:t xml:space="preserve">THE STANDARDS OF THE BRAZED ALUMINIUM PLATE-FIN HEAT EXCHANGER MANUFACTURERS’ ASSOCIATION, </w:t>
+                </w:r>
+                <w:r>
+                  <w:rPr>
+                    <w:rFonts w:asciiTheme="majorBidi" w:hAnsiTheme="majorBidi" w:cstheme="majorBidi"/>
+                    <w:noProof/>
+                    <w:sz w:val="20"/>
+                    <w:szCs w:val="20"/>
+                  </w:rPr>
+                  <w:t xml:space="preserve">Alpema, 2000. </w:t>
+                </w:r>
+              </w:p>
+              <w:p>
+                <w:pPr>
+                  <w:pStyle w:val="Bibliography"/>
+                  <w:bidi w:val="0"/>
+                  <w:jc w:val="both"/>
+                  <w:rPr>
+                    <w:rFonts w:asciiTheme="majorBidi" w:eastAsiaTheme="minorEastAsia" w:hAnsiTheme="majorBidi" w:cstheme="majorBidi"/>
+                    <w:noProof/>
+                    <w:sz w:val="20"/>
+                    <w:szCs w:val="20"/>
+                  </w:rPr>
+                </w:pPr>
               </w:p>
             </w:tc>
           </w:tr>
@@ -3863,17 +4530,27 @@
                     <w:sz w:val="20"/>
                     <w:szCs w:val="20"/>
                   </w:rPr>
-                  <w:t>[3</w:t>
-                </w:r>
-                <w:r>
-                  <w:rPr>
-                    <w:rFonts w:asciiTheme="majorBidi" w:hAnsiTheme="majorBidi" w:cstheme="majorBidi"/>
-                    <w:noProof/>
-                    <w:sz w:val="20"/>
-                    <w:szCs w:val="20"/>
-                    <w:rtl/>
-                  </w:rPr>
-                  <w:t>5</w:t>
+                  <w:t>[</w:t>
+                </w:r>
+                <w:r>
+                  <w:rPr>
+                    <w:rFonts w:asciiTheme="majorBidi" w:hAnsiTheme="majorBidi" w:cstheme="majorBidi"/>
+                    <w:noProof/>
+                    <w:sz w:val="20"/>
+                    <w:szCs w:val="20"/>
+                    <w:rtl/>
+                  </w:rPr>
+                  <w:t>3</w:t>
+                </w:r>
+                <w:r>
+                  <w:rPr>
+                    <w:rFonts w:asciiTheme="majorBidi" w:hAnsiTheme="majorBidi" w:cstheme="majorBidi"/>
+                    <w:noProof/>
+                    <w:sz w:val="20"/>
+                    <w:szCs w:val="20"/>
+                    <w:rtl/>
+                  </w:rPr>
+                  <w:t>4</w:t>
                 </w:r>
                 <w:r>
                   <w:rPr>
@@ -3884,6 +4561,15 @@
                   </w:rPr>
                   <w:t xml:space="preserve">] </w:t>
                 </w:r>
+                <w:r>
+                  <w:rPr>
+                    <w:rFonts w:asciiTheme="majorBidi" w:hAnsiTheme="majorBidi" w:cstheme="majorBidi"/>
+                    <w:noProof/>
+                    <w:sz w:val="20"/>
+                    <w:szCs w:val="20"/>
+                  </w:rPr>
+                  <w:t xml:space="preserve"> </w:t>
+                </w:r>
               </w:p>
             </w:tc>
             <w:tc>
@@ -3899,49 +4585,69 @@
               </w:tcPr>
               <w:p>
                 <w:pPr>
-                  <w:pStyle w:val="Bibliography"/>
-                  <w:bidi w:val="0"/>
-                  <w:jc w:val="both"/>
-                  <w:rPr>
-                    <w:rFonts w:asciiTheme="majorBidi" w:eastAsiaTheme="minorEastAsia" w:hAnsiTheme="majorBidi" w:cstheme="majorBidi"/>
-                    <w:noProof/>
-                    <w:sz w:val="20"/>
-                    <w:szCs w:val="20"/>
-                  </w:rPr>
-                </w:pPr>
-                <w:r>
-                  <w:rPr>
-                    <w:rFonts w:asciiTheme="majorBidi" w:hAnsiTheme="majorBidi" w:cstheme="majorBidi"/>
-                    <w:i/>
-                    <w:iCs/>
-                    <w:noProof/>
-                    <w:sz w:val="20"/>
-                    <w:szCs w:val="20"/>
-                  </w:rPr>
-                  <w:t xml:space="preserve">THE STANDARDS OF THE BRAZED ALUMINIUM PLATE-FIN HEAT EXCHANGER MANUFACTURERS’ ASSOCIATION, </w:t>
-                </w:r>
-                <w:r>
-                  <w:rPr>
-                    <w:rFonts w:asciiTheme="majorBidi" w:hAnsiTheme="majorBidi" w:cstheme="majorBidi"/>
-                    <w:noProof/>
-                    <w:sz w:val="20"/>
-                    <w:szCs w:val="20"/>
-                  </w:rPr>
-                  <w:t xml:space="preserve">Alpema, 2000. </w:t>
-                </w:r>
-              </w:p>
-              <w:p>
-                <w:pPr>
-                  <w:pStyle w:val="Bibliography"/>
-                  <w:bidi w:val="0"/>
-                  <w:jc w:val="both"/>
-                  <w:rPr>
-                    <w:rFonts w:asciiTheme="majorBidi" w:eastAsiaTheme="minorEastAsia" w:hAnsiTheme="majorBidi" w:cstheme="majorBidi"/>
-                    <w:noProof/>
-                    <w:sz w:val="20"/>
-                    <w:szCs w:val="20"/>
-                  </w:rPr>
-                </w:pPr>
+                  <w:autoSpaceDE w:val="0"/>
+                  <w:autoSpaceDN w:val="0"/>
+                  <w:adjustRightInd w:val="0"/>
+                  <w:spacing w:after="0" w:line="240" w:lineRule="auto"/>
+                  <w:jc w:val="both"/>
+                  <w:rPr>
+                    <w:rFonts w:asciiTheme="majorBidi" w:hAnsiTheme="majorBidi" w:cstheme="majorBidi"/>
+                    <w:sz w:val="20"/>
+                    <w:szCs w:val="20"/>
+                  </w:rPr>
+                </w:pPr>
+                <w:r>
+                  <w:rPr>
+                    <w:rFonts w:asciiTheme="majorBidi" w:hAnsiTheme="majorBidi" w:cstheme="majorBidi"/>
+                    <w:noProof/>
+                    <w:sz w:val="20"/>
+                    <w:szCs w:val="20"/>
+                  </w:rPr>
+                  <w:t>Arne Muller , Anja -Elsa Polzin and stephan Kabelac "</w:t>
+                </w:r>
+                <w:r>
+                  <w:rPr>
+                    <w:rFonts w:asciiTheme="majorBidi" w:hAnsiTheme="majorBidi" w:cstheme="majorBidi"/>
+                    <w:sz w:val="20"/>
+                    <w:szCs w:val="20"/>
+                  </w:rPr>
+                  <w:t>Multi-stream Plate-and-Frame Heat Exchangers for Condensation and Evaporation</w:t>
+                </w:r>
+                <w:r>
+                  <w:rPr>
+                    <w:rFonts w:asciiTheme="majorBidi" w:hAnsiTheme="majorBidi" w:cstheme="majorBidi"/>
+                    <w:noProof/>
+                    <w:sz w:val="20"/>
+                    <w:szCs w:val="20"/>
+                  </w:rPr>
+                  <w:t>"</w:t>
+                </w:r>
+                <w:r>
+                  <w:rPr>
+                    <w:rFonts w:asciiTheme="majorBidi" w:hAnsiTheme="majorBidi" w:cstheme="majorBidi"/>
+                    <w:noProof/>
+                    <w:sz w:val="20"/>
+                    <w:szCs w:val="20"/>
+                  </w:rPr>
+                  <w:t xml:space="preserve"> </w:t>
+                </w:r>
+                <w:r>
+                  <w:rPr>
+                    <w:rFonts w:asciiTheme="majorBidi" w:hAnsiTheme="majorBidi" w:cstheme="majorBidi"/>
+                    <w:sz w:val="20"/>
+                    <w:szCs w:val="20"/>
+                  </w:rPr>
+                  <w:t>Innovative Heat Exchangers</w:t>
+                </w:r>
+                <w:r>
+                  <w:rPr>
+                    <w:rFonts w:asciiTheme="majorBidi" w:hAnsiTheme="majorBidi" w:cstheme="majorBidi"/>
+                    <w:noProof/>
+                    <w:sz w:val="20"/>
+                    <w:szCs w:val="20"/>
+                  </w:rPr>
+                  <w:t>, 31 December 2017 , Pages 167-187</w:t>
+                </w:r>
               </w:p>
             </w:tc>
           </w:tr>
@@ -3960,48 +4666,19 @@
                   <w:bottom w:w="15" w:type="dxa"/>
                   <w:right w:w="15" w:type="dxa"/>
                 </w:tcMar>
-                <w:hideMark/>
-              </w:tcPr>
-              <w:p>
-                <w:pPr>
-                  <w:pStyle w:val="Bibliography"/>
-                  <w:bidi w:val="0"/>
-                  <w:jc w:val="both"/>
-                  <w:rPr>
-                    <w:rFonts w:asciiTheme="majorBidi" w:eastAsiaTheme="minorEastAsia" w:hAnsiTheme="majorBidi" w:cstheme="majorBidi"/>
-                    <w:noProof/>
-                    <w:sz w:val="20"/>
-                    <w:szCs w:val="20"/>
-                  </w:rPr>
-                </w:pPr>
-                <w:r>
-                  <w:rPr>
-                    <w:rFonts w:asciiTheme="majorBidi" w:hAnsiTheme="majorBidi" w:cstheme="majorBidi"/>
-                    <w:noProof/>
-                    <w:sz w:val="20"/>
-                    <w:szCs w:val="20"/>
-                  </w:rPr>
-                  <w:t>[3</w:t>
-                </w:r>
-                <w:r>
-                  <w:rPr>
-                    <w:rFonts w:asciiTheme="majorBidi" w:hAnsiTheme="majorBidi" w:cstheme="majorBidi"/>
-                    <w:noProof/>
-                    <w:sz w:val="20"/>
-                    <w:szCs w:val="20"/>
-                    <w:rtl/>
-                  </w:rPr>
-                  <w:t>6</w:t>
-                </w:r>
-                <w:r>
-                  <w:rPr>
-                    <w:rFonts w:asciiTheme="majorBidi" w:hAnsiTheme="majorBidi" w:cstheme="majorBidi"/>
-                    <w:noProof/>
-                    <w:sz w:val="20"/>
-                    <w:szCs w:val="20"/>
-                  </w:rPr>
-                  <w:t xml:space="preserve">] </w:t>
-                </w:r>
+              </w:tcPr>
+              <w:p>
+                <w:pPr>
+                  <w:pStyle w:val="Bibliography"/>
+                  <w:bidi w:val="0"/>
+                  <w:jc w:val="both"/>
+                  <w:rPr>
+                    <w:rFonts w:asciiTheme="majorBidi" w:hAnsiTheme="majorBidi" w:cstheme="majorBidi"/>
+                    <w:noProof/>
+                    <w:sz w:val="20"/>
+                    <w:szCs w:val="20"/>
+                  </w:rPr>
+                </w:pPr>
               </w:p>
             </w:tc>
             <w:tc>
@@ -4013,7 +4690,6 @@
                   <w:bottom w:w="15" w:type="dxa"/>
                   <w:right w:w="15" w:type="dxa"/>
                 </w:tcMar>
-                <w:hideMark/>
               </w:tcPr>
               <w:p>
                 <w:pPr>
@@ -4024,94 +4700,11 @@
                   <w:jc w:val="both"/>
                   <w:rPr>
                     <w:rFonts w:asciiTheme="majorBidi" w:hAnsiTheme="majorBidi" w:cstheme="majorBidi"/>
-                    <w:sz w:val="20"/>
-                    <w:szCs w:val="20"/>
-                  </w:rPr>
-                </w:pPr>
-                <w:r>
-                  <w:rPr>
-                    <w:rFonts w:asciiTheme="majorBidi" w:hAnsiTheme="majorBidi" w:cstheme="majorBidi"/>
-                    <w:noProof/>
-                    <w:sz w:val="20"/>
-                    <w:szCs w:val="20"/>
-                  </w:rPr>
-                  <w:t>Arne Muller , Anja -Elsa Polzin and stephan Kabelac "</w:t>
-                </w:r>
-                <w:r>
-                  <w:rPr>
-                    <w:rFonts w:asciiTheme="majorBidi" w:hAnsiTheme="majorBidi" w:cstheme="majorBidi"/>
-                    <w:sz w:val="20"/>
-                    <w:szCs w:val="20"/>
-                  </w:rPr>
-                  <w:t>Multi-stream Plate-and-Frame Heat</w:t>
-                </w:r>
-                <w:r>
-                  <w:rPr>
-                    <w:rFonts w:asciiTheme="majorBidi" w:hAnsiTheme="majorBidi" w:cstheme="majorBidi"/>
-                    <w:sz w:val="20"/>
-                    <w:szCs w:val="20"/>
-                  </w:rPr>
-                  <w:t xml:space="preserve"> </w:t>
-                </w:r>
-                <w:r>
-                  <w:rPr>
-                    <w:rFonts w:asciiTheme="majorBidi" w:hAnsiTheme="majorBidi" w:cstheme="majorBidi"/>
-                    <w:sz w:val="20"/>
-                    <w:szCs w:val="20"/>
-                  </w:rPr>
-                  <w:t>Exchangers for Condensation</w:t>
-                </w:r>
-                <w:r>
-                  <w:rPr>
-                    <w:rFonts w:asciiTheme="majorBidi" w:hAnsiTheme="majorBidi" w:cstheme="majorBidi"/>
-                    <w:sz w:val="20"/>
-                    <w:szCs w:val="20"/>
-                  </w:rPr>
-                  <w:t xml:space="preserve"> </w:t>
-                </w:r>
-                <w:r>
-                  <w:rPr>
-                    <w:rFonts w:asciiTheme="majorBidi" w:hAnsiTheme="majorBidi" w:cstheme="majorBidi"/>
-                    <w:sz w:val="20"/>
-                    <w:szCs w:val="20"/>
-                  </w:rPr>
-                  <w:t>and Evaporation</w:t>
-                </w:r>
-                <w:r>
-                  <w:rPr>
-                    <w:rFonts w:asciiTheme="majorBidi" w:hAnsiTheme="majorBidi" w:cstheme="majorBidi"/>
-                    <w:noProof/>
-                    <w:sz w:val="20"/>
-                    <w:szCs w:val="20"/>
-                  </w:rPr>
-                  <w:t>"</w:t>
-                </w:r>
-                <w:r>
-                  <w:rPr>
-                    <w:rFonts w:asciiTheme="majorBidi" w:hAnsiTheme="majorBidi" w:cstheme="majorBidi"/>
-                    <w:noProof/>
-                    <w:sz w:val="20"/>
-                    <w:szCs w:val="20"/>
-                  </w:rPr>
-                  <w:t xml:space="preserve"> </w:t>
-                </w:r>
-                <w:r>
-                  <w:rPr>
-                    <w:rFonts w:asciiTheme="majorBidi" w:hAnsiTheme="majorBidi" w:cstheme="majorBidi"/>
-                    <w:sz w:val="20"/>
-                    <w:szCs w:val="20"/>
-                  </w:rPr>
-                  <w:t>Innovative Heat Exchangers</w:t>
-                </w:r>
-                <w:r>
-                  <w:rPr>
-                    <w:rFonts w:asciiTheme="majorBidi" w:hAnsiTheme="majorBidi" w:cstheme="majorBidi"/>
-                    <w:noProof/>
-                    <w:sz w:val="20"/>
-                    <w:szCs w:val="20"/>
-                  </w:rPr>
-                  <w:t>, 31 December 2017 , Pages 167-187</w:t>
-                </w:r>
+                    <w:noProof/>
+                    <w:sz w:val="20"/>
+                    <w:szCs w:val="20"/>
+                  </w:rPr>
+                </w:pPr>
               </w:p>
             </w:tc>
           </w:tr>
@@ -4151,7 +4744,26 @@
                     <w:sz w:val="20"/>
                     <w:szCs w:val="20"/>
                   </w:rPr>
-                  <w:t xml:space="preserve">[38] </w:t>
+                  <w:t>[</w:t>
+                </w:r>
+                <w:r>
+                  <w:rPr>
+                    <w:rFonts w:asciiTheme="majorBidi" w:hAnsiTheme="majorBidi" w:cstheme="majorBidi"/>
+                    <w:noProof/>
+                    <w:sz w:val="20"/>
+                    <w:szCs w:val="20"/>
+                    <w:rtl/>
+                  </w:rPr>
+                  <w:t>35</w:t>
+                </w:r>
+                <w:r>
+                  <w:rPr>
+                    <w:rFonts w:asciiTheme="majorBidi" w:hAnsiTheme="majorBidi" w:cstheme="majorBidi"/>
+                    <w:noProof/>
+                    <w:sz w:val="20"/>
+                    <w:szCs w:val="20"/>
+                  </w:rPr>
+                  <w:t xml:space="preserve">] </w:t>
                 </w:r>
               </w:p>
             </w:tc>
@@ -4185,7 +4797,7 @@
                     <w:sz w:val="20"/>
                     <w:szCs w:val="20"/>
                   </w:rPr>
-                  <w:t xml:space="preserve">T. G. J. M. M. N. a. A. T. A. Aspelund, "An optimization-simulation model for a simple LNG process," </w:t>
+                  <w:t xml:space="preserve">B. T. D. W. B. D. H. G. F. T. B. E. A. G. A. R. e. a. Linnhoff, </w:t>
                 </w:r>
                 <w:r>
                   <w:rPr>
@@ -4196,17 +4808,30 @@
                     <w:sz w:val="20"/>
                     <w:szCs w:val="20"/>
                   </w:rPr>
-                  <w:t xml:space="preserve">Computers &amp;, </w:t>
-                </w:r>
-                <w:r>
-                  <w:rPr>
-                    <w:rFonts w:asciiTheme="majorBidi" w:hAnsiTheme="majorBidi" w:cstheme="majorBidi"/>
-                    <w:noProof/>
-                    <w:sz w:val="20"/>
-                    <w:szCs w:val="20"/>
-                  </w:rPr>
-                  <w:t xml:space="preserve">vol. 34, no. 10, pp. 1606-1617, 2010. </w:t>
-                </w:r>
+                  <w:t xml:space="preserve">A User Guide on Process Integration for the Efficient Use of Energy, </w:t>
+                </w:r>
+                <w:r>
+                  <w:rPr>
+                    <w:rFonts w:asciiTheme="majorBidi" w:hAnsiTheme="majorBidi" w:cstheme="majorBidi"/>
+                    <w:noProof/>
+                    <w:sz w:val="20"/>
+                    <w:szCs w:val="20"/>
+                  </w:rPr>
+                  <w:t xml:space="preserve">UK: IChemE, 1994. </w:t>
+                </w:r>
+              </w:p>
+              <w:p>
+                <w:pPr>
+                  <w:pStyle w:val="Bibliography"/>
+                  <w:bidi w:val="0"/>
+                  <w:jc w:val="both"/>
+                  <w:rPr>
+                    <w:rFonts w:asciiTheme="majorBidi" w:eastAsiaTheme="minorEastAsia" w:hAnsiTheme="majorBidi" w:cstheme="majorBidi"/>
+                    <w:noProof/>
+                    <w:sz w:val="20"/>
+                    <w:szCs w:val="20"/>
+                  </w:rPr>
+                </w:pPr>
               </w:p>
             </w:tc>
           </w:tr>
@@ -5296,7 +5921,6 @@
                     <w:sz w:val="20"/>
                     <w:szCs w:val="20"/>
                   </w:rPr>
-                  <w:lastRenderedPageBreak/>
                   <w:t xml:space="preserve">[39] </w:t>
                 </w:r>
               </w:p>
@@ -5372,6 +5996,7 @@
                     <w:sz w:val="20"/>
                     <w:szCs w:val="20"/>
                   </w:rPr>
+                  <w:lastRenderedPageBreak/>
                   <w:t xml:space="preserve">[39] </w:t>
                 </w:r>
               </w:p>

</xml_diff>

<commit_message>
final updated for fasle 3
</commit_message>
<xml_diff>
--- a/file/refrence.docx
+++ b/file/refrence.docx
@@ -117,19 +117,19 @@
             <w:tblLook w:val="04A0" w:firstRow="1" w:lastRow="0" w:firstColumn="1" w:lastColumn="0" w:noHBand="0" w:noVBand="1"/>
           </w:tblPr>
           <w:tblGrid>
-            <w:gridCol w:w="472"/>
-            <w:gridCol w:w="8206"/>
-            <w:gridCol w:w="120"/>
+            <w:gridCol w:w="473"/>
+            <w:gridCol w:w="8212"/>
+            <w:gridCol w:w="113"/>
           </w:tblGrid>
           <w:tr>
             <w:trPr>
               <w:gridAfter w:val="1"/>
-              <w:wAfter w:w="43" w:type="pct"/>
+              <w:wAfter w:w="39" w:type="pct"/>
               <w:tblCellSpacing w:w="15" w:type="dxa"/>
             </w:trPr>
             <w:tc>
               <w:tcPr>
-                <w:tcW w:w="243" w:type="pct"/>
+                <w:tcW w:w="244" w:type="pct"/>
                 <w:tcMar>
                   <w:top w:w="15" w:type="dxa"/>
                   <w:left w:w="15" w:type="dxa"/>
@@ -158,25 +158,7 @@
                     <w:szCs w:val="20"/>
                     <w:rtl/>
                   </w:rPr>
-                  <w:t>[</w:t>
-                </w:r>
-                <w:r>
-                  <w:rPr>
-                    <w:rFonts w:asciiTheme="majorBidi" w:hAnsiTheme="majorBidi" w:cstheme="majorBidi"/>
-                    <w:sz w:val="20"/>
-                    <w:szCs w:val="20"/>
-                    <w:rtl/>
-                  </w:rPr>
-                  <w:t>1</w:t>
-                </w:r>
-                <w:r>
-                  <w:rPr>
-                    <w:rFonts w:asciiTheme="majorBidi" w:hAnsiTheme="majorBidi" w:cstheme="majorBidi"/>
-                    <w:sz w:val="20"/>
-                    <w:szCs w:val="20"/>
-                    <w:rtl/>
-                  </w:rPr>
-                  <w:t>]</w:t>
+                  <w:t>[1]</w:t>
                 </w:r>
                 <w:r>
                   <w:rPr>
@@ -227,12 +209,12 @@
           <w:tr>
             <w:trPr>
               <w:gridAfter w:val="1"/>
-              <w:wAfter w:w="43" w:type="pct"/>
+              <w:wAfter w:w="39" w:type="pct"/>
               <w:tblCellSpacing w:w="15" w:type="dxa"/>
             </w:trPr>
             <w:tc>
               <w:tcPr>
-                <w:tcW w:w="243" w:type="pct"/>
+                <w:tcW w:w="244" w:type="pct"/>
                 <w:tcMar>
                   <w:top w:w="15" w:type="dxa"/>
                   <w:left w:w="15" w:type="dxa"/>
@@ -260,25 +242,7 @@
                     <w:szCs w:val="20"/>
                     <w:rtl/>
                   </w:rPr>
-                  <w:t>[</w:t>
-                </w:r>
-                <w:r>
-                  <w:rPr>
-                    <w:rFonts w:asciiTheme="majorBidi" w:hAnsiTheme="majorBidi" w:cstheme="majorBidi"/>
-                    <w:sz w:val="20"/>
-                    <w:szCs w:val="20"/>
-                    <w:rtl/>
-                  </w:rPr>
-                  <w:t>2</w:t>
-                </w:r>
-                <w:r>
-                  <w:rPr>
-                    <w:rFonts w:asciiTheme="majorBidi" w:hAnsiTheme="majorBidi" w:cstheme="majorBidi"/>
-                    <w:sz w:val="20"/>
-                    <w:szCs w:val="20"/>
-                    <w:rtl/>
-                  </w:rPr>
-                  <w:t>]</w:t>
+                  <w:t>[2]</w:t>
                 </w:r>
               </w:p>
             </w:tc>
@@ -366,7 +330,27 @@
                     <w:sz w:val="20"/>
                     <w:szCs w:val="20"/>
                   </w:rPr>
-                  <w:t xml:space="preserve"> Zhang and Hongyin Jia “CFD-based structure optimization of plate bundle in plate-fin heat exchanger considering flow and heat transfer performance </w:t>
+                  <w:t xml:space="preserve"> Zhang and </w:t>
+                </w:r>
+                <w:proofErr w:type="spellStart"/>
+                <w:r>
+                  <w:rPr>
+                    <w:rFonts w:asciiTheme="majorBidi" w:eastAsia="Times New Roman" w:hAnsiTheme="majorBidi" w:cstheme="majorBidi"/>
+                    <w:color w:val="1F1F1F"/>
+                    <w:sz w:val="20"/>
+                    <w:szCs w:val="20"/>
+                  </w:rPr>
+                  <w:t>Hongyin</w:t>
+                </w:r>
+                <w:proofErr w:type="spellEnd"/>
+                <w:r>
+                  <w:rPr>
+                    <w:rFonts w:asciiTheme="majorBidi" w:eastAsia="Times New Roman" w:hAnsiTheme="majorBidi" w:cstheme="majorBidi"/>
+                    <w:color w:val="1F1F1F"/>
+                    <w:sz w:val="20"/>
+                    <w:szCs w:val="20"/>
+                  </w:rPr>
+                  <w:t xml:space="preserve"> Jia “CFD-based structure optimization of plate bundle in plate-fin heat exchanger considering flow and heat transfer performance </w:t>
                 </w:r>
                 <w:r>
                   <w:rPr>
@@ -406,12 +390,12 @@
           <w:tr>
             <w:trPr>
               <w:gridAfter w:val="1"/>
-              <w:wAfter w:w="43" w:type="pct"/>
+              <w:wAfter w:w="39" w:type="pct"/>
               <w:tblCellSpacing w:w="15" w:type="dxa"/>
             </w:trPr>
             <w:tc>
               <w:tcPr>
-                <w:tcW w:w="243" w:type="pct"/>
+                <w:tcW w:w="244" w:type="pct"/>
                 <w:tcMar>
                   <w:top w:w="15" w:type="dxa"/>
                   <w:left w:w="15" w:type="dxa"/>
@@ -440,25 +424,7 @@
                     <w:szCs w:val="20"/>
                     <w:rtl/>
                   </w:rPr>
-                  <w:t>[</w:t>
-                </w:r>
-                <w:r>
-                  <w:rPr>
-                    <w:rFonts w:asciiTheme="majorBidi" w:hAnsiTheme="majorBidi" w:cstheme="majorBidi"/>
-                    <w:sz w:val="20"/>
-                    <w:szCs w:val="20"/>
-                    <w:rtl/>
-                  </w:rPr>
-                  <w:t>3</w:t>
-                </w:r>
-                <w:r>
-                  <w:rPr>
-                    <w:rFonts w:asciiTheme="majorBidi" w:hAnsiTheme="majorBidi" w:cstheme="majorBidi"/>
-                    <w:sz w:val="20"/>
-                    <w:szCs w:val="20"/>
-                    <w:rtl/>
-                  </w:rPr>
-                  <w:t>]</w:t>
+                  <w:t>[3]</w:t>
                 </w:r>
               </w:p>
             </w:tc>
@@ -501,12 +467,12 @@
           <w:tr>
             <w:trPr>
               <w:gridAfter w:val="1"/>
-              <w:wAfter w:w="43" w:type="pct"/>
+              <w:wAfter w:w="39" w:type="pct"/>
               <w:tblCellSpacing w:w="15" w:type="dxa"/>
             </w:trPr>
             <w:tc>
               <w:tcPr>
-                <w:tcW w:w="243" w:type="pct"/>
+                <w:tcW w:w="244" w:type="pct"/>
                 <w:tcMar>
                   <w:top w:w="15" w:type="dxa"/>
                   <w:left w:w="15" w:type="dxa"/>
@@ -534,25 +500,7 @@
                     <w:szCs w:val="20"/>
                     <w:rtl/>
                   </w:rPr>
-                  <w:t>[</w:t>
-                </w:r>
-                <w:r>
-                  <w:rPr>
-                    <w:rFonts w:asciiTheme="majorBidi" w:hAnsiTheme="majorBidi" w:cstheme="majorBidi"/>
-                    <w:sz w:val="20"/>
-                    <w:szCs w:val="20"/>
-                    <w:rtl/>
-                  </w:rPr>
-                  <w:t>4</w:t>
-                </w:r>
-                <w:r>
-                  <w:rPr>
-                    <w:rFonts w:asciiTheme="majorBidi" w:hAnsiTheme="majorBidi" w:cstheme="majorBidi"/>
-                    <w:sz w:val="20"/>
-                    <w:szCs w:val="20"/>
-                    <w:rtl/>
-                  </w:rPr>
-                  <w:t>]</w:t>
+                  <w:t>[4]</w:t>
                 </w:r>
                 <w:r>
                   <w:rPr>
@@ -604,12 +552,12 @@
           <w:tr>
             <w:trPr>
               <w:gridAfter w:val="1"/>
-              <w:wAfter w:w="43" w:type="pct"/>
+              <w:wAfter w:w="39" w:type="pct"/>
               <w:tblCellSpacing w:w="15" w:type="dxa"/>
             </w:trPr>
             <w:tc>
               <w:tcPr>
-                <w:tcW w:w="243" w:type="pct"/>
+                <w:tcW w:w="244" w:type="pct"/>
                 <w:tcMar>
                   <w:top w:w="15" w:type="dxa"/>
                   <w:left w:w="15" w:type="dxa"/>
@@ -671,7 +619,27 @@
                     <w:sz w:val="20"/>
                     <w:szCs w:val="20"/>
                   </w:rPr>
-                  <w:t>Handbook of Heat Transfer by Warren M. Rohsenow, James P. Hartnett, and Young I. Cho (2018)</w:t>
+                  <w:t xml:space="preserve">Handbook of Heat Transfer by Warren M. </w:t>
+                </w:r>
+                <w:proofErr w:type="spellStart"/>
+                <w:r>
+                  <w:rPr>
+                    <w:rFonts w:asciiTheme="majorBidi" w:hAnsiTheme="majorBidi" w:cstheme="majorBidi"/>
+                    <w:color w:val="000000"/>
+                    <w:sz w:val="20"/>
+                    <w:szCs w:val="20"/>
+                  </w:rPr>
+                  <w:t>Rohsenow</w:t>
+                </w:r>
+                <w:proofErr w:type="spellEnd"/>
+                <w:r>
+                  <w:rPr>
+                    <w:rFonts w:asciiTheme="majorBidi" w:hAnsiTheme="majorBidi" w:cstheme="majorBidi"/>
+                    <w:color w:val="000000"/>
+                    <w:sz w:val="20"/>
+                    <w:szCs w:val="20"/>
+                  </w:rPr>
+                  <w:t>, James P. Hartnett, and Young I. Cho (2018)</w:t>
                 </w:r>
                 <w:r>
                   <w:rPr>
@@ -688,12 +656,12 @@
           <w:tr>
             <w:trPr>
               <w:gridAfter w:val="1"/>
-              <w:wAfter w:w="43" w:type="pct"/>
+              <w:wAfter w:w="39" w:type="pct"/>
               <w:tblCellSpacing w:w="15" w:type="dxa"/>
             </w:trPr>
             <w:tc>
               <w:tcPr>
-                <w:tcW w:w="243" w:type="pct"/>
+                <w:tcW w:w="244" w:type="pct"/>
                 <w:tcMar>
                   <w:top w:w="15" w:type="dxa"/>
                   <w:left w:w="15" w:type="dxa"/>
@@ -721,25 +689,7 @@
                     <w:szCs w:val="20"/>
                     <w:rtl/>
                   </w:rPr>
-                  <w:t>[</w:t>
-                </w:r>
-                <w:r>
-                  <w:rPr>
-                    <w:rFonts w:asciiTheme="majorBidi" w:hAnsiTheme="majorBidi" w:cstheme="majorBidi"/>
-                    <w:sz w:val="20"/>
-                    <w:szCs w:val="20"/>
-                    <w:rtl/>
-                  </w:rPr>
-                  <w:t>6</w:t>
-                </w:r>
-                <w:r>
-                  <w:rPr>
-                    <w:rFonts w:asciiTheme="majorBidi" w:hAnsiTheme="majorBidi" w:cstheme="majorBidi"/>
-                    <w:sz w:val="20"/>
-                    <w:szCs w:val="20"/>
-                    <w:rtl/>
-                  </w:rPr>
-                  <w:t>]</w:t>
+                  <w:t>[6]</w:t>
                 </w:r>
                 <w:r>
                   <w:rPr>
@@ -808,12 +758,12 @@
           <w:tr>
             <w:trPr>
               <w:gridAfter w:val="1"/>
-              <w:wAfter w:w="43" w:type="pct"/>
+              <w:wAfter w:w="39" w:type="pct"/>
               <w:tblCellSpacing w:w="15" w:type="dxa"/>
             </w:trPr>
             <w:tc>
               <w:tcPr>
-                <w:tcW w:w="243" w:type="pct"/>
+                <w:tcW w:w="244" w:type="pct"/>
                 <w:tcMar>
                   <w:top w:w="15" w:type="dxa"/>
                   <w:left w:w="15" w:type="dxa"/>
@@ -841,25 +791,7 @@
                     <w:szCs w:val="20"/>
                     <w:rtl/>
                   </w:rPr>
-                  <w:t>[</w:t>
-                </w:r>
-                <w:r>
-                  <w:rPr>
-                    <w:rFonts w:asciiTheme="majorBidi" w:hAnsiTheme="majorBidi" w:cstheme="majorBidi"/>
-                    <w:sz w:val="20"/>
-                    <w:szCs w:val="20"/>
-                    <w:rtl/>
-                  </w:rPr>
-                  <w:t>7</w:t>
-                </w:r>
-                <w:r>
-                  <w:rPr>
-                    <w:rFonts w:asciiTheme="majorBidi" w:hAnsiTheme="majorBidi" w:cstheme="majorBidi"/>
-                    <w:sz w:val="20"/>
-                    <w:szCs w:val="20"/>
-                    <w:rtl/>
-                  </w:rPr>
-                  <w:t>]</w:t>
+                  <w:t>[7]</w:t>
                 </w:r>
               </w:p>
             </w:tc>
@@ -920,12 +852,12 @@
           <w:tr>
             <w:trPr>
               <w:gridAfter w:val="1"/>
-              <w:wAfter w:w="43" w:type="pct"/>
+              <w:wAfter w:w="39" w:type="pct"/>
               <w:tblCellSpacing w:w="15" w:type="dxa"/>
             </w:trPr>
             <w:tc>
               <w:tcPr>
-                <w:tcW w:w="243" w:type="pct"/>
+                <w:tcW w:w="244" w:type="pct"/>
                 <w:tcMar>
                   <w:top w:w="15" w:type="dxa"/>
                   <w:left w:w="15" w:type="dxa"/>
@@ -953,25 +885,7 @@
                     <w:szCs w:val="20"/>
                     <w:rtl/>
                   </w:rPr>
-                  <w:t>[</w:t>
-                </w:r>
-                <w:r>
-                  <w:rPr>
-                    <w:rFonts w:asciiTheme="majorBidi" w:hAnsiTheme="majorBidi" w:cstheme="majorBidi"/>
-                    <w:sz w:val="20"/>
-                    <w:szCs w:val="20"/>
-                    <w:rtl/>
-                  </w:rPr>
-                  <w:t>8</w:t>
-                </w:r>
-                <w:r>
-                  <w:rPr>
-                    <w:rFonts w:asciiTheme="majorBidi" w:hAnsiTheme="majorBidi" w:cstheme="majorBidi"/>
-                    <w:sz w:val="20"/>
-                    <w:szCs w:val="20"/>
-                    <w:rtl/>
-                  </w:rPr>
-                  <w:t>]</w:t>
+                  <w:t>[8]</w:t>
                 </w:r>
               </w:p>
             </w:tc>
@@ -1004,7 +918,43 @@
                     <w:sz w:val="20"/>
                     <w:szCs w:val="20"/>
                   </w:rPr>
-                  <w:t xml:space="preserve">Marzena lwaniszyn, Mateusz Korpys, Computational Fluid Dynamics Modelling of Fluid Flow and Heat and Mass Transfer, </w:t>
+                  <w:t xml:space="preserve">Marzena </w:t>
+                </w:r>
+                <w:proofErr w:type="spellStart"/>
+                <w:r>
+                  <w:rPr>
+                    <w:rFonts w:asciiTheme="majorBidi" w:hAnsiTheme="majorBidi" w:cstheme="majorBidi"/>
+                    <w:sz w:val="20"/>
+                    <w:szCs w:val="20"/>
+                  </w:rPr>
+                  <w:t>lwaniszyn</w:t>
+                </w:r>
+                <w:proofErr w:type="spellEnd"/>
+                <w:r>
+                  <w:rPr>
+                    <w:rFonts w:asciiTheme="majorBidi" w:hAnsiTheme="majorBidi" w:cstheme="majorBidi"/>
+                    <w:sz w:val="20"/>
+                    <w:szCs w:val="20"/>
+                  </w:rPr>
+                  <w:t xml:space="preserve">, Mateusz </w:t>
+                </w:r>
+                <w:proofErr w:type="spellStart"/>
+                <w:r>
+                  <w:rPr>
+                    <w:rFonts w:asciiTheme="majorBidi" w:hAnsiTheme="majorBidi" w:cstheme="majorBidi"/>
+                    <w:sz w:val="20"/>
+                    <w:szCs w:val="20"/>
+                  </w:rPr>
+                  <w:t>Korpys</w:t>
+                </w:r>
+                <w:proofErr w:type="spellEnd"/>
+                <w:r>
+                  <w:rPr>
+                    <w:rFonts w:asciiTheme="majorBidi" w:hAnsiTheme="majorBidi" w:cstheme="majorBidi"/>
+                    <w:sz w:val="20"/>
+                    <w:szCs w:val="20"/>
+                  </w:rPr>
+                  <w:t xml:space="preserve">, Computational Fluid Dynamics Modelling of Fluid Flow and Heat and Mass Transfer, </w:t>
                 </w:r>
                 <w:r>
                   <w:rPr>
@@ -1031,12 +981,12 @@
           <w:tr>
             <w:trPr>
               <w:gridAfter w:val="1"/>
-              <w:wAfter w:w="43" w:type="pct"/>
+              <w:wAfter w:w="39" w:type="pct"/>
               <w:tblCellSpacing w:w="15" w:type="dxa"/>
             </w:trPr>
             <w:tc>
               <w:tcPr>
-                <w:tcW w:w="243" w:type="pct"/>
+                <w:tcW w:w="244" w:type="pct"/>
                 <w:tcMar>
                   <w:top w:w="15" w:type="dxa"/>
                   <w:left w:w="15" w:type="dxa"/>
@@ -1064,25 +1014,7 @@
                     <w:szCs w:val="20"/>
                     <w:rtl/>
                   </w:rPr>
-                  <w:t>[</w:t>
-                </w:r>
-                <w:r>
-                  <w:rPr>
-                    <w:rFonts w:asciiTheme="majorBidi" w:hAnsiTheme="majorBidi" w:cstheme="majorBidi"/>
-                    <w:sz w:val="20"/>
-                    <w:szCs w:val="20"/>
-                    <w:rtl/>
-                  </w:rPr>
-                  <w:t>9</w:t>
-                </w:r>
-                <w:r>
-                  <w:rPr>
-                    <w:rFonts w:asciiTheme="majorBidi" w:hAnsiTheme="majorBidi" w:cstheme="majorBidi"/>
-                    <w:sz w:val="20"/>
-                    <w:szCs w:val="20"/>
-                    <w:rtl/>
-                  </w:rPr>
-                  <w:t>]</w:t>
+                  <w:t>[9]</w:t>
                 </w:r>
                 <w:r>
                   <w:rPr>
@@ -1149,12 +1081,12 @@
           <w:tr>
             <w:trPr>
               <w:gridAfter w:val="1"/>
-              <w:wAfter w:w="43" w:type="pct"/>
+              <w:wAfter w:w="39" w:type="pct"/>
               <w:tblCellSpacing w:w="15" w:type="dxa"/>
             </w:trPr>
             <w:tc>
               <w:tcPr>
-                <w:tcW w:w="243" w:type="pct"/>
+                <w:tcW w:w="244" w:type="pct"/>
                 <w:tcMar>
                   <w:top w:w="15" w:type="dxa"/>
                   <w:left w:w="15" w:type="dxa"/>
@@ -1182,25 +1114,7 @@
                     <w:szCs w:val="20"/>
                     <w:rtl/>
                   </w:rPr>
-                  <w:t>[</w:t>
-                </w:r>
-                <w:r>
-                  <w:rPr>
-                    <w:rFonts w:asciiTheme="majorBidi" w:hAnsiTheme="majorBidi" w:cstheme="majorBidi"/>
-                    <w:sz w:val="20"/>
-                    <w:szCs w:val="20"/>
-                    <w:rtl/>
-                  </w:rPr>
-                  <w:t>10</w:t>
-                </w:r>
-                <w:r>
-                  <w:rPr>
-                    <w:rFonts w:asciiTheme="majorBidi" w:hAnsiTheme="majorBidi" w:cstheme="majorBidi"/>
-                    <w:sz w:val="20"/>
-                    <w:szCs w:val="20"/>
-                    <w:rtl/>
-                  </w:rPr>
-                  <w:t>]</w:t>
+                  <w:t>[10]</w:t>
                 </w:r>
                 <w:r>
                   <w:rPr>
@@ -1236,6 +1150,7 @@
                     <w:szCs w:val="20"/>
                   </w:rPr>
                 </w:pPr>
+                <w:proofErr w:type="spellStart"/>
                 <w:r>
                   <w:rPr>
                     <w:rFonts w:asciiTheme="majorBidi" w:hAnsiTheme="majorBidi" w:cstheme="majorBidi"/>
@@ -1243,7 +1158,57 @@
                     <w:sz w:val="20"/>
                     <w:szCs w:val="20"/>
                   </w:rPr>
-                  <w:t>Shengchen Li, Zixin Deng, Jian Liu, Defu Liu “Multi-Objective Optimization of Plate-Fin Heat Exchangers via Non-Dominated Sequencing Genetic Algorithm (NSGA-II)”</w:t>
+                  <w:t>Shengchen</w:t>
+                </w:r>
+                <w:proofErr w:type="spellEnd"/>
+                <w:r>
+                  <w:rPr>
+                    <w:rFonts w:asciiTheme="majorBidi" w:hAnsiTheme="majorBidi" w:cstheme="majorBidi"/>
+                    <w:color w:val="000000"/>
+                    <w:sz w:val="20"/>
+                    <w:szCs w:val="20"/>
+                  </w:rPr>
+                  <w:t xml:space="preserve"> Li, </w:t>
+                </w:r>
+                <w:proofErr w:type="spellStart"/>
+                <w:r>
+                  <w:rPr>
+                    <w:rFonts w:asciiTheme="majorBidi" w:hAnsiTheme="majorBidi" w:cstheme="majorBidi"/>
+                    <w:color w:val="000000"/>
+                    <w:sz w:val="20"/>
+                    <w:szCs w:val="20"/>
+                  </w:rPr>
+                  <w:t>Zixin</w:t>
+                </w:r>
+                <w:proofErr w:type="spellEnd"/>
+                <w:r>
+                  <w:rPr>
+                    <w:rFonts w:asciiTheme="majorBidi" w:hAnsiTheme="majorBidi" w:cstheme="majorBidi"/>
+                    <w:color w:val="000000"/>
+                    <w:sz w:val="20"/>
+                    <w:szCs w:val="20"/>
+                  </w:rPr>
+                  <w:t xml:space="preserve"> Deng, Jian Liu, </w:t>
+                </w:r>
+                <w:proofErr w:type="spellStart"/>
+                <w:r>
+                  <w:rPr>
+                    <w:rFonts w:asciiTheme="majorBidi" w:hAnsiTheme="majorBidi" w:cstheme="majorBidi"/>
+                    <w:color w:val="000000"/>
+                    <w:sz w:val="20"/>
+                    <w:szCs w:val="20"/>
+                  </w:rPr>
+                  <w:t>Defu</w:t>
+                </w:r>
+                <w:proofErr w:type="spellEnd"/>
+                <w:r>
+                  <w:rPr>
+                    <w:rFonts w:asciiTheme="majorBidi" w:hAnsiTheme="majorBidi" w:cstheme="majorBidi"/>
+                    <w:color w:val="000000"/>
+                    <w:sz w:val="20"/>
+                    <w:szCs w:val="20"/>
+                  </w:rPr>
+                  <w:t xml:space="preserve"> Liu “Multi-Objective Optimization of Plate-Fin Heat Exchangers via Non-Dominated Sequencing Genetic Algorithm (NSGA-II)”</w:t>
                 </w:r>
                 <w:r>
                   <w:rPr>
@@ -1280,12 +1245,12 @@
           <w:tr>
             <w:trPr>
               <w:gridAfter w:val="1"/>
-              <w:wAfter w:w="43" w:type="pct"/>
+              <w:wAfter w:w="39" w:type="pct"/>
               <w:tblCellSpacing w:w="15" w:type="dxa"/>
             </w:trPr>
             <w:tc>
               <w:tcPr>
-                <w:tcW w:w="243" w:type="pct"/>
+                <w:tcW w:w="244" w:type="pct"/>
                 <w:tcMar>
                   <w:top w:w="15" w:type="dxa"/>
                   <w:left w:w="15" w:type="dxa"/>
@@ -1313,25 +1278,7 @@
                     <w:szCs w:val="20"/>
                     <w:rtl/>
                   </w:rPr>
-                  <w:t>[</w:t>
-                </w:r>
-                <w:r>
-                  <w:rPr>
-                    <w:rFonts w:asciiTheme="majorBidi" w:hAnsiTheme="majorBidi" w:cstheme="majorBidi"/>
-                    <w:sz w:val="20"/>
-                    <w:szCs w:val="20"/>
-                    <w:rtl/>
-                  </w:rPr>
-                  <w:t>11</w:t>
-                </w:r>
-                <w:r>
-                  <w:rPr>
-                    <w:rFonts w:asciiTheme="majorBidi" w:hAnsiTheme="majorBidi" w:cstheme="majorBidi"/>
-                    <w:sz w:val="20"/>
-                    <w:szCs w:val="20"/>
-                    <w:rtl/>
-                  </w:rPr>
-                  <w:t>]</w:t>
+                  <w:t>[11]</w:t>
                 </w:r>
                 <w:r>
                   <w:rPr>
@@ -1374,7 +1321,47 @@
                     <w:sz w:val="20"/>
                     <w:szCs w:val="20"/>
                   </w:rPr>
-                  <w:t>Ying Guan, Liquan Wang and Hongjiang Cui “Optimization Analysis of Thermodynamic Characteristics of Serrated Plate-Fin Heat Exchanger</w:t>
+                  <w:t xml:space="preserve">Ying Guan, </w:t>
+                </w:r>
+                <w:proofErr w:type="spellStart"/>
+                <w:r>
+                  <w:rPr>
+                    <w:rFonts w:asciiTheme="majorBidi" w:hAnsiTheme="majorBidi" w:cstheme="majorBidi"/>
+                    <w:color w:val="000000"/>
+                    <w:sz w:val="20"/>
+                    <w:szCs w:val="20"/>
+                  </w:rPr>
+                  <w:t>Liquan</w:t>
+                </w:r>
+                <w:proofErr w:type="spellEnd"/>
+                <w:r>
+                  <w:rPr>
+                    <w:rFonts w:asciiTheme="majorBidi" w:hAnsiTheme="majorBidi" w:cstheme="majorBidi"/>
+                    <w:color w:val="000000"/>
+                    <w:sz w:val="20"/>
+                    <w:szCs w:val="20"/>
+                  </w:rPr>
+                  <w:t xml:space="preserve"> Wang and </w:t>
+                </w:r>
+                <w:proofErr w:type="spellStart"/>
+                <w:r>
+                  <w:rPr>
+                    <w:rFonts w:asciiTheme="majorBidi" w:hAnsiTheme="majorBidi" w:cstheme="majorBidi"/>
+                    <w:color w:val="000000"/>
+                    <w:sz w:val="20"/>
+                    <w:szCs w:val="20"/>
+                  </w:rPr>
+                  <w:t>Hongjiang</w:t>
+                </w:r>
+                <w:proofErr w:type="spellEnd"/>
+                <w:r>
+                  <w:rPr>
+                    <w:rFonts w:asciiTheme="majorBidi" w:hAnsiTheme="majorBidi" w:cstheme="majorBidi"/>
+                    <w:color w:val="000000"/>
+                    <w:sz w:val="20"/>
+                    <w:szCs w:val="20"/>
+                  </w:rPr>
+                  <w:t xml:space="preserve"> Cui “Optimization Analysis of Thermodynamic Characteristics of Serrated Plate-Fin Heat Exchanger</w:t>
                 </w:r>
                 <w:r>
                   <w:rPr>
@@ -1410,7 +1397,29 @@
                     <w:szCs w:val="20"/>
                     <w:shd w:val="clear" w:color="auto" w:fill="FFFFFF"/>
                   </w:rPr>
-                  <w:t>School of Locomotive and Rolling Stock Engineering, Dalian Jiaotong University, Dalian 116028, China</w:t>
+                  <w:t xml:space="preserve">School of Locomotive and Rolling Stock Engineering, Dalian </w:t>
+                </w:r>
+                <w:proofErr w:type="spellStart"/>
+                <w:r>
+                  <w:rPr>
+                    <w:rFonts w:asciiTheme="majorBidi" w:hAnsiTheme="majorBidi" w:cstheme="majorBidi"/>
+                    <w:color w:val="222222"/>
+                    <w:sz w:val="20"/>
+                    <w:szCs w:val="20"/>
+                    <w:shd w:val="clear" w:color="auto" w:fill="FFFFFF"/>
+                  </w:rPr>
+                  <w:t>Jiaotong</w:t>
+                </w:r>
+                <w:proofErr w:type="spellEnd"/>
+                <w:r>
+                  <w:rPr>
+                    <w:rFonts w:asciiTheme="majorBidi" w:hAnsiTheme="majorBidi" w:cstheme="majorBidi"/>
+                    <w:color w:val="222222"/>
+                    <w:sz w:val="20"/>
+                    <w:szCs w:val="20"/>
+                    <w:shd w:val="clear" w:color="auto" w:fill="FFFFFF"/>
+                  </w:rPr>
+                  <w:t xml:space="preserve"> University, Dalian 116028, China</w:t>
                 </w:r>
                 <w:r>
                   <w:rPr>
@@ -1459,12 +1468,12 @@
           <w:tr>
             <w:trPr>
               <w:gridAfter w:val="1"/>
-              <w:wAfter w:w="43" w:type="pct"/>
+              <w:wAfter w:w="39" w:type="pct"/>
               <w:tblCellSpacing w:w="15" w:type="dxa"/>
             </w:trPr>
             <w:tc>
               <w:tcPr>
-                <w:tcW w:w="243" w:type="pct"/>
+                <w:tcW w:w="244" w:type="pct"/>
                 <w:tcMar>
                   <w:top w:w="15" w:type="dxa"/>
                   <w:left w:w="15" w:type="dxa"/>
@@ -1492,25 +1501,7 @@
                     <w:szCs w:val="20"/>
                     <w:rtl/>
                   </w:rPr>
-                  <w:t>[</w:t>
-                </w:r>
-                <w:r>
-                  <w:rPr>
-                    <w:rFonts w:asciiTheme="majorBidi" w:hAnsiTheme="majorBidi" w:cstheme="majorBidi"/>
-                    <w:sz w:val="20"/>
-                    <w:szCs w:val="20"/>
-                    <w:rtl/>
-                  </w:rPr>
-                  <w:t>12</w:t>
-                </w:r>
-                <w:r>
-                  <w:rPr>
-                    <w:rFonts w:asciiTheme="majorBidi" w:hAnsiTheme="majorBidi" w:cstheme="majorBidi"/>
-                    <w:sz w:val="20"/>
-                    <w:szCs w:val="20"/>
-                    <w:rtl/>
-                  </w:rPr>
-                  <w:t>]</w:t>
+                  <w:t>[12]</w:t>
                 </w:r>
                 <w:r>
                   <w:rPr>
@@ -1553,8 +1544,19 @@
                     <w:sz w:val="20"/>
                     <w:szCs w:val="20"/>
                   </w:rPr>
-                  <w:t>Bashir S. Mekki</w:t>
-                </w:r>
+                  <w:t xml:space="preserve">Bashir S. </w:t>
+                </w:r>
+                <w:proofErr w:type="spellStart"/>
+                <w:r>
+                  <w:rPr>
+                    <w:rFonts w:asciiTheme="majorBidi" w:hAnsiTheme="majorBidi" w:cstheme="majorBidi"/>
+                    <w:color w:val="000000"/>
+                    <w:sz w:val="20"/>
+                    <w:szCs w:val="20"/>
+                  </w:rPr>
+                  <w:t>Mekki</w:t>
+                </w:r>
+                <w:proofErr w:type="spellEnd"/>
                 <w:r>
                   <w:rPr>
                     <w:rFonts w:ascii="Cambria Math" w:hAnsi="Cambria Math" w:cs="Cambria Math"/>
@@ -1616,12 +1618,12 @@
           <w:tr>
             <w:trPr>
               <w:gridAfter w:val="1"/>
-              <w:wAfter w:w="43" w:type="pct"/>
+              <w:wAfter w:w="39" w:type="pct"/>
               <w:tblCellSpacing w:w="15" w:type="dxa"/>
             </w:trPr>
             <w:tc>
               <w:tcPr>
-                <w:tcW w:w="243" w:type="pct"/>
+                <w:tcW w:w="244" w:type="pct"/>
                 <w:tcMar>
                   <w:top w:w="15" w:type="dxa"/>
                   <w:left w:w="15" w:type="dxa"/>
@@ -1649,25 +1651,7 @@
                     <w:szCs w:val="20"/>
                     <w:rtl/>
                   </w:rPr>
-                  <w:t>[</w:t>
-                </w:r>
-                <w:r>
-                  <w:rPr>
-                    <w:rFonts w:asciiTheme="majorBidi" w:hAnsiTheme="majorBidi" w:cstheme="majorBidi"/>
-                    <w:sz w:val="20"/>
-                    <w:szCs w:val="20"/>
-                    <w:rtl/>
-                  </w:rPr>
-                  <w:t>13</w:t>
-                </w:r>
-                <w:r>
-                  <w:rPr>
-                    <w:rFonts w:asciiTheme="majorBidi" w:hAnsiTheme="majorBidi" w:cstheme="majorBidi"/>
-                    <w:sz w:val="20"/>
-                    <w:szCs w:val="20"/>
-                    <w:rtl/>
-                  </w:rPr>
-                  <w:t>]</w:t>
+                  <w:t>[13]</w:t>
                 </w:r>
               </w:p>
             </w:tc>
@@ -1709,12 +1693,12 @@
           <w:tr>
             <w:trPr>
               <w:gridAfter w:val="1"/>
-              <w:wAfter w:w="43" w:type="pct"/>
+              <w:wAfter w:w="39" w:type="pct"/>
               <w:tblCellSpacing w:w="15" w:type="dxa"/>
             </w:trPr>
             <w:tc>
               <w:tcPr>
-                <w:tcW w:w="243" w:type="pct"/>
+                <w:tcW w:w="244" w:type="pct"/>
                 <w:tcMar>
                   <w:top w:w="15" w:type="dxa"/>
                   <w:left w:w="15" w:type="dxa"/>
@@ -1742,25 +1726,7 @@
                     <w:szCs w:val="20"/>
                     <w:rtl/>
                   </w:rPr>
-                  <w:t>[</w:t>
-                </w:r>
-                <w:r>
-                  <w:rPr>
-                    <w:rFonts w:asciiTheme="majorBidi" w:hAnsiTheme="majorBidi" w:cstheme="majorBidi"/>
-                    <w:sz w:val="20"/>
-                    <w:szCs w:val="20"/>
-                    <w:rtl/>
-                  </w:rPr>
-                  <w:t>14</w:t>
-                </w:r>
-                <w:r>
-                  <w:rPr>
-                    <w:rFonts w:asciiTheme="majorBidi" w:hAnsiTheme="majorBidi" w:cstheme="majorBidi"/>
-                    <w:sz w:val="20"/>
-                    <w:szCs w:val="20"/>
-                    <w:rtl/>
-                  </w:rPr>
-                  <w:t>]</w:t>
+                  <w:t>[14]</w:t>
                 </w:r>
               </w:p>
             </w:tc>
@@ -1787,6 +1753,7 @@
                     <w:szCs w:val="20"/>
                   </w:rPr>
                 </w:pPr>
+                <w:proofErr w:type="spellStart"/>
                 <w:r>
                   <w:rPr>
                     <w:rFonts w:asciiTheme="majorBidi" w:hAnsiTheme="majorBidi" w:cstheme="majorBidi"/>
@@ -1794,8 +1761,19 @@
                     <w:sz w:val="20"/>
                     <w:szCs w:val="20"/>
                   </w:rPr>
-                  <w:t>Gunantara, N. A review of multi-objective optimization: Methods and its applications. Cogent Eng. 2018, 5, 1502242. [</w:t>
-                </w:r>
+                  <w:t>Gunantara</w:t>
+                </w:r>
+                <w:proofErr w:type="spellEnd"/>
+                <w:r>
+                  <w:rPr>
+                    <w:rFonts w:asciiTheme="majorBidi" w:hAnsiTheme="majorBidi" w:cstheme="majorBidi"/>
+                    <w:color w:val="000000"/>
+                    <w:sz w:val="20"/>
+                    <w:szCs w:val="20"/>
+                  </w:rPr>
+                  <w:t>, N. A review of multi-objective optimization: Methods and its applications. Cogent Eng. 2018, 5, 1502242. [</w:t>
+                </w:r>
+                <w:proofErr w:type="spellStart"/>
                 <w:r>
                   <w:rPr>
                     <w:rFonts w:asciiTheme="majorBidi" w:hAnsiTheme="majorBidi" w:cstheme="majorBidi"/>
@@ -1804,6 +1782,7 @@
                   </w:rPr>
                   <w:t>CrossRef</w:t>
                 </w:r>
+                <w:proofErr w:type="spellEnd"/>
                 <w:r>
                   <w:rPr>
                     <w:rFonts w:asciiTheme="majorBidi" w:hAnsiTheme="majorBidi" w:cstheme="majorBidi"/>
@@ -1819,12 +1798,12 @@
           <w:tr>
             <w:trPr>
               <w:gridAfter w:val="1"/>
-              <w:wAfter w:w="43" w:type="pct"/>
+              <w:wAfter w:w="39" w:type="pct"/>
               <w:tblCellSpacing w:w="15" w:type="dxa"/>
             </w:trPr>
             <w:tc>
               <w:tcPr>
-                <w:tcW w:w="243" w:type="pct"/>
+                <w:tcW w:w="244" w:type="pct"/>
                 <w:tcMar>
                   <w:top w:w="15" w:type="dxa"/>
                   <w:left w:w="15" w:type="dxa"/>
@@ -1852,25 +1831,7 @@
                     <w:szCs w:val="20"/>
                     <w:rtl/>
                   </w:rPr>
-                  <w:t>[</w:t>
-                </w:r>
-                <w:r>
-                  <w:rPr>
-                    <w:rFonts w:asciiTheme="majorBidi" w:hAnsiTheme="majorBidi" w:cstheme="majorBidi"/>
-                    <w:sz w:val="20"/>
-                    <w:szCs w:val="20"/>
-                    <w:rtl/>
-                  </w:rPr>
-                  <w:t>1</w:t>
-                </w:r>
-                <w:r>
-                  <w:rPr>
-                    <w:rFonts w:asciiTheme="majorBidi" w:hAnsiTheme="majorBidi" w:cstheme="majorBidi"/>
-                    <w:sz w:val="20"/>
-                    <w:szCs w:val="20"/>
-                    <w:rtl/>
-                  </w:rPr>
-                  <w:t>5]</w:t>
+                  <w:t>[15]</w:t>
                 </w:r>
                 <w:r>
                   <w:rPr>
@@ -1936,12 +1897,12 @@
           <w:tr>
             <w:trPr>
               <w:gridAfter w:val="1"/>
-              <w:wAfter w:w="43" w:type="pct"/>
+              <w:wAfter w:w="39" w:type="pct"/>
               <w:tblCellSpacing w:w="15" w:type="dxa"/>
             </w:trPr>
             <w:tc>
               <w:tcPr>
-                <w:tcW w:w="243" w:type="pct"/>
+                <w:tcW w:w="244" w:type="pct"/>
                 <w:tcMar>
                   <w:top w:w="15" w:type="dxa"/>
                   <w:left w:w="15" w:type="dxa"/>
@@ -1969,25 +1930,7 @@
                     <w:szCs w:val="20"/>
                     <w:rtl/>
                   </w:rPr>
-                  <w:t>[</w:t>
-                </w:r>
-                <w:r>
-                  <w:rPr>
-                    <w:rFonts w:asciiTheme="majorBidi" w:hAnsiTheme="majorBidi" w:cstheme="majorBidi"/>
-                    <w:sz w:val="20"/>
-                    <w:szCs w:val="20"/>
-                    <w:rtl/>
-                  </w:rPr>
-                  <w:t>16</w:t>
-                </w:r>
-                <w:r>
-                  <w:rPr>
-                    <w:rFonts w:asciiTheme="majorBidi" w:hAnsiTheme="majorBidi" w:cstheme="majorBidi"/>
-                    <w:sz w:val="20"/>
-                    <w:szCs w:val="20"/>
-                    <w:rtl/>
-                  </w:rPr>
-                  <w:t>]</w:t>
+                  <w:t>[16]</w:t>
                 </w:r>
                 <w:r>
                   <w:rPr>
@@ -2030,7 +1973,27 @@
                     <w:sz w:val="20"/>
                     <w:szCs w:val="20"/>
                   </w:rPr>
-                  <w:t>Raj M. Manglik and Arthur E. Burgles, "Heat Transfer and Pressure Drop Correlations for the Rectangular Offset Strip Fin Compact Heat Exchangers," Experimental Thermal and Fluid Science, vol. 10, pp. 171-180, 1995.</w:t>
+                  <w:t xml:space="preserve">Raj M. </w:t>
+                </w:r>
+                <w:proofErr w:type="spellStart"/>
+                <w:r>
+                  <w:rPr>
+                    <w:rFonts w:asciiTheme="majorBidi" w:hAnsiTheme="majorBidi" w:cstheme="majorBidi"/>
+                    <w:color w:val="000000"/>
+                    <w:sz w:val="20"/>
+                    <w:szCs w:val="20"/>
+                  </w:rPr>
+                  <w:t>Manglik</w:t>
+                </w:r>
+                <w:proofErr w:type="spellEnd"/>
+                <w:r>
+                  <w:rPr>
+                    <w:rFonts w:asciiTheme="majorBidi" w:hAnsiTheme="majorBidi" w:cstheme="majorBidi"/>
+                    <w:color w:val="000000"/>
+                    <w:sz w:val="20"/>
+                    <w:szCs w:val="20"/>
+                  </w:rPr>
+                  <w:t xml:space="preserve"> and Arthur E. Burgles, "Heat Transfer and Pressure Drop Correlations for the Rectangular Offset Strip Fin Compact Heat Exchangers," Experimental Thermal and Fluid Science, vol. 10, pp. 171-180, 1995.</w:t>
                 </w:r>
               </w:p>
             </w:tc>
@@ -2038,12 +2001,12 @@
           <w:tr>
             <w:trPr>
               <w:gridAfter w:val="1"/>
-              <w:wAfter w:w="43" w:type="pct"/>
+              <w:wAfter w:w="39" w:type="pct"/>
               <w:tblCellSpacing w:w="15" w:type="dxa"/>
             </w:trPr>
             <w:tc>
               <w:tcPr>
-                <w:tcW w:w="243" w:type="pct"/>
+                <w:tcW w:w="244" w:type="pct"/>
                 <w:tcMar>
                   <w:top w:w="15" w:type="dxa"/>
                   <w:left w:w="15" w:type="dxa"/>
@@ -2071,25 +2034,7 @@
                     <w:szCs w:val="20"/>
                     <w:rtl/>
                   </w:rPr>
-                  <w:t>[</w:t>
-                </w:r>
-                <w:r>
-                  <w:rPr>
-                    <w:rFonts w:asciiTheme="majorBidi" w:hAnsiTheme="majorBidi" w:cstheme="majorBidi"/>
-                    <w:sz w:val="20"/>
-                    <w:szCs w:val="20"/>
-                    <w:rtl/>
-                  </w:rPr>
-                  <w:t>17</w:t>
-                </w:r>
-                <w:r>
-                  <w:rPr>
-                    <w:rFonts w:asciiTheme="majorBidi" w:hAnsiTheme="majorBidi" w:cstheme="majorBidi"/>
-                    <w:sz w:val="20"/>
-                    <w:szCs w:val="20"/>
-                    <w:rtl/>
-                  </w:rPr>
-                  <w:t>]</w:t>
+                  <w:t>[17]</w:t>
                 </w:r>
                 <w:r>
                   <w:rPr>
@@ -2160,12 +2105,12 @@
           <w:tr>
             <w:trPr>
               <w:gridAfter w:val="1"/>
-              <w:wAfter w:w="43" w:type="pct"/>
+              <w:wAfter w:w="39" w:type="pct"/>
               <w:tblCellSpacing w:w="15" w:type="dxa"/>
             </w:trPr>
             <w:tc>
               <w:tcPr>
-                <w:tcW w:w="243" w:type="pct"/>
+                <w:tcW w:w="244" w:type="pct"/>
                 <w:tcMar>
                   <w:top w:w="15" w:type="dxa"/>
                   <w:left w:w="15" w:type="dxa"/>
@@ -2193,25 +2138,7 @@
                     <w:szCs w:val="20"/>
                     <w:rtl/>
                   </w:rPr>
-                  <w:t>[</w:t>
-                </w:r>
-                <w:r>
-                  <w:rPr>
-                    <w:rFonts w:asciiTheme="majorBidi" w:hAnsiTheme="majorBidi" w:cstheme="majorBidi"/>
-                    <w:sz w:val="20"/>
-                    <w:szCs w:val="20"/>
-                    <w:rtl/>
-                  </w:rPr>
-                  <w:t>18</w:t>
-                </w:r>
-                <w:r>
-                  <w:rPr>
-                    <w:rFonts w:asciiTheme="majorBidi" w:hAnsiTheme="majorBidi" w:cstheme="majorBidi"/>
-                    <w:sz w:val="20"/>
-                    <w:szCs w:val="20"/>
-                    <w:rtl/>
-                  </w:rPr>
-                  <w:t>]</w:t>
+                  <w:t>[18]</w:t>
                 </w:r>
               </w:p>
             </w:tc>
@@ -2238,13 +2165,41 @@
                     <w:szCs w:val="20"/>
                   </w:rPr>
                 </w:pPr>
-                <w:r>
-                  <w:rPr>
-                    <w:rFonts w:asciiTheme="majorBidi" w:hAnsiTheme="majorBidi" w:cstheme="majorBidi"/>
-                    <w:sz w:val="20"/>
-                    <w:szCs w:val="20"/>
-                  </w:rPr>
-                  <w:t>Naef A.A. Qasem and Syed M. Zubair, "Generalized air-side friction and heat transfer correlations for wavy-fin compact heat exchangers," International Journal of Refrigeration, 2018</w:t>
+                <w:proofErr w:type="spellStart"/>
+                <w:r>
+                  <w:rPr>
+                    <w:rFonts w:asciiTheme="majorBidi" w:hAnsiTheme="majorBidi" w:cstheme="majorBidi"/>
+                    <w:sz w:val="20"/>
+                    <w:szCs w:val="20"/>
+                  </w:rPr>
+                  <w:t>Naef</w:t>
+                </w:r>
+                <w:proofErr w:type="spellEnd"/>
+                <w:r>
+                  <w:rPr>
+                    <w:rFonts w:asciiTheme="majorBidi" w:hAnsiTheme="majorBidi" w:cstheme="majorBidi"/>
+                    <w:sz w:val="20"/>
+                    <w:szCs w:val="20"/>
+                  </w:rPr>
+                  <w:t xml:space="preserve"> A.A. </w:t>
+                </w:r>
+                <w:proofErr w:type="spellStart"/>
+                <w:r>
+                  <w:rPr>
+                    <w:rFonts w:asciiTheme="majorBidi" w:hAnsiTheme="majorBidi" w:cstheme="majorBidi"/>
+                    <w:sz w:val="20"/>
+                    <w:szCs w:val="20"/>
+                  </w:rPr>
+                  <w:t>Qasem</w:t>
+                </w:r>
+                <w:proofErr w:type="spellEnd"/>
+                <w:r>
+                  <w:rPr>
+                    <w:rFonts w:asciiTheme="majorBidi" w:hAnsiTheme="majorBidi" w:cstheme="majorBidi"/>
+                    <w:sz w:val="20"/>
+                    <w:szCs w:val="20"/>
+                  </w:rPr>
+                  <w:t xml:space="preserve"> and Syed M. Zubair, "Generalized air-side friction and heat transfer correlations for wavy-fin compact heat exchangers," International Journal of Refrigeration, 2018</w:t>
                 </w:r>
                 <w:r>
                   <w:rPr>
@@ -2261,12 +2216,12 @@
           <w:tr>
             <w:trPr>
               <w:gridAfter w:val="1"/>
-              <w:wAfter w:w="43" w:type="pct"/>
+              <w:wAfter w:w="39" w:type="pct"/>
               <w:tblCellSpacing w:w="15" w:type="dxa"/>
             </w:trPr>
             <w:tc>
               <w:tcPr>
-                <w:tcW w:w="243" w:type="pct"/>
+                <w:tcW w:w="244" w:type="pct"/>
                 <w:tcMar>
                   <w:top w:w="15" w:type="dxa"/>
                   <w:left w:w="15" w:type="dxa"/>
@@ -2294,25 +2249,7 @@
                     <w:szCs w:val="20"/>
                     <w:rtl/>
                   </w:rPr>
-                  <w:t>[</w:t>
-                </w:r>
-                <w:r>
-                  <w:rPr>
-                    <w:rFonts w:asciiTheme="majorBidi" w:hAnsiTheme="majorBidi" w:cstheme="majorBidi"/>
-                    <w:sz w:val="20"/>
-                    <w:szCs w:val="20"/>
-                    <w:rtl/>
-                  </w:rPr>
-                  <w:t>19</w:t>
-                </w:r>
-                <w:r>
-                  <w:rPr>
-                    <w:rFonts w:asciiTheme="majorBidi" w:hAnsiTheme="majorBidi" w:cstheme="majorBidi"/>
-                    <w:sz w:val="20"/>
-                    <w:szCs w:val="20"/>
-                    <w:rtl/>
-                  </w:rPr>
-                  <w:t>]</w:t>
+                  <w:t>[19]</w:t>
                 </w:r>
                 <w:r>
                   <w:rPr>
@@ -2383,12 +2320,12 @@
           <w:tr>
             <w:trPr>
               <w:gridAfter w:val="1"/>
-              <w:wAfter w:w="43" w:type="pct"/>
+              <w:wAfter w:w="39" w:type="pct"/>
               <w:tblCellSpacing w:w="15" w:type="dxa"/>
             </w:trPr>
             <w:tc>
               <w:tcPr>
-                <w:tcW w:w="243" w:type="pct"/>
+                <w:tcW w:w="244" w:type="pct"/>
                 <w:tcMar>
                   <w:top w:w="15" w:type="dxa"/>
                   <w:left w:w="15" w:type="dxa"/>
@@ -2416,25 +2353,7 @@
                     <w:szCs w:val="20"/>
                     <w:rtl/>
                   </w:rPr>
-                  <w:t>[</w:t>
-                </w:r>
-                <w:r>
-                  <w:rPr>
-                    <w:rFonts w:asciiTheme="majorBidi" w:hAnsiTheme="majorBidi" w:cstheme="majorBidi"/>
-                    <w:sz w:val="20"/>
-                    <w:szCs w:val="20"/>
-                    <w:rtl/>
-                  </w:rPr>
-                  <w:t>20</w:t>
-                </w:r>
-                <w:r>
-                  <w:rPr>
-                    <w:rFonts w:asciiTheme="majorBidi" w:hAnsiTheme="majorBidi" w:cstheme="majorBidi"/>
-                    <w:sz w:val="20"/>
-                    <w:szCs w:val="20"/>
-                    <w:rtl/>
-                  </w:rPr>
-                  <w:t>]</w:t>
+                  <w:t>[20]</w:t>
                 </w:r>
               </w:p>
             </w:tc>
@@ -2496,12 +2415,12 @@
           <w:tr>
             <w:trPr>
               <w:gridAfter w:val="1"/>
-              <w:wAfter w:w="43" w:type="pct"/>
+              <w:wAfter w:w="39" w:type="pct"/>
               <w:tblCellSpacing w:w="15" w:type="dxa"/>
             </w:trPr>
             <w:tc>
               <w:tcPr>
-                <w:tcW w:w="243" w:type="pct"/>
+                <w:tcW w:w="244" w:type="pct"/>
                 <w:tcMar>
                   <w:top w:w="15" w:type="dxa"/>
                   <w:left w:w="15" w:type="dxa"/>
@@ -2529,25 +2448,7 @@
                     <w:szCs w:val="20"/>
                     <w:rtl/>
                   </w:rPr>
-                  <w:t>[</w:t>
-                </w:r>
-                <w:r>
-                  <w:rPr>
-                    <w:rFonts w:asciiTheme="majorBidi" w:hAnsiTheme="majorBidi" w:cstheme="majorBidi"/>
-                    <w:sz w:val="20"/>
-                    <w:szCs w:val="20"/>
-                    <w:rtl/>
-                  </w:rPr>
-                  <w:t>21</w:t>
-                </w:r>
-                <w:r>
-                  <w:rPr>
-                    <w:rFonts w:asciiTheme="majorBidi" w:hAnsiTheme="majorBidi" w:cstheme="majorBidi"/>
-                    <w:sz w:val="20"/>
-                    <w:szCs w:val="20"/>
-                    <w:rtl/>
-                  </w:rPr>
-                  <w:t>]</w:t>
+                  <w:t>[21]</w:t>
                 </w:r>
                 <w:r>
                   <w:rPr>
@@ -2589,7 +2490,43 @@
                     <w:sz w:val="20"/>
                     <w:szCs w:val="20"/>
                   </w:rPr>
-                  <w:t>H. H. Y. X. Y. C. Jianrui Li, "Two-phase flow boiling characteristics in plate-fin channels at offhsore conditions," Applied Thermal Engineering, vol. 187, 2021.</w:t>
+                  <w:t xml:space="preserve">H. H. Y. X. Y. C. </w:t>
+                </w:r>
+                <w:proofErr w:type="spellStart"/>
+                <w:r>
+                  <w:rPr>
+                    <w:rFonts w:asciiTheme="majorBidi" w:hAnsiTheme="majorBidi" w:cstheme="majorBidi"/>
+                    <w:sz w:val="20"/>
+                    <w:szCs w:val="20"/>
+                  </w:rPr>
+                  <w:t>Jianrui</w:t>
+                </w:r>
+                <w:proofErr w:type="spellEnd"/>
+                <w:r>
+                  <w:rPr>
+                    <w:rFonts w:asciiTheme="majorBidi" w:hAnsiTheme="majorBidi" w:cstheme="majorBidi"/>
+                    <w:sz w:val="20"/>
+                    <w:szCs w:val="20"/>
+                  </w:rPr>
+                  <w:t xml:space="preserve"> Li, "Two-phase flow boiling characteristics in plate-fin channels at </w:t>
+                </w:r>
+                <w:proofErr w:type="spellStart"/>
+                <w:r>
+                  <w:rPr>
+                    <w:rFonts w:asciiTheme="majorBidi" w:hAnsiTheme="majorBidi" w:cstheme="majorBidi"/>
+                    <w:sz w:val="20"/>
+                    <w:szCs w:val="20"/>
+                  </w:rPr>
+                  <w:t>offhsore</w:t>
+                </w:r>
+                <w:proofErr w:type="spellEnd"/>
+                <w:r>
+                  <w:rPr>
+                    <w:rFonts w:asciiTheme="majorBidi" w:hAnsiTheme="majorBidi" w:cstheme="majorBidi"/>
+                    <w:sz w:val="20"/>
+                    <w:szCs w:val="20"/>
+                  </w:rPr>
+                  <w:t xml:space="preserve"> conditions," Applied Thermal Engineering, vol. 187, 2021.</w:t>
                 </w:r>
               </w:p>
             </w:tc>
@@ -2597,12 +2534,12 @@
           <w:tr>
             <w:trPr>
               <w:gridAfter w:val="1"/>
-              <w:wAfter w:w="43" w:type="pct"/>
+              <w:wAfter w:w="39" w:type="pct"/>
               <w:tblCellSpacing w:w="15" w:type="dxa"/>
             </w:trPr>
             <w:tc>
               <w:tcPr>
-                <w:tcW w:w="243" w:type="pct"/>
+                <w:tcW w:w="244" w:type="pct"/>
                 <w:tcMar>
                   <w:top w:w="15" w:type="dxa"/>
                   <w:left w:w="15" w:type="dxa"/>
@@ -2630,25 +2567,7 @@
                     <w:szCs w:val="20"/>
                     <w:rtl/>
                   </w:rPr>
-                  <w:t>[</w:t>
-                </w:r>
-                <w:r>
-                  <w:rPr>
-                    <w:rFonts w:asciiTheme="majorBidi" w:hAnsiTheme="majorBidi" w:cstheme="majorBidi"/>
-                    <w:sz w:val="20"/>
-                    <w:szCs w:val="20"/>
-                    <w:rtl/>
-                  </w:rPr>
-                  <w:t>22</w:t>
-                </w:r>
-                <w:r>
-                  <w:rPr>
-                    <w:rFonts w:asciiTheme="majorBidi" w:hAnsiTheme="majorBidi" w:cstheme="majorBidi"/>
-                    <w:sz w:val="20"/>
-                    <w:szCs w:val="20"/>
-                    <w:rtl/>
-                  </w:rPr>
-                  <w:t>]</w:t>
+                  <w:t>[22]</w:t>
                 </w:r>
                 <w:r>
                   <w:rPr>
@@ -2719,12 +2638,12 @@
           <w:tr>
             <w:trPr>
               <w:gridAfter w:val="1"/>
-              <w:wAfter w:w="43" w:type="pct"/>
+              <w:wAfter w:w="39" w:type="pct"/>
               <w:tblCellSpacing w:w="15" w:type="dxa"/>
             </w:trPr>
             <w:tc>
               <w:tcPr>
-                <w:tcW w:w="243" w:type="pct"/>
+                <w:tcW w:w="244" w:type="pct"/>
                 <w:tcMar>
                   <w:top w:w="15" w:type="dxa"/>
                   <w:left w:w="15" w:type="dxa"/>
@@ -2753,25 +2672,7 @@
                     <w:rtl/>
                   </w:rPr>
                   <w:lastRenderedPageBreak/>
-                  <w:t>[</w:t>
-                </w:r>
-                <w:r>
-                  <w:rPr>
-                    <w:rFonts w:asciiTheme="majorBidi" w:hAnsiTheme="majorBidi" w:cstheme="majorBidi"/>
-                    <w:sz w:val="20"/>
-                    <w:szCs w:val="20"/>
-                    <w:rtl/>
-                  </w:rPr>
-                  <w:t>23</w:t>
-                </w:r>
-                <w:r>
-                  <w:rPr>
-                    <w:rFonts w:asciiTheme="majorBidi" w:hAnsiTheme="majorBidi" w:cstheme="majorBidi"/>
-                    <w:sz w:val="20"/>
-                    <w:szCs w:val="20"/>
-                    <w:rtl/>
-                  </w:rPr>
-                  <w:t>]</w:t>
+                  <w:t>[23]</w:t>
                 </w:r>
               </w:p>
             </w:tc>
@@ -2833,12 +2734,12 @@
           <w:tr>
             <w:trPr>
               <w:gridAfter w:val="1"/>
-              <w:wAfter w:w="43" w:type="pct"/>
+              <w:wAfter w:w="39" w:type="pct"/>
               <w:tblCellSpacing w:w="15" w:type="dxa"/>
             </w:trPr>
             <w:tc>
               <w:tcPr>
-                <w:tcW w:w="243" w:type="pct"/>
+                <w:tcW w:w="244" w:type="pct"/>
                 <w:tcMar>
                   <w:top w:w="15" w:type="dxa"/>
                   <w:left w:w="15" w:type="dxa"/>
@@ -2866,25 +2767,7 @@
                     <w:szCs w:val="20"/>
                     <w:rtl/>
                   </w:rPr>
-                  <w:t>[</w:t>
-                </w:r>
-                <w:r>
-                  <w:rPr>
-                    <w:rFonts w:asciiTheme="majorBidi" w:hAnsiTheme="majorBidi" w:cstheme="majorBidi"/>
-                    <w:sz w:val="20"/>
-                    <w:szCs w:val="20"/>
-                    <w:rtl/>
-                  </w:rPr>
-                  <w:t>24</w:t>
-                </w:r>
-                <w:r>
-                  <w:rPr>
-                    <w:rFonts w:asciiTheme="majorBidi" w:hAnsiTheme="majorBidi" w:cstheme="majorBidi"/>
-                    <w:sz w:val="20"/>
-                    <w:szCs w:val="20"/>
-                    <w:rtl/>
-                  </w:rPr>
-                  <w:t>]</w:t>
+                  <w:t>[24]</w:t>
                 </w:r>
                 <w:r>
                   <w:rPr>
@@ -2958,7 +2841,7 @@
             </w:trPr>
             <w:tc>
               <w:tcPr>
-                <w:tcW w:w="243" w:type="pct"/>
+                <w:tcW w:w="244" w:type="pct"/>
                 <w:tcMar>
                   <w:top w:w="15" w:type="dxa"/>
                   <w:left w:w="15" w:type="dxa"/>
@@ -3019,7 +2902,7 @@
             </w:tc>
             <w:tc>
               <w:tcPr>
-                <w:tcW w:w="4706" w:type="pct"/>
+                <w:tcW w:w="4704" w:type="pct"/>
                 <w:gridSpan w:val="2"/>
                 <w:tcMar>
                   <w:top w:w="15" w:type="dxa"/>
@@ -3076,12 +2959,12 @@
           <w:tr>
             <w:trPr>
               <w:gridAfter w:val="1"/>
-              <w:wAfter w:w="43" w:type="pct"/>
+              <w:wAfter w:w="39" w:type="pct"/>
               <w:tblCellSpacing w:w="15" w:type="dxa"/>
             </w:trPr>
             <w:tc>
               <w:tcPr>
-                <w:tcW w:w="243" w:type="pct"/>
+                <w:tcW w:w="244" w:type="pct"/>
                 <w:tcMar>
                   <w:top w:w="15" w:type="dxa"/>
                   <w:left w:w="15" w:type="dxa"/>
@@ -3165,6 +3048,7 @@
                     <w:szCs w:val="20"/>
                   </w:rPr>
                 </w:pPr>
+                <w:proofErr w:type="spellStart"/>
                 <w:r>
                   <w:rPr>
                     <w:rStyle w:val="given-name"/>
@@ -3176,6 +3060,7 @@
                   </w:rPr>
                   <w:t>Evaldas</w:t>
                 </w:r>
+                <w:proofErr w:type="spellEnd"/>
                 <w:r>
                   <w:rPr>
                     <w:rFonts w:asciiTheme="majorBidi" w:hAnsiTheme="majorBidi" w:cstheme="majorBidi"/>
@@ -3186,6 +3071,7 @@
                   </w:rPr>
                   <w:t> </w:t>
                 </w:r>
+                <w:proofErr w:type="spellStart"/>
                 <w:r>
                   <w:rPr>
                     <w:rStyle w:val="text"/>
@@ -3197,6 +3083,7 @@
                   </w:rPr>
                   <w:t>Greiciunas</w:t>
                 </w:r>
+                <w:proofErr w:type="spellEnd"/>
                 <w:r>
                   <w:rPr>
                     <w:rFonts w:asciiTheme="majorBidi" w:hAnsiTheme="majorBidi" w:cstheme="majorBidi"/>
@@ -3421,12 +3308,12 @@
           <w:tr>
             <w:trPr>
               <w:gridAfter w:val="1"/>
-              <w:wAfter w:w="43" w:type="pct"/>
+              <w:wAfter w:w="39" w:type="pct"/>
               <w:tblCellSpacing w:w="15" w:type="dxa"/>
             </w:trPr>
             <w:tc>
               <w:tcPr>
-                <w:tcW w:w="243" w:type="pct"/>
+                <w:tcW w:w="244" w:type="pct"/>
                 <w:tcMar>
                   <w:top w:w="15" w:type="dxa"/>
                   <w:left w:w="15" w:type="dxa"/>
@@ -3604,12 +3491,12 @@
           <w:tr>
             <w:trPr>
               <w:gridAfter w:val="1"/>
-              <w:wAfter w:w="43" w:type="pct"/>
+              <w:wAfter w:w="39" w:type="pct"/>
               <w:tblCellSpacing w:w="15" w:type="dxa"/>
             </w:trPr>
             <w:tc>
               <w:tcPr>
-                <w:tcW w:w="243" w:type="pct"/>
+                <w:tcW w:w="244" w:type="pct"/>
                 <w:tcMar>
                   <w:top w:w="15" w:type="dxa"/>
                   <w:left w:w="15" w:type="dxa"/>
@@ -3701,7 +3588,73 @@
                     <w:sz w:val="20"/>
                     <w:szCs w:val="20"/>
                   </w:rPr>
-                  <w:t>Mario Patrovic , Kenichiro Fukui , Kenichi Kominami "Numerical and experimental performance investigation of a heat exchanger designed using topologically optimized fins"</w:t>
+                  <w:t xml:space="preserve">Mario </w:t>
+                </w:r>
+                <w:proofErr w:type="spellStart"/>
+                <w:r>
+                  <w:rPr>
+                    <w:rFonts w:asciiTheme="majorBidi" w:hAnsiTheme="majorBidi" w:cstheme="majorBidi"/>
+                    <w:b w:val="0"/>
+                    <w:bCs w:val="0"/>
+                    <w:sz w:val="20"/>
+                    <w:szCs w:val="20"/>
+                  </w:rPr>
+                  <w:t>Patrovic</w:t>
+                </w:r>
+                <w:proofErr w:type="spellEnd"/>
+                <w:r>
+                  <w:rPr>
+                    <w:rFonts w:asciiTheme="majorBidi" w:hAnsiTheme="majorBidi" w:cstheme="majorBidi"/>
+                    <w:b w:val="0"/>
+                    <w:bCs w:val="0"/>
+                    <w:sz w:val="20"/>
+                    <w:szCs w:val="20"/>
+                  </w:rPr>
+                  <w:t xml:space="preserve"> , </w:t>
+                </w:r>
+                <w:proofErr w:type="spellStart"/>
+                <w:r>
+                  <w:rPr>
+                    <w:rFonts w:asciiTheme="majorBidi" w:hAnsiTheme="majorBidi" w:cstheme="majorBidi"/>
+                    <w:b w:val="0"/>
+                    <w:bCs w:val="0"/>
+                    <w:sz w:val="20"/>
+                    <w:szCs w:val="20"/>
+                  </w:rPr>
+                  <w:t>Kenichiro</w:t>
+                </w:r>
+                <w:proofErr w:type="spellEnd"/>
+                <w:r>
+                  <w:rPr>
+                    <w:rFonts w:asciiTheme="majorBidi" w:hAnsiTheme="majorBidi" w:cstheme="majorBidi"/>
+                    <w:b w:val="0"/>
+                    <w:bCs w:val="0"/>
+                    <w:sz w:val="20"/>
+                    <w:szCs w:val="20"/>
+                  </w:rPr>
+                  <w:t xml:space="preserve"> Fukui , Kenichi </w:t>
+                </w:r>
+                <w:proofErr w:type="spellStart"/>
+                <w:r>
+                  <w:rPr>
+                    <w:rFonts w:asciiTheme="majorBidi" w:hAnsiTheme="majorBidi" w:cstheme="majorBidi"/>
+                    <w:b w:val="0"/>
+                    <w:bCs w:val="0"/>
+                    <w:sz w:val="20"/>
+                    <w:szCs w:val="20"/>
+                  </w:rPr>
+                  <w:t>Kominami</w:t>
+                </w:r>
+                <w:proofErr w:type="spellEnd"/>
+                <w:r>
+                  <w:rPr>
+                    <w:rFonts w:asciiTheme="majorBidi" w:hAnsiTheme="majorBidi" w:cstheme="majorBidi"/>
+                    <w:b w:val="0"/>
+                    <w:bCs w:val="0"/>
+                    <w:sz w:val="20"/>
+                    <w:szCs w:val="20"/>
+                  </w:rPr>
+                  <w:t xml:space="preserve"> "Numerical and experimental performance investigation of a heat exchanger designed using topologically optimized fins"</w:t>
                 </w:r>
                 <w:hyperlink r:id="rId15" w:tooltip="Go to Applied Thermal Engineering on ScienceDirect" w:history="1">
                   <w:r>
@@ -3755,12 +3708,12 @@
           <w:tr>
             <w:trPr>
               <w:gridAfter w:val="1"/>
-              <w:wAfter w:w="43" w:type="pct"/>
+              <w:wAfter w:w="39" w:type="pct"/>
               <w:tblCellSpacing w:w="15" w:type="dxa"/>
             </w:trPr>
             <w:tc>
               <w:tcPr>
-                <w:tcW w:w="243" w:type="pct"/>
+                <w:tcW w:w="244" w:type="pct"/>
                 <w:tcMar>
                   <w:top w:w="15" w:type="dxa"/>
                   <w:left w:w="15" w:type="dxa"/>
@@ -3839,9 +3792,9 @@
                     <w:rFonts w:asciiTheme="majorBidi" w:hAnsiTheme="majorBidi" w:cstheme="majorBidi"/>
                     <w:b w:val="0"/>
                     <w:bCs w:val="0"/>
-                    <w:color w:val="1F1F1F"/>
-                    <w:sz w:val="20"/>
-                    <w:szCs w:val="20"/>
+                    <w:sz w:val="20"/>
+                    <w:szCs w:val="20"/>
+                    <w:rtl/>
                   </w:rPr>
                 </w:pPr>
                 <w:r>
@@ -3852,18 +3805,107 @@
                     <w:sz w:val="20"/>
                     <w:szCs w:val="20"/>
                   </w:rPr>
-                  <w:t>Chao Yu , Wenbao Zhang , Mingzhen Shao , Guangyi Wang , Mian Huang"</w:t>
-                </w:r>
-                <w:r>
-                  <w:rPr>
-                    <w:rStyle w:val="title-text"/>
+                  <w:t xml:space="preserve">Chao Yu , </w:t>
+                </w:r>
+                <w:proofErr w:type="spellStart"/>
+                <w:r>
+                  <w:rPr>
                     <w:rFonts w:asciiTheme="majorBidi" w:hAnsiTheme="majorBidi" w:cstheme="majorBidi"/>
                     <w:b w:val="0"/>
                     <w:bCs w:val="0"/>
                     <w:sz w:val="20"/>
                     <w:szCs w:val="20"/>
                   </w:rPr>
-                  <w:t>CFD modeling and optimal design of louvered fins heat exchangers using radical basis function</w:t>
+                  <w:t>Wenbao</w:t>
+                </w:r>
+                <w:proofErr w:type="spellEnd"/>
+                <w:r>
+                  <w:rPr>
+                    <w:rFonts w:asciiTheme="majorBidi" w:hAnsiTheme="majorBidi" w:cstheme="majorBidi"/>
+                    <w:b w:val="0"/>
+                    <w:bCs w:val="0"/>
+                    <w:sz w:val="20"/>
+                    <w:szCs w:val="20"/>
+                  </w:rPr>
+                  <w:t xml:space="preserve"> Zhang , </w:t>
+                </w:r>
+                <w:proofErr w:type="spellStart"/>
+                <w:r>
+                  <w:rPr>
+                    <w:rFonts w:asciiTheme="majorBidi" w:hAnsiTheme="majorBidi" w:cstheme="majorBidi"/>
+                    <w:b w:val="0"/>
+                    <w:bCs w:val="0"/>
+                    <w:sz w:val="20"/>
+                    <w:szCs w:val="20"/>
+                  </w:rPr>
+                  <w:t>Mingzhen</w:t>
+                </w:r>
+                <w:proofErr w:type="spellEnd"/>
+                <w:r>
+                  <w:rPr>
+                    <w:rFonts w:asciiTheme="majorBidi" w:hAnsiTheme="majorBidi" w:cstheme="majorBidi"/>
+                    <w:b w:val="0"/>
+                    <w:bCs w:val="0"/>
+                    <w:sz w:val="20"/>
+                    <w:szCs w:val="20"/>
+                  </w:rPr>
+                  <w:t xml:space="preserve"> Shao , </w:t>
+                </w:r>
+                <w:proofErr w:type="spellStart"/>
+                <w:r>
+                  <w:rPr>
+                    <w:rFonts w:asciiTheme="majorBidi" w:hAnsiTheme="majorBidi" w:cstheme="majorBidi"/>
+                    <w:b w:val="0"/>
+                    <w:bCs w:val="0"/>
+                    <w:sz w:val="20"/>
+                    <w:szCs w:val="20"/>
+                  </w:rPr>
+                  <w:t>Guangyi</w:t>
+                </w:r>
+                <w:proofErr w:type="spellEnd"/>
+                <w:r>
+                  <w:rPr>
+                    <w:rFonts w:asciiTheme="majorBidi" w:hAnsiTheme="majorBidi" w:cstheme="majorBidi"/>
+                    <w:b w:val="0"/>
+                    <w:bCs w:val="0"/>
+                    <w:sz w:val="20"/>
+                    <w:szCs w:val="20"/>
+                  </w:rPr>
+                  <w:t xml:space="preserve"> Wang , Mian </w:t>
+                </w:r>
+                <w:proofErr w:type="spellStart"/>
+                <w:r>
+                  <w:rPr>
+                    <w:rFonts w:asciiTheme="majorBidi" w:hAnsiTheme="majorBidi" w:cstheme="majorBidi"/>
+                    <w:b w:val="0"/>
+                    <w:bCs w:val="0"/>
+                    <w:sz w:val="20"/>
+                    <w:szCs w:val="20"/>
+                  </w:rPr>
+                  <w:t>Huang"</w:t>
+                </w:r>
+                <w:r>
+                  <w:rPr>
+                    <w:rStyle w:val="title-text"/>
+                    <w:rFonts w:asciiTheme="majorBidi" w:hAnsiTheme="majorBidi" w:cstheme="majorBidi"/>
+                    <w:b w:val="0"/>
+                    <w:bCs w:val="0"/>
+                    <w:sz w:val="20"/>
+                    <w:szCs w:val="20"/>
+                  </w:rPr>
+                  <w:t>CFD</w:t>
+                </w:r>
+                <w:proofErr w:type="spellEnd"/>
+                <w:r>
+                  <w:rPr>
+                    <w:rStyle w:val="title-text"/>
+                    <w:rFonts w:asciiTheme="majorBidi" w:hAnsiTheme="majorBidi" w:cstheme="majorBidi"/>
+                    <w:b w:val="0"/>
+                    <w:bCs w:val="0"/>
+                    <w:sz w:val="20"/>
+                    <w:szCs w:val="20"/>
+                  </w:rPr>
+                  <w:t xml:space="preserve"> modeling and optimal design of louvered fins heat exchangers using radical basis function</w:t>
                 </w:r>
                 <w:r>
                   <w:rPr>
@@ -3922,17 +3964,32 @@
                   <w:t>, August 2024, 104832</w:t>
                 </w:r>
               </w:p>
+              <w:p>
+                <w:pPr>
+                  <w:pStyle w:val="Heading1"/>
+                  <w:spacing w:before="0" w:beforeAutospacing="0" w:after="0" w:afterAutospacing="0"/>
+                  <w:jc w:val="both"/>
+                  <w:rPr>
+                    <w:rFonts w:asciiTheme="majorBidi" w:hAnsiTheme="majorBidi" w:cstheme="majorBidi"/>
+                    <w:b w:val="0"/>
+                    <w:bCs w:val="0"/>
+                    <w:color w:val="1F1F1F"/>
+                    <w:sz w:val="20"/>
+                    <w:szCs w:val="20"/>
+                  </w:rPr>
+                </w:pPr>
+              </w:p>
             </w:tc>
           </w:tr>
           <w:tr>
             <w:trPr>
               <w:gridAfter w:val="1"/>
-              <w:wAfter w:w="43" w:type="pct"/>
+              <w:wAfter w:w="39" w:type="pct"/>
               <w:tblCellSpacing w:w="15" w:type="dxa"/>
             </w:trPr>
             <w:tc>
               <w:tcPr>
-                <w:tcW w:w="243" w:type="pct"/>
+                <w:tcW w:w="244" w:type="pct"/>
                 <w:tcMar>
                   <w:top w:w="15" w:type="dxa"/>
                   <w:left w:w="15" w:type="dxa"/>
@@ -3969,7 +4026,16 @@
                     <w:szCs w:val="20"/>
                     <w:rtl/>
                   </w:rPr>
-                  <w:t>30</w:t>
+                  <w:t>3</w:t>
+                </w:r>
+                <w:r>
+                  <w:rPr>
+                    <w:rFonts w:asciiTheme="majorBidi" w:hAnsiTheme="majorBidi" w:cstheme="majorBidi"/>
+                    <w:sz w:val="20"/>
+                    <w:szCs w:val="20"/>
+                    <w:rtl/>
+                  </w:rPr>
+                  <w:t>0</w:t>
                 </w:r>
                 <w:r>
                   <w:rPr>
@@ -4008,47 +4074,166 @@
                   <w:autoSpaceDN w:val="0"/>
                   <w:adjustRightInd w:val="0"/>
                   <w:spacing w:after="0" w:line="240" w:lineRule="auto"/>
-                  <w:jc w:val="both"/>
                   <w:rPr>
                     <w:rFonts w:asciiTheme="majorBidi" w:eastAsia="URWPalladioL-Roma" w:hAnsiTheme="majorBidi" w:cstheme="majorBidi"/>
                     <w:sz w:val="20"/>
                     <w:szCs w:val="20"/>
-                  </w:rPr>
-                </w:pPr>
-                <w:r>
-                  <w:rPr>
-                    <w:rFonts w:asciiTheme="majorBidi" w:hAnsiTheme="majorBidi" w:cstheme="majorBidi"/>
-                    <w:noProof/>
-                    <w:sz w:val="20"/>
-                    <w:szCs w:val="20"/>
-                  </w:rPr>
-                  <w:t>Sung-Hoon Seol,Yeong-Hyeon Joo,Joon-Ho Lee,Seung-Yun Cha,Jung-In Yoon ,Chang-Hyo Son</w:t>
-                </w:r>
-                <w:r>
-                  <w:rPr>
-                    <w:rFonts w:asciiTheme="majorBidi" w:hAnsiTheme="majorBidi" w:cstheme="majorBidi"/>
-                    <w:noProof/>
-                    <w:sz w:val="20"/>
-                    <w:szCs w:val="20"/>
+                    <w:rtl/>
+                  </w:rPr>
+                </w:pPr>
+                <w:r>
+                  <w:rPr>
+                    <w:rFonts w:asciiTheme="majorBidi" w:hAnsiTheme="majorBidi" w:cstheme="majorBidi"/>
+                    <w:sz w:val="20"/>
+                    <w:szCs w:val="20"/>
+                  </w:rPr>
+                  <w:t>Joo Hyun Moon</w:t>
+                </w:r>
+                <w:r>
+                  <w:rPr>
+                    <w:rFonts w:asciiTheme="majorBidi" w:hAnsiTheme="majorBidi" w:cstheme="majorBidi"/>
+                    <w:sz w:val="20"/>
+                    <w:szCs w:val="20"/>
+                  </w:rPr>
+                  <w:t>,</w:t>
+                </w:r>
+                <w:r>
+                  <w:rPr>
+                    <w:rFonts w:asciiTheme="majorBidi" w:hAnsiTheme="majorBidi" w:cstheme="majorBidi"/>
+                    <w:sz w:val="20"/>
+                    <w:szCs w:val="20"/>
+                  </w:rPr>
+                  <w:t xml:space="preserve"> Kyan Ho Lee, Haedong Kim and Dong </w:t>
+                </w:r>
+                <w:r>
+                  <w:rPr>
+                    <w:rFonts w:asciiTheme="majorBidi" w:hAnsiTheme="majorBidi" w:cstheme="majorBidi"/>
+                    <w:sz w:val="20"/>
+                    <w:szCs w:val="20"/>
+                  </w:rPr>
+                  <w:t>in</w:t>
+                </w:r>
+                <w:r>
+                  <w:rPr>
+                    <w:rFonts w:asciiTheme="majorBidi" w:hAnsiTheme="majorBidi" w:cstheme="majorBidi"/>
+                    <w:sz w:val="20"/>
+                    <w:szCs w:val="20"/>
+                  </w:rPr>
+                  <w:t xml:space="preserve"> Han</w:t>
+                </w:r>
+                <w:r>
+                  <w:rPr>
+                    <w:rFonts w:asciiTheme="majorBidi" w:hAnsiTheme="majorBidi" w:cstheme="majorBidi"/>
+                    <w:sz w:val="20"/>
+                    <w:szCs w:val="20"/>
+                  </w:rPr>
+                  <w:t xml:space="preserve"> </w:t>
+                </w:r>
+                <w:r>
+                  <w:rPr>
+                    <w:rFonts w:asciiTheme="majorBidi" w:hAnsiTheme="majorBidi" w:cstheme="majorBidi"/>
+                    <w:sz w:val="20"/>
+                    <w:szCs w:val="20"/>
+                    <w:rtl/>
+                    <w:lang w:bidi="fa-IR"/>
                   </w:rPr>
                   <w:t>"</w:t>
                 </w:r>
                 <w:r>
                   <w:rPr>
-                    <w:rFonts w:asciiTheme="majorBidi" w:hAnsiTheme="majorBidi" w:cstheme="majorBidi"/>
-                    <w:sz w:val="20"/>
-                    <w:szCs w:val="20"/>
-                  </w:rPr>
-                  <w:t>Effect of Pump Performance Curves and Geometric Characteristics of Offset Fins on Heat Exchanger Design Optimization</w:t>
-                </w:r>
-                <w:r>
-                  <w:rPr>
-                    <w:rFonts w:asciiTheme="majorBidi" w:hAnsiTheme="majorBidi" w:cstheme="majorBidi"/>
-                    <w:noProof/>
-                    <w:sz w:val="20"/>
-                    <w:szCs w:val="20"/>
-                  </w:rPr>
-                  <w:t>"</w:t>
+                    <w:rFonts w:asciiTheme="majorBidi" w:eastAsia="URWPalladioL-Roma" w:hAnsiTheme="majorBidi" w:cstheme="majorBidi"/>
+                    <w:sz w:val="20"/>
+                    <w:szCs w:val="20"/>
+                  </w:rPr>
+                  <w:t>Thermal-Economic</w:t>
+                </w:r>
+                <w:r>
+                  <w:rPr>
+                    <w:rFonts w:asciiTheme="majorBidi" w:eastAsia="URWPalladioL-Roma" w:hAnsiTheme="majorBidi" w:cstheme="majorBidi"/>
+                    <w:sz w:val="20"/>
+                    <w:szCs w:val="20"/>
+                  </w:rPr>
+                  <w:t xml:space="preserve"> </w:t>
+                </w:r>
+                <w:r>
+                  <w:rPr>
+                    <w:rFonts w:asciiTheme="majorBidi" w:eastAsia="URWPalladioL-Roma" w:hAnsiTheme="majorBidi" w:cstheme="majorBidi"/>
+                    <w:sz w:val="20"/>
+                    <w:szCs w:val="20"/>
+                  </w:rPr>
+                  <w:t>Optimization of</w:t>
+                </w:r>
+                <w:r>
+                  <w:rPr>
+                    <w:rFonts w:asciiTheme="majorBidi" w:eastAsia="URWPalladioL-Roma" w:hAnsiTheme="majorBidi" w:cstheme="majorBidi"/>
+                    <w:sz w:val="20"/>
+                    <w:szCs w:val="20"/>
+                  </w:rPr>
+                  <w:t xml:space="preserve"> </w:t>
+                </w:r>
+                <w:r>
+                  <w:rPr>
+                    <w:rFonts w:asciiTheme="majorBidi" w:eastAsia="URWPalladioL-Roma" w:hAnsiTheme="majorBidi" w:cstheme="majorBidi"/>
+                    <w:sz w:val="20"/>
+                    <w:szCs w:val="20"/>
+                  </w:rPr>
+                  <w:t>Plate–Fin Heat</w:t>
+                </w:r>
+                <w:r>
+                  <w:rPr>
+                    <w:rFonts w:asciiTheme="majorBidi" w:eastAsia="URWPalladioL-Roma" w:hAnsiTheme="majorBidi" w:cstheme="majorBidi"/>
+                    <w:sz w:val="20"/>
+                    <w:szCs w:val="20"/>
+                  </w:rPr>
+                  <w:t xml:space="preserve"> </w:t>
+                </w:r>
+                <w:r>
+                  <w:rPr>
+                    <w:rFonts w:asciiTheme="majorBidi" w:eastAsia="URWPalladioL-Roma" w:hAnsiTheme="majorBidi" w:cstheme="majorBidi"/>
+                    <w:sz w:val="20"/>
+                    <w:szCs w:val="20"/>
+                  </w:rPr>
+                  <w:t>Exchanger Using Improved Gaussian</w:t>
+                </w:r>
+                <w:r>
+                  <w:rPr>
+                    <w:rFonts w:asciiTheme="majorBidi" w:eastAsia="URWPalladioL-Roma" w:hAnsiTheme="majorBidi" w:cstheme="majorBidi"/>
+                    <w:sz w:val="20"/>
+                    <w:szCs w:val="20"/>
+                  </w:rPr>
+                  <w:t xml:space="preserve"> </w:t>
+                </w:r>
+                <w:r>
+                  <w:rPr>
+                    <w:rFonts w:asciiTheme="majorBidi" w:eastAsia="URWPalladioL-Roma" w:hAnsiTheme="majorBidi" w:cstheme="majorBidi"/>
+                    <w:sz w:val="20"/>
+                    <w:szCs w:val="20"/>
+                  </w:rPr>
+                  <w:t>Quantum-Behaved Particle Swarm</w:t>
+                </w:r>
+                <w:r>
+                  <w:rPr>
+                    <w:rFonts w:asciiTheme="majorBidi" w:eastAsia="URWPalladioL-Roma" w:hAnsiTheme="majorBidi" w:cstheme="majorBidi"/>
+                    <w:sz w:val="20"/>
+                    <w:szCs w:val="20"/>
+                  </w:rPr>
+                  <w:t xml:space="preserve"> </w:t>
+                </w:r>
+                <w:r>
+                  <w:rPr>
+                    <w:rFonts w:asciiTheme="majorBidi" w:eastAsia="URWPalladioL-Roma" w:hAnsiTheme="majorBidi" w:cstheme="majorBidi"/>
+                    <w:sz w:val="20"/>
+                    <w:szCs w:val="20"/>
+                  </w:rPr>
+                  <w:t>Algorithm</w:t>
+                </w:r>
+                <w:r>
+                  <w:rPr>
+                    <w:rFonts w:asciiTheme="majorBidi" w:eastAsia="URWPalladioL-Roma" w:hAnsiTheme="majorBidi" w:cstheme="majorBidi"/>
+                    <w:sz w:val="20"/>
+                    <w:szCs w:val="20"/>
+                  </w:rPr>
+                  <w:t xml:space="preserve"> "</w:t>
                 </w:r>
                 <w:r>
                   <w:rPr>
@@ -4056,15 +4241,7 @@
                     <w:sz w:val="20"/>
                     <w:szCs w:val="20"/>
                   </w:rPr>
-                  <w:t xml:space="preserve"> Energies 2024</w:t>
-                </w:r>
-                <w:r>
-                  <w:rPr>
-                    <w:rFonts w:asciiTheme="majorBidi" w:eastAsia="URWPalladioL-Roma" w:hAnsiTheme="majorBidi" w:cstheme="majorBidi"/>
-                    <w:sz w:val="20"/>
-                    <w:szCs w:val="20"/>
-                  </w:rPr>
-                  <w:t xml:space="preserve">, </w:t>
+                  <w:t xml:space="preserve"> </w:t>
                 </w:r>
                 <w:r>
                   <w:rPr>
@@ -4072,15 +4249,7 @@
                     <w:sz w:val="20"/>
                     <w:szCs w:val="20"/>
                   </w:rPr>
-                  <w:t>17</w:t>
-                </w:r>
-                <w:r>
-                  <w:rPr>
-                    <w:rFonts w:asciiTheme="majorBidi" w:eastAsia="URWPalladioL-Roma" w:hAnsiTheme="majorBidi" w:cstheme="majorBidi"/>
-                    <w:sz w:val="20"/>
-                    <w:szCs w:val="20"/>
-                  </w:rPr>
-                  <w:t>, 4598.https://doi.org/10.3390/en17184598</w:t>
+                  <w:t>Mathematics, Volume 10, 2022, Pages 25 -27</w:t>
                 </w:r>
               </w:p>
             </w:tc>
@@ -4088,12 +4257,12 @@
           <w:tr>
             <w:trPr>
               <w:gridAfter w:val="1"/>
-              <w:wAfter w:w="43" w:type="pct"/>
+              <w:wAfter w:w="39" w:type="pct"/>
               <w:tblCellSpacing w:w="15" w:type="dxa"/>
             </w:trPr>
             <w:tc>
               <w:tcPr>
-                <w:tcW w:w="243" w:type="pct"/>
+                <w:tcW w:w="244" w:type="pct"/>
                 <w:tcMar>
                   <w:top w:w="15" w:type="dxa"/>
                   <w:left w:w="15" w:type="dxa"/>
@@ -4129,7 +4298,6 @@
                 <w:pPr>
                   <w:pStyle w:val="Bibliography"/>
                   <w:bidi w:val="0"/>
-                  <w:jc w:val="both"/>
                   <w:rPr>
                     <w:rFonts w:asciiTheme="majorBidi" w:eastAsiaTheme="minorEastAsia" w:hAnsiTheme="majorBidi" w:cstheme="majorBidi"/>
                     <w:noProof/>
@@ -4143,12 +4311,12 @@
           <w:tr>
             <w:trPr>
               <w:gridAfter w:val="1"/>
-              <w:wAfter w:w="43" w:type="pct"/>
+              <w:wAfter w:w="39" w:type="pct"/>
               <w:tblCellSpacing w:w="15" w:type="dxa"/>
             </w:trPr>
             <w:tc>
               <w:tcPr>
-                <w:tcW w:w="243" w:type="pct"/>
+                <w:tcW w:w="244" w:type="pct"/>
                 <w:tcMar>
                   <w:top w:w="15" w:type="dxa"/>
                   <w:left w:w="15" w:type="dxa"/>
@@ -4199,7 +4367,6 @@
                 <w:r>
                   <w:rPr>
                     <w:rFonts w:asciiTheme="majorBidi" w:hAnsiTheme="majorBidi" w:cstheme="majorBidi"/>
-                    <w:noProof/>
                     <w:sz w:val="20"/>
                     <w:szCs w:val="20"/>
                   </w:rPr>
@@ -4233,11 +4400,10 @@
                 <w:r>
                   <w:rPr>
                     <w:rFonts w:asciiTheme="majorBidi" w:hAnsiTheme="majorBidi" w:cstheme="majorBidi"/>
-                    <w:noProof/>
-                    <w:sz w:val="20"/>
-                    <w:szCs w:val="20"/>
-                  </w:rPr>
-                  <w:t xml:space="preserve">H. L. A. P. Sadik Kakac, Heat Exchnangers; Selection, Rating, and Thermal Design, Boca Raton: CRC Press, 2012. </w:t>
+                    <w:sz w:val="20"/>
+                    <w:szCs w:val="20"/>
+                  </w:rPr>
+                  <w:t>Sung-Hoon Seol, Yeong-Hyeon Joo, Joon-HoLee, Seung-YunCha, Jung-In Yoon, Chang-Hyo Son"Effect of Pump Performance Curves and Geometric Characteristics of Offset Fins on Heat Exchanger Design Optimization" Energies 2024, 17, 4598.https://doi.org/10.3390/en17184598</w:t>
                 </w:r>
               </w:p>
             </w:tc>
@@ -4245,12 +4411,12 @@
           <w:tr>
             <w:trPr>
               <w:gridAfter w:val="1"/>
-              <w:wAfter w:w="43" w:type="pct"/>
+              <w:wAfter w:w="39" w:type="pct"/>
               <w:tblCellSpacing w:w="15" w:type="dxa"/>
             </w:trPr>
             <w:tc>
               <w:tcPr>
-                <w:tcW w:w="243" w:type="pct"/>
+                <w:tcW w:w="244" w:type="pct"/>
                 <w:tcMar>
                   <w:top w:w="15" w:type="dxa"/>
                   <w:left w:w="15" w:type="dxa"/>
@@ -4274,26 +4440,15 @@
                 <w:r>
                   <w:rPr>
                     <w:rFonts w:asciiTheme="majorBidi" w:hAnsiTheme="majorBidi" w:cstheme="majorBidi"/>
-                    <w:noProof/>
-                    <w:sz w:val="20"/>
-                    <w:szCs w:val="20"/>
-                  </w:rPr>
-                  <w:t>[</w:t>
-                </w:r>
-                <w:r>
-                  <w:rPr>
-                    <w:rFonts w:asciiTheme="majorBidi" w:hAnsiTheme="majorBidi" w:cstheme="majorBidi"/>
-                    <w:noProof/>
                     <w:sz w:val="20"/>
                     <w:szCs w:val="20"/>
                     <w:rtl/>
                   </w:rPr>
-                  <w:t>3</w:t>
-                </w:r>
-                <w:r>
-                  <w:rPr>
-                    <w:rFonts w:asciiTheme="majorBidi" w:hAnsiTheme="majorBidi" w:cstheme="majorBidi"/>
-                    <w:noProof/>
+                  <w:t>[3</w:t>
+                </w:r>
+                <w:r>
+                  <w:rPr>
+                    <w:rFonts w:asciiTheme="majorBidi" w:hAnsiTheme="majorBidi" w:cstheme="majorBidi"/>
                     <w:sz w:val="20"/>
                     <w:szCs w:val="20"/>
                     <w:rtl/>
@@ -4303,11 +4458,27 @@
                 <w:r>
                   <w:rPr>
                     <w:rFonts w:asciiTheme="majorBidi" w:hAnsiTheme="majorBidi" w:cstheme="majorBidi"/>
-                    <w:noProof/>
-                    <w:sz w:val="20"/>
-                    <w:szCs w:val="20"/>
-                  </w:rPr>
-                  <w:t xml:space="preserve">] </w:t>
+                    <w:sz w:val="20"/>
+                    <w:szCs w:val="20"/>
+                    <w:rtl/>
+                  </w:rPr>
+                  <w:t>]</w:t>
+                </w:r>
+                <w:r>
+                  <w:rPr>
+                    <w:rFonts w:asciiTheme="majorBidi" w:hAnsiTheme="majorBidi" w:cstheme="majorBidi"/>
+                    <w:sz w:val="20"/>
+                    <w:szCs w:val="20"/>
+                  </w:rPr>
+                  <w:t xml:space="preserve"> </w:t>
+                </w:r>
+                <w:r>
+                  <w:rPr>
+                    <w:rFonts w:asciiTheme="majorBidi" w:hAnsiTheme="majorBidi" w:cstheme="majorBidi"/>
+                    <w:sz w:val="20"/>
+                    <w:szCs w:val="20"/>
+                  </w:rPr>
+                  <w:t xml:space="preserve"> </w:t>
                 </w:r>
               </w:p>
             </w:tc>
@@ -4337,31 +4508,27 @@
                 <w:r>
                   <w:rPr>
                     <w:rFonts w:asciiTheme="majorBidi" w:hAnsiTheme="majorBidi" w:cstheme="majorBidi"/>
-                    <w:noProof/>
-                    <w:sz w:val="20"/>
-                    <w:szCs w:val="20"/>
-                  </w:rPr>
-                  <w:t xml:space="preserve">R. Niroomand, M.H. Saidi and S.K. Hannani , "A general multi-scale modeling framework for two-phase simulation of multi-stream plate-fin heat exchangers," </w:t>
-                </w:r>
-                <w:r>
-                  <w:rPr>
-                    <w:rFonts w:asciiTheme="majorBidi" w:hAnsiTheme="majorBidi" w:cstheme="majorBidi"/>
-                    <w:i/>
-                    <w:iCs/>
-                    <w:noProof/>
-                    <w:sz w:val="20"/>
-                    <w:szCs w:val="20"/>
-                  </w:rPr>
-                  <w:t xml:space="preserve">International Journal of Heat and Mass Transfer, </w:t>
-                </w:r>
-                <w:r>
-                  <w:rPr>
-                    <w:rFonts w:asciiTheme="majorBidi" w:hAnsiTheme="majorBidi" w:cstheme="majorBidi"/>
-                    <w:noProof/>
-                    <w:sz w:val="20"/>
-                    <w:szCs w:val="20"/>
-                  </w:rPr>
-                  <w:t>vol. 156, 2020.</w:t>
+                    <w:sz w:val="20"/>
+                    <w:szCs w:val="20"/>
+                  </w:rPr>
+                  <w:t>H. L. A. P. Sadik</w:t>
+                </w:r>
+                <w:r>
+                  <w:rPr>
+                    <w:rFonts w:asciiTheme="majorBidi" w:hAnsiTheme="majorBidi" w:cstheme="majorBidi"/>
+                    <w:sz w:val="20"/>
+                    <w:szCs w:val="20"/>
+                    <w:rtl/>
+                  </w:rPr>
+                  <w:t xml:space="preserve"> </w:t>
+                </w:r>
+                <w:r>
+                  <w:rPr>
+                    <w:rFonts w:asciiTheme="majorBidi" w:hAnsiTheme="majorBidi" w:cstheme="majorBidi"/>
+                    <w:sz w:val="20"/>
+                    <w:szCs w:val="20"/>
+                  </w:rPr>
+                  <w:t xml:space="preserve">Kakac, Heat Exchnangers; Selection, Rating, and Thermal Design, Boca Raton: CRC Press, 2012. </w:t>
                 </w:r>
               </w:p>
             </w:tc>
@@ -4369,12 +4536,12 @@
           <w:tr>
             <w:trPr>
               <w:gridAfter w:val="1"/>
-              <w:wAfter w:w="43" w:type="pct"/>
+              <w:wAfter w:w="39" w:type="pct"/>
               <w:tblCellSpacing w:w="15" w:type="dxa"/>
             </w:trPr>
             <w:tc>
               <w:tcPr>
-                <w:tcW w:w="243" w:type="pct"/>
+                <w:tcW w:w="244" w:type="pct"/>
                 <w:tcMar>
                   <w:top w:w="15" w:type="dxa"/>
                   <w:left w:w="15" w:type="dxa"/>
@@ -4398,39 +4565,28 @@
                 <w:r>
                   <w:rPr>
                     <w:rFonts w:asciiTheme="majorBidi" w:hAnsiTheme="majorBidi" w:cstheme="majorBidi"/>
-                    <w:noProof/>
-                    <w:sz w:val="20"/>
-                    <w:szCs w:val="20"/>
-                  </w:rPr>
-                  <w:t>[</w:t>
-                </w:r>
-                <w:r>
-                  <w:rPr>
-                    <w:rFonts w:asciiTheme="majorBidi" w:hAnsiTheme="majorBidi" w:cstheme="majorBidi"/>
-                    <w:noProof/>
                     <w:sz w:val="20"/>
                     <w:szCs w:val="20"/>
                     <w:rtl/>
                   </w:rPr>
+                  <w:t>[3</w:t>
+                </w:r>
+                <w:r>
+                  <w:rPr>
+                    <w:rFonts w:asciiTheme="majorBidi" w:hAnsiTheme="majorBidi" w:cstheme="majorBidi"/>
+                    <w:sz w:val="20"/>
+                    <w:szCs w:val="20"/>
+                    <w:rtl/>
+                  </w:rPr>
                   <w:t>3</w:t>
                 </w:r>
                 <w:r>
                   <w:rPr>
                     <w:rFonts w:asciiTheme="majorBidi" w:hAnsiTheme="majorBidi" w:cstheme="majorBidi"/>
-                    <w:noProof/>
                     <w:sz w:val="20"/>
                     <w:szCs w:val="20"/>
                     <w:rtl/>
                   </w:rPr>
-                  <w:t>3</w:t>
-                </w:r>
-                <w:r>
-                  <w:rPr>
-                    <w:rFonts w:asciiTheme="majorBidi" w:hAnsiTheme="majorBidi" w:cstheme="majorBidi"/>
-                    <w:noProof/>
-                    <w:sz w:val="20"/>
-                    <w:szCs w:val="20"/>
-                  </w:rPr>
                   <w:t>]</w:t>
                 </w:r>
               </w:p>
@@ -4461,48 +4617,23 @@
                 <w:r>
                   <w:rPr>
                     <w:rFonts w:asciiTheme="majorBidi" w:hAnsiTheme="majorBidi" w:cstheme="majorBidi"/>
-                    <w:i/>
-                    <w:iCs/>
-                    <w:noProof/>
-                    <w:sz w:val="20"/>
-                    <w:szCs w:val="20"/>
-                  </w:rPr>
-                  <w:t xml:space="preserve">THE STANDARDS OF THE BRAZED ALUMINIUM PLATE-FIN HEAT EXCHANGER MANUFACTURERS’ ASSOCIATION, </w:t>
-                </w:r>
-                <w:r>
-                  <w:rPr>
-                    <w:rFonts w:asciiTheme="majorBidi" w:hAnsiTheme="majorBidi" w:cstheme="majorBidi"/>
-                    <w:noProof/>
-                    <w:sz w:val="20"/>
-                    <w:szCs w:val="20"/>
-                  </w:rPr>
-                  <w:t xml:space="preserve">Alpema, 2000. </w:t>
-                </w:r>
-              </w:p>
-              <w:p>
-                <w:pPr>
-                  <w:pStyle w:val="Bibliography"/>
-                  <w:bidi w:val="0"/>
-                  <w:jc w:val="both"/>
-                  <w:rPr>
-                    <w:rFonts w:asciiTheme="majorBidi" w:eastAsiaTheme="minorEastAsia" w:hAnsiTheme="majorBidi" w:cstheme="majorBidi"/>
-                    <w:noProof/>
-                    <w:sz w:val="20"/>
-                    <w:szCs w:val="20"/>
-                  </w:rPr>
-                </w:pPr>
+                    <w:sz w:val="20"/>
+                    <w:szCs w:val="20"/>
+                  </w:rPr>
+                  <w:t>R. Niroomand, M.H. Saidi and S.K. Hannani, "A general multi-scale modeling framework for two-phase simulation of multi-stream plate-fin heat exchangers," International Journal of Heat and Mass Transfer, vol. 156, 2020.</w:t>
+                </w:r>
               </w:p>
             </w:tc>
           </w:tr>
           <w:tr>
             <w:trPr>
               <w:gridAfter w:val="1"/>
-              <w:wAfter w:w="43" w:type="pct"/>
+              <w:wAfter w:w="39" w:type="pct"/>
               <w:tblCellSpacing w:w="15" w:type="dxa"/>
             </w:trPr>
             <w:tc>
               <w:tcPr>
-                <w:tcW w:w="243" w:type="pct"/>
+                <w:tcW w:w="244" w:type="pct"/>
                 <w:tcMar>
                   <w:top w:w="15" w:type="dxa"/>
                   <w:left w:w="15" w:type="dxa"/>
@@ -4526,26 +4657,15 @@
                 <w:r>
                   <w:rPr>
                     <w:rFonts w:asciiTheme="majorBidi" w:hAnsiTheme="majorBidi" w:cstheme="majorBidi"/>
-                    <w:noProof/>
-                    <w:sz w:val="20"/>
-                    <w:szCs w:val="20"/>
-                  </w:rPr>
-                  <w:t>[</w:t>
-                </w:r>
-                <w:r>
-                  <w:rPr>
-                    <w:rFonts w:asciiTheme="majorBidi" w:hAnsiTheme="majorBidi" w:cstheme="majorBidi"/>
-                    <w:noProof/>
                     <w:sz w:val="20"/>
                     <w:szCs w:val="20"/>
                     <w:rtl/>
                   </w:rPr>
-                  <w:t>3</w:t>
-                </w:r>
-                <w:r>
-                  <w:rPr>
-                    <w:rFonts w:asciiTheme="majorBidi" w:hAnsiTheme="majorBidi" w:cstheme="majorBidi"/>
-                    <w:noProof/>
+                  <w:t>[3</w:t>
+                </w:r>
+                <w:r>
+                  <w:rPr>
+                    <w:rFonts w:asciiTheme="majorBidi" w:hAnsiTheme="majorBidi" w:cstheme="majorBidi"/>
                     <w:sz w:val="20"/>
                     <w:szCs w:val="20"/>
                     <w:rtl/>
@@ -4555,20 +4675,11 @@
                 <w:r>
                   <w:rPr>
                     <w:rFonts w:asciiTheme="majorBidi" w:hAnsiTheme="majorBidi" w:cstheme="majorBidi"/>
-                    <w:noProof/>
-                    <w:sz w:val="20"/>
-                    <w:szCs w:val="20"/>
-                  </w:rPr>
-                  <w:t xml:space="preserve">] </w:t>
-                </w:r>
-                <w:r>
-                  <w:rPr>
-                    <w:rFonts w:asciiTheme="majorBidi" w:hAnsiTheme="majorBidi" w:cstheme="majorBidi"/>
-                    <w:noProof/>
-                    <w:sz w:val="20"/>
-                    <w:szCs w:val="20"/>
-                  </w:rPr>
-                  <w:t xml:space="preserve"> </w:t>
+                    <w:sz w:val="20"/>
+                    <w:szCs w:val="20"/>
+                    <w:rtl/>
+                  </w:rPr>
+                  <w:t>]</w:t>
                 </w:r>
               </w:p>
             </w:tc>
@@ -4599,54 +4710,10 @@
                 <w:r>
                   <w:rPr>
                     <w:rFonts w:asciiTheme="majorBidi" w:hAnsiTheme="majorBidi" w:cstheme="majorBidi"/>
-                    <w:noProof/>
-                    <w:sz w:val="20"/>
-                    <w:szCs w:val="20"/>
-                  </w:rPr>
-                  <w:t>Arne Muller , Anja -Elsa Polzin and stephan Kabelac "</w:t>
-                </w:r>
-                <w:r>
-                  <w:rPr>
-                    <w:rFonts w:asciiTheme="majorBidi" w:hAnsiTheme="majorBidi" w:cstheme="majorBidi"/>
-                    <w:sz w:val="20"/>
-                    <w:szCs w:val="20"/>
-                  </w:rPr>
-                  <w:t>Multi-stream Plate-and-Frame Heat Exchangers for Condensation and Evaporation</w:t>
-                </w:r>
-                <w:r>
-                  <w:rPr>
-                    <w:rFonts w:asciiTheme="majorBidi" w:hAnsiTheme="majorBidi" w:cstheme="majorBidi"/>
-                    <w:noProof/>
-                    <w:sz w:val="20"/>
-                    <w:szCs w:val="20"/>
-                  </w:rPr>
-                  <w:t>"</w:t>
-                </w:r>
-                <w:r>
-                  <w:rPr>
-                    <w:rFonts w:asciiTheme="majorBidi" w:hAnsiTheme="majorBidi" w:cstheme="majorBidi"/>
-                    <w:noProof/>
-                    <w:sz w:val="20"/>
-                    <w:szCs w:val="20"/>
-                  </w:rPr>
-                  <w:t xml:space="preserve"> </w:t>
-                </w:r>
-                <w:r>
-                  <w:rPr>
-                    <w:rFonts w:asciiTheme="majorBidi" w:hAnsiTheme="majorBidi" w:cstheme="majorBidi"/>
-                    <w:sz w:val="20"/>
-                    <w:szCs w:val="20"/>
-                  </w:rPr>
-                  <w:t>Innovative Heat Exchangers</w:t>
-                </w:r>
-                <w:r>
-                  <w:rPr>
-                    <w:rFonts w:asciiTheme="majorBidi" w:hAnsiTheme="majorBidi" w:cstheme="majorBidi"/>
-                    <w:noProof/>
-                    <w:sz w:val="20"/>
-                    <w:szCs w:val="20"/>
-                  </w:rPr>
-                  <w:t>, 31 December 2017 , Pages 167-187</w:t>
+                    <w:sz w:val="20"/>
+                    <w:szCs w:val="20"/>
+                  </w:rPr>
+                  <w:t xml:space="preserve">THE STANDARDS OF THE BRAZED ALUMINIUM PLATE-FIN HEAT EXCHANGER MANUFACTURERS’ ASSOCIATION, Alpema, 2000. </w:t>
                 </w:r>
               </w:p>
             </w:tc>
@@ -4654,12 +4721,12 @@
           <w:tr>
             <w:trPr>
               <w:gridAfter w:val="1"/>
-              <w:wAfter w:w="43" w:type="pct"/>
+              <w:wAfter w:w="39" w:type="pct"/>
               <w:tblCellSpacing w:w="15" w:type="dxa"/>
             </w:trPr>
             <w:tc>
               <w:tcPr>
-                <w:tcW w:w="243" w:type="pct"/>
+                <w:tcW w:w="244" w:type="pct"/>
                 <w:tcMar>
                   <w:top w:w="15" w:type="dxa"/>
                   <w:left w:w="15" w:type="dxa"/>
@@ -4711,12 +4778,12 @@
           <w:tr>
             <w:trPr>
               <w:gridAfter w:val="1"/>
-              <w:wAfter w:w="43" w:type="pct"/>
+              <w:wAfter w:w="39" w:type="pct"/>
               <w:tblCellSpacing w:w="15" w:type="dxa"/>
             </w:trPr>
             <w:tc>
               <w:tcPr>
-                <w:tcW w:w="243" w:type="pct"/>
+                <w:tcW w:w="244" w:type="pct"/>
                 <w:tcMar>
                   <w:top w:w="15" w:type="dxa"/>
                   <w:left w:w="15" w:type="dxa"/>
@@ -4740,30 +4807,45 @@
                 <w:r>
                   <w:rPr>
                     <w:rFonts w:asciiTheme="majorBidi" w:hAnsiTheme="majorBidi" w:cstheme="majorBidi"/>
-                    <w:noProof/>
-                    <w:sz w:val="20"/>
-                    <w:szCs w:val="20"/>
-                  </w:rPr>
-                  <w:t>[</w:t>
-                </w:r>
-                <w:r>
-                  <w:rPr>
-                    <w:rFonts w:asciiTheme="majorBidi" w:hAnsiTheme="majorBidi" w:cstheme="majorBidi"/>
-                    <w:noProof/>
                     <w:sz w:val="20"/>
                     <w:szCs w:val="20"/>
                     <w:rtl/>
                   </w:rPr>
-                  <w:t>35</w:t>
-                </w:r>
-                <w:r>
-                  <w:rPr>
-                    <w:rFonts w:asciiTheme="majorBidi" w:hAnsiTheme="majorBidi" w:cstheme="majorBidi"/>
-                    <w:noProof/>
-                    <w:sz w:val="20"/>
-                    <w:szCs w:val="20"/>
-                  </w:rPr>
-                  <w:t xml:space="preserve">] </w:t>
+                  <w:t>[3</w:t>
+                </w:r>
+                <w:r>
+                  <w:rPr>
+                    <w:rFonts w:asciiTheme="majorBidi" w:hAnsiTheme="majorBidi" w:cstheme="majorBidi"/>
+                    <w:sz w:val="20"/>
+                    <w:szCs w:val="20"/>
+                    <w:rtl/>
+                  </w:rPr>
+                  <w:t>5</w:t>
+                </w:r>
+                <w:r>
+                  <w:rPr>
+                    <w:rFonts w:asciiTheme="majorBidi" w:hAnsiTheme="majorBidi" w:cstheme="majorBidi"/>
+                    <w:sz w:val="20"/>
+                    <w:szCs w:val="20"/>
+                    <w:rtl/>
+                  </w:rPr>
+                  <w:t>]</w:t>
+                </w:r>
+                <w:r>
+                  <w:rPr>
+                    <w:rFonts w:asciiTheme="majorBidi" w:hAnsiTheme="majorBidi" w:cstheme="majorBidi"/>
+                    <w:sz w:val="20"/>
+                    <w:szCs w:val="20"/>
+                  </w:rPr>
+                  <w:t xml:space="preserve"> </w:t>
+                </w:r>
+                <w:r>
+                  <w:rPr>
+                    <w:rFonts w:asciiTheme="majorBidi" w:hAnsiTheme="majorBidi" w:cstheme="majorBidi"/>
+                    <w:sz w:val="20"/>
+                    <w:szCs w:val="20"/>
+                  </w:rPr>
+                  <w:t xml:space="preserve">  </w:t>
                 </w:r>
               </w:p>
             </w:tc>
@@ -4784,66 +4866,31 @@
                   <w:bidi w:val="0"/>
                   <w:jc w:val="both"/>
                   <w:rPr>
-                    <w:rFonts w:asciiTheme="majorBidi" w:eastAsiaTheme="minorEastAsia" w:hAnsiTheme="majorBidi" w:cstheme="majorBidi"/>
-                    <w:noProof/>
-                    <w:sz w:val="20"/>
-                    <w:szCs w:val="20"/>
-                  </w:rPr>
-                </w:pPr>
-                <w:r>
-                  <w:rPr>
-                    <w:rFonts w:asciiTheme="majorBidi" w:hAnsiTheme="majorBidi" w:cstheme="majorBidi"/>
-                    <w:noProof/>
-                    <w:sz w:val="20"/>
-                    <w:szCs w:val="20"/>
-                  </w:rPr>
-                  <w:t xml:space="preserve">B. T. D. W. B. D. H. G. F. T. B. E. A. G. A. R. e. a. Linnhoff, </w:t>
-                </w:r>
-                <w:r>
-                  <w:rPr>
-                    <w:rFonts w:asciiTheme="majorBidi" w:hAnsiTheme="majorBidi" w:cstheme="majorBidi"/>
-                    <w:i/>
-                    <w:iCs/>
-                    <w:noProof/>
-                    <w:sz w:val="20"/>
-                    <w:szCs w:val="20"/>
-                  </w:rPr>
-                  <w:t xml:space="preserve">A User Guide on Process Integration for the Efficient Use of Energy, </w:t>
-                </w:r>
-                <w:r>
-                  <w:rPr>
-                    <w:rFonts w:asciiTheme="majorBidi" w:hAnsiTheme="majorBidi" w:cstheme="majorBidi"/>
-                    <w:noProof/>
-                    <w:sz w:val="20"/>
-                    <w:szCs w:val="20"/>
-                  </w:rPr>
-                  <w:t xml:space="preserve">UK: IChemE, 1994. </w:t>
-                </w:r>
-              </w:p>
-              <w:p>
-                <w:pPr>
-                  <w:pStyle w:val="Bibliography"/>
-                  <w:bidi w:val="0"/>
-                  <w:jc w:val="both"/>
-                  <w:rPr>
-                    <w:rFonts w:asciiTheme="majorBidi" w:eastAsiaTheme="minorEastAsia" w:hAnsiTheme="majorBidi" w:cstheme="majorBidi"/>
-                    <w:noProof/>
-                    <w:sz w:val="20"/>
-                    <w:szCs w:val="20"/>
-                  </w:rPr>
-                </w:pPr>
+                    <w:rFonts w:asciiTheme="majorBidi" w:hAnsiTheme="majorBidi" w:cstheme="majorBidi"/>
+                    <w:sz w:val="20"/>
+                    <w:szCs w:val="20"/>
+                  </w:rPr>
+                </w:pPr>
+                <w:r>
+                  <w:rPr>
+                    <w:rFonts w:asciiTheme="majorBidi" w:hAnsiTheme="majorBidi" w:cstheme="majorBidi"/>
+                    <w:sz w:val="20"/>
+                    <w:szCs w:val="20"/>
+                  </w:rPr>
+                  <w:t>Arne Muller, Anja -Elsa Polzin and stephan Kabelac "Multi-stream Plate-and-Frame Heat Exchangers for Condensation and Evaporation" Innovative Heat Exchangers, 31 December 2017, Pages 167-187</w:t>
+                </w:r>
               </w:p>
             </w:tc>
           </w:tr>
           <w:tr>
             <w:trPr>
               <w:gridAfter w:val="1"/>
-              <w:wAfter w:w="43" w:type="pct"/>
+              <w:wAfter w:w="39" w:type="pct"/>
               <w:tblCellSpacing w:w="15" w:type="dxa"/>
             </w:trPr>
             <w:tc>
               <w:tcPr>
-                <w:tcW w:w="243" w:type="pct"/>
+                <w:tcW w:w="244" w:type="pct"/>
                 <w:tcMar>
                   <w:top w:w="15" w:type="dxa"/>
                   <w:left w:w="15" w:type="dxa"/>
@@ -4867,11 +4914,45 @@
                 <w:r>
                   <w:rPr>
                     <w:rFonts w:asciiTheme="majorBidi" w:hAnsiTheme="majorBidi" w:cstheme="majorBidi"/>
-                    <w:noProof/>
-                    <w:sz w:val="20"/>
-                    <w:szCs w:val="20"/>
-                  </w:rPr>
-                  <w:t xml:space="preserve">[39] </w:t>
+                    <w:sz w:val="20"/>
+                    <w:szCs w:val="20"/>
+                    <w:rtl/>
+                  </w:rPr>
+                  <w:t>[</w:t>
+                </w:r>
+                <w:r>
+                  <w:rPr>
+                    <w:rFonts w:asciiTheme="majorBidi" w:hAnsiTheme="majorBidi" w:cstheme="majorBidi"/>
+                    <w:sz w:val="20"/>
+                    <w:szCs w:val="20"/>
+                    <w:rtl/>
+                  </w:rPr>
+                  <w:t>36</w:t>
+                </w:r>
+                <w:r>
+                  <w:rPr>
+                    <w:rFonts w:asciiTheme="majorBidi" w:hAnsiTheme="majorBidi" w:cstheme="majorBidi"/>
+                    <w:sz w:val="20"/>
+                    <w:szCs w:val="20"/>
+                    <w:rtl/>
+                  </w:rPr>
+                  <w:t>]</w:t>
+                </w:r>
+                <w:r>
+                  <w:rPr>
+                    <w:rFonts w:asciiTheme="majorBidi" w:hAnsiTheme="majorBidi" w:cstheme="majorBidi"/>
+                    <w:sz w:val="20"/>
+                    <w:szCs w:val="20"/>
+                  </w:rPr>
+                  <w:t xml:space="preserve"> </w:t>
+                </w:r>
+                <w:r>
+                  <w:rPr>
+                    <w:rFonts w:asciiTheme="majorBidi" w:hAnsiTheme="majorBidi" w:cstheme="majorBidi"/>
+                    <w:sz w:val="20"/>
+                    <w:szCs w:val="20"/>
+                  </w:rPr>
+                  <w:t xml:space="preserve"> </w:t>
                 </w:r>
               </w:p>
             </w:tc>
@@ -4901,11 +4982,10 @@
                 <w:r>
                   <w:rPr>
                     <w:rFonts w:asciiTheme="majorBidi" w:hAnsiTheme="majorBidi" w:cstheme="majorBidi"/>
-                    <w:noProof/>
-                    <w:sz w:val="20"/>
-                    <w:szCs w:val="20"/>
-                  </w:rPr>
-                  <w:t xml:space="preserve">J. H. Holland, Adaptation in natural and artificial systems, Michigan: The MIT Press, 1975. </w:t>
+                    <w:sz w:val="20"/>
+                    <w:szCs w:val="20"/>
+                  </w:rPr>
+                  <w:t xml:space="preserve">B. T. D. W. B. D. H. G. F. T. B. E. A. G. A. R. e. a. Linnhoff, A User Guide on Process Integration for the Efficient Use of Energy, UK: IChemE, 1994. </w:t>
                 </w:r>
               </w:p>
             </w:tc>
@@ -4913,12 +4993,12 @@
           <w:tr>
             <w:trPr>
               <w:gridAfter w:val="1"/>
-              <w:wAfter w:w="43" w:type="pct"/>
+              <w:wAfter w:w="39" w:type="pct"/>
               <w:tblCellSpacing w:w="15" w:type="dxa"/>
             </w:trPr>
             <w:tc>
               <w:tcPr>
-                <w:tcW w:w="243" w:type="pct"/>
+                <w:tcW w:w="244" w:type="pct"/>
                 <w:tcMar>
                   <w:top w:w="15" w:type="dxa"/>
                   <w:left w:w="15" w:type="dxa"/>
@@ -4988,12 +5068,12 @@
           <w:tr>
             <w:trPr>
               <w:gridAfter w:val="1"/>
-              <w:wAfter w:w="43" w:type="pct"/>
+              <w:wAfter w:w="39" w:type="pct"/>
               <w:tblCellSpacing w:w="15" w:type="dxa"/>
             </w:trPr>
             <w:tc>
               <w:tcPr>
-                <w:tcW w:w="243" w:type="pct"/>
+                <w:tcW w:w="244" w:type="pct"/>
                 <w:tcMar>
                   <w:top w:w="15" w:type="dxa"/>
                   <w:left w:w="15" w:type="dxa"/>
@@ -5063,12 +5143,12 @@
           <w:tr>
             <w:trPr>
               <w:gridAfter w:val="1"/>
-              <w:wAfter w:w="43" w:type="pct"/>
+              <w:wAfter w:w="39" w:type="pct"/>
               <w:tblCellSpacing w:w="15" w:type="dxa"/>
             </w:trPr>
             <w:tc>
               <w:tcPr>
-                <w:tcW w:w="243" w:type="pct"/>
+                <w:tcW w:w="244" w:type="pct"/>
                 <w:tcMar>
                   <w:top w:w="15" w:type="dxa"/>
                   <w:left w:w="15" w:type="dxa"/>
@@ -5138,12 +5218,12 @@
           <w:tr>
             <w:trPr>
               <w:gridAfter w:val="1"/>
-              <w:wAfter w:w="43" w:type="pct"/>
+              <w:wAfter w:w="39" w:type="pct"/>
               <w:tblCellSpacing w:w="15" w:type="dxa"/>
             </w:trPr>
             <w:tc>
               <w:tcPr>
-                <w:tcW w:w="243" w:type="pct"/>
+                <w:tcW w:w="244" w:type="pct"/>
                 <w:tcMar>
                   <w:top w:w="15" w:type="dxa"/>
                   <w:left w:w="15" w:type="dxa"/>
@@ -5213,12 +5293,12 @@
           <w:tr>
             <w:trPr>
               <w:gridAfter w:val="1"/>
-              <w:wAfter w:w="43" w:type="pct"/>
+              <w:wAfter w:w="39" w:type="pct"/>
               <w:tblCellSpacing w:w="15" w:type="dxa"/>
             </w:trPr>
             <w:tc>
               <w:tcPr>
-                <w:tcW w:w="243" w:type="pct"/>
+                <w:tcW w:w="244" w:type="pct"/>
                 <w:tcMar>
                   <w:top w:w="15" w:type="dxa"/>
                   <w:left w:w="15" w:type="dxa"/>
@@ -5288,12 +5368,12 @@
           <w:tr>
             <w:trPr>
               <w:gridAfter w:val="1"/>
-              <w:wAfter w:w="43" w:type="pct"/>
+              <w:wAfter w:w="39" w:type="pct"/>
               <w:tblCellSpacing w:w="15" w:type="dxa"/>
             </w:trPr>
             <w:tc>
               <w:tcPr>
-                <w:tcW w:w="243" w:type="pct"/>
+                <w:tcW w:w="244" w:type="pct"/>
                 <w:tcMar>
                   <w:top w:w="15" w:type="dxa"/>
                   <w:left w:w="15" w:type="dxa"/>
@@ -5363,12 +5443,12 @@
           <w:tr>
             <w:trPr>
               <w:gridAfter w:val="1"/>
-              <w:wAfter w:w="43" w:type="pct"/>
+              <w:wAfter w:w="39" w:type="pct"/>
               <w:tblCellSpacing w:w="15" w:type="dxa"/>
             </w:trPr>
             <w:tc>
               <w:tcPr>
-                <w:tcW w:w="243" w:type="pct"/>
+                <w:tcW w:w="244" w:type="pct"/>
                 <w:tcMar>
                   <w:top w:w="15" w:type="dxa"/>
                   <w:left w:w="15" w:type="dxa"/>
@@ -5438,12 +5518,12 @@
           <w:tr>
             <w:trPr>
               <w:gridAfter w:val="1"/>
-              <w:wAfter w:w="43" w:type="pct"/>
+              <w:wAfter w:w="39" w:type="pct"/>
               <w:tblCellSpacing w:w="15" w:type="dxa"/>
             </w:trPr>
             <w:tc>
               <w:tcPr>
-                <w:tcW w:w="243" w:type="pct"/>
+                <w:tcW w:w="244" w:type="pct"/>
                 <w:tcMar>
                   <w:top w:w="15" w:type="dxa"/>
                   <w:left w:w="15" w:type="dxa"/>
@@ -5513,12 +5593,12 @@
           <w:tr>
             <w:trPr>
               <w:gridAfter w:val="1"/>
-              <w:wAfter w:w="43" w:type="pct"/>
+              <w:wAfter w:w="39" w:type="pct"/>
               <w:tblCellSpacing w:w="15" w:type="dxa"/>
             </w:trPr>
             <w:tc>
               <w:tcPr>
-                <w:tcW w:w="243" w:type="pct"/>
+                <w:tcW w:w="244" w:type="pct"/>
                 <w:tcMar>
                   <w:top w:w="15" w:type="dxa"/>
                   <w:left w:w="15" w:type="dxa"/>
@@ -5588,12 +5668,12 @@
           <w:tr>
             <w:trPr>
               <w:gridAfter w:val="1"/>
-              <w:wAfter w:w="43" w:type="pct"/>
+              <w:wAfter w:w="39" w:type="pct"/>
               <w:tblCellSpacing w:w="15" w:type="dxa"/>
             </w:trPr>
             <w:tc>
               <w:tcPr>
-                <w:tcW w:w="243" w:type="pct"/>
+                <w:tcW w:w="244" w:type="pct"/>
                 <w:tcMar>
                   <w:top w:w="15" w:type="dxa"/>
                   <w:left w:w="15" w:type="dxa"/>
@@ -5663,12 +5743,12 @@
           <w:tr>
             <w:trPr>
               <w:gridAfter w:val="1"/>
-              <w:wAfter w:w="43" w:type="pct"/>
+              <w:wAfter w:w="39" w:type="pct"/>
               <w:tblCellSpacing w:w="15" w:type="dxa"/>
             </w:trPr>
             <w:tc>
               <w:tcPr>
-                <w:tcW w:w="243" w:type="pct"/>
+                <w:tcW w:w="244" w:type="pct"/>
                 <w:tcMar>
                   <w:top w:w="15" w:type="dxa"/>
                   <w:left w:w="15" w:type="dxa"/>
@@ -5738,12 +5818,12 @@
           <w:tr>
             <w:trPr>
               <w:gridAfter w:val="1"/>
-              <w:wAfter w:w="43" w:type="pct"/>
+              <w:wAfter w:w="39" w:type="pct"/>
               <w:tblCellSpacing w:w="15" w:type="dxa"/>
             </w:trPr>
             <w:tc>
               <w:tcPr>
-                <w:tcW w:w="243" w:type="pct"/>
+                <w:tcW w:w="244" w:type="pct"/>
                 <w:tcMar>
                   <w:top w:w="15" w:type="dxa"/>
                   <w:left w:w="15" w:type="dxa"/>
@@ -5813,12 +5893,12 @@
           <w:tr>
             <w:trPr>
               <w:gridAfter w:val="1"/>
-              <w:wAfter w:w="43" w:type="pct"/>
+              <w:wAfter w:w="39" w:type="pct"/>
               <w:tblCellSpacing w:w="15" w:type="dxa"/>
             </w:trPr>
             <w:tc>
               <w:tcPr>
-                <w:tcW w:w="243" w:type="pct"/>
+                <w:tcW w:w="244" w:type="pct"/>
                 <w:tcMar>
                   <w:top w:w="15" w:type="dxa"/>
                   <w:left w:w="15" w:type="dxa"/>
@@ -5888,39 +5968,40 @@
           <w:tr>
             <w:trPr>
               <w:gridAfter w:val="1"/>
-              <w:wAfter w:w="43" w:type="pct"/>
+              <w:wAfter w:w="39" w:type="pct"/>
               <w:tblCellSpacing w:w="15" w:type="dxa"/>
             </w:trPr>
             <w:tc>
               <w:tcPr>
-                <w:tcW w:w="243" w:type="pct"/>
-                <w:tcMar>
-                  <w:top w:w="15" w:type="dxa"/>
-                  <w:left w:w="15" w:type="dxa"/>
-                  <w:bottom w:w="15" w:type="dxa"/>
-                  <w:right w:w="15" w:type="dxa"/>
-                </w:tcMar>
-                <w:hideMark/>
-              </w:tcPr>
-              <w:p>
-                <w:pPr>
-                  <w:pStyle w:val="Bibliography"/>
-                  <w:bidi w:val="0"/>
-                  <w:jc w:val="both"/>
-                  <w:rPr>
-                    <w:rFonts w:asciiTheme="majorBidi" w:hAnsiTheme="majorBidi" w:cstheme="majorBidi"/>
-                    <w:noProof/>
-                    <w:sz w:val="20"/>
-                    <w:szCs w:val="20"/>
-                  </w:rPr>
-                </w:pPr>
-                <w:r>
-                  <w:rPr>
-                    <w:rFonts w:asciiTheme="majorBidi" w:hAnsiTheme="majorBidi" w:cstheme="majorBidi"/>
-                    <w:noProof/>
-                    <w:sz w:val="20"/>
-                    <w:szCs w:val="20"/>
-                  </w:rPr>
+                <w:tcW w:w="244" w:type="pct"/>
+                <w:tcMar>
+                  <w:top w:w="15" w:type="dxa"/>
+                  <w:left w:w="15" w:type="dxa"/>
+                  <w:bottom w:w="15" w:type="dxa"/>
+                  <w:right w:w="15" w:type="dxa"/>
+                </w:tcMar>
+                <w:hideMark/>
+              </w:tcPr>
+              <w:p>
+                <w:pPr>
+                  <w:pStyle w:val="Bibliography"/>
+                  <w:bidi w:val="0"/>
+                  <w:jc w:val="both"/>
+                  <w:rPr>
+                    <w:rFonts w:asciiTheme="majorBidi" w:hAnsiTheme="majorBidi" w:cstheme="majorBidi"/>
+                    <w:noProof/>
+                    <w:sz w:val="20"/>
+                    <w:szCs w:val="20"/>
+                  </w:rPr>
+                </w:pPr>
+                <w:r>
+                  <w:rPr>
+                    <w:rFonts w:asciiTheme="majorBidi" w:hAnsiTheme="majorBidi" w:cstheme="majorBidi"/>
+                    <w:noProof/>
+                    <w:sz w:val="20"/>
+                    <w:szCs w:val="20"/>
+                  </w:rPr>
+                  <w:lastRenderedPageBreak/>
                   <w:t xml:space="preserve">[39] </w:t>
                 </w:r>
               </w:p>
@@ -5963,40 +6044,39 @@
           <w:tr>
             <w:trPr>
               <w:gridAfter w:val="1"/>
-              <w:wAfter w:w="43" w:type="pct"/>
+              <w:wAfter w:w="39" w:type="pct"/>
               <w:tblCellSpacing w:w="15" w:type="dxa"/>
             </w:trPr>
             <w:tc>
               <w:tcPr>
-                <w:tcW w:w="243" w:type="pct"/>
-                <w:tcMar>
-                  <w:top w:w="15" w:type="dxa"/>
-                  <w:left w:w="15" w:type="dxa"/>
-                  <w:bottom w:w="15" w:type="dxa"/>
-                  <w:right w:w="15" w:type="dxa"/>
-                </w:tcMar>
-                <w:hideMark/>
-              </w:tcPr>
-              <w:p>
-                <w:pPr>
-                  <w:pStyle w:val="Bibliography"/>
-                  <w:bidi w:val="0"/>
-                  <w:jc w:val="both"/>
-                  <w:rPr>
-                    <w:rFonts w:asciiTheme="majorBidi" w:hAnsiTheme="majorBidi" w:cstheme="majorBidi"/>
-                    <w:noProof/>
-                    <w:sz w:val="20"/>
-                    <w:szCs w:val="20"/>
-                  </w:rPr>
-                </w:pPr>
-                <w:r>
-                  <w:rPr>
-                    <w:rFonts w:asciiTheme="majorBidi" w:hAnsiTheme="majorBidi" w:cstheme="majorBidi"/>
-                    <w:noProof/>
-                    <w:sz w:val="20"/>
-                    <w:szCs w:val="20"/>
-                  </w:rPr>
-                  <w:lastRenderedPageBreak/>
+                <w:tcW w:w="244" w:type="pct"/>
+                <w:tcMar>
+                  <w:top w:w="15" w:type="dxa"/>
+                  <w:left w:w="15" w:type="dxa"/>
+                  <w:bottom w:w="15" w:type="dxa"/>
+                  <w:right w:w="15" w:type="dxa"/>
+                </w:tcMar>
+                <w:hideMark/>
+              </w:tcPr>
+              <w:p>
+                <w:pPr>
+                  <w:pStyle w:val="Bibliography"/>
+                  <w:bidi w:val="0"/>
+                  <w:jc w:val="both"/>
+                  <w:rPr>
+                    <w:rFonts w:asciiTheme="majorBidi" w:hAnsiTheme="majorBidi" w:cstheme="majorBidi"/>
+                    <w:noProof/>
+                    <w:sz w:val="20"/>
+                    <w:szCs w:val="20"/>
+                  </w:rPr>
+                </w:pPr>
+                <w:r>
+                  <w:rPr>
+                    <w:rFonts w:asciiTheme="majorBidi" w:hAnsiTheme="majorBidi" w:cstheme="majorBidi"/>
+                    <w:noProof/>
+                    <w:sz w:val="20"/>
+                    <w:szCs w:val="20"/>
+                  </w:rPr>
                   <w:t xml:space="preserve">[39] </w:t>
                 </w:r>
               </w:p>
@@ -6039,12 +6119,12 @@
           <w:tr>
             <w:trPr>
               <w:gridAfter w:val="1"/>
-              <w:wAfter w:w="43" w:type="pct"/>
+              <w:wAfter w:w="39" w:type="pct"/>
               <w:tblCellSpacing w:w="15" w:type="dxa"/>
             </w:trPr>
             <w:tc>
               <w:tcPr>
-                <w:tcW w:w="243" w:type="pct"/>
+                <w:tcW w:w="244" w:type="pct"/>
                 <w:tcMar>
                   <w:top w:w="15" w:type="dxa"/>
                   <w:left w:w="15" w:type="dxa"/>
@@ -6114,12 +6194,12 @@
           <w:tr>
             <w:trPr>
               <w:gridAfter w:val="1"/>
-              <w:wAfter w:w="43" w:type="pct"/>
+              <w:wAfter w:w="39" w:type="pct"/>
               <w:tblCellSpacing w:w="15" w:type="dxa"/>
             </w:trPr>
             <w:tc>
               <w:tcPr>
-                <w:tcW w:w="243" w:type="pct"/>
+                <w:tcW w:w="244" w:type="pct"/>
                 <w:tcMar>
                   <w:top w:w="15" w:type="dxa"/>
                   <w:left w:w="15" w:type="dxa"/>
@@ -6189,12 +6269,12 @@
           <w:tr>
             <w:trPr>
               <w:gridAfter w:val="1"/>
-              <w:wAfter w:w="43" w:type="pct"/>
+              <w:wAfter w:w="39" w:type="pct"/>
               <w:tblCellSpacing w:w="15" w:type="dxa"/>
             </w:trPr>
             <w:tc>
               <w:tcPr>
-                <w:tcW w:w="243" w:type="pct"/>
+                <w:tcW w:w="244" w:type="pct"/>
                 <w:tcMar>
                   <w:top w:w="15" w:type="dxa"/>
                   <w:left w:w="15" w:type="dxa"/>
@@ -6264,12 +6344,12 @@
           <w:tr>
             <w:trPr>
               <w:gridAfter w:val="1"/>
-              <w:wAfter w:w="43" w:type="pct"/>
+              <w:wAfter w:w="39" w:type="pct"/>
               <w:tblCellSpacing w:w="15" w:type="dxa"/>
             </w:trPr>
             <w:tc>
               <w:tcPr>
-                <w:tcW w:w="243" w:type="pct"/>
+                <w:tcW w:w="244" w:type="pct"/>
                 <w:tcMar>
                   <w:top w:w="15" w:type="dxa"/>
                   <w:left w:w="15" w:type="dxa"/>
@@ -6339,12 +6419,12 @@
           <w:tr>
             <w:trPr>
               <w:gridAfter w:val="1"/>
-              <w:wAfter w:w="43" w:type="pct"/>
+              <w:wAfter w:w="39" w:type="pct"/>
               <w:tblCellSpacing w:w="15" w:type="dxa"/>
             </w:trPr>
             <w:tc>
               <w:tcPr>
-                <w:tcW w:w="243" w:type="pct"/>
+                <w:tcW w:w="244" w:type="pct"/>
                 <w:tcMar>
                   <w:top w:w="15" w:type="dxa"/>
                   <w:left w:w="15" w:type="dxa"/>
@@ -6414,12 +6494,12 @@
           <w:tr>
             <w:trPr>
               <w:gridAfter w:val="1"/>
-              <w:wAfter w:w="43" w:type="pct"/>
+              <w:wAfter w:w="39" w:type="pct"/>
               <w:tblCellSpacing w:w="15" w:type="dxa"/>
             </w:trPr>
             <w:tc>
               <w:tcPr>
-                <w:tcW w:w="243" w:type="pct"/>
+                <w:tcW w:w="244" w:type="pct"/>
                 <w:tcMar>
                   <w:top w:w="15" w:type="dxa"/>
                   <w:left w:w="15" w:type="dxa"/>
@@ -6489,12 +6569,12 @@
           <w:tr>
             <w:trPr>
               <w:gridAfter w:val="1"/>
-              <w:wAfter w:w="43" w:type="pct"/>
+              <w:wAfter w:w="39" w:type="pct"/>
               <w:tblCellSpacing w:w="15" w:type="dxa"/>
             </w:trPr>
             <w:tc>
               <w:tcPr>
-                <w:tcW w:w="243" w:type="pct"/>
+                <w:tcW w:w="244" w:type="pct"/>
                 <w:tcMar>
                   <w:top w:w="15" w:type="dxa"/>
                   <w:left w:w="15" w:type="dxa"/>
@@ -6564,12 +6644,12 @@
           <w:tr>
             <w:trPr>
               <w:gridAfter w:val="1"/>
-              <w:wAfter w:w="43" w:type="pct"/>
+              <w:wAfter w:w="39" w:type="pct"/>
               <w:tblCellSpacing w:w="15" w:type="dxa"/>
             </w:trPr>
             <w:tc>
               <w:tcPr>
-                <w:tcW w:w="243" w:type="pct"/>
+                <w:tcW w:w="244" w:type="pct"/>
                 <w:tcMar>
                   <w:top w:w="15" w:type="dxa"/>
                   <w:left w:w="15" w:type="dxa"/>
@@ -6639,12 +6719,12 @@
           <w:tr>
             <w:trPr>
               <w:gridAfter w:val="1"/>
-              <w:wAfter w:w="43" w:type="pct"/>
+              <w:wAfter w:w="39" w:type="pct"/>
               <w:tblCellSpacing w:w="15" w:type="dxa"/>
             </w:trPr>
             <w:tc>
               <w:tcPr>
-                <w:tcW w:w="243" w:type="pct"/>
+                <w:tcW w:w="244" w:type="pct"/>
                 <w:tcMar>
                   <w:top w:w="15" w:type="dxa"/>
                   <w:left w:w="15" w:type="dxa"/>
@@ -6714,12 +6794,12 @@
           <w:tr>
             <w:trPr>
               <w:gridAfter w:val="1"/>
-              <w:wAfter w:w="43" w:type="pct"/>
+              <w:wAfter w:w="39" w:type="pct"/>
               <w:tblCellSpacing w:w="15" w:type="dxa"/>
             </w:trPr>
             <w:tc>
               <w:tcPr>
-                <w:tcW w:w="243" w:type="pct"/>
+                <w:tcW w:w="244" w:type="pct"/>
                 <w:tcMar>
                   <w:top w:w="15" w:type="dxa"/>
                   <w:left w:w="15" w:type="dxa"/>
@@ -6789,12 +6869,12 @@
           <w:tr>
             <w:trPr>
               <w:gridAfter w:val="1"/>
-              <w:wAfter w:w="43" w:type="pct"/>
+              <w:wAfter w:w="39" w:type="pct"/>
               <w:tblCellSpacing w:w="15" w:type="dxa"/>
             </w:trPr>
             <w:tc>
               <w:tcPr>
-                <w:tcW w:w="243" w:type="pct"/>
+                <w:tcW w:w="244" w:type="pct"/>
                 <w:tcMar>
                   <w:top w:w="15" w:type="dxa"/>
                   <w:left w:w="15" w:type="dxa"/>
@@ -6864,12 +6944,12 @@
           <w:tr>
             <w:trPr>
               <w:gridAfter w:val="1"/>
-              <w:wAfter w:w="43" w:type="pct"/>
+              <w:wAfter w:w="39" w:type="pct"/>
               <w:tblCellSpacing w:w="15" w:type="dxa"/>
             </w:trPr>
             <w:tc>
               <w:tcPr>
-                <w:tcW w:w="243" w:type="pct"/>
+                <w:tcW w:w="244" w:type="pct"/>
                 <w:tcMar>
                   <w:top w:w="15" w:type="dxa"/>
                   <w:left w:w="15" w:type="dxa"/>
@@ -6939,12 +7019,12 @@
           <w:tr>
             <w:trPr>
               <w:gridAfter w:val="1"/>
-              <w:wAfter w:w="43" w:type="pct"/>
+              <w:wAfter w:w="39" w:type="pct"/>
               <w:tblCellSpacing w:w="15" w:type="dxa"/>
             </w:trPr>
             <w:tc>
               <w:tcPr>
-                <w:tcW w:w="243" w:type="pct"/>
+                <w:tcW w:w="244" w:type="pct"/>
                 <w:tcMar>
                   <w:top w:w="15" w:type="dxa"/>
                   <w:left w:w="15" w:type="dxa"/>
@@ -7014,12 +7094,12 @@
           <w:tr>
             <w:trPr>
               <w:gridAfter w:val="1"/>
-              <w:wAfter w:w="43" w:type="pct"/>
+              <w:wAfter w:w="39" w:type="pct"/>
               <w:tblCellSpacing w:w="15" w:type="dxa"/>
             </w:trPr>
             <w:tc>
               <w:tcPr>
-                <w:tcW w:w="243" w:type="pct"/>
+                <w:tcW w:w="244" w:type="pct"/>
                 <w:tcMar>
                   <w:top w:w="15" w:type="dxa"/>
                   <w:left w:w="15" w:type="dxa"/>
@@ -7089,12 +7169,12 @@
           <w:tr>
             <w:trPr>
               <w:gridAfter w:val="1"/>
-              <w:wAfter w:w="43" w:type="pct"/>
+              <w:wAfter w:w="39" w:type="pct"/>
               <w:tblCellSpacing w:w="15" w:type="dxa"/>
             </w:trPr>
             <w:tc>
               <w:tcPr>
-                <w:tcW w:w="243" w:type="pct"/>
+                <w:tcW w:w="244" w:type="pct"/>
                 <w:tcMar>
                   <w:top w:w="15" w:type="dxa"/>
                   <w:left w:w="15" w:type="dxa"/>
@@ -7164,12 +7244,12 @@
           <w:tr>
             <w:trPr>
               <w:gridAfter w:val="1"/>
-              <w:wAfter w:w="43" w:type="pct"/>
+              <w:wAfter w:w="39" w:type="pct"/>
               <w:tblCellSpacing w:w="15" w:type="dxa"/>
             </w:trPr>
             <w:tc>
               <w:tcPr>
-                <w:tcW w:w="243" w:type="pct"/>
+                <w:tcW w:w="244" w:type="pct"/>
                 <w:tcMar>
                   <w:top w:w="15" w:type="dxa"/>
                   <w:left w:w="15" w:type="dxa"/>
@@ -7239,12 +7319,12 @@
           <w:tr>
             <w:trPr>
               <w:gridAfter w:val="1"/>
-              <w:wAfter w:w="43" w:type="pct"/>
+              <w:wAfter w:w="39" w:type="pct"/>
               <w:tblCellSpacing w:w="15" w:type="dxa"/>
             </w:trPr>
             <w:tc>
               <w:tcPr>
-                <w:tcW w:w="243" w:type="pct"/>
+                <w:tcW w:w="244" w:type="pct"/>
                 <w:tcMar>
                   <w:top w:w="15" w:type="dxa"/>
                   <w:left w:w="15" w:type="dxa"/>
@@ -7314,12 +7394,12 @@
           <w:tr>
             <w:trPr>
               <w:gridAfter w:val="1"/>
-              <w:wAfter w:w="43" w:type="pct"/>
+              <w:wAfter w:w="39" w:type="pct"/>
               <w:tblCellSpacing w:w="15" w:type="dxa"/>
             </w:trPr>
             <w:tc>
               <w:tcPr>
-                <w:tcW w:w="243" w:type="pct"/>
+                <w:tcW w:w="244" w:type="pct"/>
                 <w:tcMar>
                   <w:top w:w="15" w:type="dxa"/>
                   <w:left w:w="15" w:type="dxa"/>
@@ -7389,12 +7469,12 @@
           <w:tr>
             <w:trPr>
               <w:gridAfter w:val="1"/>
-              <w:wAfter w:w="43" w:type="pct"/>
+              <w:wAfter w:w="39" w:type="pct"/>
               <w:tblCellSpacing w:w="15" w:type="dxa"/>
             </w:trPr>
             <w:tc>
               <w:tcPr>
-                <w:tcW w:w="243" w:type="pct"/>
+                <w:tcW w:w="244" w:type="pct"/>
                 <w:tcMar>
                   <w:top w:w="15" w:type="dxa"/>
                   <w:left w:w="15" w:type="dxa"/>
@@ -8355,6 +8435,17 @@
     <w:basedOn w:val="DefaultParagraphFont"/>
     <w:rsid w:val="005A2E4D"/>
   </w:style>
+  <w:style w:type="character" w:styleId="Strong">
+    <w:name w:val="Strong"/>
+    <w:basedOn w:val="DefaultParagraphFont"/>
+    <w:uiPriority w:val="22"/>
+    <w:qFormat/>
+    <w:rsid w:val="006C3FA5"/>
+    <w:rPr>
+      <w:b/>
+      <w:bCs/>
+    </w:rPr>
+  </w:style>
 </w:styles>
 </file>
 

</xml_diff>

<commit_message>
update references and final  fasle 1  and nusselt number updated
</commit_message>
<xml_diff>
--- a/file/refrence.docx
+++ b/file/refrence.docx
@@ -118,13 +118,13 @@
           </w:tblPr>
           <w:tblGrid>
             <w:gridCol w:w="488"/>
-            <w:gridCol w:w="8206"/>
-            <w:gridCol w:w="104"/>
+            <w:gridCol w:w="8057"/>
+            <w:gridCol w:w="253"/>
           </w:tblGrid>
           <w:tr>
             <w:trPr>
               <w:gridAfter w:val="1"/>
-              <w:wAfter w:w="34" w:type="pct"/>
+              <w:wAfter w:w="102" w:type="pct"/>
               <w:tblCellSpacing w:w="15" w:type="dxa"/>
             </w:trPr>
             <w:tc>
@@ -170,7 +170,7 @@
             </w:tc>
             <w:tc>
               <w:tcPr>
-                <w:tcW w:w="0" w:type="auto"/>
+                <w:tcW w:w="4578" w:type="pct"/>
                 <w:tcMar>
                   <w:top w:w="15" w:type="dxa"/>
                   <w:left w:w="15" w:type="dxa"/>
@@ -204,7 +204,7 @@
           <w:tr>
             <w:trPr>
               <w:gridAfter w:val="1"/>
-              <w:wAfter w:w="34" w:type="pct"/>
+              <w:wAfter w:w="102" w:type="pct"/>
               <w:tblCellSpacing w:w="15" w:type="dxa"/>
             </w:trPr>
             <w:tc>
@@ -241,7 +241,7 @@
             </w:tc>
             <w:tc>
               <w:tcPr>
-                <w:tcW w:w="0" w:type="auto"/>
+                <w:tcW w:w="4578" w:type="pct"/>
                 <w:tcMar>
                   <w:top w:w="15" w:type="dxa"/>
                   <w:left w:w="15" w:type="dxa"/>
@@ -344,7 +344,27 @@
                       <w:szCs w:val="24"/>
                       <w:shd w:val="clear" w:color="auto" w:fill="FFFFFF"/>
                     </w:rPr>
-                    <w:t>International Journal of Chemical Reactor Engineering</w:t>
+                    <w:t>International Journal of Chemical Reactor Engineer</w:t>
+                  </w:r>
+                  <w:r>
+                    <w:rPr>
+                      <w:rFonts w:asciiTheme="majorBidi" w:eastAsia="Times New Roman" w:hAnsiTheme="majorBidi" w:cstheme="majorBidi"/>
+                      <w:color w:val="000000"/>
+                      <w:sz w:val="24"/>
+                      <w:szCs w:val="24"/>
+                      <w:shd w:val="clear" w:color="auto" w:fill="FFFFFF"/>
+                    </w:rPr>
+                    <w:t>i</w:t>
+                  </w:r>
+                  <w:r>
+                    <w:rPr>
+                      <w:rFonts w:asciiTheme="majorBidi" w:eastAsia="Times New Roman" w:hAnsiTheme="majorBidi" w:cstheme="majorBidi"/>
+                      <w:color w:val="000000"/>
+                      <w:sz w:val="24"/>
+                      <w:szCs w:val="24"/>
+                      <w:shd w:val="clear" w:color="auto" w:fill="FFFFFF"/>
+                    </w:rPr>
+                    <w:t>ng</w:t>
                   </w:r>
                 </w:hyperlink>
                 <w:r>
@@ -363,7 +383,7 @@
           <w:tr>
             <w:trPr>
               <w:gridAfter w:val="1"/>
-              <w:wAfter w:w="34" w:type="pct"/>
+              <w:wAfter w:w="102" w:type="pct"/>
               <w:tblCellSpacing w:w="15" w:type="dxa"/>
             </w:trPr>
             <w:tc>
@@ -401,7 +421,7 @@
             </w:tc>
             <w:tc>
               <w:tcPr>
-                <w:tcW w:w="0" w:type="auto"/>
+                <w:tcW w:w="4578" w:type="pct"/>
                 <w:tcMar>
                   <w:top w:w="15" w:type="dxa"/>
                   <w:left w:w="15" w:type="dxa"/>
@@ -478,7 +498,7 @@
           <w:tr>
             <w:trPr>
               <w:gridAfter w:val="1"/>
-              <w:wAfter w:w="34" w:type="pct"/>
+              <w:wAfter w:w="102" w:type="pct"/>
               <w:tblCellSpacing w:w="15" w:type="dxa"/>
             </w:trPr>
             <w:tc>
@@ -523,7 +543,7 @@
             </w:tc>
             <w:tc>
               <w:tcPr>
-                <w:tcW w:w="0" w:type="auto"/>
+                <w:tcW w:w="4578" w:type="pct"/>
                 <w:tcMar>
                   <w:top w:w="15" w:type="dxa"/>
                   <w:left w:w="15" w:type="dxa"/>
@@ -558,7 +578,7 @@
           <w:tr>
             <w:trPr>
               <w:gridAfter w:val="1"/>
-              <w:wAfter w:w="34" w:type="pct"/>
+              <w:wAfter w:w="102" w:type="pct"/>
               <w:tblCellSpacing w:w="15" w:type="dxa"/>
             </w:trPr>
             <w:tc>
@@ -595,7 +615,7 @@
             </w:tc>
             <w:tc>
               <w:tcPr>
-                <w:tcW w:w="0" w:type="auto"/>
+                <w:tcW w:w="4578" w:type="pct"/>
                 <w:tcMar>
                   <w:top w:w="15" w:type="dxa"/>
                   <w:left w:w="15" w:type="dxa"/>
@@ -629,7 +649,7 @@
           <w:tr>
             <w:trPr>
               <w:gridAfter w:val="1"/>
-              <w:wAfter w:w="34" w:type="pct"/>
+              <w:wAfter w:w="102" w:type="pct"/>
               <w:tblCellSpacing w:w="15" w:type="dxa"/>
             </w:trPr>
             <w:tc>
@@ -674,7 +694,7 @@
             </w:tc>
             <w:tc>
               <w:tcPr>
-                <w:tcW w:w="0" w:type="auto"/>
+                <w:tcW w:w="4578" w:type="pct"/>
                 <w:tcMar>
                   <w:top w:w="15" w:type="dxa"/>
                   <w:left w:w="15" w:type="dxa"/>
@@ -687,6 +707,7 @@
                 <w:pPr>
                   <w:pStyle w:val="Heading2"/>
                   <w:spacing w:before="0"/>
+                  <w:jc w:val="both"/>
                   <w:rPr>
                     <w:rFonts w:asciiTheme="majorBidi" w:hAnsiTheme="majorBidi"/>
                     <w:color w:val="auto"/>
@@ -857,7 +878,7 @@
           <w:tr>
             <w:trPr>
               <w:gridAfter w:val="1"/>
-              <w:wAfter w:w="34" w:type="pct"/>
+              <w:wAfter w:w="102" w:type="pct"/>
               <w:tblCellSpacing w:w="15" w:type="dxa"/>
             </w:trPr>
             <w:tc>
@@ -894,7 +915,7 @@
             </w:tc>
             <w:tc>
               <w:tcPr>
-                <w:tcW w:w="0" w:type="auto"/>
+                <w:tcW w:w="4578" w:type="pct"/>
                 <w:tcMar>
                   <w:top w:w="15" w:type="dxa"/>
                   <w:left w:w="15" w:type="dxa"/>
@@ -945,7 +966,7 @@
           <w:tr>
             <w:trPr>
               <w:gridAfter w:val="1"/>
-              <w:wAfter w:w="34" w:type="pct"/>
+              <w:wAfter w:w="102" w:type="pct"/>
               <w:tblCellSpacing w:w="15" w:type="dxa"/>
             </w:trPr>
             <w:tc>
@@ -982,7 +1003,7 @@
             </w:tc>
             <w:tc>
               <w:tcPr>
-                <w:tcW w:w="0" w:type="auto"/>
+                <w:tcW w:w="4578" w:type="pct"/>
                 <w:tcMar>
                   <w:top w:w="15" w:type="dxa"/>
                   <w:left w:w="15" w:type="dxa"/>
@@ -1060,7 +1081,7 @@
           <w:tr>
             <w:trPr>
               <w:gridAfter w:val="1"/>
-              <w:wAfter w:w="34" w:type="pct"/>
+              <w:wAfter w:w="102" w:type="pct"/>
               <w:tblCellSpacing w:w="15" w:type="dxa"/>
             </w:trPr>
             <w:tc>
@@ -1105,7 +1126,7 @@
             </w:tc>
             <w:tc>
               <w:tcPr>
-                <w:tcW w:w="0" w:type="auto"/>
+                <w:tcW w:w="4578" w:type="pct"/>
                 <w:tcMar>
                   <w:top w:w="15" w:type="dxa"/>
                   <w:left w:w="15" w:type="dxa"/>
@@ -1189,7 +1210,7 @@
                     <w:sz w:val="24"/>
                     <w:szCs w:val="24"/>
                   </w:rPr>
-                  <w:t xml:space="preserve"> Journal of Sustainability for Energy , Volume 2 , pages 39-49 , (2023)</w:t>
+                  <w:t xml:space="preserve"> Journal of Sustainability for Energy, Volume 2, pages 39-49, (2023)</w:t>
                 </w:r>
               </w:p>
             </w:tc>
@@ -1197,7 +1218,7 @@
           <w:tr>
             <w:trPr>
               <w:gridAfter w:val="1"/>
-              <w:wAfter w:w="34" w:type="pct"/>
+              <w:wAfter w:w="102" w:type="pct"/>
               <w:tblCellSpacing w:w="15" w:type="dxa"/>
             </w:trPr>
             <w:tc>
@@ -1242,7 +1263,7 @@
             </w:tc>
             <w:tc>
               <w:tcPr>
-                <w:tcW w:w="0" w:type="auto"/>
+                <w:tcW w:w="4578" w:type="pct"/>
                 <w:tcMar>
                   <w:top w:w="15" w:type="dxa"/>
                   <w:left w:w="15" w:type="dxa"/>
@@ -1302,7 +1323,7 @@
           <w:tr>
             <w:trPr>
               <w:gridAfter w:val="1"/>
-              <w:wAfter w:w="34" w:type="pct"/>
+              <w:wAfter w:w="102" w:type="pct"/>
               <w:tblCellSpacing w:w="15" w:type="dxa"/>
             </w:trPr>
             <w:tc>
@@ -1347,7 +1368,7 @@
             </w:tc>
             <w:tc>
               <w:tcPr>
-                <w:tcW w:w="0" w:type="auto"/>
+                <w:tcW w:w="4578" w:type="pct"/>
                 <w:tcMar>
                   <w:top w:w="15" w:type="dxa"/>
                   <w:left w:w="15" w:type="dxa"/>
@@ -1428,7 +1449,6 @@
                   <w:r>
                     <w:rPr>
                       <w:rFonts w:asciiTheme="majorBidi" w:hAnsiTheme="majorBidi" w:cstheme="majorBidi"/>
-                      <w:color w:val="4F5671"/>
                       <w:szCs w:val="24"/>
                       <w:u w:val="single"/>
                       <w:shd w:val="clear" w:color="auto" w:fill="FFFFFF"/>
@@ -1450,7 +1470,7 @@
           <w:tr>
             <w:trPr>
               <w:gridAfter w:val="1"/>
-              <w:wAfter w:w="34" w:type="pct"/>
+              <w:wAfter w:w="102" w:type="pct"/>
               <w:tblCellSpacing w:w="15" w:type="dxa"/>
             </w:trPr>
             <w:tc>
@@ -1495,7 +1515,7 @@
             </w:tc>
             <w:tc>
               <w:tcPr>
-                <w:tcW w:w="0" w:type="auto"/>
+                <w:tcW w:w="4578" w:type="pct"/>
                 <w:tcMar>
                   <w:top w:w="15" w:type="dxa"/>
                   <w:left w:w="15" w:type="dxa"/>
@@ -1578,7 +1598,7 @@
           <w:tr>
             <w:trPr>
               <w:gridAfter w:val="1"/>
-              <w:wAfter w:w="34" w:type="pct"/>
+              <w:wAfter w:w="102" w:type="pct"/>
               <w:tblCellSpacing w:w="15" w:type="dxa"/>
             </w:trPr>
             <w:tc>
@@ -1610,7 +1630,7 @@
                 </w:r>
                 <w:r>
                   <w:rPr>
-                    <w:rFonts w:asciiTheme="majorBidi" w:hAnsiTheme="majorBidi" w:cstheme="majorBidi" w:hint="cs"/>
+                    <w:rFonts w:asciiTheme="majorBidi" w:hAnsiTheme="majorBidi" w:cstheme="majorBidi"/>
                     <w:szCs w:val="24"/>
                     <w:rtl/>
                   </w:rPr>
@@ -1626,7 +1646,11 @@
               </w:p>
               <w:p>
                 <w:pPr>
-                  <w:rPr>
+                  <w:jc w:val="both"/>
+                  <w:rPr>
+                    <w:rFonts w:asciiTheme="majorBidi" w:hAnsiTheme="majorBidi" w:cstheme="majorBidi"/>
+                    <w:sz w:val="24"/>
+                    <w:szCs w:val="24"/>
                     <w:lang w:bidi="fa-IR"/>
                   </w:rPr>
                 </w:pPr>
@@ -1634,7 +1658,7 @@
             </w:tc>
             <w:tc>
               <w:tcPr>
-                <w:tcW w:w="0" w:type="auto"/>
+                <w:tcW w:w="4578" w:type="pct"/>
                 <w:tcMar>
                   <w:top w:w="15" w:type="dxa"/>
                   <w:left w:w="15" w:type="dxa"/>
@@ -1714,6 +1738,10 @@
                   <w:t xml:space="preserve">“International Journal of Heat and Mass Transfer, </w:t>
                 </w:r>
                 <w:r>
+                  <w:rPr>
+                    <w:rFonts w:asciiTheme="majorBidi" w:hAnsiTheme="majorBidi" w:cstheme="majorBidi"/>
+                    <w:szCs w:val="24"/>
+                  </w:rPr>
                   <w:t>Volume 154</w:t>
                 </w:r>
                 <w:r>
@@ -1754,7 +1782,7 @@
           <w:tr>
             <w:trPr>
               <w:gridAfter w:val="1"/>
-              <w:wAfter w:w="34" w:type="pct"/>
+              <w:wAfter w:w="102" w:type="pct"/>
               <w:tblCellSpacing w:w="15" w:type="dxa"/>
             </w:trPr>
             <w:tc>
@@ -1785,11 +1813,12 @@
                     <w:szCs w:val="24"/>
                     <w:rtl/>
                   </w:rPr>
+                  <w:lastRenderedPageBreak/>
                   <w:t>[1</w:t>
                 </w:r>
                 <w:r>
                   <w:rPr>
-                    <w:rFonts w:asciiTheme="majorBidi" w:hAnsiTheme="majorBidi" w:cstheme="majorBidi" w:hint="cs"/>
+                    <w:rFonts w:asciiTheme="majorBidi" w:hAnsiTheme="majorBidi" w:cstheme="majorBidi"/>
                     <w:szCs w:val="24"/>
                     <w:rtl/>
                   </w:rPr>
@@ -1807,7 +1836,7 @@
             </w:tc>
             <w:tc>
               <w:tcPr>
-                <w:tcW w:w="0" w:type="auto"/>
+                <w:tcW w:w="4578" w:type="pct"/>
                 <w:tcMar>
                   <w:top w:w="15" w:type="dxa"/>
                   <w:left w:w="15" w:type="dxa"/>
@@ -1844,6 +1873,10 @@
                   <w:t>Min, J.K. “</w:t>
                 </w:r>
                 <w:r>
+                  <w:rPr>
+                    <w:rFonts w:asciiTheme="majorBidi" w:hAnsiTheme="majorBidi" w:cstheme="majorBidi"/>
+                    <w:szCs w:val="24"/>
+                  </w:rPr>
                   <w:t>Numerical study on the mixed convection around inclined-pin fins on a heated plate in vertical channels with various bypass ratios</w:t>
                 </w:r>
                 <w:r>
@@ -1908,7 +1941,7 @@
           <w:tr>
             <w:trPr>
               <w:gridAfter w:val="1"/>
-              <w:wAfter w:w="34" w:type="pct"/>
+              <w:wAfter w:w="102" w:type="pct"/>
               <w:tblCellSpacing w:w="15" w:type="dxa"/>
             </w:trPr>
             <w:tc>
@@ -1939,12 +1972,11 @@
                     <w:szCs w:val="24"/>
                     <w:rtl/>
                   </w:rPr>
-                  <w:lastRenderedPageBreak/>
                   <w:t>[1</w:t>
                 </w:r>
                 <w:r>
                   <w:rPr>
-                    <w:rFonts w:asciiTheme="majorBidi" w:hAnsiTheme="majorBidi" w:cstheme="majorBidi" w:hint="cs"/>
+                    <w:rFonts w:asciiTheme="majorBidi" w:hAnsiTheme="majorBidi" w:cstheme="majorBidi"/>
                     <w:szCs w:val="24"/>
                     <w:rtl/>
                   </w:rPr>
@@ -1962,7 +1994,7 @@
             </w:tc>
             <w:tc>
               <w:tcPr>
-                <w:tcW w:w="0" w:type="auto"/>
+                <w:tcW w:w="4578" w:type="pct"/>
                 <w:tcMar>
                   <w:top w:w="15" w:type="dxa"/>
                   <w:left w:w="15" w:type="dxa"/>
@@ -2049,7 +2081,7 @@
           <w:tr>
             <w:trPr>
               <w:gridAfter w:val="1"/>
-              <w:wAfter w:w="34" w:type="pct"/>
+              <w:wAfter w:w="102" w:type="pct"/>
               <w:tblCellSpacing w:w="15" w:type="dxa"/>
             </w:trPr>
             <w:tc>
@@ -2084,7 +2116,7 @@
                 </w:r>
                 <w:r>
                   <w:rPr>
-                    <w:rFonts w:asciiTheme="majorBidi" w:hAnsiTheme="majorBidi" w:cstheme="majorBidi" w:hint="cs"/>
+                    <w:rFonts w:asciiTheme="majorBidi" w:hAnsiTheme="majorBidi" w:cstheme="majorBidi"/>
                     <w:szCs w:val="24"/>
                     <w:rtl/>
                   </w:rPr>
@@ -2110,7 +2142,7 @@
             </w:tc>
             <w:tc>
               <w:tcPr>
-                <w:tcW w:w="0" w:type="auto"/>
+                <w:tcW w:w="4578" w:type="pct"/>
                 <w:tcMar>
                   <w:top w:w="15" w:type="dxa"/>
                   <w:left w:w="15" w:type="dxa"/>
@@ -2185,7 +2217,7 @@
           <w:tr>
             <w:trPr>
               <w:gridAfter w:val="1"/>
-              <w:wAfter w:w="34" w:type="pct"/>
+              <w:wAfter w:w="102" w:type="pct"/>
               <w:tblCellSpacing w:w="15" w:type="dxa"/>
             </w:trPr>
             <w:tc>
@@ -2220,7 +2252,7 @@
                 </w:r>
                 <w:r>
                   <w:rPr>
-                    <w:rFonts w:asciiTheme="majorBidi" w:hAnsiTheme="majorBidi" w:cstheme="majorBidi" w:hint="cs"/>
+                    <w:rFonts w:asciiTheme="majorBidi" w:hAnsiTheme="majorBidi" w:cstheme="majorBidi"/>
                     <w:szCs w:val="24"/>
                     <w:rtl/>
                   </w:rPr>
@@ -2246,7 +2278,7 @@
             </w:tc>
             <w:tc>
               <w:tcPr>
-                <w:tcW w:w="0" w:type="auto"/>
+                <w:tcW w:w="4578" w:type="pct"/>
                 <w:tcMar>
                   <w:top w:w="15" w:type="dxa"/>
                   <w:left w:w="15" w:type="dxa"/>
@@ -2280,7 +2312,7 @@
           <w:tr>
             <w:trPr>
               <w:gridAfter w:val="1"/>
-              <w:wAfter w:w="34" w:type="pct"/>
+              <w:wAfter w:w="102" w:type="pct"/>
               <w:tblCellSpacing w:w="15" w:type="dxa"/>
             </w:trPr>
             <w:tc>
@@ -2315,7 +2347,7 @@
                 </w:r>
                 <w:r>
                   <w:rPr>
-                    <w:rFonts w:asciiTheme="majorBidi" w:hAnsiTheme="majorBidi" w:cstheme="majorBidi" w:hint="cs"/>
+                    <w:rFonts w:asciiTheme="majorBidi" w:hAnsiTheme="majorBidi" w:cstheme="majorBidi"/>
                     <w:szCs w:val="24"/>
                     <w:rtl/>
                   </w:rPr>
@@ -2341,7 +2373,7 @@
             </w:tc>
             <w:tc>
               <w:tcPr>
-                <w:tcW w:w="0" w:type="auto"/>
+                <w:tcW w:w="4578" w:type="pct"/>
                 <w:tcMar>
                   <w:top w:w="15" w:type="dxa"/>
                   <w:left w:w="15" w:type="dxa"/>
@@ -2485,7 +2517,6 @@
                 <w:r>
                   <w:rPr>
                     <w:rFonts w:asciiTheme="majorBidi" w:hAnsiTheme="majorBidi" w:cstheme="majorBidi"/>
-                    <w:color w:val="000000"/>
                     <w:szCs w:val="24"/>
                     <w:shd w:val="clear" w:color="auto" w:fill="FFFFFF"/>
                   </w:rPr>
@@ -2496,6 +2527,7 @@
                     <w:rPr>
                       <w:rStyle w:val="Hyperlink"/>
                       <w:rFonts w:asciiTheme="majorBidi" w:hAnsiTheme="majorBidi" w:cstheme="majorBidi"/>
+                      <w:color w:val="auto"/>
                       <w:szCs w:val="24"/>
                       <w:u w:val="none"/>
                       <w:shd w:val="clear" w:color="auto" w:fill="FFFFFF"/>
@@ -2506,7 +2538,6 @@
                 <w:r>
                   <w:rPr>
                     <w:rFonts w:asciiTheme="majorBidi" w:hAnsiTheme="majorBidi" w:cstheme="majorBidi"/>
-                    <w:color w:val="000000"/>
                     <w:szCs w:val="24"/>
                     <w:shd w:val="clear" w:color="auto" w:fill="FFFFFF"/>
                   </w:rPr>
@@ -2518,7 +2549,7 @@
           <w:tr>
             <w:trPr>
               <w:gridAfter w:val="1"/>
-              <w:wAfter w:w="34" w:type="pct"/>
+              <w:wAfter w:w="102" w:type="pct"/>
               <w:tblCellSpacing w:w="15" w:type="dxa"/>
             </w:trPr>
             <w:tc>
@@ -2553,7 +2584,7 @@
                 </w:r>
                 <w:r>
                   <w:rPr>
-                    <w:rFonts w:asciiTheme="majorBidi" w:hAnsiTheme="majorBidi" w:cstheme="majorBidi" w:hint="cs"/>
+                    <w:rFonts w:asciiTheme="majorBidi" w:hAnsiTheme="majorBidi" w:cstheme="majorBidi"/>
                     <w:szCs w:val="24"/>
                     <w:rtl/>
                   </w:rPr>
@@ -2571,7 +2602,7 @@
             </w:tc>
             <w:tc>
               <w:tcPr>
-                <w:tcW w:w="0" w:type="auto"/>
+                <w:tcW w:w="4578" w:type="pct"/>
                 <w:tcMar>
                   <w:top w:w="15" w:type="dxa"/>
                   <w:left w:w="15" w:type="dxa"/>
@@ -2612,7 +2643,7 @@
           <w:tr>
             <w:trPr>
               <w:gridAfter w:val="1"/>
-              <w:wAfter w:w="34" w:type="pct"/>
+              <w:wAfter w:w="102" w:type="pct"/>
               <w:tblCellSpacing w:w="15" w:type="dxa"/>
             </w:trPr>
             <w:tc>
@@ -2647,7 +2678,7 @@
                 </w:r>
                 <w:r>
                   <w:rPr>
-                    <w:rFonts w:asciiTheme="majorBidi" w:hAnsiTheme="majorBidi" w:cstheme="majorBidi" w:hint="cs"/>
+                    <w:rFonts w:asciiTheme="majorBidi" w:hAnsiTheme="majorBidi" w:cstheme="majorBidi"/>
                     <w:szCs w:val="24"/>
                     <w:rtl/>
                   </w:rPr>
@@ -2673,7 +2704,7 @@
             </w:tc>
             <w:tc>
               <w:tcPr>
-                <w:tcW w:w="0" w:type="auto"/>
+                <w:tcW w:w="4578" w:type="pct"/>
                 <w:tcMar>
                   <w:top w:w="15" w:type="dxa"/>
                   <w:left w:w="15" w:type="dxa"/>
@@ -2725,7 +2756,7 @@
           <w:tr>
             <w:trPr>
               <w:gridAfter w:val="1"/>
-              <w:wAfter w:w="34" w:type="pct"/>
+              <w:wAfter w:w="102" w:type="pct"/>
               <w:tblCellSpacing w:w="15" w:type="dxa"/>
             </w:trPr>
             <w:tc>
@@ -2760,7 +2791,7 @@
                 </w:r>
                 <w:r>
                   <w:rPr>
-                    <w:rFonts w:asciiTheme="majorBidi" w:hAnsiTheme="majorBidi" w:cstheme="majorBidi" w:hint="cs"/>
+                    <w:rFonts w:asciiTheme="majorBidi" w:hAnsiTheme="majorBidi" w:cstheme="majorBidi"/>
                     <w:szCs w:val="24"/>
                     <w:rtl/>
                   </w:rPr>
@@ -2778,7 +2809,7 @@
             </w:tc>
             <w:tc>
               <w:tcPr>
-                <w:tcW w:w="0" w:type="auto"/>
+                <w:tcW w:w="4578" w:type="pct"/>
                 <w:tcMar>
                   <w:top w:w="15" w:type="dxa"/>
                   <w:left w:w="15" w:type="dxa"/>
@@ -2830,7 +2861,7 @@
           <w:tr>
             <w:trPr>
               <w:gridAfter w:val="1"/>
-              <w:wAfter w:w="34" w:type="pct"/>
+              <w:wAfter w:w="102" w:type="pct"/>
               <w:tblCellSpacing w:w="15" w:type="dxa"/>
             </w:trPr>
             <w:tc>
@@ -2865,7 +2896,7 @@
                 </w:r>
                 <w:r>
                   <w:rPr>
-                    <w:rFonts w:asciiTheme="majorBidi" w:hAnsiTheme="majorBidi" w:cstheme="majorBidi" w:hint="cs"/>
+                    <w:rFonts w:asciiTheme="majorBidi" w:hAnsiTheme="majorBidi" w:cstheme="majorBidi"/>
                     <w:szCs w:val="24"/>
                     <w:rtl/>
                   </w:rPr>
@@ -2891,7 +2922,7 @@
             </w:tc>
             <w:tc>
               <w:tcPr>
-                <w:tcW w:w="0" w:type="auto"/>
+                <w:tcW w:w="4578" w:type="pct"/>
                 <w:tcMar>
                   <w:top w:w="15" w:type="dxa"/>
                   <w:left w:w="15" w:type="dxa"/>
@@ -2924,7 +2955,7 @@
           <w:tr>
             <w:trPr>
               <w:gridAfter w:val="1"/>
-              <w:wAfter w:w="34" w:type="pct"/>
+              <w:wAfter w:w="102" w:type="pct"/>
               <w:tblCellSpacing w:w="15" w:type="dxa"/>
             </w:trPr>
             <w:tc>
@@ -2959,7 +2990,7 @@
                 </w:r>
                 <w:r>
                   <w:rPr>
-                    <w:rFonts w:asciiTheme="majorBidi" w:hAnsiTheme="majorBidi" w:cstheme="majorBidi" w:hint="cs"/>
+                    <w:rFonts w:asciiTheme="majorBidi" w:hAnsiTheme="majorBidi" w:cstheme="majorBidi"/>
                     <w:szCs w:val="24"/>
                     <w:rtl/>
                   </w:rPr>
@@ -2985,7 +3016,7 @@
             </w:tc>
             <w:tc>
               <w:tcPr>
-                <w:tcW w:w="0" w:type="auto"/>
+                <w:tcW w:w="4578" w:type="pct"/>
                 <w:tcMar>
                   <w:top w:w="15" w:type="dxa"/>
                   <w:left w:w="15" w:type="dxa"/>
@@ -2998,6 +3029,7 @@
                 <w:pPr>
                   <w:pStyle w:val="Heading3"/>
                   <w:shd w:val="clear" w:color="auto" w:fill="FFFFFF"/>
+                  <w:jc w:val="both"/>
                   <w:rPr>
                     <w:rFonts w:asciiTheme="majorBidi" w:hAnsiTheme="majorBidi"/>
                     <w:color w:val="111111"/>
@@ -3102,7 +3134,7 @@
           <w:tr>
             <w:trPr>
               <w:gridAfter w:val="1"/>
-              <w:wAfter w:w="34" w:type="pct"/>
+              <w:wAfter w:w="102" w:type="pct"/>
               <w:tblCellSpacing w:w="15" w:type="dxa"/>
             </w:trPr>
             <w:tc>
@@ -3137,7 +3169,7 @@
                 </w:r>
                 <w:r>
                   <w:rPr>
-                    <w:rFonts w:asciiTheme="majorBidi" w:hAnsiTheme="majorBidi" w:cstheme="majorBidi" w:hint="cs"/>
+                    <w:rFonts w:asciiTheme="majorBidi" w:hAnsiTheme="majorBidi" w:cstheme="majorBidi"/>
                     <w:szCs w:val="24"/>
                     <w:rtl/>
                   </w:rPr>
@@ -3155,7 +3187,7 @@
             </w:tc>
             <w:tc>
               <w:tcPr>
-                <w:tcW w:w="0" w:type="auto"/>
+                <w:tcW w:w="4578" w:type="pct"/>
                 <w:tcMar>
                   <w:top w:w="15" w:type="dxa"/>
                   <w:left w:w="15" w:type="dxa"/>
@@ -3169,14 +3201,14 @@
                   <w:spacing w:before="100" w:beforeAutospacing="1" w:after="100" w:afterAutospacing="1" w:line="240" w:lineRule="auto"/>
                   <w:jc w:val="both"/>
                   <w:rPr>
-                    <w:rFonts w:ascii="Times New Roman" w:eastAsia="Times New Roman" w:hAnsi="Times New Roman" w:cs="Times New Roman"/>
-                    <w:sz w:val="24"/>
-                    <w:szCs w:val="24"/>
-                  </w:rPr>
-                </w:pPr>
-                <w:r>
-                  <w:rPr>
-                    <w:rFonts w:ascii="Times New Roman" w:eastAsia="Times New Roman" w:hAnsi="Times New Roman" w:cs="Times New Roman"/>
+                    <w:rFonts w:asciiTheme="majorBidi" w:eastAsia="Times New Roman" w:hAnsiTheme="majorBidi" w:cstheme="majorBidi"/>
+                    <w:sz w:val="24"/>
+                    <w:szCs w:val="24"/>
+                  </w:rPr>
+                </w:pPr>
+                <w:r>
+                  <w:rPr>
+                    <w:rFonts w:asciiTheme="majorBidi" w:eastAsia="Times New Roman" w:hAnsiTheme="majorBidi" w:cstheme="majorBidi"/>
                     <w:sz w:val="24"/>
                     <w:szCs w:val="24"/>
                   </w:rPr>
@@ -3188,7 +3220,7 @@
           <w:tr>
             <w:trPr>
               <w:gridAfter w:val="1"/>
-              <w:wAfter w:w="34" w:type="pct"/>
+              <w:wAfter w:w="102" w:type="pct"/>
               <w:tblCellSpacing w:w="15" w:type="dxa"/>
             </w:trPr>
             <w:tc>
@@ -3223,7 +3255,7 @@
                 </w:r>
                 <w:r>
                   <w:rPr>
-                    <w:rFonts w:asciiTheme="majorBidi" w:hAnsiTheme="majorBidi" w:cstheme="majorBidi" w:hint="cs"/>
+                    <w:rFonts w:asciiTheme="majorBidi" w:hAnsiTheme="majorBidi" w:cstheme="majorBidi"/>
                     <w:szCs w:val="24"/>
                     <w:rtl/>
                   </w:rPr>
@@ -3249,7 +3281,7 @@
             </w:tc>
             <w:tc>
               <w:tcPr>
-                <w:tcW w:w="0" w:type="auto"/>
+                <w:tcW w:w="4578" w:type="pct"/>
                 <w:tcMar>
                   <w:top w:w="15" w:type="dxa"/>
                   <w:left w:w="15" w:type="dxa"/>
@@ -3350,7 +3382,7 @@
                 </w:r>
                 <w:r>
                   <w:rPr>
-                    <w:rFonts w:asciiTheme="majorBidi" w:hAnsiTheme="majorBidi" w:cstheme="majorBidi" w:hint="cs"/>
+                    <w:rFonts w:asciiTheme="majorBidi" w:hAnsiTheme="majorBidi" w:cstheme="majorBidi"/>
                     <w:szCs w:val="24"/>
                     <w:rtl/>
                   </w:rPr>
@@ -3358,7 +3390,7 @@
                 </w:r>
                 <w:r>
                   <w:rPr>
-                    <w:rFonts w:asciiTheme="majorBidi" w:hAnsiTheme="majorBidi" w:cstheme="majorBidi" w:hint="cs"/>
+                    <w:rFonts w:asciiTheme="majorBidi" w:hAnsiTheme="majorBidi" w:cstheme="majorBidi"/>
                     <w:szCs w:val="24"/>
                     <w:rtl/>
                   </w:rPr>
@@ -3629,7 +3661,7 @@
           <w:tr>
             <w:trPr>
               <w:gridAfter w:val="1"/>
-              <w:wAfter w:w="34" w:type="pct"/>
+              <w:wAfter w:w="102" w:type="pct"/>
               <w:tblCellSpacing w:w="15" w:type="dxa"/>
             </w:trPr>
             <w:tc>
@@ -3672,7 +3704,7 @@
                 </w:r>
                 <w:r>
                   <w:rPr>
-                    <w:rFonts w:asciiTheme="majorBidi" w:hAnsiTheme="majorBidi" w:cstheme="majorBidi" w:hint="cs"/>
+                    <w:rFonts w:asciiTheme="majorBidi" w:hAnsiTheme="majorBidi" w:cstheme="majorBidi"/>
                     <w:szCs w:val="24"/>
                     <w:rtl/>
                   </w:rPr>
@@ -3698,7 +3730,7 @@
             </w:tc>
             <w:tc>
               <w:tcPr>
-                <w:tcW w:w="0" w:type="auto"/>
+                <w:tcW w:w="4578" w:type="pct"/>
                 <w:tcMar>
                   <w:top w:w="15" w:type="dxa"/>
                   <w:left w:w="15" w:type="dxa"/>
@@ -3716,9 +3748,9 @@
                     <w:rFonts w:asciiTheme="majorBidi" w:hAnsiTheme="majorBidi" w:cstheme="majorBidi"/>
                     <w:b w:val="0"/>
                     <w:bCs w:val="0"/>
-                    <w:color w:val="1F1F1F"/>
-                    <w:sz w:val="24"/>
-                    <w:szCs w:val="24"/>
+                    <w:sz w:val="24"/>
+                    <w:szCs w:val="24"/>
+                    <w:rtl/>
                   </w:rPr>
                 </w:pPr>
                 <w:r>
@@ -3992,12 +4024,27 @@
                   <w:t>, Pages 928-937</w:t>
                 </w:r>
               </w:p>
+              <w:p>
+                <w:pPr>
+                  <w:pStyle w:val="Heading1"/>
+                  <w:spacing w:before="0" w:beforeAutospacing="0" w:after="0" w:afterAutospacing="0"/>
+                  <w:jc w:val="both"/>
+                  <w:rPr>
+                    <w:rFonts w:asciiTheme="majorBidi" w:hAnsiTheme="majorBidi" w:cstheme="majorBidi"/>
+                    <w:b w:val="0"/>
+                    <w:bCs w:val="0"/>
+                    <w:color w:val="1F1F1F"/>
+                    <w:sz w:val="24"/>
+                    <w:szCs w:val="24"/>
+                  </w:rPr>
+                </w:pPr>
+              </w:p>
             </w:tc>
           </w:tr>
           <w:tr>
             <w:trPr>
               <w:gridAfter w:val="1"/>
-              <w:wAfter w:w="34" w:type="pct"/>
+              <w:wAfter w:w="102" w:type="pct"/>
               <w:tblCellSpacing w:w="15" w:type="dxa"/>
             </w:trPr>
             <w:tc>
@@ -4040,7 +4087,7 @@
                 </w:r>
                 <w:r>
                   <w:rPr>
-                    <w:rFonts w:asciiTheme="majorBidi" w:hAnsiTheme="majorBidi" w:cstheme="majorBidi" w:hint="cs"/>
+                    <w:rFonts w:asciiTheme="majorBidi" w:hAnsiTheme="majorBidi" w:cstheme="majorBidi"/>
                     <w:szCs w:val="24"/>
                     <w:rtl/>
                   </w:rPr>
@@ -4066,7 +4113,7 @@
             </w:tc>
             <w:tc>
               <w:tcPr>
-                <w:tcW w:w="0" w:type="auto"/>
+                <w:tcW w:w="4578" w:type="pct"/>
                 <w:tcMar>
                   <w:top w:w="15" w:type="dxa"/>
                   <w:left w:w="15" w:type="dxa"/>
@@ -4118,7 +4165,19 @@
                     <w:sz w:val="24"/>
                     <w:szCs w:val="24"/>
                   </w:rPr>
-                  <w:t>Integrative numerical modeling and thermodynamic optimal design of counter-flow plate-fin heat exchanger applying neural networks</w:t>
+                  <w:t xml:space="preserve">Integrative numerical modeling and thermodynamic optimal design of </w:t>
+                </w:r>
+                <w:r>
+                  <w:rPr>
+                    <w:rStyle w:val="title-text"/>
+                    <w:rFonts w:asciiTheme="majorBidi" w:hAnsiTheme="majorBidi" w:cstheme="majorBidi"/>
+                    <w:b w:val="0"/>
+                    <w:bCs w:val="0"/>
+                    <w:sz w:val="24"/>
+                    <w:szCs w:val="24"/>
+                  </w:rPr>
+                  <w:lastRenderedPageBreak/>
+                  <w:t>counter-flow plate-fin heat exchanger applying neural networks</w:t>
                 </w:r>
                 <w:r>
                   <w:rPr>
@@ -4183,7 +4242,7 @@
           <w:tr>
             <w:trPr>
               <w:gridAfter w:val="1"/>
-              <w:wAfter w:w="34" w:type="pct"/>
+              <w:wAfter w:w="102" w:type="pct"/>
               <w:tblCellSpacing w:w="15" w:type="dxa"/>
             </w:trPr>
             <w:tc>
@@ -4211,7 +4270,7 @@
             </w:tc>
             <w:tc>
               <w:tcPr>
-                <w:tcW w:w="0" w:type="auto"/>
+                <w:tcW w:w="4578" w:type="pct"/>
                 <w:tcMar>
                   <w:top w:w="15" w:type="dxa"/>
                   <w:left w:w="15" w:type="dxa"/>
@@ -4239,7 +4298,7 @@
           <w:tr>
             <w:trPr>
               <w:gridAfter w:val="1"/>
-              <w:wAfter w:w="34" w:type="pct"/>
+              <w:wAfter w:w="102" w:type="pct"/>
               <w:tblCellSpacing w:w="15" w:type="dxa"/>
             </w:trPr>
             <w:tc>
@@ -4270,7 +4329,6 @@
                     <w:szCs w:val="24"/>
                     <w:rtl/>
                   </w:rPr>
-                  <w:lastRenderedPageBreak/>
                   <w:t>[</w:t>
                 </w:r>
                 <w:r>
@@ -4301,7 +4359,7 @@
             </w:tc>
             <w:tc>
               <w:tcPr>
-                <w:tcW w:w="0" w:type="auto"/>
+                <w:tcW w:w="4578" w:type="pct"/>
                 <w:tcMar>
                   <w:top w:w="15" w:type="dxa"/>
                   <w:left w:w="15" w:type="dxa"/>
@@ -4422,7 +4480,7 @@
           <w:tr>
             <w:trPr>
               <w:gridAfter w:val="1"/>
-              <w:wAfter w:w="34" w:type="pct"/>
+              <w:wAfter w:w="102" w:type="pct"/>
               <w:tblCellSpacing w:w="15" w:type="dxa"/>
             </w:trPr>
             <w:tc>
@@ -4491,7 +4549,7 @@
             </w:tc>
             <w:tc>
               <w:tcPr>
-                <w:tcW w:w="0" w:type="auto"/>
+                <w:tcW w:w="4578" w:type="pct"/>
                 <w:tcMar>
                   <w:top w:w="15" w:type="dxa"/>
                   <w:left w:w="15" w:type="dxa"/>
@@ -4506,6 +4564,7 @@
                   <w:autoSpaceDN w:val="0"/>
                   <w:adjustRightInd w:val="0"/>
                   <w:spacing w:after="0" w:line="240" w:lineRule="auto"/>
+                  <w:jc w:val="both"/>
                   <w:rPr>
                     <w:rFonts w:asciiTheme="majorBidi" w:eastAsia="URWPalladioL-Ital" w:hAnsiTheme="majorBidi" w:cstheme="majorBidi"/>
                     <w:sz w:val="24"/>
@@ -4617,6 +4676,7 @@
                   <w:autoSpaceDN w:val="0"/>
                   <w:adjustRightInd w:val="0"/>
                   <w:spacing w:after="0" w:line="240" w:lineRule="auto"/>
+                  <w:jc w:val="both"/>
                   <w:rPr>
                     <w:rFonts w:asciiTheme="majorBidi" w:eastAsia="URWPalladioL-Roma" w:hAnsiTheme="majorBidi" w:cstheme="majorBidi"/>
                     <w:sz w:val="24"/>
@@ -4630,7 +4690,7 @@
           <w:tr>
             <w:trPr>
               <w:gridAfter w:val="1"/>
-              <w:wAfter w:w="34" w:type="pct"/>
+              <w:wAfter w:w="102" w:type="pct"/>
               <w:tblCellSpacing w:w="15" w:type="dxa"/>
             </w:trPr>
             <w:tc>
@@ -4660,23 +4720,7 @@
                     <w:szCs w:val="24"/>
                     <w:rtl/>
                   </w:rPr>
-                  <w:t>[</w:t>
-                </w:r>
-                <w:r>
-                  <w:rPr>
-                    <w:rFonts w:asciiTheme="majorBidi" w:hAnsiTheme="majorBidi" w:cstheme="majorBidi" w:hint="cs"/>
-                    <w:szCs w:val="24"/>
-                    <w:rtl/>
-                  </w:rPr>
-                  <w:t>31</w:t>
-                </w:r>
-                <w:r>
-                  <w:rPr>
-                    <w:rFonts w:asciiTheme="majorBidi" w:hAnsiTheme="majorBidi" w:cstheme="majorBidi"/>
-                    <w:szCs w:val="24"/>
-                    <w:rtl/>
-                  </w:rPr>
-                  <w:t>]</w:t>
+                  <w:t>[31]</w:t>
                 </w:r>
                 <w:r>
                   <w:rPr>
@@ -4690,7 +4734,7 @@
             </w:tc>
             <w:tc>
               <w:tcPr>
-                <w:tcW w:w="0" w:type="auto"/>
+                <w:tcW w:w="4578" w:type="pct"/>
                 <w:tcMar>
                   <w:top w:w="15" w:type="dxa"/>
                   <w:left w:w="15" w:type="dxa"/>
@@ -4704,6 +4748,7 @@
                   <w:autoSpaceDN w:val="0"/>
                   <w:adjustRightInd w:val="0"/>
                   <w:spacing w:after="0" w:line="240" w:lineRule="auto"/>
+                  <w:jc w:val="both"/>
                   <w:rPr>
                     <w:rFonts w:asciiTheme="majorBidi" w:hAnsiTheme="majorBidi" w:cstheme="majorBidi"/>
                     <w:sz w:val="24"/>
@@ -4762,7 +4807,7 @@
           <w:tr>
             <w:trPr>
               <w:gridAfter w:val="1"/>
-              <w:wAfter w:w="34" w:type="pct"/>
+              <w:wAfter w:w="102" w:type="pct"/>
               <w:tblCellSpacing w:w="15" w:type="dxa"/>
             </w:trPr>
             <w:tc>
@@ -4790,7 +4835,7 @@
             </w:tc>
             <w:tc>
               <w:tcPr>
-                <w:tcW w:w="0" w:type="auto"/>
+                <w:tcW w:w="4578" w:type="pct"/>
                 <w:tcMar>
                   <w:top w:w="15" w:type="dxa"/>
                   <w:left w:w="15" w:type="dxa"/>
@@ -4802,6 +4847,7 @@
                 <w:pPr>
                   <w:pStyle w:val="Bibliography"/>
                   <w:bidi w:val="0"/>
+                  <w:jc w:val="both"/>
                   <w:rPr>
                     <w:rFonts w:asciiTheme="majorBidi" w:eastAsiaTheme="minorEastAsia" w:hAnsiTheme="majorBidi" w:cstheme="majorBidi"/>
                     <w:noProof/>
@@ -4814,7 +4860,7 @@
           <w:tr>
             <w:trPr>
               <w:gridAfter w:val="1"/>
-              <w:wAfter w:w="34" w:type="pct"/>
+              <w:wAfter w:w="102" w:type="pct"/>
               <w:tblCellSpacing w:w="15" w:type="dxa"/>
             </w:trPr>
             <w:tc>
@@ -4849,7 +4895,7 @@
                 </w:r>
                 <w:r>
                   <w:rPr>
-                    <w:rFonts w:asciiTheme="majorBidi" w:hAnsiTheme="majorBidi" w:cstheme="majorBidi" w:hint="cs"/>
+                    <w:rFonts w:asciiTheme="majorBidi" w:hAnsiTheme="majorBidi" w:cstheme="majorBidi"/>
                     <w:szCs w:val="24"/>
                     <w:rtl/>
                   </w:rPr>
@@ -4874,7 +4920,7 @@
             </w:tc>
             <w:tc>
               <w:tcPr>
-                <w:tcW w:w="0" w:type="auto"/>
+                <w:tcW w:w="4578" w:type="pct"/>
                 <w:tcMar>
                   <w:top w:w="15" w:type="dxa"/>
                   <w:left w:w="15" w:type="dxa"/>
@@ -4906,7 +4952,7 @@
           <w:tr>
             <w:trPr>
               <w:gridAfter w:val="1"/>
-              <w:wAfter w:w="34" w:type="pct"/>
+              <w:wAfter w:w="102" w:type="pct"/>
               <w:tblCellSpacing w:w="15" w:type="dxa"/>
             </w:trPr>
             <w:tc>
@@ -4941,7 +4987,7 @@
                 </w:r>
                 <w:r>
                   <w:rPr>
-                    <w:rFonts w:asciiTheme="majorBidi" w:hAnsiTheme="majorBidi" w:cstheme="majorBidi" w:hint="cs"/>
+                    <w:rFonts w:asciiTheme="majorBidi" w:hAnsiTheme="majorBidi" w:cstheme="majorBidi"/>
                     <w:szCs w:val="24"/>
                     <w:rtl/>
                   </w:rPr>
@@ -4966,7 +5012,7 @@
             </w:tc>
             <w:tc>
               <w:tcPr>
-                <w:tcW w:w="0" w:type="auto"/>
+                <w:tcW w:w="4578" w:type="pct"/>
                 <w:tcMar>
                   <w:top w:w="15" w:type="dxa"/>
                   <w:left w:w="15" w:type="dxa"/>
@@ -5021,63 +5067,17 @@
                     <w:sz w:val="24"/>
                     <w:szCs w:val="24"/>
                   </w:rPr>
-                  <w:t>Numerical study on the flow maldistribution characteristics of a plate heat</w:t>
-                </w:r>
-                <w:r>
-                  <w:rPr>
-                    <w:rStyle w:val="title-text"/>
+                  <w:t xml:space="preserve">Numerical study on the flow maldistribution characteristics of a plate heat exchanger </w:t>
+                </w:r>
+                <w:r>
+                  <w:rPr>
                     <w:rFonts w:asciiTheme="majorBidi" w:hAnsiTheme="majorBidi" w:cstheme="majorBidi"/>
                     <w:b w:val="0"/>
                     <w:bCs w:val="0"/>
-                    <w:color w:val="1F1F1F"/>
-                    <w:sz w:val="24"/>
-                    <w:szCs w:val="24"/>
-                  </w:rPr>
-                  <w:t xml:space="preserve"> </w:t>
-                </w:r>
-                <w:r>
-                  <w:rPr>
-                    <w:rStyle w:val="title-text"/>
-                    <w:rFonts w:asciiTheme="majorBidi" w:hAnsiTheme="majorBidi" w:cstheme="majorBidi"/>
-                    <w:b w:val="0"/>
-                    <w:bCs w:val="0"/>
-                    <w:color w:val="1F1F1F"/>
-                    <w:sz w:val="24"/>
-                    <w:szCs w:val="24"/>
-                  </w:rPr>
-                  <w:t>exchanger</w:t>
-                </w:r>
-                <w:r>
-                  <w:rPr>
-                    <w:rStyle w:val="title-text"/>
-                    <w:rFonts w:asciiTheme="majorBidi" w:hAnsiTheme="majorBidi" w:cstheme="majorBidi"/>
-                    <w:b w:val="0"/>
-                    <w:bCs w:val="0"/>
-                    <w:color w:val="1F1F1F"/>
-                    <w:sz w:val="24"/>
-                    <w:szCs w:val="24"/>
-                  </w:rPr>
-                  <w:t xml:space="preserve"> </w:t>
-                </w:r>
-                <w:r>
-                  <w:rPr>
-                    <w:rFonts w:asciiTheme="majorBidi" w:hAnsiTheme="majorBidi" w:cstheme="majorBidi"/>
-                    <w:b w:val="0"/>
-                    <w:bCs w:val="0"/>
-                    <w:sz w:val="24"/>
-                    <w:szCs w:val="24"/>
-                  </w:rPr>
-                  <w:t xml:space="preserve">" </w:t>
-                </w:r>
-                <w:r>
-                  <w:rPr>
-                    <w:rFonts w:asciiTheme="majorBidi" w:hAnsiTheme="majorBidi" w:cstheme="majorBidi"/>
-                    <w:b w:val="0"/>
-                    <w:bCs w:val="0"/>
-                    <w:sz w:val="24"/>
-                    <w:szCs w:val="24"/>
-                  </w:rPr>
-                  <w:t>Applied Thermal Engineering, Volume 224. April 2023, Pages 120 - 136</w:t>
+                    <w:sz w:val="24"/>
+                    <w:szCs w:val="24"/>
+                  </w:rPr>
+                  <w:t>" Applied Thermal Engineering, Volume 224. April 2023, Pages 120 - 136</w:t>
                 </w:r>
               </w:p>
               <w:p>
@@ -5100,7 +5100,7 @@
           <w:tr>
             <w:trPr>
               <w:gridAfter w:val="1"/>
-              <w:wAfter w:w="34" w:type="pct"/>
+              <w:wAfter w:w="102" w:type="pct"/>
               <w:tblCellSpacing w:w="15" w:type="dxa"/>
             </w:trPr>
             <w:tc>
@@ -5128,7 +5128,7 @@
             </w:tc>
             <w:tc>
               <w:tcPr>
-                <w:tcW w:w="0" w:type="auto"/>
+                <w:tcW w:w="4578" w:type="pct"/>
                 <w:tcMar>
                   <w:top w:w="15" w:type="dxa"/>
                   <w:left w:w="15" w:type="dxa"/>
@@ -5155,7 +5155,7 @@
           <w:tr>
             <w:trPr>
               <w:gridAfter w:val="1"/>
-              <w:wAfter w:w="34" w:type="pct"/>
+              <w:wAfter w:w="102" w:type="pct"/>
               <w:tblCellSpacing w:w="15" w:type="dxa"/>
             </w:trPr>
             <w:tc>
@@ -5185,23 +5185,7 @@
                     <w:szCs w:val="24"/>
                     <w:rtl/>
                   </w:rPr>
-                  <w:t>[</w:t>
-                </w:r>
-                <w:r>
-                  <w:rPr>
-                    <w:rFonts w:asciiTheme="majorBidi" w:hAnsiTheme="majorBidi" w:cstheme="majorBidi" w:hint="cs"/>
-                    <w:szCs w:val="24"/>
-                    <w:rtl/>
-                  </w:rPr>
-                  <w:t>34</w:t>
-                </w:r>
-                <w:r>
-                  <w:rPr>
-                    <w:rFonts w:asciiTheme="majorBidi" w:hAnsiTheme="majorBidi" w:cstheme="majorBidi"/>
-                    <w:szCs w:val="24"/>
-                    <w:rtl/>
-                  </w:rPr>
-                  <w:t>]</w:t>
+                  <w:t>[34]</w:t>
                 </w:r>
                 <w:r>
                   <w:rPr>
@@ -5214,7 +5198,7 @@
             </w:tc>
             <w:tc>
               <w:tcPr>
-                <w:tcW w:w="0" w:type="auto"/>
+                <w:tcW w:w="4578" w:type="pct"/>
                 <w:tcMar>
                   <w:top w:w="15" w:type="dxa"/>
                   <w:left w:w="15" w:type="dxa"/>
@@ -5243,7 +5227,7 @@
                     <w:sz w:val="24"/>
                     <w:szCs w:val="24"/>
                   </w:rPr>
-                  <w:t>Sandeep Kumar, Sudhir Kumar Singh, Deepak Sharma</w:t>
+                  <w:t xml:space="preserve">Sandeep Kumar, Sudhir Kumar Singh, Deepak Sharma "A comprehensive Review on Thermal Performance Enhancement of Plate Heat Exchanger" International Journal of thermophysics, Volume 43. May 2022, </w:t>
                 </w:r>
                 <w:r>
                   <w:rPr>
@@ -5253,46 +5237,7 @@
                     <w:sz w:val="24"/>
                     <w:szCs w:val="24"/>
                   </w:rPr>
-                  <w:t xml:space="preserve"> "</w:t>
-                </w:r>
-                <w:r>
-                  <w:rPr>
-                    <w:b w:val="0"/>
-                    <w:bCs w:val="0"/>
-                    <w:sz w:val="24"/>
-                    <w:szCs w:val="24"/>
-                  </w:rPr>
-                  <w:t>A comprehensive Review on Thermal Performance Enhancement of Plate Heat Exchanger</w:t>
-                </w:r>
-                <w:r>
-                  <w:rPr>
-                    <w:rFonts w:asciiTheme="majorBidi" w:hAnsiTheme="majorBidi" w:cstheme="majorBidi"/>
-                    <w:b w:val="0"/>
-                    <w:bCs w:val="0"/>
-                    <w:sz w:val="24"/>
-                    <w:szCs w:val="24"/>
-                  </w:rPr>
-                  <w:t xml:space="preserve">" </w:t>
-                </w:r>
-                <w:r>
-                  <w:rPr>
-                    <w:rFonts w:asciiTheme="majorBidi" w:hAnsiTheme="majorBidi" w:cstheme="majorBidi"/>
-                    <w:b w:val="0"/>
-                    <w:bCs w:val="0"/>
-                    <w:sz w:val="24"/>
-                    <w:szCs w:val="24"/>
-                  </w:rPr>
-                  <w:t xml:space="preserve">International Journal of thermophysics, Volume 43. May 2022, </w:t>
-                </w:r>
-                <w:r>
-                  <w:rPr>
-                    <w:rFonts w:asciiTheme="majorBidi" w:hAnsiTheme="majorBidi" w:cstheme="majorBidi"/>
-                    <w:b w:val="0"/>
-                    <w:bCs w:val="0"/>
-                    <w:sz w:val="24"/>
-                    <w:szCs w:val="24"/>
-                  </w:rPr>
-                  <w:t xml:space="preserve"> article number 109</w:t>
+                  <w:t>article number 109</w:t>
                 </w:r>
               </w:p>
             </w:tc>
@@ -5300,7 +5245,7 @@
           <w:tr>
             <w:trPr>
               <w:gridAfter w:val="1"/>
-              <w:wAfter w:w="34" w:type="pct"/>
+              <w:wAfter w:w="102" w:type="pct"/>
               <w:tblCellSpacing w:w="15" w:type="dxa"/>
             </w:trPr>
             <w:tc>
@@ -5331,29 +5276,13 @@
                     <w:szCs w:val="24"/>
                     <w:rtl/>
                   </w:rPr>
-                  <w:t>[3</w:t>
-                </w:r>
-                <w:r>
-                  <w:rPr>
-                    <w:rFonts w:asciiTheme="majorBidi" w:hAnsiTheme="majorBidi" w:cstheme="majorBidi" w:hint="cs"/>
-                    <w:szCs w:val="24"/>
-                    <w:rtl/>
-                  </w:rPr>
-                  <w:t>5</w:t>
-                </w:r>
-                <w:r>
-                  <w:rPr>
-                    <w:rFonts w:asciiTheme="majorBidi" w:hAnsiTheme="majorBidi" w:cstheme="majorBidi"/>
-                    <w:szCs w:val="24"/>
-                    <w:rtl/>
-                  </w:rPr>
-                  <w:t>]</w:t>
-                </w:r>
-              </w:p>
-            </w:tc>
-            <w:tc>
-              <w:tcPr>
-                <w:tcW w:w="0" w:type="auto"/>
+                  <w:t>[35]</w:t>
+                </w:r>
+              </w:p>
+            </w:tc>
+            <w:tc>
+              <w:tcPr>
+                <w:tcW w:w="4578" w:type="pct"/>
                 <w:tcMar>
                   <w:top w:w="15" w:type="dxa"/>
                   <w:left w:w="15" w:type="dxa"/>
@@ -5386,7 +5315,7 @@
           <w:tr>
             <w:trPr>
               <w:gridAfter w:val="1"/>
-              <w:wAfter w:w="34" w:type="pct"/>
+              <w:wAfter w:w="102" w:type="pct"/>
               <w:tblCellSpacing w:w="15" w:type="dxa"/>
             </w:trPr>
             <w:tc>
@@ -5421,7 +5350,7 @@
                 </w:r>
                 <w:r>
                   <w:rPr>
-                    <w:rFonts w:asciiTheme="majorBidi" w:hAnsiTheme="majorBidi" w:cstheme="majorBidi" w:hint="cs"/>
+                    <w:rFonts w:asciiTheme="majorBidi" w:hAnsiTheme="majorBidi" w:cstheme="majorBidi"/>
                     <w:szCs w:val="24"/>
                     <w:rtl/>
                   </w:rPr>
@@ -5439,7 +5368,7 @@
             </w:tc>
             <w:tc>
               <w:tcPr>
-                <w:tcW w:w="0" w:type="auto"/>
+                <w:tcW w:w="4578" w:type="pct"/>
                 <w:tcMar>
                   <w:top w:w="15" w:type="dxa"/>
                   <w:left w:w="15" w:type="dxa"/>
@@ -5523,7 +5452,7 @@
           <w:tr>
             <w:trPr>
               <w:gridAfter w:val="1"/>
-              <w:wAfter w:w="34" w:type="pct"/>
+              <w:wAfter w:w="102" w:type="pct"/>
               <w:tblCellSpacing w:w="15" w:type="dxa"/>
             </w:trPr>
             <w:tc>
@@ -5551,7 +5480,7 @@
             </w:tc>
             <w:tc>
               <w:tcPr>
-                <w:tcW w:w="0" w:type="auto"/>
+                <w:tcW w:w="4578" w:type="pct"/>
                 <w:tcMar>
                   <w:top w:w="15" w:type="dxa"/>
                   <w:left w:w="15" w:type="dxa"/>
@@ -5579,7 +5508,7 @@
           <w:tr>
             <w:trPr>
               <w:gridAfter w:val="1"/>
-              <w:wAfter w:w="34" w:type="pct"/>
+              <w:wAfter w:w="102" w:type="pct"/>
               <w:tblCellSpacing w:w="15" w:type="dxa"/>
             </w:trPr>
             <w:tc>
@@ -5623,7 +5552,7 @@
             </w:tc>
             <w:tc>
               <w:tcPr>
-                <w:tcW w:w="0" w:type="auto"/>
+                <w:tcW w:w="4578" w:type="pct"/>
                 <w:tcMar>
                   <w:top w:w="15" w:type="dxa"/>
                   <w:left w:w="15" w:type="dxa"/>
@@ -5655,7 +5584,7 @@
           <w:tr>
             <w:trPr>
               <w:gridAfter w:val="1"/>
-              <w:wAfter w:w="34" w:type="pct"/>
+              <w:wAfter w:w="102" w:type="pct"/>
               <w:tblCellSpacing w:w="15" w:type="dxa"/>
             </w:trPr>
             <w:tc>
@@ -5699,7 +5628,7 @@
             </w:tc>
             <w:tc>
               <w:tcPr>
-                <w:tcW w:w="0" w:type="auto"/>
+                <w:tcW w:w="4578" w:type="pct"/>
                 <w:tcMar>
                   <w:top w:w="15" w:type="dxa"/>
                   <w:left w:w="15" w:type="dxa"/>
@@ -5732,7 +5661,7 @@
           <w:tr>
             <w:trPr>
               <w:gridAfter w:val="1"/>
-              <w:wAfter w:w="34" w:type="pct"/>
+              <w:wAfter w:w="102" w:type="pct"/>
               <w:tblCellSpacing w:w="15" w:type="dxa"/>
             </w:trPr>
             <w:tc>
@@ -5767,7 +5696,7 @@
                 </w:r>
                 <w:r>
                   <w:rPr>
-                    <w:rFonts w:asciiTheme="majorBidi" w:hAnsiTheme="majorBidi" w:cstheme="majorBidi" w:hint="cs"/>
+                    <w:rFonts w:asciiTheme="majorBidi" w:hAnsiTheme="majorBidi" w:cstheme="majorBidi"/>
                     <w:noProof/>
                     <w:szCs w:val="24"/>
                     <w:rtl/>
@@ -5786,7 +5715,7 @@
             </w:tc>
             <w:tc>
               <w:tcPr>
-                <w:tcW w:w="0" w:type="auto"/>
+                <w:tcW w:w="4578" w:type="pct"/>
                 <w:tcMar>
                   <w:top w:w="15" w:type="dxa"/>
                   <w:left w:w="15" w:type="dxa"/>
@@ -5798,6 +5727,7 @@
               <w:p>
                 <w:pPr>
                   <w:pStyle w:val="Heading2"/>
+                  <w:jc w:val="both"/>
                   <w:rPr>
                     <w:rFonts w:asciiTheme="majorBidi" w:hAnsiTheme="majorBidi"/>
                     <w:sz w:val="24"/>
@@ -5957,6 +5887,759 @@
                   </w:rPr>
                   <w:t>, 15 April 2023, 126729</w:t>
                 </w:r>
+              </w:p>
+            </w:tc>
+          </w:tr>
+          <w:tr>
+            <w:trPr>
+              <w:gridAfter w:val="1"/>
+              <w:wAfter w:w="102" w:type="pct"/>
+              <w:tblCellSpacing w:w="15" w:type="dxa"/>
+            </w:trPr>
+            <w:tc>
+              <w:tcPr>
+                <w:tcW w:w="252" w:type="pct"/>
+                <w:tcMar>
+                  <w:top w:w="15" w:type="dxa"/>
+                  <w:left w:w="15" w:type="dxa"/>
+                  <w:bottom w:w="15" w:type="dxa"/>
+                  <w:right w:w="15" w:type="dxa"/>
+                </w:tcMar>
+              </w:tcPr>
+              <w:p>
+                <w:pPr>
+                  <w:pStyle w:val="Bibliography"/>
+                  <w:bidi w:val="0"/>
+                  <w:jc w:val="both"/>
+                  <w:rPr>
+                    <w:rFonts w:asciiTheme="majorBidi" w:hAnsiTheme="majorBidi" w:cstheme="majorBidi"/>
+                    <w:noProof/>
+                    <w:szCs w:val="24"/>
+                  </w:rPr>
+                </w:pPr>
+                <w:r>
+                  <w:rPr>
+                    <w:rFonts w:asciiTheme="majorBidi" w:hAnsiTheme="majorBidi" w:cstheme="majorBidi"/>
+                    <w:noProof/>
+                    <w:szCs w:val="24"/>
+                  </w:rPr>
+                  <w:t>[</w:t>
+                </w:r>
+                <w:r>
+                  <w:rPr>
+                    <w:rFonts w:asciiTheme="majorBidi" w:hAnsiTheme="majorBidi" w:cstheme="majorBidi"/>
+                    <w:noProof/>
+                    <w:szCs w:val="24"/>
+                    <w:rtl/>
+                  </w:rPr>
+                  <w:t>38</w:t>
+                </w:r>
+                <w:r>
+                  <w:rPr>
+                    <w:rFonts w:asciiTheme="majorBidi" w:hAnsiTheme="majorBidi" w:cstheme="majorBidi"/>
+                    <w:noProof/>
+                    <w:szCs w:val="24"/>
+                  </w:rPr>
+                  <w:t xml:space="preserve">]   </w:t>
+                </w:r>
+              </w:p>
+            </w:tc>
+            <w:tc>
+              <w:tcPr>
+                <w:tcW w:w="4578" w:type="pct"/>
+                <w:tcMar>
+                  <w:top w:w="15" w:type="dxa"/>
+                  <w:left w:w="15" w:type="dxa"/>
+                  <w:bottom w:w="15" w:type="dxa"/>
+                  <w:right w:w="15" w:type="dxa"/>
+                </w:tcMar>
+              </w:tcPr>
+              <w:p>
+                <w:pPr>
+                  <w:pStyle w:val="Heading2"/>
+                  <w:jc w:val="both"/>
+                  <w:rPr>
+                    <w:rFonts w:asciiTheme="majorBidi" w:hAnsiTheme="majorBidi"/>
+                    <w:color w:val="auto"/>
+                    <w:sz w:val="24"/>
+                    <w:szCs w:val="24"/>
+                  </w:rPr>
+                </w:pPr>
+                <w:r>
+                  <w:rPr>
+                    <w:rFonts w:asciiTheme="majorBidi" w:hAnsiTheme="majorBidi"/>
+                    <w:color w:val="auto"/>
+                    <w:sz w:val="24"/>
+                    <w:szCs w:val="24"/>
+                  </w:rPr>
+                  <w:t>Jeonggyum Ham, Gonghee Lee, Ohkyung Kwon, Kyungjin Bae, Honghyun cho "Numerical study on the flow maldistribution characteristics of a plate heat exchanger " Applied Thermal Engineering/ Volume 224, April 2023, 120136</w:t>
+                </w:r>
+              </w:p>
+            </w:tc>
+          </w:tr>
+          <w:tr>
+            <w:trPr>
+              <w:gridAfter w:val="1"/>
+              <w:wAfter w:w="102" w:type="pct"/>
+              <w:tblCellSpacing w:w="15" w:type="dxa"/>
+            </w:trPr>
+            <w:tc>
+              <w:tcPr>
+                <w:tcW w:w="252" w:type="pct"/>
+                <w:tcMar>
+                  <w:top w:w="15" w:type="dxa"/>
+                  <w:left w:w="15" w:type="dxa"/>
+                  <w:bottom w:w="15" w:type="dxa"/>
+                  <w:right w:w="15" w:type="dxa"/>
+                </w:tcMar>
+              </w:tcPr>
+              <w:p>
+                <w:pPr>
+                  <w:pStyle w:val="Bibliography"/>
+                  <w:bidi w:val="0"/>
+                  <w:jc w:val="both"/>
+                  <w:rPr>
+                    <w:rFonts w:asciiTheme="majorBidi" w:hAnsiTheme="majorBidi" w:cstheme="majorBidi"/>
+                    <w:noProof/>
+                    <w:szCs w:val="24"/>
+                  </w:rPr>
+                </w:pPr>
+                <w:r>
+                  <w:rPr>
+                    <w:rFonts w:asciiTheme="majorBidi" w:hAnsiTheme="majorBidi" w:cstheme="majorBidi"/>
+                    <w:noProof/>
+                    <w:szCs w:val="24"/>
+                  </w:rPr>
+                  <w:lastRenderedPageBreak/>
+                  <w:t>[</w:t>
+                </w:r>
+                <w:r>
+                  <w:rPr>
+                    <w:rFonts w:asciiTheme="majorBidi" w:hAnsiTheme="majorBidi" w:cstheme="majorBidi"/>
+                    <w:noProof/>
+                    <w:szCs w:val="24"/>
+                    <w:rtl/>
+                  </w:rPr>
+                  <w:t>39</w:t>
+                </w:r>
+                <w:r>
+                  <w:rPr>
+                    <w:rFonts w:asciiTheme="majorBidi" w:hAnsiTheme="majorBidi" w:cstheme="majorBidi"/>
+                    <w:noProof/>
+                    <w:szCs w:val="24"/>
+                  </w:rPr>
+                  <w:t>]</w:t>
+                </w:r>
+              </w:p>
+            </w:tc>
+            <w:tc>
+              <w:tcPr>
+                <w:tcW w:w="4578" w:type="pct"/>
+                <w:tcMar>
+                  <w:top w:w="15" w:type="dxa"/>
+                  <w:left w:w="15" w:type="dxa"/>
+                  <w:bottom w:w="15" w:type="dxa"/>
+                  <w:right w:w="15" w:type="dxa"/>
+                </w:tcMar>
+              </w:tcPr>
+              <w:p>
+                <w:pPr>
+                  <w:pStyle w:val="Heading2"/>
+                  <w:jc w:val="both"/>
+                  <w:rPr>
+                    <w:rFonts w:asciiTheme="majorBidi" w:hAnsiTheme="majorBidi"/>
+                    <w:color w:val="auto"/>
+                    <w:sz w:val="24"/>
+                    <w:szCs w:val="24"/>
+                  </w:rPr>
+                </w:pPr>
+                <w:r>
+                  <w:rPr>
+                    <w:rFonts w:asciiTheme="majorBidi" w:hAnsiTheme="majorBidi"/>
+                    <w:color w:val="auto"/>
+                    <w:sz w:val="24"/>
+                    <w:szCs w:val="24"/>
+                  </w:rPr>
+                  <w:t>Ying Guan, Liquan Wang, Hongjiang Cui" Optimization Analysis of Thermodynamic Characteristics of Serrated Plate-Fin Heat Exchanger Open Access "/ MDPI Journals / Volume 23, Issue 12, 8 March 2023</w:t>
+                </w:r>
+              </w:p>
+            </w:tc>
+          </w:tr>
+          <w:tr>
+            <w:trPr>
+              <w:gridAfter w:val="1"/>
+              <w:wAfter w:w="102" w:type="pct"/>
+              <w:tblCellSpacing w:w="15" w:type="dxa"/>
+            </w:trPr>
+            <w:tc>
+              <w:tcPr>
+                <w:tcW w:w="252" w:type="pct"/>
+                <w:tcMar>
+                  <w:top w:w="15" w:type="dxa"/>
+                  <w:left w:w="15" w:type="dxa"/>
+                  <w:bottom w:w="15" w:type="dxa"/>
+                  <w:right w:w="15" w:type="dxa"/>
+                </w:tcMar>
+              </w:tcPr>
+              <w:p>
+                <w:pPr>
+                  <w:pStyle w:val="Bibliography"/>
+                  <w:bidi w:val="0"/>
+                  <w:jc w:val="both"/>
+                  <w:rPr>
+                    <w:rFonts w:asciiTheme="majorBidi" w:hAnsiTheme="majorBidi" w:cstheme="majorBidi"/>
+                    <w:noProof/>
+                    <w:szCs w:val="24"/>
+                  </w:rPr>
+                </w:pPr>
+                <w:r>
+                  <w:rPr>
+                    <w:rFonts w:asciiTheme="majorBidi" w:hAnsiTheme="majorBidi" w:cstheme="majorBidi"/>
+                    <w:noProof/>
+                    <w:szCs w:val="24"/>
+                  </w:rPr>
+                  <w:t>[</w:t>
+                </w:r>
+                <w:r>
+                  <w:rPr>
+                    <w:rFonts w:asciiTheme="majorBidi" w:hAnsiTheme="majorBidi" w:cstheme="majorBidi" w:hint="cs"/>
+                    <w:noProof/>
+                    <w:szCs w:val="24"/>
+                    <w:rtl/>
+                  </w:rPr>
+                  <w:t>40</w:t>
+                </w:r>
+                <w:r>
+                  <w:rPr>
+                    <w:rFonts w:asciiTheme="majorBidi" w:hAnsiTheme="majorBidi" w:cstheme="majorBidi"/>
+                    <w:noProof/>
+                    <w:szCs w:val="24"/>
+                  </w:rPr>
+                  <w:t>]</w:t>
+                </w:r>
+              </w:p>
+            </w:tc>
+            <w:tc>
+              <w:tcPr>
+                <w:tcW w:w="4578" w:type="pct"/>
+                <w:tcMar>
+                  <w:top w:w="15" w:type="dxa"/>
+                  <w:left w:w="15" w:type="dxa"/>
+                  <w:bottom w:w="15" w:type="dxa"/>
+                  <w:right w:w="15" w:type="dxa"/>
+                </w:tcMar>
+              </w:tcPr>
+              <w:p>
+                <w:pPr>
+                  <w:pStyle w:val="Heading2"/>
+                  <w:jc w:val="both"/>
+                  <w:rPr>
+                    <w:rFonts w:asciiTheme="majorBidi" w:hAnsiTheme="majorBidi"/>
+                    <w:color w:val="auto"/>
+                    <w:sz w:val="24"/>
+                    <w:szCs w:val="24"/>
+                  </w:rPr>
+                </w:pPr>
+                <w:r>
+                  <w:rPr>
+                    <w:rFonts w:asciiTheme="majorBidi" w:hAnsiTheme="majorBidi"/>
+                    <w:color w:val="auto"/>
+                    <w:sz w:val="24"/>
+                    <w:szCs w:val="24"/>
+                  </w:rPr>
+                  <w:t xml:space="preserve">Yuce Liu, Ke Li, Jian Wen, Simin Wang </w:t>
+                </w:r>
+                <w:r>
+                  <w:rPr>
+                    <w:rFonts w:asciiTheme="majorBidi" w:hAnsiTheme="majorBidi"/>
+                    <w:color w:val="auto"/>
+                    <w:sz w:val="24"/>
+                    <w:szCs w:val="24"/>
+                  </w:rPr>
+                  <w:t>"Thermodynamic characteristics of counter flow and cross flow plate fin heat exchanger based on distributed parameter model "Applied Thermal Engineering /Volume 219, Part B, 25 January 2023</w:t>
+                </w:r>
+              </w:p>
+            </w:tc>
+          </w:tr>
+          <w:tr>
+            <w:trPr>
+              <w:gridAfter w:val="1"/>
+              <w:wAfter w:w="102" w:type="pct"/>
+              <w:tblCellSpacing w:w="15" w:type="dxa"/>
+            </w:trPr>
+            <w:tc>
+              <w:tcPr>
+                <w:tcW w:w="252" w:type="pct"/>
+                <w:tcMar>
+                  <w:top w:w="15" w:type="dxa"/>
+                  <w:left w:w="15" w:type="dxa"/>
+                  <w:bottom w:w="15" w:type="dxa"/>
+                  <w:right w:w="15" w:type="dxa"/>
+                </w:tcMar>
+              </w:tcPr>
+              <w:p>
+                <w:pPr>
+                  <w:pStyle w:val="Bibliography"/>
+                  <w:bidi w:val="0"/>
+                  <w:jc w:val="both"/>
+                  <w:rPr>
+                    <w:rFonts w:asciiTheme="majorBidi" w:hAnsiTheme="majorBidi" w:cstheme="majorBidi"/>
+                    <w:noProof/>
+                    <w:szCs w:val="24"/>
+                  </w:rPr>
+                </w:pPr>
+                <w:r>
+                  <w:rPr>
+                    <w:rFonts w:asciiTheme="majorBidi" w:hAnsiTheme="majorBidi" w:cstheme="majorBidi"/>
+                    <w:noProof/>
+                    <w:szCs w:val="24"/>
+                  </w:rPr>
+                  <w:t>[</w:t>
+                </w:r>
+                <w:r>
+                  <w:rPr>
+                    <w:rFonts w:asciiTheme="majorBidi" w:hAnsiTheme="majorBidi" w:cstheme="majorBidi"/>
+                    <w:noProof/>
+                    <w:szCs w:val="24"/>
+                    <w:rtl/>
+                  </w:rPr>
+                  <w:t>41</w:t>
+                </w:r>
+                <w:r>
+                  <w:rPr>
+                    <w:rFonts w:asciiTheme="majorBidi" w:hAnsiTheme="majorBidi" w:cstheme="majorBidi"/>
+                    <w:noProof/>
+                    <w:szCs w:val="24"/>
+                  </w:rPr>
+                  <w:t>]</w:t>
+                </w:r>
+              </w:p>
+            </w:tc>
+            <w:tc>
+              <w:tcPr>
+                <w:tcW w:w="4578" w:type="pct"/>
+                <w:tcMar>
+                  <w:top w:w="15" w:type="dxa"/>
+                  <w:left w:w="15" w:type="dxa"/>
+                  <w:bottom w:w="15" w:type="dxa"/>
+                  <w:right w:w="15" w:type="dxa"/>
+                </w:tcMar>
+              </w:tcPr>
+              <w:p>
+                <w:pPr>
+                  <w:pStyle w:val="Heading1"/>
+                  <w:jc w:val="both"/>
+                  <w:rPr>
+                    <w:rFonts w:asciiTheme="majorBidi" w:hAnsiTheme="majorBidi" w:cstheme="majorBidi"/>
+                    <w:b w:val="0"/>
+                    <w:bCs w:val="0"/>
+                    <w:sz w:val="24"/>
+                    <w:szCs w:val="24"/>
+                  </w:rPr>
+                </w:pPr>
+                <w:r>
+                  <w:rPr>
+                    <w:rFonts w:asciiTheme="majorBidi" w:hAnsiTheme="majorBidi" w:cstheme="majorBidi"/>
+                    <w:b w:val="0"/>
+                    <w:bCs w:val="0"/>
+                    <w:sz w:val="24"/>
+                    <w:szCs w:val="24"/>
+                  </w:rPr>
+                  <w:t>Junshuai Lv , Yuwei Sun , Jie Lin , Xinyu Luo , Peiyue Li</w:t>
+                </w:r>
+                <w:r>
+                  <w:rPr>
+                    <w:rFonts w:asciiTheme="majorBidi" w:hAnsiTheme="majorBidi" w:cstheme="majorBidi"/>
+                    <w:b w:val="0"/>
+                    <w:bCs w:val="0"/>
+                    <w:sz w:val="24"/>
+                    <w:szCs w:val="24"/>
+                  </w:rPr>
+                  <w:t xml:space="preserve">" </w:t>
+                </w:r>
+                <w:r>
+                  <w:rPr>
+                    <w:rStyle w:val="title-text"/>
+                    <w:rFonts w:asciiTheme="majorBidi" w:hAnsiTheme="majorBidi" w:cstheme="majorBidi"/>
+                    <w:b w:val="0"/>
+                    <w:bCs w:val="0"/>
+                    <w:sz w:val="24"/>
+                    <w:szCs w:val="24"/>
+                  </w:rPr>
+                  <w:t>Multi-objective optimization research of printed circuit heat exchanger based on RSM and NSGA-II</w:t>
+                </w:r>
+                <w:r>
+                  <w:rPr>
+                    <w:rFonts w:asciiTheme="majorBidi" w:hAnsiTheme="majorBidi" w:cstheme="majorBidi"/>
+                    <w:b w:val="0"/>
+                    <w:bCs w:val="0"/>
+                    <w:sz w:val="24"/>
+                    <w:szCs w:val="24"/>
+                  </w:rPr>
+                  <w:t xml:space="preserve">"/ </w:t>
+                </w:r>
+                <w:hyperlink r:id="rId28" w:tooltip="Go to Applied Thermal Engineering on ScienceDirect" w:history="1">
+                  <w:r>
+                    <w:rPr>
+                      <w:rStyle w:val="anchor-text"/>
+                      <w:rFonts w:asciiTheme="majorBidi" w:hAnsiTheme="majorBidi" w:cstheme="majorBidi"/>
+                      <w:b w:val="0"/>
+                      <w:bCs w:val="0"/>
+                      <w:sz w:val="24"/>
+                      <w:szCs w:val="24"/>
+                    </w:rPr>
+                    <w:t>Applied Thermal Engineering</w:t>
+                  </w:r>
+                </w:hyperlink>
+                <w:r>
+                  <w:rPr>
+                    <w:rFonts w:asciiTheme="majorBidi" w:hAnsiTheme="majorBidi" w:cstheme="majorBidi"/>
+                    <w:b w:val="0"/>
+                    <w:bCs w:val="0"/>
+                    <w:sz w:val="24"/>
+                    <w:szCs w:val="24"/>
+                  </w:rPr>
+                  <w:t xml:space="preserve"> / </w:t>
+                </w:r>
+                <w:hyperlink r:id="rId29" w:tooltip="Go to table of contents for this volume/issue" w:history="1">
+                  <w:r>
+                    <w:rPr>
+                      <w:rStyle w:val="anchor-text"/>
+                      <w:rFonts w:asciiTheme="majorBidi" w:hAnsiTheme="majorBidi" w:cstheme="majorBidi"/>
+                      <w:b w:val="0"/>
+                      <w:bCs w:val="0"/>
+                      <w:sz w:val="24"/>
+                      <w:szCs w:val="24"/>
+                    </w:rPr>
+                    <w:t>Volume 254</w:t>
+                  </w:r>
+                </w:hyperlink>
+                <w:r>
+                  <w:rPr>
+                    <w:rFonts w:asciiTheme="majorBidi" w:hAnsiTheme="majorBidi" w:cstheme="majorBidi"/>
+                    <w:b w:val="0"/>
+                    <w:bCs w:val="0"/>
+                    <w:sz w:val="24"/>
+                    <w:szCs w:val="24"/>
+                  </w:rPr>
+                  <w:t>, 1 October 2024, 123925</w:t>
+                </w:r>
+              </w:p>
+            </w:tc>
+          </w:tr>
+          <w:tr>
+            <w:trPr>
+              <w:gridAfter w:val="1"/>
+              <w:wAfter w:w="102" w:type="pct"/>
+              <w:tblCellSpacing w:w="15" w:type="dxa"/>
+            </w:trPr>
+            <w:tc>
+              <w:tcPr>
+                <w:tcW w:w="252" w:type="pct"/>
+                <w:tcMar>
+                  <w:top w:w="15" w:type="dxa"/>
+                  <w:left w:w="15" w:type="dxa"/>
+                  <w:bottom w:w="15" w:type="dxa"/>
+                  <w:right w:w="15" w:type="dxa"/>
+                </w:tcMar>
+              </w:tcPr>
+              <w:p>
+                <w:pPr>
+                  <w:pStyle w:val="Bibliography"/>
+                  <w:bidi w:val="0"/>
+                  <w:jc w:val="both"/>
+                  <w:rPr>
+                    <w:rFonts w:asciiTheme="majorBidi" w:hAnsiTheme="majorBidi" w:cstheme="majorBidi"/>
+                    <w:noProof/>
+                    <w:szCs w:val="24"/>
+                  </w:rPr>
+                </w:pPr>
+                <w:r>
+                  <w:rPr>
+                    <w:rFonts w:asciiTheme="majorBidi" w:hAnsiTheme="majorBidi" w:cstheme="majorBidi"/>
+                    <w:noProof/>
+                    <w:szCs w:val="24"/>
+                  </w:rPr>
+                  <w:t>[</w:t>
+                </w:r>
+                <w:r>
+                  <w:rPr>
+                    <w:rFonts w:asciiTheme="majorBidi" w:hAnsiTheme="majorBidi" w:cstheme="majorBidi"/>
+                    <w:noProof/>
+                    <w:szCs w:val="24"/>
+                    <w:rtl/>
+                  </w:rPr>
+                  <w:t>4</w:t>
+                </w:r>
+                <w:r>
+                  <w:rPr>
+                    <w:rFonts w:asciiTheme="majorBidi" w:hAnsiTheme="majorBidi" w:cstheme="majorBidi"/>
+                    <w:noProof/>
+                    <w:szCs w:val="24"/>
+                    <w:rtl/>
+                  </w:rPr>
+                  <w:t>2</w:t>
+                </w:r>
+                <w:r>
+                  <w:rPr>
+                    <w:rFonts w:asciiTheme="majorBidi" w:hAnsiTheme="majorBidi" w:cstheme="majorBidi"/>
+                    <w:noProof/>
+                    <w:szCs w:val="24"/>
+                  </w:rPr>
+                  <w:t>]</w:t>
+                </w:r>
+              </w:p>
+            </w:tc>
+            <w:tc>
+              <w:tcPr>
+                <w:tcW w:w="4578" w:type="pct"/>
+                <w:tcMar>
+                  <w:top w:w="15" w:type="dxa"/>
+                  <w:left w:w="15" w:type="dxa"/>
+                  <w:bottom w:w="15" w:type="dxa"/>
+                  <w:right w:w="15" w:type="dxa"/>
+                </w:tcMar>
+              </w:tcPr>
+              <w:p>
+                <w:pPr>
+                  <w:pStyle w:val="Heading1"/>
+                  <w:jc w:val="both"/>
+                  <w:rPr>
+                    <w:rFonts w:asciiTheme="majorBidi" w:hAnsiTheme="majorBidi" w:cstheme="majorBidi"/>
+                    <w:b w:val="0"/>
+                    <w:bCs w:val="0"/>
+                    <w:sz w:val="24"/>
+                    <w:szCs w:val="24"/>
+                  </w:rPr>
+                </w:pPr>
+                <w:r>
+                  <w:rPr>
+                    <w:rFonts w:asciiTheme="majorBidi" w:hAnsiTheme="majorBidi" w:cstheme="majorBidi"/>
+                    <w:b w:val="0"/>
+                    <w:bCs w:val="0"/>
+                    <w:sz w:val="24"/>
+                    <w:szCs w:val="24"/>
+                  </w:rPr>
+                  <w:t>Nijie Jing</w:t>
+                </w:r>
+                <w:r>
+                  <w:rPr>
+                    <w:rFonts w:asciiTheme="majorBidi" w:hAnsiTheme="majorBidi" w:cstheme="majorBidi"/>
+                    <w:b w:val="0"/>
+                    <w:bCs w:val="0"/>
+                    <w:sz w:val="24"/>
+                    <w:szCs w:val="24"/>
+                  </w:rPr>
+                  <w:t>,</w:t>
+                </w:r>
+                <w:r>
+                  <w:rPr>
+                    <w:rFonts w:asciiTheme="majorBidi" w:hAnsiTheme="majorBidi" w:cstheme="majorBidi"/>
+                    <w:b w:val="0"/>
+                    <w:bCs w:val="0"/>
+                    <w:sz w:val="24"/>
+                    <w:szCs w:val="24"/>
+                  </w:rPr>
+                  <w:t xml:space="preserve"> Yudong Xia</w:t>
+                </w:r>
+                <w:r>
+                  <w:rPr>
+                    <w:rFonts w:asciiTheme="majorBidi" w:hAnsiTheme="majorBidi" w:cstheme="majorBidi"/>
+                    <w:b w:val="0"/>
+                    <w:bCs w:val="0"/>
+                    <w:sz w:val="24"/>
+                    <w:szCs w:val="24"/>
+                  </w:rPr>
+                  <w:t xml:space="preserve">, </w:t>
+                </w:r>
+                <w:r>
+                  <w:rPr>
+                    <w:rFonts w:asciiTheme="majorBidi" w:hAnsiTheme="majorBidi" w:cstheme="majorBidi"/>
+                    <w:b w:val="0"/>
+                    <w:bCs w:val="0"/>
+                    <w:sz w:val="24"/>
+                    <w:szCs w:val="24"/>
+                  </w:rPr>
+                  <w:t>Qiang Ding, Yuezeng Chan, Zhiqiang Wang, Xuejun Zhang</w:t>
+                </w:r>
+                <w:r>
+                  <w:rPr>
+                    <w:rFonts w:asciiTheme="majorBidi" w:hAnsiTheme="majorBidi" w:cstheme="majorBidi"/>
+                    <w:b w:val="0"/>
+                    <w:bCs w:val="0"/>
+                    <w:sz w:val="24"/>
+                    <w:szCs w:val="24"/>
+                  </w:rPr>
+                  <w:t xml:space="preserve">" </w:t>
+                </w:r>
+                <w:r>
+                  <w:rPr>
+                    <w:rFonts w:asciiTheme="majorBidi" w:hAnsiTheme="majorBidi" w:cstheme="majorBidi"/>
+                    <w:b w:val="0"/>
+                    <w:bCs w:val="0"/>
+                    <w:sz w:val="24"/>
+                    <w:szCs w:val="24"/>
+                  </w:rPr>
+                  <w:t xml:space="preserve">Simulation and Optimization Study on the Performance of Fin-and-Tube Heat Exchanger </w:t>
+                </w:r>
+                <w:r>
+                  <w:rPr>
+                    <w:rFonts w:asciiTheme="majorBidi" w:hAnsiTheme="majorBidi" w:cstheme="majorBidi"/>
+                    <w:b w:val="0"/>
+                    <w:bCs w:val="0"/>
+                    <w:sz w:val="24"/>
+                    <w:szCs w:val="24"/>
+                  </w:rPr>
+                  <w:t xml:space="preserve">"/ MDPI Journals / Volume </w:t>
+                </w:r>
+                <w:r>
+                  <w:rPr>
+                    <w:rFonts w:asciiTheme="majorBidi" w:hAnsiTheme="majorBidi" w:cstheme="majorBidi"/>
+                    <w:b w:val="0"/>
+                    <w:bCs w:val="0"/>
+                    <w:sz w:val="24"/>
+                    <w:szCs w:val="24"/>
+                  </w:rPr>
+                  <w:t>15</w:t>
+                </w:r>
+                <w:r>
+                  <w:rPr>
+                    <w:rFonts w:asciiTheme="majorBidi" w:hAnsiTheme="majorBidi" w:cstheme="majorBidi"/>
+                    <w:b w:val="0"/>
+                    <w:bCs w:val="0"/>
+                    <w:sz w:val="24"/>
+                    <w:szCs w:val="24"/>
+                  </w:rPr>
+                  <w:t>,</w:t>
+                </w:r>
+                <w:r>
+                  <w:rPr>
+                    <w:b w:val="0"/>
+                    <w:bCs w:val="0"/>
+                    <w:sz w:val="24"/>
+                    <w:szCs w:val="24"/>
+                  </w:rPr>
+                  <w:t xml:space="preserve"> </w:t>
+                </w:r>
+                <w:r>
+                  <w:rPr>
+                    <w:b w:val="0"/>
+                    <w:bCs w:val="0"/>
+                    <w:sz w:val="24"/>
+                    <w:szCs w:val="24"/>
+                  </w:rPr>
+                  <w:t>27 July 2023</w:t>
+                </w:r>
+              </w:p>
+            </w:tc>
+          </w:tr>
+          <w:tr>
+            <w:trPr>
+              <w:gridAfter w:val="1"/>
+              <w:wAfter w:w="102" w:type="pct"/>
+              <w:tblCellSpacing w:w="15" w:type="dxa"/>
+            </w:trPr>
+            <w:tc>
+              <w:tcPr>
+                <w:tcW w:w="252" w:type="pct"/>
+                <w:tcMar>
+                  <w:top w:w="15" w:type="dxa"/>
+                  <w:left w:w="15" w:type="dxa"/>
+                  <w:bottom w:w="15" w:type="dxa"/>
+                  <w:right w:w="15" w:type="dxa"/>
+                </w:tcMar>
+              </w:tcPr>
+              <w:p>
+                <w:pPr>
+                  <w:pStyle w:val="Bibliography"/>
+                  <w:bidi w:val="0"/>
+                  <w:jc w:val="both"/>
+                  <w:rPr>
+                    <w:rFonts w:asciiTheme="majorBidi" w:hAnsiTheme="majorBidi" w:cstheme="majorBidi"/>
+                    <w:noProof/>
+                    <w:szCs w:val="24"/>
+                  </w:rPr>
+                </w:pPr>
+              </w:p>
+            </w:tc>
+            <w:tc>
+              <w:tcPr>
+                <w:tcW w:w="4578" w:type="pct"/>
+                <w:tcMar>
+                  <w:top w:w="15" w:type="dxa"/>
+                  <w:left w:w="15" w:type="dxa"/>
+                  <w:bottom w:w="15" w:type="dxa"/>
+                  <w:right w:w="15" w:type="dxa"/>
+                </w:tcMar>
+              </w:tcPr>
+              <w:p>
+                <w:pPr>
+                  <w:pStyle w:val="Heading2"/>
+                  <w:jc w:val="both"/>
+                  <w:rPr>
+                    <w:rFonts w:asciiTheme="majorBidi" w:hAnsiTheme="majorBidi"/>
+                    <w:color w:val="auto"/>
+                    <w:sz w:val="24"/>
+                    <w:szCs w:val="24"/>
+                  </w:rPr>
+                </w:pPr>
+              </w:p>
+            </w:tc>
+          </w:tr>
+          <w:tr>
+            <w:trPr>
+              <w:gridAfter w:val="1"/>
+              <w:wAfter w:w="102" w:type="pct"/>
+              <w:tblCellSpacing w:w="15" w:type="dxa"/>
+            </w:trPr>
+            <w:tc>
+              <w:tcPr>
+                <w:tcW w:w="252" w:type="pct"/>
+                <w:tcMar>
+                  <w:top w:w="15" w:type="dxa"/>
+                  <w:left w:w="15" w:type="dxa"/>
+                  <w:bottom w:w="15" w:type="dxa"/>
+                  <w:right w:w="15" w:type="dxa"/>
+                </w:tcMar>
+              </w:tcPr>
+              <w:p>
+                <w:pPr>
+                  <w:pStyle w:val="Bibliography"/>
+                  <w:bidi w:val="0"/>
+                  <w:jc w:val="both"/>
+                  <w:rPr>
+                    <w:rFonts w:asciiTheme="majorBidi" w:hAnsiTheme="majorBidi" w:cstheme="majorBidi"/>
+                    <w:noProof/>
+                    <w:szCs w:val="24"/>
+                    <w:rtl/>
+                  </w:rPr>
+                </w:pPr>
+              </w:p>
+            </w:tc>
+            <w:tc>
+              <w:tcPr>
+                <w:tcW w:w="4578" w:type="pct"/>
+                <w:tcMar>
+                  <w:top w:w="15" w:type="dxa"/>
+                  <w:left w:w="15" w:type="dxa"/>
+                  <w:bottom w:w="15" w:type="dxa"/>
+                  <w:right w:w="15" w:type="dxa"/>
+                </w:tcMar>
+              </w:tcPr>
+              <w:p>
+                <w:pPr>
+                  <w:pStyle w:val="Heading2"/>
+                  <w:jc w:val="both"/>
+                  <w:rPr>
+                    <w:rFonts w:asciiTheme="majorBidi" w:hAnsiTheme="majorBidi" w:hint="cs"/>
+                    <w:noProof/>
+                    <w:color w:val="auto"/>
+                    <w:sz w:val="24"/>
+                    <w:szCs w:val="24"/>
+                    <w:rtl/>
+                    <w:lang w:bidi="fa-IR"/>
+                  </w:rPr>
+                </w:pPr>
               </w:p>
             </w:tc>
           </w:tr>
@@ -5991,16 +6674,6 @@
             </w:rPr>
             <w:fldChar w:fldCharType="end"/>
           </w:r>
-        </w:p>
-        <w:p>
-          <w:pPr>
-            <w:jc w:val="both"/>
-            <w:rPr>
-              <w:rFonts w:asciiTheme="majorBidi" w:hAnsiTheme="majorBidi" w:cstheme="majorBidi"/>
-              <w:sz w:val="24"/>
-              <w:szCs w:val="24"/>
-            </w:rPr>
-          </w:pPr>
         </w:p>
       </w:sdtContent>
     </w:sdt>
@@ -6935,6 +7608,18 @@
       <w:szCs w:val="24"/>
     </w:rPr>
   </w:style>
+  <w:style w:type="character" w:styleId="UnresolvedMention">
+    <w:name w:val="Unresolved Mention"/>
+    <w:basedOn w:val="DefaultParagraphFont"/>
+    <w:uiPriority w:val="99"/>
+    <w:semiHidden/>
+    <w:unhideWhenUsed/>
+    <w:rsid w:val="00E84AA0"/>
+    <w:rPr>
+      <w:color w:val="605E5C"/>
+      <w:shd w:val="clear" w:color="auto" w:fill="E1DFDD"/>
+    </w:rPr>
+  </w:style>
 </w:styles>
 </file>
 

</xml_diff>

<commit_message>
final updated at 1403/10/16
</commit_message>
<xml_diff>
--- a/file/refrence.docx
+++ b/file/refrence.docx
@@ -118,13 +118,13 @@
           </w:tblPr>
           <w:tblGrid>
             <w:gridCol w:w="488"/>
-            <w:gridCol w:w="8057"/>
-            <w:gridCol w:w="253"/>
+            <w:gridCol w:w="8029"/>
+            <w:gridCol w:w="281"/>
           </w:tblGrid>
           <w:tr>
             <w:trPr>
               <w:gridAfter w:val="1"/>
-              <w:wAfter w:w="102" w:type="pct"/>
+              <w:wAfter w:w="118" w:type="pct"/>
               <w:tblCellSpacing w:w="15" w:type="dxa"/>
             </w:trPr>
             <w:tc>
@@ -170,7 +170,7 @@
             </w:tc>
             <w:tc>
               <w:tcPr>
-                <w:tcW w:w="4578" w:type="pct"/>
+                <w:tcW w:w="4562" w:type="pct"/>
                 <w:tcMar>
                   <w:top w:w="15" w:type="dxa"/>
                   <w:left w:w="15" w:type="dxa"/>
@@ -204,7 +204,7 @@
           <w:tr>
             <w:trPr>
               <w:gridAfter w:val="1"/>
-              <w:wAfter w:w="102" w:type="pct"/>
+              <w:wAfter w:w="118" w:type="pct"/>
               <w:tblCellSpacing w:w="15" w:type="dxa"/>
             </w:trPr>
             <w:tc>
@@ -241,7 +241,7 @@
             </w:tc>
             <w:tc>
               <w:tcPr>
-                <w:tcW w:w="4578" w:type="pct"/>
+                <w:tcW w:w="4562" w:type="pct"/>
                 <w:tcMar>
                   <w:top w:w="15" w:type="dxa"/>
                   <w:left w:w="15" w:type="dxa"/>
@@ -344,27 +344,7 @@
                       <w:szCs w:val="24"/>
                       <w:shd w:val="clear" w:color="auto" w:fill="FFFFFF"/>
                     </w:rPr>
-                    <w:t>International Journal of Chemical Reactor Engineer</w:t>
-                  </w:r>
-                  <w:r>
-                    <w:rPr>
-                      <w:rFonts w:asciiTheme="majorBidi" w:eastAsia="Times New Roman" w:hAnsiTheme="majorBidi" w:cstheme="majorBidi"/>
-                      <w:color w:val="000000"/>
-                      <w:sz w:val="24"/>
-                      <w:szCs w:val="24"/>
-                      <w:shd w:val="clear" w:color="auto" w:fill="FFFFFF"/>
-                    </w:rPr>
-                    <w:t>i</w:t>
-                  </w:r>
-                  <w:r>
-                    <w:rPr>
-                      <w:rFonts w:asciiTheme="majorBidi" w:eastAsia="Times New Roman" w:hAnsiTheme="majorBidi" w:cstheme="majorBidi"/>
-                      <w:color w:val="000000"/>
-                      <w:sz w:val="24"/>
-                      <w:szCs w:val="24"/>
-                      <w:shd w:val="clear" w:color="auto" w:fill="FFFFFF"/>
-                    </w:rPr>
-                    <w:t>ng</w:t>
+                    <w:t>International Journal of Chemical Reactor Engineering</w:t>
                   </w:r>
                 </w:hyperlink>
                 <w:r>
@@ -383,7 +363,7 @@
           <w:tr>
             <w:trPr>
               <w:gridAfter w:val="1"/>
-              <w:wAfter w:w="102" w:type="pct"/>
+              <w:wAfter w:w="118" w:type="pct"/>
               <w:tblCellSpacing w:w="15" w:type="dxa"/>
             </w:trPr>
             <w:tc>
@@ -421,7 +401,7 @@
             </w:tc>
             <w:tc>
               <w:tcPr>
-                <w:tcW w:w="4578" w:type="pct"/>
+                <w:tcW w:w="4562" w:type="pct"/>
                 <w:tcMar>
                   <w:top w:w="15" w:type="dxa"/>
                   <w:left w:w="15" w:type="dxa"/>
@@ -498,7 +478,7 @@
           <w:tr>
             <w:trPr>
               <w:gridAfter w:val="1"/>
-              <w:wAfter w:w="102" w:type="pct"/>
+              <w:wAfter w:w="118" w:type="pct"/>
               <w:tblCellSpacing w:w="15" w:type="dxa"/>
             </w:trPr>
             <w:tc>
@@ -543,7 +523,7 @@
             </w:tc>
             <w:tc>
               <w:tcPr>
-                <w:tcW w:w="4578" w:type="pct"/>
+                <w:tcW w:w="4562" w:type="pct"/>
                 <w:tcMar>
                   <w:top w:w="15" w:type="dxa"/>
                   <w:left w:w="15" w:type="dxa"/>
@@ -578,7 +558,7 @@
           <w:tr>
             <w:trPr>
               <w:gridAfter w:val="1"/>
-              <w:wAfter w:w="102" w:type="pct"/>
+              <w:wAfter w:w="118" w:type="pct"/>
               <w:tblCellSpacing w:w="15" w:type="dxa"/>
             </w:trPr>
             <w:tc>
@@ -615,7 +595,7 @@
             </w:tc>
             <w:tc>
               <w:tcPr>
-                <w:tcW w:w="4578" w:type="pct"/>
+                <w:tcW w:w="4562" w:type="pct"/>
                 <w:tcMar>
                   <w:top w:w="15" w:type="dxa"/>
                   <w:left w:w="15" w:type="dxa"/>
@@ -649,7 +629,7 @@
           <w:tr>
             <w:trPr>
               <w:gridAfter w:val="1"/>
-              <w:wAfter w:w="102" w:type="pct"/>
+              <w:wAfter w:w="118" w:type="pct"/>
               <w:tblCellSpacing w:w="15" w:type="dxa"/>
             </w:trPr>
             <w:tc>
@@ -694,7 +674,7 @@
             </w:tc>
             <w:tc>
               <w:tcPr>
-                <w:tcW w:w="4578" w:type="pct"/>
+                <w:tcW w:w="4562" w:type="pct"/>
                 <w:tcMar>
                   <w:top w:w="15" w:type="dxa"/>
                   <w:left w:w="15" w:type="dxa"/>
@@ -878,7 +858,7 @@
           <w:tr>
             <w:trPr>
               <w:gridAfter w:val="1"/>
-              <w:wAfter w:w="102" w:type="pct"/>
+              <w:wAfter w:w="118" w:type="pct"/>
               <w:tblCellSpacing w:w="15" w:type="dxa"/>
             </w:trPr>
             <w:tc>
@@ -915,7 +895,7 @@
             </w:tc>
             <w:tc>
               <w:tcPr>
-                <w:tcW w:w="4578" w:type="pct"/>
+                <w:tcW w:w="4562" w:type="pct"/>
                 <w:tcMar>
                   <w:top w:w="15" w:type="dxa"/>
                   <w:left w:w="15" w:type="dxa"/>
@@ -966,7 +946,7 @@
           <w:tr>
             <w:trPr>
               <w:gridAfter w:val="1"/>
-              <w:wAfter w:w="102" w:type="pct"/>
+              <w:wAfter w:w="118" w:type="pct"/>
               <w:tblCellSpacing w:w="15" w:type="dxa"/>
             </w:trPr>
             <w:tc>
@@ -1003,7 +983,7 @@
             </w:tc>
             <w:tc>
               <w:tcPr>
-                <w:tcW w:w="4578" w:type="pct"/>
+                <w:tcW w:w="4562" w:type="pct"/>
                 <w:tcMar>
                   <w:top w:w="15" w:type="dxa"/>
                   <w:left w:w="15" w:type="dxa"/>
@@ -1081,7 +1061,7 @@
           <w:tr>
             <w:trPr>
               <w:gridAfter w:val="1"/>
-              <w:wAfter w:w="102" w:type="pct"/>
+              <w:wAfter w:w="118" w:type="pct"/>
               <w:tblCellSpacing w:w="15" w:type="dxa"/>
             </w:trPr>
             <w:tc>
@@ -1126,7 +1106,7 @@
             </w:tc>
             <w:tc>
               <w:tcPr>
-                <w:tcW w:w="4578" w:type="pct"/>
+                <w:tcW w:w="4562" w:type="pct"/>
                 <w:tcMar>
                   <w:top w:w="15" w:type="dxa"/>
                   <w:left w:w="15" w:type="dxa"/>
@@ -1218,7 +1198,7 @@
           <w:tr>
             <w:trPr>
               <w:gridAfter w:val="1"/>
-              <w:wAfter w:w="102" w:type="pct"/>
+              <w:wAfter w:w="118" w:type="pct"/>
               <w:tblCellSpacing w:w="15" w:type="dxa"/>
             </w:trPr>
             <w:tc>
@@ -1263,7 +1243,7 @@
             </w:tc>
             <w:tc>
               <w:tcPr>
-                <w:tcW w:w="4578" w:type="pct"/>
+                <w:tcW w:w="4562" w:type="pct"/>
                 <w:tcMar>
                   <w:top w:w="15" w:type="dxa"/>
                   <w:left w:w="15" w:type="dxa"/>
@@ -1323,7 +1303,7 @@
           <w:tr>
             <w:trPr>
               <w:gridAfter w:val="1"/>
-              <w:wAfter w:w="102" w:type="pct"/>
+              <w:wAfter w:w="118" w:type="pct"/>
               <w:tblCellSpacing w:w="15" w:type="dxa"/>
             </w:trPr>
             <w:tc>
@@ -1368,7 +1348,7 @@
             </w:tc>
             <w:tc>
               <w:tcPr>
-                <w:tcW w:w="4578" w:type="pct"/>
+                <w:tcW w:w="4562" w:type="pct"/>
                 <w:tcMar>
                   <w:top w:w="15" w:type="dxa"/>
                   <w:left w:w="15" w:type="dxa"/>
@@ -1470,7 +1450,7 @@
           <w:tr>
             <w:trPr>
               <w:gridAfter w:val="1"/>
-              <w:wAfter w:w="102" w:type="pct"/>
+              <w:wAfter w:w="118" w:type="pct"/>
               <w:tblCellSpacing w:w="15" w:type="dxa"/>
             </w:trPr>
             <w:tc>
@@ -1515,7 +1495,7 @@
             </w:tc>
             <w:tc>
               <w:tcPr>
-                <w:tcW w:w="4578" w:type="pct"/>
+                <w:tcW w:w="4562" w:type="pct"/>
                 <w:tcMar>
                   <w:top w:w="15" w:type="dxa"/>
                   <w:left w:w="15" w:type="dxa"/>
@@ -1598,7 +1578,7 @@
           <w:tr>
             <w:trPr>
               <w:gridAfter w:val="1"/>
-              <w:wAfter w:w="102" w:type="pct"/>
+              <w:wAfter w:w="118" w:type="pct"/>
               <w:tblCellSpacing w:w="15" w:type="dxa"/>
             </w:trPr>
             <w:tc>
@@ -1658,7 +1638,7 @@
             </w:tc>
             <w:tc>
               <w:tcPr>
-                <w:tcW w:w="4578" w:type="pct"/>
+                <w:tcW w:w="4562" w:type="pct"/>
                 <w:tcMar>
                   <w:top w:w="15" w:type="dxa"/>
                   <w:left w:w="15" w:type="dxa"/>
@@ -1782,7 +1762,7 @@
           <w:tr>
             <w:trPr>
               <w:gridAfter w:val="1"/>
-              <w:wAfter w:w="102" w:type="pct"/>
+              <w:wAfter w:w="118" w:type="pct"/>
               <w:tblCellSpacing w:w="15" w:type="dxa"/>
             </w:trPr>
             <w:tc>
@@ -1836,7 +1816,7 @@
             </w:tc>
             <w:tc>
               <w:tcPr>
-                <w:tcW w:w="4578" w:type="pct"/>
+                <w:tcW w:w="4562" w:type="pct"/>
                 <w:tcMar>
                   <w:top w:w="15" w:type="dxa"/>
                   <w:left w:w="15" w:type="dxa"/>
@@ -1941,7 +1921,7 @@
           <w:tr>
             <w:trPr>
               <w:gridAfter w:val="1"/>
-              <w:wAfter w:w="102" w:type="pct"/>
+              <w:wAfter w:w="118" w:type="pct"/>
               <w:tblCellSpacing w:w="15" w:type="dxa"/>
             </w:trPr>
             <w:tc>
@@ -1994,7 +1974,7 @@
             </w:tc>
             <w:tc>
               <w:tcPr>
-                <w:tcW w:w="4578" w:type="pct"/>
+                <w:tcW w:w="4562" w:type="pct"/>
                 <w:tcMar>
                   <w:top w:w="15" w:type="dxa"/>
                   <w:left w:w="15" w:type="dxa"/>
@@ -2081,7 +2061,7 @@
           <w:tr>
             <w:trPr>
               <w:gridAfter w:val="1"/>
-              <w:wAfter w:w="102" w:type="pct"/>
+              <w:wAfter w:w="118" w:type="pct"/>
               <w:tblCellSpacing w:w="15" w:type="dxa"/>
             </w:trPr>
             <w:tc>
@@ -2142,7 +2122,7 @@
             </w:tc>
             <w:tc>
               <w:tcPr>
-                <w:tcW w:w="4578" w:type="pct"/>
+                <w:tcW w:w="4562" w:type="pct"/>
                 <w:tcMar>
                   <w:top w:w="15" w:type="dxa"/>
                   <w:left w:w="15" w:type="dxa"/>
@@ -2217,7 +2197,7 @@
           <w:tr>
             <w:trPr>
               <w:gridAfter w:val="1"/>
-              <w:wAfter w:w="102" w:type="pct"/>
+              <w:wAfter w:w="118" w:type="pct"/>
               <w:tblCellSpacing w:w="15" w:type="dxa"/>
             </w:trPr>
             <w:tc>
@@ -2278,7 +2258,7 @@
             </w:tc>
             <w:tc>
               <w:tcPr>
-                <w:tcW w:w="4578" w:type="pct"/>
+                <w:tcW w:w="4562" w:type="pct"/>
                 <w:tcMar>
                   <w:top w:w="15" w:type="dxa"/>
                   <w:left w:w="15" w:type="dxa"/>
@@ -2312,7 +2292,7 @@
           <w:tr>
             <w:trPr>
               <w:gridAfter w:val="1"/>
-              <w:wAfter w:w="102" w:type="pct"/>
+              <w:wAfter w:w="118" w:type="pct"/>
               <w:tblCellSpacing w:w="15" w:type="dxa"/>
             </w:trPr>
             <w:tc>
@@ -2373,7 +2353,7 @@
             </w:tc>
             <w:tc>
               <w:tcPr>
-                <w:tcW w:w="4578" w:type="pct"/>
+                <w:tcW w:w="4562" w:type="pct"/>
                 <w:tcMar>
                   <w:top w:w="15" w:type="dxa"/>
                   <w:left w:w="15" w:type="dxa"/>
@@ -2549,7 +2529,7 @@
           <w:tr>
             <w:trPr>
               <w:gridAfter w:val="1"/>
-              <w:wAfter w:w="102" w:type="pct"/>
+              <w:wAfter w:w="118" w:type="pct"/>
               <w:tblCellSpacing w:w="15" w:type="dxa"/>
             </w:trPr>
             <w:tc>
@@ -2602,7 +2582,7 @@
             </w:tc>
             <w:tc>
               <w:tcPr>
-                <w:tcW w:w="4578" w:type="pct"/>
+                <w:tcW w:w="4562" w:type="pct"/>
                 <w:tcMar>
                   <w:top w:w="15" w:type="dxa"/>
                   <w:left w:w="15" w:type="dxa"/>
@@ -2643,7 +2623,7 @@
           <w:tr>
             <w:trPr>
               <w:gridAfter w:val="1"/>
-              <w:wAfter w:w="102" w:type="pct"/>
+              <w:wAfter w:w="118" w:type="pct"/>
               <w:tblCellSpacing w:w="15" w:type="dxa"/>
             </w:trPr>
             <w:tc>
@@ -2704,7 +2684,7 @@
             </w:tc>
             <w:tc>
               <w:tcPr>
-                <w:tcW w:w="4578" w:type="pct"/>
+                <w:tcW w:w="4562" w:type="pct"/>
                 <w:tcMar>
                   <w:top w:w="15" w:type="dxa"/>
                   <w:left w:w="15" w:type="dxa"/>
@@ -2756,7 +2736,7 @@
           <w:tr>
             <w:trPr>
               <w:gridAfter w:val="1"/>
-              <w:wAfter w:w="102" w:type="pct"/>
+              <w:wAfter w:w="118" w:type="pct"/>
               <w:tblCellSpacing w:w="15" w:type="dxa"/>
             </w:trPr>
             <w:tc>
@@ -2809,7 +2789,7 @@
             </w:tc>
             <w:tc>
               <w:tcPr>
-                <w:tcW w:w="4578" w:type="pct"/>
+                <w:tcW w:w="4562" w:type="pct"/>
                 <w:tcMar>
                   <w:top w:w="15" w:type="dxa"/>
                   <w:left w:w="15" w:type="dxa"/>
@@ -2861,7 +2841,7 @@
           <w:tr>
             <w:trPr>
               <w:gridAfter w:val="1"/>
-              <w:wAfter w:w="102" w:type="pct"/>
+              <w:wAfter w:w="118" w:type="pct"/>
               <w:tblCellSpacing w:w="15" w:type="dxa"/>
             </w:trPr>
             <w:tc>
@@ -2922,7 +2902,7 @@
             </w:tc>
             <w:tc>
               <w:tcPr>
-                <w:tcW w:w="4578" w:type="pct"/>
+                <w:tcW w:w="4562" w:type="pct"/>
                 <w:tcMar>
                   <w:top w:w="15" w:type="dxa"/>
                   <w:left w:w="15" w:type="dxa"/>
@@ -2955,7 +2935,7 @@
           <w:tr>
             <w:trPr>
               <w:gridAfter w:val="1"/>
-              <w:wAfter w:w="102" w:type="pct"/>
+              <w:wAfter w:w="118" w:type="pct"/>
               <w:tblCellSpacing w:w="15" w:type="dxa"/>
             </w:trPr>
             <w:tc>
@@ -3016,7 +2996,7 @@
             </w:tc>
             <w:tc>
               <w:tcPr>
-                <w:tcW w:w="4578" w:type="pct"/>
+                <w:tcW w:w="4562" w:type="pct"/>
                 <w:tcMar>
                   <w:top w:w="15" w:type="dxa"/>
                   <w:left w:w="15" w:type="dxa"/>
@@ -3134,7 +3114,7 @@
           <w:tr>
             <w:trPr>
               <w:gridAfter w:val="1"/>
-              <w:wAfter w:w="102" w:type="pct"/>
+              <w:wAfter w:w="118" w:type="pct"/>
               <w:tblCellSpacing w:w="15" w:type="dxa"/>
             </w:trPr>
             <w:tc>
@@ -3187,7 +3167,7 @@
             </w:tc>
             <w:tc>
               <w:tcPr>
-                <w:tcW w:w="4578" w:type="pct"/>
+                <w:tcW w:w="4562" w:type="pct"/>
                 <w:tcMar>
                   <w:top w:w="15" w:type="dxa"/>
                   <w:left w:w="15" w:type="dxa"/>
@@ -3220,7 +3200,7 @@
           <w:tr>
             <w:trPr>
               <w:gridAfter w:val="1"/>
-              <w:wAfter w:w="102" w:type="pct"/>
+              <w:wAfter w:w="118" w:type="pct"/>
               <w:tblCellSpacing w:w="15" w:type="dxa"/>
             </w:trPr>
             <w:tc>
@@ -3281,7 +3261,7 @@
             </w:tc>
             <w:tc>
               <w:tcPr>
-                <w:tcW w:w="4578" w:type="pct"/>
+                <w:tcW w:w="4562" w:type="pct"/>
                 <w:tcMar>
                   <w:top w:w="15" w:type="dxa"/>
                   <w:left w:w="15" w:type="dxa"/>
@@ -3661,7 +3641,7 @@
           <w:tr>
             <w:trPr>
               <w:gridAfter w:val="1"/>
-              <w:wAfter w:w="102" w:type="pct"/>
+              <w:wAfter w:w="118" w:type="pct"/>
               <w:tblCellSpacing w:w="15" w:type="dxa"/>
             </w:trPr>
             <w:tc>
@@ -3730,7 +3710,7 @@
             </w:tc>
             <w:tc>
               <w:tcPr>
-                <w:tcW w:w="4578" w:type="pct"/>
+                <w:tcW w:w="4562" w:type="pct"/>
                 <w:tcMar>
                   <w:top w:w="15" w:type="dxa"/>
                   <w:left w:w="15" w:type="dxa"/>
@@ -4044,7 +4024,7 @@
           <w:tr>
             <w:trPr>
               <w:gridAfter w:val="1"/>
-              <w:wAfter w:w="102" w:type="pct"/>
+              <w:wAfter w:w="118" w:type="pct"/>
               <w:tblCellSpacing w:w="15" w:type="dxa"/>
             </w:trPr>
             <w:tc>
@@ -4113,7 +4093,7 @@
             </w:tc>
             <w:tc>
               <w:tcPr>
-                <w:tcW w:w="4578" w:type="pct"/>
+                <w:tcW w:w="4562" w:type="pct"/>
                 <w:tcMar>
                   <w:top w:w="15" w:type="dxa"/>
                   <w:left w:w="15" w:type="dxa"/>
@@ -4242,7 +4222,7 @@
           <w:tr>
             <w:trPr>
               <w:gridAfter w:val="1"/>
-              <w:wAfter w:w="102" w:type="pct"/>
+              <w:wAfter w:w="118" w:type="pct"/>
               <w:tblCellSpacing w:w="15" w:type="dxa"/>
             </w:trPr>
             <w:tc>
@@ -4270,7 +4250,7 @@
             </w:tc>
             <w:tc>
               <w:tcPr>
-                <w:tcW w:w="4578" w:type="pct"/>
+                <w:tcW w:w="4562" w:type="pct"/>
                 <w:tcMar>
                   <w:top w:w="15" w:type="dxa"/>
                   <w:left w:w="15" w:type="dxa"/>
@@ -4298,7 +4278,7 @@
           <w:tr>
             <w:trPr>
               <w:gridAfter w:val="1"/>
-              <w:wAfter w:w="102" w:type="pct"/>
+              <w:wAfter w:w="118" w:type="pct"/>
               <w:tblCellSpacing w:w="15" w:type="dxa"/>
             </w:trPr>
             <w:tc>
@@ -4359,7 +4339,7 @@
             </w:tc>
             <w:tc>
               <w:tcPr>
-                <w:tcW w:w="4578" w:type="pct"/>
+                <w:tcW w:w="4562" w:type="pct"/>
                 <w:tcMar>
                   <w:top w:w="15" w:type="dxa"/>
                   <w:left w:w="15" w:type="dxa"/>
@@ -4480,7 +4460,7 @@
           <w:tr>
             <w:trPr>
               <w:gridAfter w:val="1"/>
-              <w:wAfter w:w="102" w:type="pct"/>
+              <w:wAfter w:w="118" w:type="pct"/>
               <w:tblCellSpacing w:w="15" w:type="dxa"/>
             </w:trPr>
             <w:tc>
@@ -4549,7 +4529,7 @@
             </w:tc>
             <w:tc>
               <w:tcPr>
-                <w:tcW w:w="4578" w:type="pct"/>
+                <w:tcW w:w="4562" w:type="pct"/>
                 <w:tcMar>
                   <w:top w:w="15" w:type="dxa"/>
                   <w:left w:w="15" w:type="dxa"/>
@@ -4690,7 +4670,7 @@
           <w:tr>
             <w:trPr>
               <w:gridAfter w:val="1"/>
-              <w:wAfter w:w="102" w:type="pct"/>
+              <w:wAfter w:w="118" w:type="pct"/>
               <w:tblCellSpacing w:w="15" w:type="dxa"/>
             </w:trPr>
             <w:tc>
@@ -4734,7 +4714,7 @@
             </w:tc>
             <w:tc>
               <w:tcPr>
-                <w:tcW w:w="4578" w:type="pct"/>
+                <w:tcW w:w="4562" w:type="pct"/>
                 <w:tcMar>
                   <w:top w:w="15" w:type="dxa"/>
                   <w:left w:w="15" w:type="dxa"/>
@@ -4807,7 +4787,7 @@
           <w:tr>
             <w:trPr>
               <w:gridAfter w:val="1"/>
-              <w:wAfter w:w="102" w:type="pct"/>
+              <w:wAfter w:w="118" w:type="pct"/>
               <w:tblCellSpacing w:w="15" w:type="dxa"/>
             </w:trPr>
             <w:tc>
@@ -4835,7 +4815,7 @@
             </w:tc>
             <w:tc>
               <w:tcPr>
-                <w:tcW w:w="4578" w:type="pct"/>
+                <w:tcW w:w="4562" w:type="pct"/>
                 <w:tcMar>
                   <w:top w:w="15" w:type="dxa"/>
                   <w:left w:w="15" w:type="dxa"/>
@@ -4860,7 +4840,7 @@
           <w:tr>
             <w:trPr>
               <w:gridAfter w:val="1"/>
-              <w:wAfter w:w="102" w:type="pct"/>
+              <w:wAfter w:w="118" w:type="pct"/>
               <w:tblCellSpacing w:w="15" w:type="dxa"/>
             </w:trPr>
             <w:tc>
@@ -4920,7 +4900,7 @@
             </w:tc>
             <w:tc>
               <w:tcPr>
-                <w:tcW w:w="4578" w:type="pct"/>
+                <w:tcW w:w="4562" w:type="pct"/>
                 <w:tcMar>
                   <w:top w:w="15" w:type="dxa"/>
                   <w:left w:w="15" w:type="dxa"/>
@@ -4952,7 +4932,7 @@
           <w:tr>
             <w:trPr>
               <w:gridAfter w:val="1"/>
-              <w:wAfter w:w="102" w:type="pct"/>
+              <w:wAfter w:w="118" w:type="pct"/>
               <w:tblCellSpacing w:w="15" w:type="dxa"/>
             </w:trPr>
             <w:tc>
@@ -5012,7 +4992,7 @@
             </w:tc>
             <w:tc>
               <w:tcPr>
-                <w:tcW w:w="4578" w:type="pct"/>
+                <w:tcW w:w="4562" w:type="pct"/>
                 <w:tcMar>
                   <w:top w:w="15" w:type="dxa"/>
                   <w:left w:w="15" w:type="dxa"/>
@@ -5100,7 +5080,7 @@
           <w:tr>
             <w:trPr>
               <w:gridAfter w:val="1"/>
-              <w:wAfter w:w="102" w:type="pct"/>
+              <w:wAfter w:w="118" w:type="pct"/>
               <w:tblCellSpacing w:w="15" w:type="dxa"/>
             </w:trPr>
             <w:tc>
@@ -5128,7 +5108,7 @@
             </w:tc>
             <w:tc>
               <w:tcPr>
-                <w:tcW w:w="4578" w:type="pct"/>
+                <w:tcW w:w="4562" w:type="pct"/>
                 <w:tcMar>
                   <w:top w:w="15" w:type="dxa"/>
                   <w:left w:w="15" w:type="dxa"/>
@@ -5155,7 +5135,7 @@
           <w:tr>
             <w:trPr>
               <w:gridAfter w:val="1"/>
-              <w:wAfter w:w="102" w:type="pct"/>
+              <w:wAfter w:w="118" w:type="pct"/>
               <w:tblCellSpacing w:w="15" w:type="dxa"/>
             </w:trPr>
             <w:tc>
@@ -5198,7 +5178,7 @@
             </w:tc>
             <w:tc>
               <w:tcPr>
-                <w:tcW w:w="4578" w:type="pct"/>
+                <w:tcW w:w="4562" w:type="pct"/>
                 <w:tcMar>
                   <w:top w:w="15" w:type="dxa"/>
                   <w:left w:w="15" w:type="dxa"/>
@@ -5245,7 +5225,7 @@
           <w:tr>
             <w:trPr>
               <w:gridAfter w:val="1"/>
-              <w:wAfter w:w="102" w:type="pct"/>
+              <w:wAfter w:w="118" w:type="pct"/>
               <w:tblCellSpacing w:w="15" w:type="dxa"/>
             </w:trPr>
             <w:tc>
@@ -5282,7 +5262,7 @@
             </w:tc>
             <w:tc>
               <w:tcPr>
-                <w:tcW w:w="4578" w:type="pct"/>
+                <w:tcW w:w="4562" w:type="pct"/>
                 <w:tcMar>
                   <w:top w:w="15" w:type="dxa"/>
                   <w:left w:w="15" w:type="dxa"/>
@@ -5315,7 +5295,7 @@
           <w:tr>
             <w:trPr>
               <w:gridAfter w:val="1"/>
-              <w:wAfter w:w="102" w:type="pct"/>
+              <w:wAfter w:w="118" w:type="pct"/>
               <w:tblCellSpacing w:w="15" w:type="dxa"/>
             </w:trPr>
             <w:tc>
@@ -5368,7 +5348,7 @@
             </w:tc>
             <w:tc>
               <w:tcPr>
-                <w:tcW w:w="4578" w:type="pct"/>
+                <w:tcW w:w="4562" w:type="pct"/>
                 <w:tcMar>
                   <w:top w:w="15" w:type="dxa"/>
                   <w:left w:w="15" w:type="dxa"/>
@@ -5452,7 +5432,7 @@
           <w:tr>
             <w:trPr>
               <w:gridAfter w:val="1"/>
-              <w:wAfter w:w="102" w:type="pct"/>
+              <w:wAfter w:w="118" w:type="pct"/>
               <w:tblCellSpacing w:w="15" w:type="dxa"/>
             </w:trPr>
             <w:tc>
@@ -5480,7 +5460,7 @@
             </w:tc>
             <w:tc>
               <w:tcPr>
-                <w:tcW w:w="4578" w:type="pct"/>
+                <w:tcW w:w="4562" w:type="pct"/>
                 <w:tcMar>
                   <w:top w:w="15" w:type="dxa"/>
                   <w:left w:w="15" w:type="dxa"/>
@@ -5508,7 +5488,7 @@
           <w:tr>
             <w:trPr>
               <w:gridAfter w:val="1"/>
-              <w:wAfter w:w="102" w:type="pct"/>
+              <w:wAfter w:w="118" w:type="pct"/>
               <w:tblCellSpacing w:w="15" w:type="dxa"/>
             </w:trPr>
             <w:tc>
@@ -5552,7 +5532,7 @@
             </w:tc>
             <w:tc>
               <w:tcPr>
-                <w:tcW w:w="4578" w:type="pct"/>
+                <w:tcW w:w="4562" w:type="pct"/>
                 <w:tcMar>
                   <w:top w:w="15" w:type="dxa"/>
                   <w:left w:w="15" w:type="dxa"/>
@@ -5584,7 +5564,7 @@
           <w:tr>
             <w:trPr>
               <w:gridAfter w:val="1"/>
-              <w:wAfter w:w="102" w:type="pct"/>
+              <w:wAfter w:w="118" w:type="pct"/>
               <w:tblCellSpacing w:w="15" w:type="dxa"/>
             </w:trPr>
             <w:tc>
@@ -5628,7 +5608,7 @@
             </w:tc>
             <w:tc>
               <w:tcPr>
-                <w:tcW w:w="4578" w:type="pct"/>
+                <w:tcW w:w="4562" w:type="pct"/>
                 <w:tcMar>
                   <w:top w:w="15" w:type="dxa"/>
                   <w:left w:w="15" w:type="dxa"/>
@@ -5661,7 +5641,7 @@
           <w:tr>
             <w:trPr>
               <w:gridAfter w:val="1"/>
-              <w:wAfter w:w="102" w:type="pct"/>
+              <w:wAfter w:w="118" w:type="pct"/>
               <w:tblCellSpacing w:w="15" w:type="dxa"/>
             </w:trPr>
             <w:tc>
@@ -5715,7 +5695,7 @@
             </w:tc>
             <w:tc>
               <w:tcPr>
-                <w:tcW w:w="4578" w:type="pct"/>
+                <w:tcW w:w="4562" w:type="pct"/>
                 <w:tcMar>
                   <w:top w:w="15" w:type="dxa"/>
                   <w:left w:w="15" w:type="dxa"/>
@@ -5893,7 +5873,7 @@
           <w:tr>
             <w:trPr>
               <w:gridAfter w:val="1"/>
-              <w:wAfter w:w="102" w:type="pct"/>
+              <w:wAfter w:w="118" w:type="pct"/>
               <w:tblCellSpacing w:w="15" w:type="dxa"/>
             </w:trPr>
             <w:tc>
@@ -5946,33 +5926,92 @@
             </w:tc>
             <w:tc>
               <w:tcPr>
-                <w:tcW w:w="4578" w:type="pct"/>
-                <w:tcMar>
-                  <w:top w:w="15" w:type="dxa"/>
-                  <w:left w:w="15" w:type="dxa"/>
-                  <w:bottom w:w="15" w:type="dxa"/>
-                  <w:right w:w="15" w:type="dxa"/>
-                </w:tcMar>
-              </w:tcPr>
-              <w:p>
-                <w:pPr>
-                  <w:pStyle w:val="Heading2"/>
-                  <w:jc w:val="both"/>
-                  <w:rPr>
-                    <w:rFonts w:asciiTheme="majorBidi" w:hAnsiTheme="majorBidi"/>
-                    <w:color w:val="auto"/>
-                    <w:sz w:val="24"/>
-                    <w:szCs w:val="24"/>
-                  </w:rPr>
-                </w:pPr>
-                <w:r>
-                  <w:rPr>
-                    <w:rFonts w:asciiTheme="majorBidi" w:hAnsiTheme="majorBidi"/>
-                    <w:color w:val="auto"/>
-                    <w:sz w:val="24"/>
-                    <w:szCs w:val="24"/>
-                  </w:rPr>
-                  <w:t>Jeonggyum Ham, Gonghee Lee, Ohkyung Kwon, Kyungjin Bae, Honghyun cho "Numerical study on the flow maldistribution characteristics of a plate heat exchanger " Applied Thermal Engineering/ Volume 224, April 2023, 120136</w:t>
+                <w:tcW w:w="4562" w:type="pct"/>
+                <w:tcMar>
+                  <w:top w:w="15" w:type="dxa"/>
+                  <w:left w:w="15" w:type="dxa"/>
+                  <w:bottom w:w="15" w:type="dxa"/>
+                  <w:right w:w="15" w:type="dxa"/>
+                </w:tcMar>
+              </w:tcPr>
+              <w:p>
+                <w:pPr>
+                  <w:pStyle w:val="Heading1"/>
+                  <w:spacing w:before="0" w:beforeAutospacing="0" w:after="0" w:afterAutospacing="0"/>
+                  <w:jc w:val="both"/>
+                  <w:rPr>
+                    <w:rFonts w:asciiTheme="majorBidi" w:hAnsiTheme="majorBidi" w:cstheme="majorBidi"/>
+                    <w:b w:val="0"/>
+                    <w:bCs w:val="0"/>
+                    <w:sz w:val="24"/>
+                    <w:szCs w:val="24"/>
+                  </w:rPr>
+                </w:pPr>
+                <w:r>
+                  <w:rPr>
+                    <w:rFonts w:asciiTheme="majorBidi" w:hAnsiTheme="majorBidi" w:cstheme="majorBidi"/>
+                    <w:b w:val="0"/>
+                    <w:bCs w:val="0"/>
+                    <w:noProof/>
+                    <w:sz w:val="24"/>
+                    <w:szCs w:val="24"/>
+                  </w:rPr>
+                  <w:t>Saima Batool , Chulam Rasool , Nawa Alshammari , Ilyas Khan , Hajra Kaneez , Nawaf Hamadneh , "</w:t>
+                </w:r>
+                <w:r>
+                  <w:rPr>
+                    <w:rStyle w:val="title-text"/>
+                    <w:rFonts w:asciiTheme="majorBidi" w:hAnsiTheme="majorBidi" w:cstheme="majorBidi"/>
+                    <w:b w:val="0"/>
+                    <w:bCs w:val="0"/>
+                    <w:sz w:val="24"/>
+                    <w:szCs w:val="24"/>
+                  </w:rPr>
+                  <w:t>Numerical analysis of heat and mass transfer in micropolar nanofluids flow through lid driven cavity: Finite volume approach</w:t>
+                </w:r>
+                <w:r>
+                  <w:rPr>
+                    <w:rFonts w:asciiTheme="majorBidi" w:hAnsiTheme="majorBidi" w:cstheme="majorBidi"/>
+                    <w:b w:val="0"/>
+                    <w:bCs w:val="0"/>
+                    <w:noProof/>
+                    <w:sz w:val="24"/>
+                    <w:szCs w:val="24"/>
+                  </w:rPr>
+                  <w:t xml:space="preserve">" Case Studies in Thermal Engineering , </w:t>
+                </w:r>
+                <w:hyperlink r:id="rId28" w:tooltip="Go to table of contents for this volume/issue" w:history="1">
+                  <w:r>
+                    <w:rPr>
+                      <w:rStyle w:val="anchor-text"/>
+                      <w:rFonts w:asciiTheme="majorBidi" w:hAnsiTheme="majorBidi" w:cstheme="majorBidi"/>
+                      <w:b w:val="0"/>
+                      <w:bCs w:val="0"/>
+                      <w:sz w:val="24"/>
+                      <w:szCs w:val="24"/>
+                    </w:rPr>
+                    <w:t>Volume 37</w:t>
+                  </w:r>
+                </w:hyperlink>
+                <w:r>
+                  <w:rPr>
+                    <w:rFonts w:asciiTheme="majorBidi" w:hAnsiTheme="majorBidi" w:cstheme="majorBidi"/>
+                    <w:b w:val="0"/>
+                    <w:bCs w:val="0"/>
+                    <w:sz w:val="24"/>
+                    <w:szCs w:val="24"/>
+                  </w:rPr>
+                  <w:t xml:space="preserve">, September 2022, </w:t>
+                </w:r>
+                <w:r>
+                  <w:rPr>
+                    <w:rFonts w:asciiTheme="majorBidi" w:hAnsiTheme="majorBidi" w:cstheme="majorBidi"/>
+                    <w:b w:val="0"/>
+                    <w:bCs w:val="0"/>
+                    <w:sz w:val="24"/>
+                    <w:szCs w:val="24"/>
+                  </w:rPr>
+                  <w:t>Pages 102 , 233</w:t>
                 </w:r>
               </w:p>
             </w:tc>
@@ -5980,7 +6019,7 @@
           <w:tr>
             <w:trPr>
               <w:gridAfter w:val="1"/>
-              <w:wAfter w:w="102" w:type="pct"/>
+              <w:wAfter w:w="118" w:type="pct"/>
               <w:tblCellSpacing w:w="15" w:type="dxa"/>
             </w:trPr>
             <w:tc>
@@ -6020,21 +6059,30 @@
                     <w:szCs w:val="24"/>
                     <w:rtl/>
                   </w:rPr>
-                  <w:t>39</w:t>
-                </w:r>
-                <w:r>
-                  <w:rPr>
-                    <w:rFonts w:asciiTheme="majorBidi" w:hAnsiTheme="majorBidi" w:cstheme="majorBidi"/>
-                    <w:noProof/>
-                    <w:szCs w:val="24"/>
-                  </w:rPr>
-                  <w:t>]</w:t>
-                </w:r>
-              </w:p>
-            </w:tc>
-            <w:tc>
-              <w:tcPr>
-                <w:tcW w:w="4578" w:type="pct"/>
+                  <w:t>3</w:t>
+                </w:r>
+                <w:r>
+                  <w:rPr>
+                    <w:rFonts w:asciiTheme="majorBidi" w:hAnsiTheme="majorBidi" w:cstheme="majorBidi" w:hint="cs"/>
+                    <w:noProof/>
+                    <w:szCs w:val="24"/>
+                    <w:rtl/>
+                  </w:rPr>
+                  <w:t>9</w:t>
+                </w:r>
+                <w:r>
+                  <w:rPr>
+                    <w:rFonts w:asciiTheme="majorBidi" w:hAnsiTheme="majorBidi" w:cstheme="majorBidi"/>
+                    <w:noProof/>
+                    <w:szCs w:val="24"/>
+                  </w:rPr>
+                  <w:t xml:space="preserve">]   </w:t>
+                </w:r>
+              </w:p>
+            </w:tc>
+            <w:tc>
+              <w:tcPr>
+                <w:tcW w:w="4562" w:type="pct"/>
                 <w:tcMar>
                   <w:top w:w="15" w:type="dxa"/>
                   <w:left w:w="15" w:type="dxa"/>
@@ -6060,7 +6108,7 @@
                     <w:sz w:val="24"/>
                     <w:szCs w:val="24"/>
                   </w:rPr>
-                  <w:t>Ying Guan, Liquan Wang, Hongjiang Cui" Optimization Analysis of Thermodynamic Characteristics of Serrated Plate-Fin Heat Exchanger Open Access "/ MDPI Journals / Volume 23, Issue 12, 8 March 2023</w:t>
+                  <w:t>Jeonggyum Ham, Gonghee Lee, Ohkyung Kwon, Kyungjin Bae, Honghyun cho "Numerical study on the flow maldistribution characteristics of a plate heat exchanger " Applied Thermal Engineering/ Volume 224, April 2023, 120136</w:t>
                 </w:r>
               </w:p>
             </w:tc>
@@ -6068,7 +6116,7 @@
           <w:tr>
             <w:trPr>
               <w:gridAfter w:val="1"/>
-              <w:wAfter w:w="102" w:type="pct"/>
+              <w:wAfter w:w="118" w:type="pct"/>
               <w:tblCellSpacing w:w="15" w:type="dxa"/>
             </w:trPr>
             <w:tc>
@@ -6121,7 +6169,7 @@
             </w:tc>
             <w:tc>
               <w:tcPr>
-                <w:tcW w:w="4578" w:type="pct"/>
+                <w:tcW w:w="4562" w:type="pct"/>
                 <w:tcMar>
                   <w:top w:w="15" w:type="dxa"/>
                   <w:left w:w="15" w:type="dxa"/>
@@ -6147,16 +6195,7 @@
                     <w:sz w:val="24"/>
                     <w:szCs w:val="24"/>
                   </w:rPr>
-                  <w:t xml:space="preserve">Yuce Liu, Ke Li, Jian Wen, Simin Wang </w:t>
-                </w:r>
-                <w:r>
-                  <w:rPr>
-                    <w:rFonts w:asciiTheme="majorBidi" w:hAnsiTheme="majorBidi"/>
-                    <w:color w:val="auto"/>
-                    <w:sz w:val="24"/>
-                    <w:szCs w:val="24"/>
-                  </w:rPr>
-                  <w:t>"Thermodynamic characteristics of counter flow and cross flow plate fin heat exchanger based on distributed parameter model "Applied Thermal Engineering /Volume 219, Part B, 25 January 2023</w:t>
+                  <w:t>Ying Guan, Liquan Wang, Hongjiang Cui" Optimization Analysis of Thermodynamic Characteristics of Serrated Plate-Fin Heat Exchanger Open Access "/ MDPI Journals / Volume 23, Issue 12, 8 March 2023</w:t>
                 </w:r>
               </w:p>
             </w:tc>
@@ -6164,7 +6203,7 @@
           <w:tr>
             <w:trPr>
               <w:gridAfter w:val="1"/>
-              <w:wAfter w:w="102" w:type="pct"/>
+              <w:wAfter w:w="118" w:type="pct"/>
               <w:tblCellSpacing w:w="15" w:type="dxa"/>
             </w:trPr>
             <w:tc>
@@ -6198,7 +6237,7 @@
                 </w:r>
                 <w:r>
                   <w:rPr>
-                    <w:rFonts w:asciiTheme="majorBidi" w:hAnsiTheme="majorBidi" w:cstheme="majorBidi"/>
+                    <w:rFonts w:asciiTheme="majorBidi" w:hAnsiTheme="majorBidi" w:cstheme="majorBidi" w:hint="cs"/>
                     <w:noProof/>
                     <w:szCs w:val="24"/>
                     <w:rtl/>
@@ -6217,7 +6256,103 @@
             </w:tc>
             <w:tc>
               <w:tcPr>
-                <w:tcW w:w="4578" w:type="pct"/>
+                <w:tcW w:w="4562" w:type="pct"/>
+                <w:tcMar>
+                  <w:top w:w="15" w:type="dxa"/>
+                  <w:left w:w="15" w:type="dxa"/>
+                  <w:bottom w:w="15" w:type="dxa"/>
+                  <w:right w:w="15" w:type="dxa"/>
+                </w:tcMar>
+              </w:tcPr>
+              <w:p>
+                <w:pPr>
+                  <w:pStyle w:val="Heading2"/>
+                  <w:jc w:val="both"/>
+                  <w:rPr>
+                    <w:rFonts w:asciiTheme="majorBidi" w:hAnsiTheme="majorBidi"/>
+                    <w:color w:val="auto"/>
+                    <w:sz w:val="24"/>
+                    <w:szCs w:val="24"/>
+                  </w:rPr>
+                </w:pPr>
+                <w:r>
+                  <w:rPr>
+                    <w:rFonts w:asciiTheme="majorBidi" w:hAnsiTheme="majorBidi"/>
+                    <w:color w:val="auto"/>
+                    <w:sz w:val="24"/>
+                    <w:szCs w:val="24"/>
+                  </w:rPr>
+                  <w:t>Yuce Liu, Ke Li, Jian Wen, Simin Wang "Thermodynamic characteristics of counter flow and cross flow plate fin heat exchanger based on distributed parameter model "Applied Thermal Engineering /Volume 219, Part B, 25 January 2023</w:t>
+                </w:r>
+              </w:p>
+            </w:tc>
+          </w:tr>
+          <w:tr>
+            <w:trPr>
+              <w:gridAfter w:val="1"/>
+              <w:wAfter w:w="118" w:type="pct"/>
+              <w:tblCellSpacing w:w="15" w:type="dxa"/>
+            </w:trPr>
+            <w:tc>
+              <w:tcPr>
+                <w:tcW w:w="252" w:type="pct"/>
+                <w:tcMar>
+                  <w:top w:w="15" w:type="dxa"/>
+                  <w:left w:w="15" w:type="dxa"/>
+                  <w:bottom w:w="15" w:type="dxa"/>
+                  <w:right w:w="15" w:type="dxa"/>
+                </w:tcMar>
+              </w:tcPr>
+              <w:p>
+                <w:pPr>
+                  <w:pStyle w:val="Bibliography"/>
+                  <w:bidi w:val="0"/>
+                  <w:jc w:val="both"/>
+                  <w:rPr>
+                    <w:rFonts w:asciiTheme="majorBidi" w:hAnsiTheme="majorBidi" w:cstheme="majorBidi"/>
+                    <w:noProof/>
+                    <w:szCs w:val="24"/>
+                  </w:rPr>
+                </w:pPr>
+                <w:r>
+                  <w:rPr>
+                    <w:rFonts w:asciiTheme="majorBidi" w:hAnsiTheme="majorBidi" w:cstheme="majorBidi"/>
+                    <w:noProof/>
+                    <w:szCs w:val="24"/>
+                  </w:rPr>
+                  <w:t>[</w:t>
+                </w:r>
+                <w:r>
+                  <w:rPr>
+                    <w:rFonts w:asciiTheme="majorBidi" w:hAnsiTheme="majorBidi" w:cstheme="majorBidi"/>
+                    <w:noProof/>
+                    <w:szCs w:val="24"/>
+                    <w:rtl/>
+                  </w:rPr>
+                  <w:t>4</w:t>
+                </w:r>
+                <w:r>
+                  <w:rPr>
+                    <w:rFonts w:asciiTheme="majorBidi" w:hAnsiTheme="majorBidi" w:cstheme="majorBidi" w:hint="cs"/>
+                    <w:noProof/>
+                    <w:szCs w:val="24"/>
+                    <w:rtl/>
+                  </w:rPr>
+                  <w:t>2</w:t>
+                </w:r>
+                <w:r>
+                  <w:rPr>
+                    <w:rFonts w:asciiTheme="majorBidi" w:hAnsiTheme="majorBidi" w:cstheme="majorBidi"/>
+                    <w:noProof/>
+                    <w:szCs w:val="24"/>
+                  </w:rPr>
+                  <w:t>]</w:t>
+                </w:r>
+              </w:p>
+            </w:tc>
+            <w:tc>
+              <w:tcPr>
+                <w:tcW w:w="4562" w:type="pct"/>
                 <w:tcMar>
                   <w:top w:w="15" w:type="dxa"/>
                   <w:left w:w="15" w:type="dxa"/>
@@ -6278,7 +6413,7 @@
                   </w:rPr>
                   <w:t xml:space="preserve">"/ </w:t>
                 </w:r>
-                <w:hyperlink r:id="rId28" w:tooltip="Go to Applied Thermal Engineering on ScienceDirect" w:history="1">
+                <w:hyperlink r:id="rId29" w:tooltip="Go to Applied Thermal Engineering on ScienceDirect" w:history="1">
                   <w:r>
                     <w:rPr>
                       <w:rStyle w:val="anchor-text"/>
@@ -6301,7 +6436,7 @@
                   </w:rPr>
                   <w:t xml:space="preserve"> / </w:t>
                 </w:r>
-                <w:hyperlink r:id="rId29" w:tooltip="Go to table of contents for this volume/issue" w:history="1">
+                <w:hyperlink r:id="rId30" w:tooltip="Go to table of contents for this volume/issue" w:history="1">
                   <w:r>
                     <w:rPr>
                       <w:rStyle w:val="anchor-text"/>
@@ -6330,7 +6465,7 @@
           <w:tr>
             <w:trPr>
               <w:gridAfter w:val="1"/>
-              <w:wAfter w:w="102" w:type="pct"/>
+              <w:wAfter w:w="118" w:type="pct"/>
               <w:tblCellSpacing w:w="15" w:type="dxa"/>
             </w:trPr>
             <w:tc>
@@ -6373,12 +6508,12 @@
                 </w:r>
                 <w:r>
                   <w:rPr>
-                    <w:rFonts w:asciiTheme="majorBidi" w:hAnsiTheme="majorBidi" w:cstheme="majorBidi"/>
-                    <w:noProof/>
-                    <w:szCs w:val="24"/>
-                    <w:rtl/>
-                  </w:rPr>
-                  <w:t>2</w:t>
+                    <w:rFonts w:asciiTheme="majorBidi" w:hAnsiTheme="majorBidi" w:cstheme="majorBidi" w:hint="cs"/>
+                    <w:noProof/>
+                    <w:szCs w:val="24"/>
+                    <w:rtl/>
+                  </w:rPr>
+                  <w:t>3</w:t>
                 </w:r>
                 <w:r>
                   <w:rPr>
@@ -6392,7 +6527,7 @@
             </w:tc>
             <w:tc>
               <w:tcPr>
-                <w:tcW w:w="4578" w:type="pct"/>
+                <w:tcW w:w="4562" w:type="pct"/>
                 <w:tcMar>
                   <w:top w:w="15" w:type="dxa"/>
                   <w:left w:w="15" w:type="dxa"/>
@@ -6420,115 +6555,16 @@
                     <w:sz w:val="24"/>
                     <w:szCs w:val="24"/>
                   </w:rPr>
-                  <w:t>Nijie Jing</w:t>
-                </w:r>
-                <w:r>
-                  <w:rPr>
-                    <w:rFonts w:asciiTheme="majorBidi" w:hAnsiTheme="majorBidi" w:cstheme="majorBidi"/>
+                  <w:t>Nijie Jing, Yudong Xia, Qiang Ding, Yuezeng Chan, Zhiqiang Wang, Xuejun Zhang" Simulation and Optimization Study on the Performance of Fin-and-Tube Heat Exchanger "/ MDPI Journals / Volume 15,</w:t>
+                </w:r>
+                <w:r>
+                  <w:rPr>
                     <w:b w:val="0"/>
                     <w:bCs w:val="0"/>
                     <w:sz w:val="24"/>
                     <w:szCs w:val="24"/>
                   </w:rPr>
-                  <w:t>,</w:t>
-                </w:r>
-                <w:r>
-                  <w:rPr>
-                    <w:rFonts w:asciiTheme="majorBidi" w:hAnsiTheme="majorBidi" w:cstheme="majorBidi"/>
-                    <w:b w:val="0"/>
-                    <w:bCs w:val="0"/>
-                    <w:sz w:val="24"/>
-                    <w:szCs w:val="24"/>
-                  </w:rPr>
-                  <w:t xml:space="preserve"> Yudong Xia</w:t>
-                </w:r>
-                <w:r>
-                  <w:rPr>
-                    <w:rFonts w:asciiTheme="majorBidi" w:hAnsiTheme="majorBidi" w:cstheme="majorBidi"/>
-                    <w:b w:val="0"/>
-                    <w:bCs w:val="0"/>
-                    <w:sz w:val="24"/>
-                    <w:szCs w:val="24"/>
-                  </w:rPr>
-                  <w:t xml:space="preserve">, </w:t>
-                </w:r>
-                <w:r>
-                  <w:rPr>
-                    <w:rFonts w:asciiTheme="majorBidi" w:hAnsiTheme="majorBidi" w:cstheme="majorBidi"/>
-                    <w:b w:val="0"/>
-                    <w:bCs w:val="0"/>
-                    <w:sz w:val="24"/>
-                    <w:szCs w:val="24"/>
-                  </w:rPr>
-                  <w:t>Qiang Ding, Yuezeng Chan, Zhiqiang Wang, Xuejun Zhang</w:t>
-                </w:r>
-                <w:r>
-                  <w:rPr>
-                    <w:rFonts w:asciiTheme="majorBidi" w:hAnsiTheme="majorBidi" w:cstheme="majorBidi"/>
-                    <w:b w:val="0"/>
-                    <w:bCs w:val="0"/>
-                    <w:sz w:val="24"/>
-                    <w:szCs w:val="24"/>
-                  </w:rPr>
-                  <w:t xml:space="preserve">" </w:t>
-                </w:r>
-                <w:r>
-                  <w:rPr>
-                    <w:rFonts w:asciiTheme="majorBidi" w:hAnsiTheme="majorBidi" w:cstheme="majorBidi"/>
-                    <w:b w:val="0"/>
-                    <w:bCs w:val="0"/>
-                    <w:sz w:val="24"/>
-                    <w:szCs w:val="24"/>
-                  </w:rPr>
-                  <w:t xml:space="preserve">Simulation and Optimization Study on the Performance of Fin-and-Tube Heat Exchanger </w:t>
-                </w:r>
-                <w:r>
-                  <w:rPr>
-                    <w:rFonts w:asciiTheme="majorBidi" w:hAnsiTheme="majorBidi" w:cstheme="majorBidi"/>
-                    <w:b w:val="0"/>
-                    <w:bCs w:val="0"/>
-                    <w:sz w:val="24"/>
-                    <w:szCs w:val="24"/>
-                  </w:rPr>
-                  <w:t xml:space="preserve">"/ MDPI Journals / Volume </w:t>
-                </w:r>
-                <w:r>
-                  <w:rPr>
-                    <w:rFonts w:asciiTheme="majorBidi" w:hAnsiTheme="majorBidi" w:cstheme="majorBidi"/>
-                    <w:b w:val="0"/>
-                    <w:bCs w:val="0"/>
-                    <w:sz w:val="24"/>
-                    <w:szCs w:val="24"/>
-                  </w:rPr>
-                  <w:t>15</w:t>
-                </w:r>
-                <w:r>
-                  <w:rPr>
-                    <w:rFonts w:asciiTheme="majorBidi" w:hAnsiTheme="majorBidi" w:cstheme="majorBidi"/>
-                    <w:b w:val="0"/>
-                    <w:bCs w:val="0"/>
-                    <w:sz w:val="24"/>
-                    <w:szCs w:val="24"/>
-                  </w:rPr>
-                  <w:t>,</w:t>
-                </w:r>
-                <w:r>
-                  <w:rPr>
-                    <w:b w:val="0"/>
-                    <w:bCs w:val="0"/>
-                    <w:sz w:val="24"/>
-                    <w:szCs w:val="24"/>
-                  </w:rPr>
-                  <w:t xml:space="preserve"> </w:t>
-                </w:r>
-                <w:r>
-                  <w:rPr>
-                    <w:b w:val="0"/>
-                    <w:bCs w:val="0"/>
-                    <w:sz w:val="24"/>
-                    <w:szCs w:val="24"/>
-                  </w:rPr>
-                  <w:t>27 July 2023</w:t>
+                  <w:t xml:space="preserve"> 27 July 2023</w:t>
                 </w:r>
               </w:p>
             </w:tc>
@@ -6536,7 +6572,7 @@
           <w:tr>
             <w:trPr>
               <w:gridAfter w:val="1"/>
-              <w:wAfter w:w="102" w:type="pct"/>
+              <w:wAfter w:w="118" w:type="pct"/>
               <w:tblCellSpacing w:w="15" w:type="dxa"/>
             </w:trPr>
             <w:tc>
@@ -6564,7 +6600,7 @@
             </w:tc>
             <w:tc>
               <w:tcPr>
-                <w:tcW w:w="4578" w:type="pct"/>
+                <w:tcW w:w="4562" w:type="pct"/>
                 <w:tcMar>
                   <w:top w:w="15" w:type="dxa"/>
                   <w:left w:w="15" w:type="dxa"/>
@@ -6589,7 +6625,7 @@
           <w:tr>
             <w:trPr>
               <w:gridAfter w:val="1"/>
-              <w:wAfter w:w="102" w:type="pct"/>
+              <w:wAfter w:w="118" w:type="pct"/>
               <w:tblCellSpacing w:w="15" w:type="dxa"/>
             </w:trPr>
             <w:tc>
@@ -6618,7 +6654,7 @@
             </w:tc>
             <w:tc>
               <w:tcPr>
-                <w:tcW w:w="4578" w:type="pct"/>
+                <w:tcW w:w="4562" w:type="pct"/>
                 <w:tcMar>
                   <w:top w:w="15" w:type="dxa"/>
                   <w:left w:w="15" w:type="dxa"/>
@@ -6631,7 +6667,7 @@
                   <w:pStyle w:val="Heading2"/>
                   <w:jc w:val="both"/>
                   <w:rPr>
-                    <w:rFonts w:asciiTheme="majorBidi" w:hAnsiTheme="majorBidi" w:hint="cs"/>
+                    <w:rFonts w:asciiTheme="majorBidi" w:hAnsiTheme="majorBidi"/>
                     <w:noProof/>
                     <w:color w:val="auto"/>
                     <w:sz w:val="24"/>

</xml_diff>

<commit_message>
final updated for all thesses
</commit_message>
<xml_diff>
--- a/file/refrence.docx
+++ b/file/refrence.docx
@@ -118,13 +118,13 @@
           </w:tblPr>
           <w:tblGrid>
             <w:gridCol w:w="488"/>
-            <w:gridCol w:w="8029"/>
-            <w:gridCol w:w="281"/>
+            <w:gridCol w:w="7971"/>
+            <w:gridCol w:w="339"/>
           </w:tblGrid>
           <w:tr>
             <w:trPr>
               <w:gridAfter w:val="1"/>
-              <w:wAfter w:w="118" w:type="pct"/>
+              <w:wAfter w:w="151" w:type="pct"/>
               <w:tblCellSpacing w:w="15" w:type="dxa"/>
             </w:trPr>
             <w:tc>
@@ -170,7 +170,7 @@
             </w:tc>
             <w:tc>
               <w:tcPr>
-                <w:tcW w:w="4562" w:type="pct"/>
+                <w:tcW w:w="4529" w:type="pct"/>
                 <w:tcMar>
                   <w:top w:w="15" w:type="dxa"/>
                   <w:left w:w="15" w:type="dxa"/>
@@ -204,7 +204,7 @@
           <w:tr>
             <w:trPr>
               <w:gridAfter w:val="1"/>
-              <w:wAfter w:w="118" w:type="pct"/>
+              <w:wAfter w:w="151" w:type="pct"/>
               <w:tblCellSpacing w:w="15" w:type="dxa"/>
             </w:trPr>
             <w:tc>
@@ -241,7 +241,7 @@
             </w:tc>
             <w:tc>
               <w:tcPr>
-                <w:tcW w:w="4562" w:type="pct"/>
+                <w:tcW w:w="4529" w:type="pct"/>
                 <w:tcMar>
                   <w:top w:w="15" w:type="dxa"/>
                   <w:left w:w="15" w:type="dxa"/>
@@ -363,7 +363,7 @@
           <w:tr>
             <w:trPr>
               <w:gridAfter w:val="1"/>
-              <w:wAfter w:w="118" w:type="pct"/>
+              <w:wAfter w:w="151" w:type="pct"/>
               <w:tblCellSpacing w:w="15" w:type="dxa"/>
             </w:trPr>
             <w:tc>
@@ -401,7 +401,7 @@
             </w:tc>
             <w:tc>
               <w:tcPr>
-                <w:tcW w:w="4562" w:type="pct"/>
+                <w:tcW w:w="4529" w:type="pct"/>
                 <w:tcMar>
                   <w:top w:w="15" w:type="dxa"/>
                   <w:left w:w="15" w:type="dxa"/>
@@ -478,7 +478,7 @@
           <w:tr>
             <w:trPr>
               <w:gridAfter w:val="1"/>
-              <w:wAfter w:w="118" w:type="pct"/>
+              <w:wAfter w:w="151" w:type="pct"/>
               <w:tblCellSpacing w:w="15" w:type="dxa"/>
             </w:trPr>
             <w:tc>
@@ -523,7 +523,7 @@
             </w:tc>
             <w:tc>
               <w:tcPr>
-                <w:tcW w:w="4562" w:type="pct"/>
+                <w:tcW w:w="4529" w:type="pct"/>
                 <w:tcMar>
                   <w:top w:w="15" w:type="dxa"/>
                   <w:left w:w="15" w:type="dxa"/>
@@ -558,7 +558,7 @@
           <w:tr>
             <w:trPr>
               <w:gridAfter w:val="1"/>
-              <w:wAfter w:w="118" w:type="pct"/>
+              <w:wAfter w:w="151" w:type="pct"/>
               <w:tblCellSpacing w:w="15" w:type="dxa"/>
             </w:trPr>
             <w:tc>
@@ -595,7 +595,7 @@
             </w:tc>
             <w:tc>
               <w:tcPr>
-                <w:tcW w:w="4562" w:type="pct"/>
+                <w:tcW w:w="4529" w:type="pct"/>
                 <w:tcMar>
                   <w:top w:w="15" w:type="dxa"/>
                   <w:left w:w="15" w:type="dxa"/>
@@ -629,7 +629,7 @@
           <w:tr>
             <w:trPr>
               <w:gridAfter w:val="1"/>
-              <w:wAfter w:w="118" w:type="pct"/>
+              <w:wAfter w:w="151" w:type="pct"/>
               <w:tblCellSpacing w:w="15" w:type="dxa"/>
             </w:trPr>
             <w:tc>
@@ -674,7 +674,7 @@
             </w:tc>
             <w:tc>
               <w:tcPr>
-                <w:tcW w:w="4562" w:type="pct"/>
+                <w:tcW w:w="4529" w:type="pct"/>
                 <w:tcMar>
                   <w:top w:w="15" w:type="dxa"/>
                   <w:left w:w="15" w:type="dxa"/>
@@ -858,7 +858,7 @@
           <w:tr>
             <w:trPr>
               <w:gridAfter w:val="1"/>
-              <w:wAfter w:w="118" w:type="pct"/>
+              <w:wAfter w:w="151" w:type="pct"/>
               <w:tblCellSpacing w:w="15" w:type="dxa"/>
             </w:trPr>
             <w:tc>
@@ -895,7 +895,7 @@
             </w:tc>
             <w:tc>
               <w:tcPr>
-                <w:tcW w:w="4562" w:type="pct"/>
+                <w:tcW w:w="4529" w:type="pct"/>
                 <w:tcMar>
                   <w:top w:w="15" w:type="dxa"/>
                   <w:left w:w="15" w:type="dxa"/>
@@ -946,7 +946,7 @@
           <w:tr>
             <w:trPr>
               <w:gridAfter w:val="1"/>
-              <w:wAfter w:w="118" w:type="pct"/>
+              <w:wAfter w:w="151" w:type="pct"/>
               <w:tblCellSpacing w:w="15" w:type="dxa"/>
             </w:trPr>
             <w:tc>
@@ -983,7 +983,7 @@
             </w:tc>
             <w:tc>
               <w:tcPr>
-                <w:tcW w:w="4562" w:type="pct"/>
+                <w:tcW w:w="4529" w:type="pct"/>
                 <w:tcMar>
                   <w:top w:w="15" w:type="dxa"/>
                   <w:left w:w="15" w:type="dxa"/>
@@ -1061,7 +1061,7 @@
           <w:tr>
             <w:trPr>
               <w:gridAfter w:val="1"/>
-              <w:wAfter w:w="118" w:type="pct"/>
+              <w:wAfter w:w="151" w:type="pct"/>
               <w:tblCellSpacing w:w="15" w:type="dxa"/>
             </w:trPr>
             <w:tc>
@@ -1106,7 +1106,7 @@
             </w:tc>
             <w:tc>
               <w:tcPr>
-                <w:tcW w:w="4562" w:type="pct"/>
+                <w:tcW w:w="4529" w:type="pct"/>
                 <w:tcMar>
                   <w:top w:w="15" w:type="dxa"/>
                   <w:left w:w="15" w:type="dxa"/>
@@ -1198,7 +1198,7 @@
           <w:tr>
             <w:trPr>
               <w:gridAfter w:val="1"/>
-              <w:wAfter w:w="118" w:type="pct"/>
+              <w:wAfter w:w="151" w:type="pct"/>
               <w:tblCellSpacing w:w="15" w:type="dxa"/>
             </w:trPr>
             <w:tc>
@@ -1243,7 +1243,7 @@
             </w:tc>
             <w:tc>
               <w:tcPr>
-                <w:tcW w:w="4562" w:type="pct"/>
+                <w:tcW w:w="4529" w:type="pct"/>
                 <w:tcMar>
                   <w:top w:w="15" w:type="dxa"/>
                   <w:left w:w="15" w:type="dxa"/>
@@ -1303,7 +1303,7 @@
           <w:tr>
             <w:trPr>
               <w:gridAfter w:val="1"/>
-              <w:wAfter w:w="118" w:type="pct"/>
+              <w:wAfter w:w="151" w:type="pct"/>
               <w:tblCellSpacing w:w="15" w:type="dxa"/>
             </w:trPr>
             <w:tc>
@@ -1348,7 +1348,7 @@
             </w:tc>
             <w:tc>
               <w:tcPr>
-                <w:tcW w:w="4562" w:type="pct"/>
+                <w:tcW w:w="4529" w:type="pct"/>
                 <w:tcMar>
                   <w:top w:w="15" w:type="dxa"/>
                   <w:left w:w="15" w:type="dxa"/>
@@ -1450,7 +1450,7 @@
           <w:tr>
             <w:trPr>
               <w:gridAfter w:val="1"/>
-              <w:wAfter w:w="118" w:type="pct"/>
+              <w:wAfter w:w="151" w:type="pct"/>
               <w:tblCellSpacing w:w="15" w:type="dxa"/>
             </w:trPr>
             <w:tc>
@@ -1495,7 +1495,7 @@
             </w:tc>
             <w:tc>
               <w:tcPr>
-                <w:tcW w:w="4562" w:type="pct"/>
+                <w:tcW w:w="4529" w:type="pct"/>
                 <w:tcMar>
                   <w:top w:w="15" w:type="dxa"/>
                   <w:left w:w="15" w:type="dxa"/>
@@ -1578,7 +1578,7 @@
           <w:tr>
             <w:trPr>
               <w:gridAfter w:val="1"/>
-              <w:wAfter w:w="118" w:type="pct"/>
+              <w:wAfter w:w="151" w:type="pct"/>
               <w:tblCellSpacing w:w="15" w:type="dxa"/>
             </w:trPr>
             <w:tc>
@@ -1638,7 +1638,7 @@
             </w:tc>
             <w:tc>
               <w:tcPr>
-                <w:tcW w:w="4562" w:type="pct"/>
+                <w:tcW w:w="4529" w:type="pct"/>
                 <w:tcMar>
                   <w:top w:w="15" w:type="dxa"/>
                   <w:left w:w="15" w:type="dxa"/>
@@ -1762,7 +1762,7 @@
           <w:tr>
             <w:trPr>
               <w:gridAfter w:val="1"/>
-              <w:wAfter w:w="118" w:type="pct"/>
+              <w:wAfter w:w="151" w:type="pct"/>
               <w:tblCellSpacing w:w="15" w:type="dxa"/>
             </w:trPr>
             <w:tc>
@@ -1816,7 +1816,7 @@
             </w:tc>
             <w:tc>
               <w:tcPr>
-                <w:tcW w:w="4562" w:type="pct"/>
+                <w:tcW w:w="4529" w:type="pct"/>
                 <w:tcMar>
                   <w:top w:w="15" w:type="dxa"/>
                   <w:left w:w="15" w:type="dxa"/>
@@ -1921,7 +1921,7 @@
           <w:tr>
             <w:trPr>
               <w:gridAfter w:val="1"/>
-              <w:wAfter w:w="118" w:type="pct"/>
+              <w:wAfter w:w="151" w:type="pct"/>
               <w:tblCellSpacing w:w="15" w:type="dxa"/>
             </w:trPr>
             <w:tc>
@@ -1974,7 +1974,7 @@
             </w:tc>
             <w:tc>
               <w:tcPr>
-                <w:tcW w:w="4562" w:type="pct"/>
+                <w:tcW w:w="4529" w:type="pct"/>
                 <w:tcMar>
                   <w:top w:w="15" w:type="dxa"/>
                   <w:left w:w="15" w:type="dxa"/>
@@ -2061,7 +2061,7 @@
           <w:tr>
             <w:trPr>
               <w:gridAfter w:val="1"/>
-              <w:wAfter w:w="118" w:type="pct"/>
+              <w:wAfter w:w="151" w:type="pct"/>
               <w:tblCellSpacing w:w="15" w:type="dxa"/>
             </w:trPr>
             <w:tc>
@@ -2122,7 +2122,7 @@
             </w:tc>
             <w:tc>
               <w:tcPr>
-                <w:tcW w:w="4562" w:type="pct"/>
+                <w:tcW w:w="4529" w:type="pct"/>
                 <w:tcMar>
                   <w:top w:w="15" w:type="dxa"/>
                   <w:left w:w="15" w:type="dxa"/>
@@ -2197,7 +2197,7 @@
           <w:tr>
             <w:trPr>
               <w:gridAfter w:val="1"/>
-              <w:wAfter w:w="118" w:type="pct"/>
+              <w:wAfter w:w="151" w:type="pct"/>
               <w:tblCellSpacing w:w="15" w:type="dxa"/>
             </w:trPr>
             <w:tc>
@@ -2258,7 +2258,7 @@
             </w:tc>
             <w:tc>
               <w:tcPr>
-                <w:tcW w:w="4562" w:type="pct"/>
+                <w:tcW w:w="4529" w:type="pct"/>
                 <w:tcMar>
                   <w:top w:w="15" w:type="dxa"/>
                   <w:left w:w="15" w:type="dxa"/>
@@ -2292,7 +2292,7 @@
           <w:tr>
             <w:trPr>
               <w:gridAfter w:val="1"/>
-              <w:wAfter w:w="118" w:type="pct"/>
+              <w:wAfter w:w="151" w:type="pct"/>
               <w:tblCellSpacing w:w="15" w:type="dxa"/>
             </w:trPr>
             <w:tc>
@@ -2353,7 +2353,7 @@
             </w:tc>
             <w:tc>
               <w:tcPr>
-                <w:tcW w:w="4562" w:type="pct"/>
+                <w:tcW w:w="4529" w:type="pct"/>
                 <w:tcMar>
                   <w:top w:w="15" w:type="dxa"/>
                   <w:left w:w="15" w:type="dxa"/>
@@ -2529,7 +2529,7 @@
           <w:tr>
             <w:trPr>
               <w:gridAfter w:val="1"/>
-              <w:wAfter w:w="118" w:type="pct"/>
+              <w:wAfter w:w="151" w:type="pct"/>
               <w:tblCellSpacing w:w="15" w:type="dxa"/>
             </w:trPr>
             <w:tc>
@@ -2582,7 +2582,7 @@
             </w:tc>
             <w:tc>
               <w:tcPr>
-                <w:tcW w:w="4562" w:type="pct"/>
+                <w:tcW w:w="4529" w:type="pct"/>
                 <w:tcMar>
                   <w:top w:w="15" w:type="dxa"/>
                   <w:left w:w="15" w:type="dxa"/>
@@ -2623,7 +2623,7 @@
           <w:tr>
             <w:trPr>
               <w:gridAfter w:val="1"/>
-              <w:wAfter w:w="118" w:type="pct"/>
+              <w:wAfter w:w="151" w:type="pct"/>
               <w:tblCellSpacing w:w="15" w:type="dxa"/>
             </w:trPr>
             <w:tc>
@@ -2684,7 +2684,7 @@
             </w:tc>
             <w:tc>
               <w:tcPr>
-                <w:tcW w:w="4562" w:type="pct"/>
+                <w:tcW w:w="4529" w:type="pct"/>
                 <w:tcMar>
                   <w:top w:w="15" w:type="dxa"/>
                   <w:left w:w="15" w:type="dxa"/>
@@ -2736,7 +2736,7 @@
           <w:tr>
             <w:trPr>
               <w:gridAfter w:val="1"/>
-              <w:wAfter w:w="118" w:type="pct"/>
+              <w:wAfter w:w="151" w:type="pct"/>
               <w:tblCellSpacing w:w="15" w:type="dxa"/>
             </w:trPr>
             <w:tc>
@@ -2789,7 +2789,7 @@
             </w:tc>
             <w:tc>
               <w:tcPr>
-                <w:tcW w:w="4562" w:type="pct"/>
+                <w:tcW w:w="4529" w:type="pct"/>
                 <w:tcMar>
                   <w:top w:w="15" w:type="dxa"/>
                   <w:left w:w="15" w:type="dxa"/>
@@ -2841,7 +2841,7 @@
           <w:tr>
             <w:trPr>
               <w:gridAfter w:val="1"/>
-              <w:wAfter w:w="118" w:type="pct"/>
+              <w:wAfter w:w="151" w:type="pct"/>
               <w:tblCellSpacing w:w="15" w:type="dxa"/>
             </w:trPr>
             <w:tc>
@@ -2902,7 +2902,7 @@
             </w:tc>
             <w:tc>
               <w:tcPr>
-                <w:tcW w:w="4562" w:type="pct"/>
+                <w:tcW w:w="4529" w:type="pct"/>
                 <w:tcMar>
                   <w:top w:w="15" w:type="dxa"/>
                   <w:left w:w="15" w:type="dxa"/>
@@ -2935,7 +2935,7 @@
           <w:tr>
             <w:trPr>
               <w:gridAfter w:val="1"/>
-              <w:wAfter w:w="118" w:type="pct"/>
+              <w:wAfter w:w="151" w:type="pct"/>
               <w:tblCellSpacing w:w="15" w:type="dxa"/>
             </w:trPr>
             <w:tc>
@@ -2996,7 +2996,7 @@
             </w:tc>
             <w:tc>
               <w:tcPr>
-                <w:tcW w:w="4562" w:type="pct"/>
+                <w:tcW w:w="4529" w:type="pct"/>
                 <w:tcMar>
                   <w:top w:w="15" w:type="dxa"/>
                   <w:left w:w="15" w:type="dxa"/>
@@ -3114,7 +3114,7 @@
           <w:tr>
             <w:trPr>
               <w:gridAfter w:val="1"/>
-              <w:wAfter w:w="118" w:type="pct"/>
+              <w:wAfter w:w="151" w:type="pct"/>
               <w:tblCellSpacing w:w="15" w:type="dxa"/>
             </w:trPr>
             <w:tc>
@@ -3167,7 +3167,7 @@
             </w:tc>
             <w:tc>
               <w:tcPr>
-                <w:tcW w:w="4562" w:type="pct"/>
+                <w:tcW w:w="4529" w:type="pct"/>
                 <w:tcMar>
                   <w:top w:w="15" w:type="dxa"/>
                   <w:left w:w="15" w:type="dxa"/>
@@ -3200,7 +3200,7 @@
           <w:tr>
             <w:trPr>
               <w:gridAfter w:val="1"/>
-              <w:wAfter w:w="118" w:type="pct"/>
+              <w:wAfter w:w="151" w:type="pct"/>
               <w:tblCellSpacing w:w="15" w:type="dxa"/>
             </w:trPr>
             <w:tc>
@@ -3261,7 +3261,7 @@
             </w:tc>
             <w:tc>
               <w:tcPr>
-                <w:tcW w:w="4562" w:type="pct"/>
+                <w:tcW w:w="4529" w:type="pct"/>
                 <w:tcMar>
                   <w:top w:w="15" w:type="dxa"/>
                   <w:left w:w="15" w:type="dxa"/>
@@ -3641,7 +3641,7 @@
           <w:tr>
             <w:trPr>
               <w:gridAfter w:val="1"/>
-              <w:wAfter w:w="118" w:type="pct"/>
+              <w:wAfter w:w="151" w:type="pct"/>
               <w:tblCellSpacing w:w="15" w:type="dxa"/>
             </w:trPr>
             <w:tc>
@@ -3710,7 +3710,7 @@
             </w:tc>
             <w:tc>
               <w:tcPr>
-                <w:tcW w:w="4562" w:type="pct"/>
+                <w:tcW w:w="4529" w:type="pct"/>
                 <w:tcMar>
                   <w:top w:w="15" w:type="dxa"/>
                   <w:left w:w="15" w:type="dxa"/>
@@ -4024,7 +4024,7 @@
           <w:tr>
             <w:trPr>
               <w:gridAfter w:val="1"/>
-              <w:wAfter w:w="118" w:type="pct"/>
+              <w:wAfter w:w="151" w:type="pct"/>
               <w:tblCellSpacing w:w="15" w:type="dxa"/>
             </w:trPr>
             <w:tc>
@@ -4093,7 +4093,7 @@
             </w:tc>
             <w:tc>
               <w:tcPr>
-                <w:tcW w:w="4562" w:type="pct"/>
+                <w:tcW w:w="4529" w:type="pct"/>
                 <w:tcMar>
                   <w:top w:w="15" w:type="dxa"/>
                   <w:left w:w="15" w:type="dxa"/>
@@ -4145,7 +4145,7 @@
                     <w:sz w:val="24"/>
                     <w:szCs w:val="24"/>
                   </w:rPr>
-                  <w:t xml:space="preserve">Integrative numerical modeling and thermodynamic optimal design of </w:t>
+                  <w:t xml:space="preserve">Integrative numerical modeling and thermodynamic optimal </w:t>
                 </w:r>
                 <w:r>
                   <w:rPr>
@@ -4157,7 +4157,7 @@
                     <w:szCs w:val="24"/>
                   </w:rPr>
                   <w:lastRenderedPageBreak/>
-                  <w:t>counter-flow plate-fin heat exchanger applying neural networks</w:t>
+                  <w:t>design of counter-flow plate-fin heat exchanger applying neural networks</w:t>
                 </w:r>
                 <w:r>
                   <w:rPr>
@@ -4222,7 +4222,7 @@
           <w:tr>
             <w:trPr>
               <w:gridAfter w:val="1"/>
-              <w:wAfter w:w="118" w:type="pct"/>
+              <w:wAfter w:w="151" w:type="pct"/>
               <w:tblCellSpacing w:w="15" w:type="dxa"/>
             </w:trPr>
             <w:tc>
@@ -4250,7 +4250,7 @@
             </w:tc>
             <w:tc>
               <w:tcPr>
-                <w:tcW w:w="4562" w:type="pct"/>
+                <w:tcW w:w="4529" w:type="pct"/>
                 <w:tcMar>
                   <w:top w:w="15" w:type="dxa"/>
                   <w:left w:w="15" w:type="dxa"/>
@@ -4278,7 +4278,7 @@
           <w:tr>
             <w:trPr>
               <w:gridAfter w:val="1"/>
-              <w:wAfter w:w="118" w:type="pct"/>
+              <w:wAfter w:w="151" w:type="pct"/>
               <w:tblCellSpacing w:w="15" w:type="dxa"/>
             </w:trPr>
             <w:tc>
@@ -4339,7 +4339,7 @@
             </w:tc>
             <w:tc>
               <w:tcPr>
-                <w:tcW w:w="4562" w:type="pct"/>
+                <w:tcW w:w="4529" w:type="pct"/>
                 <w:tcMar>
                   <w:top w:w="15" w:type="dxa"/>
                   <w:left w:w="15" w:type="dxa"/>
@@ -4460,7 +4460,7 @@
           <w:tr>
             <w:trPr>
               <w:gridAfter w:val="1"/>
-              <w:wAfter w:w="118" w:type="pct"/>
+              <w:wAfter w:w="151" w:type="pct"/>
               <w:tblCellSpacing w:w="15" w:type="dxa"/>
             </w:trPr>
             <w:tc>
@@ -4529,7 +4529,7 @@
             </w:tc>
             <w:tc>
               <w:tcPr>
-                <w:tcW w:w="4562" w:type="pct"/>
+                <w:tcW w:w="4529" w:type="pct"/>
                 <w:tcMar>
                   <w:top w:w="15" w:type="dxa"/>
                   <w:left w:w="15" w:type="dxa"/>
@@ -4670,7 +4670,7 @@
           <w:tr>
             <w:trPr>
               <w:gridAfter w:val="1"/>
-              <w:wAfter w:w="118" w:type="pct"/>
+              <w:wAfter w:w="151" w:type="pct"/>
               <w:tblCellSpacing w:w="15" w:type="dxa"/>
             </w:trPr>
             <w:tc>
@@ -4714,7 +4714,7 @@
             </w:tc>
             <w:tc>
               <w:tcPr>
-                <w:tcW w:w="4562" w:type="pct"/>
+                <w:tcW w:w="4529" w:type="pct"/>
                 <w:tcMar>
                   <w:top w:w="15" w:type="dxa"/>
                   <w:left w:w="15" w:type="dxa"/>
@@ -4787,7 +4787,7 @@
           <w:tr>
             <w:trPr>
               <w:gridAfter w:val="1"/>
-              <w:wAfter w:w="118" w:type="pct"/>
+              <w:wAfter w:w="151" w:type="pct"/>
               <w:tblCellSpacing w:w="15" w:type="dxa"/>
             </w:trPr>
             <w:tc>
@@ -4815,7 +4815,7 @@
             </w:tc>
             <w:tc>
               <w:tcPr>
-                <w:tcW w:w="4562" w:type="pct"/>
+                <w:tcW w:w="4529" w:type="pct"/>
                 <w:tcMar>
                   <w:top w:w="15" w:type="dxa"/>
                   <w:left w:w="15" w:type="dxa"/>
@@ -4840,7 +4840,7 @@
           <w:tr>
             <w:trPr>
               <w:gridAfter w:val="1"/>
-              <w:wAfter w:w="118" w:type="pct"/>
+              <w:wAfter w:w="151" w:type="pct"/>
               <w:tblCellSpacing w:w="15" w:type="dxa"/>
             </w:trPr>
             <w:tc>
@@ -4900,7 +4900,7 @@
             </w:tc>
             <w:tc>
               <w:tcPr>
-                <w:tcW w:w="4562" w:type="pct"/>
+                <w:tcW w:w="4529" w:type="pct"/>
                 <w:tcMar>
                   <w:top w:w="15" w:type="dxa"/>
                   <w:left w:w="15" w:type="dxa"/>
@@ -4932,7 +4932,7 @@
           <w:tr>
             <w:trPr>
               <w:gridAfter w:val="1"/>
-              <w:wAfter w:w="118" w:type="pct"/>
+              <w:wAfter w:w="151" w:type="pct"/>
               <w:tblCellSpacing w:w="15" w:type="dxa"/>
             </w:trPr>
             <w:tc>
@@ -4992,7 +4992,7 @@
             </w:tc>
             <w:tc>
               <w:tcPr>
-                <w:tcW w:w="4562" w:type="pct"/>
+                <w:tcW w:w="4529" w:type="pct"/>
                 <w:tcMar>
                   <w:top w:w="15" w:type="dxa"/>
                   <w:left w:w="15" w:type="dxa"/>
@@ -5080,7 +5080,7 @@
           <w:tr>
             <w:trPr>
               <w:gridAfter w:val="1"/>
-              <w:wAfter w:w="118" w:type="pct"/>
+              <w:wAfter w:w="151" w:type="pct"/>
               <w:tblCellSpacing w:w="15" w:type="dxa"/>
             </w:trPr>
             <w:tc>
@@ -5108,7 +5108,7 @@
             </w:tc>
             <w:tc>
               <w:tcPr>
-                <w:tcW w:w="4562" w:type="pct"/>
+                <w:tcW w:w="4529" w:type="pct"/>
                 <w:tcMar>
                   <w:top w:w="15" w:type="dxa"/>
                   <w:left w:w="15" w:type="dxa"/>
@@ -5135,7 +5135,7 @@
           <w:tr>
             <w:trPr>
               <w:gridAfter w:val="1"/>
-              <w:wAfter w:w="118" w:type="pct"/>
+              <w:wAfter w:w="151" w:type="pct"/>
               <w:tblCellSpacing w:w="15" w:type="dxa"/>
             </w:trPr>
             <w:tc>
@@ -5178,7 +5178,7 @@
             </w:tc>
             <w:tc>
               <w:tcPr>
-                <w:tcW w:w="4562" w:type="pct"/>
+                <w:tcW w:w="4529" w:type="pct"/>
                 <w:tcMar>
                   <w:top w:w="15" w:type="dxa"/>
                   <w:left w:w="15" w:type="dxa"/>
@@ -5225,7 +5225,7 @@
           <w:tr>
             <w:trPr>
               <w:gridAfter w:val="1"/>
-              <w:wAfter w:w="118" w:type="pct"/>
+              <w:wAfter w:w="151" w:type="pct"/>
               <w:tblCellSpacing w:w="15" w:type="dxa"/>
             </w:trPr>
             <w:tc>
@@ -5262,7 +5262,7 @@
             </w:tc>
             <w:tc>
               <w:tcPr>
-                <w:tcW w:w="4562" w:type="pct"/>
+                <w:tcW w:w="4529" w:type="pct"/>
                 <w:tcMar>
                   <w:top w:w="15" w:type="dxa"/>
                   <w:left w:w="15" w:type="dxa"/>
@@ -5295,7 +5295,7 @@
           <w:tr>
             <w:trPr>
               <w:gridAfter w:val="1"/>
-              <w:wAfter w:w="118" w:type="pct"/>
+              <w:wAfter w:w="151" w:type="pct"/>
               <w:tblCellSpacing w:w="15" w:type="dxa"/>
             </w:trPr>
             <w:tc>
@@ -5348,7 +5348,7 @@
             </w:tc>
             <w:tc>
               <w:tcPr>
-                <w:tcW w:w="4562" w:type="pct"/>
+                <w:tcW w:w="4529" w:type="pct"/>
                 <w:tcMar>
                   <w:top w:w="15" w:type="dxa"/>
                   <w:left w:w="15" w:type="dxa"/>
@@ -5432,7 +5432,7 @@
           <w:tr>
             <w:trPr>
               <w:gridAfter w:val="1"/>
-              <w:wAfter w:w="118" w:type="pct"/>
+              <w:wAfter w:w="151" w:type="pct"/>
               <w:tblCellSpacing w:w="15" w:type="dxa"/>
             </w:trPr>
             <w:tc>
@@ -5460,7 +5460,7 @@
             </w:tc>
             <w:tc>
               <w:tcPr>
-                <w:tcW w:w="4562" w:type="pct"/>
+                <w:tcW w:w="4529" w:type="pct"/>
                 <w:tcMar>
                   <w:top w:w="15" w:type="dxa"/>
                   <w:left w:w="15" w:type="dxa"/>
@@ -5488,7 +5488,7 @@
           <w:tr>
             <w:trPr>
               <w:gridAfter w:val="1"/>
-              <w:wAfter w:w="118" w:type="pct"/>
+              <w:wAfter w:w="151" w:type="pct"/>
               <w:tblCellSpacing w:w="15" w:type="dxa"/>
             </w:trPr>
             <w:tc>
@@ -5532,7 +5532,7 @@
             </w:tc>
             <w:tc>
               <w:tcPr>
-                <w:tcW w:w="4562" w:type="pct"/>
+                <w:tcW w:w="4529" w:type="pct"/>
                 <w:tcMar>
                   <w:top w:w="15" w:type="dxa"/>
                   <w:left w:w="15" w:type="dxa"/>
@@ -5564,7 +5564,7 @@
           <w:tr>
             <w:trPr>
               <w:gridAfter w:val="1"/>
-              <w:wAfter w:w="118" w:type="pct"/>
+              <w:wAfter w:w="151" w:type="pct"/>
               <w:tblCellSpacing w:w="15" w:type="dxa"/>
             </w:trPr>
             <w:tc>
@@ -5608,7 +5608,7 @@
             </w:tc>
             <w:tc>
               <w:tcPr>
-                <w:tcW w:w="4562" w:type="pct"/>
+                <w:tcW w:w="4529" w:type="pct"/>
                 <w:tcMar>
                   <w:top w:w="15" w:type="dxa"/>
                   <w:left w:w="15" w:type="dxa"/>
@@ -5641,7 +5641,7 @@
           <w:tr>
             <w:trPr>
               <w:gridAfter w:val="1"/>
-              <w:wAfter w:w="118" w:type="pct"/>
+              <w:wAfter w:w="151" w:type="pct"/>
               <w:tblCellSpacing w:w="15" w:type="dxa"/>
             </w:trPr>
             <w:tc>
@@ -5695,7 +5695,7 @@
             </w:tc>
             <w:tc>
               <w:tcPr>
-                <w:tcW w:w="4562" w:type="pct"/>
+                <w:tcW w:w="4529" w:type="pct"/>
                 <w:tcMar>
                   <w:top w:w="15" w:type="dxa"/>
                   <w:left w:w="15" w:type="dxa"/>
@@ -5873,7 +5873,7 @@
           <w:tr>
             <w:trPr>
               <w:gridAfter w:val="1"/>
-              <w:wAfter w:w="118" w:type="pct"/>
+              <w:wAfter w:w="151" w:type="pct"/>
               <w:tblCellSpacing w:w="15" w:type="dxa"/>
             </w:trPr>
             <w:tc>
@@ -5926,7 +5926,7 @@
             </w:tc>
             <w:tc>
               <w:tcPr>
-                <w:tcW w:w="4562" w:type="pct"/>
+                <w:tcW w:w="4529" w:type="pct"/>
                 <w:tcMar>
                   <w:top w:w="15" w:type="dxa"/>
                   <w:left w:w="15" w:type="dxa"/>
@@ -5967,7 +5967,19 @@
                     <w:sz w:val="24"/>
                     <w:szCs w:val="24"/>
                   </w:rPr>
-                  <w:t>Numerical analysis of heat and mass transfer in micropolar nanofluids flow through lid driven cavity: Finite volume approach</w:t>
+                  <w:t xml:space="preserve">Numerical analysis of heat and mass transfer in micropolar </w:t>
+                </w:r>
+                <w:r>
+                  <w:rPr>
+                    <w:rStyle w:val="title-text"/>
+                    <w:rFonts w:asciiTheme="majorBidi" w:hAnsiTheme="majorBidi" w:cstheme="majorBidi"/>
+                    <w:b w:val="0"/>
+                    <w:bCs w:val="0"/>
+                    <w:sz w:val="24"/>
+                    <w:szCs w:val="24"/>
+                  </w:rPr>
+                  <w:lastRenderedPageBreak/>
+                  <w:t>nanofluids flow through lid driven cavity: Finite volume approach</w:t>
                 </w:r>
                 <w:r>
                   <w:rPr>
@@ -6001,17 +6013,7 @@
                     <w:sz w:val="24"/>
                     <w:szCs w:val="24"/>
                   </w:rPr>
-                  <w:t xml:space="preserve">, September 2022, </w:t>
-                </w:r>
-                <w:r>
-                  <w:rPr>
-                    <w:rFonts w:asciiTheme="majorBidi" w:hAnsiTheme="majorBidi" w:cstheme="majorBidi"/>
-                    <w:b w:val="0"/>
-                    <w:bCs w:val="0"/>
-                    <w:sz w:val="24"/>
-                    <w:szCs w:val="24"/>
-                  </w:rPr>
-                  <w:t>Pages 102 , 233</w:t>
+                  <w:t>, September 2022, Pages 102 , 233</w:t>
                 </w:r>
               </w:p>
             </w:tc>
@@ -6019,7 +6021,7 @@
           <w:tr>
             <w:trPr>
               <w:gridAfter w:val="1"/>
-              <w:wAfter w:w="118" w:type="pct"/>
+              <w:wAfter w:w="151" w:type="pct"/>
               <w:tblCellSpacing w:w="15" w:type="dxa"/>
             </w:trPr>
             <w:tc>
@@ -6082,7 +6084,7 @@
             </w:tc>
             <w:tc>
               <w:tcPr>
-                <w:tcW w:w="4562" w:type="pct"/>
+                <w:tcW w:w="4529" w:type="pct"/>
                 <w:tcMar>
                   <w:top w:w="15" w:type="dxa"/>
                   <w:left w:w="15" w:type="dxa"/>
@@ -6093,22 +6095,171 @@
               <w:p>
                 <w:pPr>
                   <w:pStyle w:val="Heading2"/>
-                  <w:jc w:val="both"/>
-                  <w:rPr>
-                    <w:rFonts w:asciiTheme="majorBidi" w:hAnsiTheme="majorBidi"/>
+                  <w:spacing w:before="0"/>
+                  <w:jc w:val="both"/>
+                  <w:rPr>
+                    <w:rFonts w:ascii="Arial" w:hAnsi="Arial" w:cs="Arial"/>
+                    <w:color w:val="1F1F1F"/>
+                    <w:sz w:val="24"/>
+                    <w:szCs w:val="24"/>
+                  </w:rPr>
+                </w:pPr>
+                <w:r>
+                  <w:rPr>
+                    <w:rFonts w:asciiTheme="majorBidi" w:hAnsiTheme="majorBidi" w:cs="B Nazanin"/>
                     <w:color w:val="auto"/>
                     <w:sz w:val="24"/>
                     <w:szCs w:val="24"/>
                   </w:rPr>
-                </w:pPr>
-                <w:r>
-                  <w:rPr>
-                    <w:rFonts w:asciiTheme="majorBidi" w:hAnsiTheme="majorBidi"/>
+                  <w:t xml:space="preserve">Na Sun, Shuai Zhang, Puhang Jin, Nan Li, Siyuan Yang, Zijian Li, Ke Wang, </w:t>
+                </w:r>
+                <w:r>
+                  <w:rPr>
+                    <w:rFonts w:asciiTheme="majorBidi" w:hAnsiTheme="majorBidi" w:cs="B Nazanin"/>
                     <w:color w:val="auto"/>
                     <w:sz w:val="24"/>
                     <w:szCs w:val="24"/>
                   </w:rPr>
-                  <w:t>Jeonggyum Ham, Gonghee Lee, Ohkyung Kwon, Kyungjin Bae, Honghyun cho "Numerical study on the flow maldistribution characteristics of a plate heat exchanger " Applied Thermal Engineering/ Volume 224, April 2023, 120136</w:t>
+                  <w:t xml:space="preserve"> </w:t>
+                </w:r>
+                <w:r>
+                  <w:rPr>
+                    <w:rFonts w:asciiTheme="majorBidi" w:hAnsiTheme="majorBidi" w:cs="B Nazanin"/>
+                    <w:color w:val="auto"/>
+                    <w:sz w:val="24"/>
+                    <w:szCs w:val="24"/>
+                  </w:rPr>
+                  <w:t xml:space="preserve">Xiangmiao Hao , Fan Zhao </w:t>
+                </w:r>
+                <w:r>
+                  <w:rPr>
+                    <w:rFonts w:asciiTheme="majorBidi" w:hAnsiTheme="majorBidi" w:cs="B Nazanin"/>
+                    <w:color w:val="auto"/>
+                    <w:sz w:val="24"/>
+                    <w:szCs w:val="24"/>
+                  </w:rPr>
+                  <w:t>"</w:t>
+                </w:r>
+                <w:r>
+                  <w:rPr>
+                    <w:rStyle w:val="title-text"/>
+                    <w:rFonts w:ascii="Georgia" w:hAnsi="Georgia" w:cs="B Nazanin"/>
+                    <w:color w:val="auto"/>
+                    <w:sz w:val="24"/>
+                    <w:szCs w:val="24"/>
+                  </w:rPr>
+                  <w:t>An intelligent plate fin-and-tube heat exchanger design system through integration of CFD, NSGA-II, ANN and TOPSIS</w:t>
+                </w:r>
+                <w:r>
+                  <w:rPr>
+                    <w:rFonts w:asciiTheme="majorBidi" w:hAnsiTheme="majorBidi" w:cs="B Nazanin"/>
+                    <w:color w:val="auto"/>
+                    <w:sz w:val="24"/>
+                    <w:szCs w:val="24"/>
+                  </w:rPr>
+                  <w:t>"</w:t>
+                </w:r>
+                <w:r>
+                  <w:rPr>
+                    <w:rFonts w:asciiTheme="majorBidi" w:hAnsiTheme="majorBidi" w:cs="B Nazanin"/>
+                    <w:color w:val="auto"/>
+                    <w:sz w:val="24"/>
+                    <w:szCs w:val="24"/>
+                  </w:rPr>
+                  <w:t xml:space="preserve"> </w:t>
+                </w:r>
+                <w:hyperlink r:id="rId29" w:tooltip="Go to Expert Systems with Applications on ScienceDirect" w:history="1">
+                  <w:r>
+                    <w:rPr>
+                      <w:rStyle w:val="anchor-text"/>
+                      <w:rFonts w:ascii="Arial" w:hAnsi="Arial" w:cs="Arial"/>
+                      <w:color w:val="auto"/>
+                      <w:sz w:val="24"/>
+                      <w:szCs w:val="24"/>
+                    </w:rPr>
+                    <w:t>Expert Systems with Applications</w:t>
+                  </w:r>
+                </w:hyperlink>
+                <w:r>
+                  <w:rPr>
+                    <w:rFonts w:ascii="Arial" w:hAnsi="Arial" w:cs="Arial"/>
+                    <w:color w:val="auto"/>
+                    <w:sz w:val="24"/>
+                    <w:szCs w:val="24"/>
+                  </w:rPr>
+                  <w:t xml:space="preserve"> , </w:t>
+                </w:r>
+                <w:r>
+                  <w:rPr>
+                    <w:rFonts w:asciiTheme="majorBidi" w:hAnsiTheme="majorBidi" w:cs="B Nazanin"/>
+                    <w:color w:val="auto"/>
+                    <w:sz w:val="24"/>
+                    <w:szCs w:val="24"/>
+                  </w:rPr>
+                  <w:t xml:space="preserve">Volume </w:t>
+                </w:r>
+                <w:r>
+                  <w:rPr>
+                    <w:rFonts w:asciiTheme="majorBidi" w:hAnsiTheme="majorBidi" w:cs="B Nazanin"/>
+                    <w:color w:val="auto"/>
+                    <w:sz w:val="24"/>
+                    <w:szCs w:val="24"/>
+                  </w:rPr>
+                  <w:t>233</w:t>
+                </w:r>
+                <w:r>
+                  <w:rPr>
+                    <w:rFonts w:asciiTheme="majorBidi" w:hAnsiTheme="majorBidi" w:cs="B Nazanin"/>
+                    <w:color w:val="auto"/>
+                    <w:sz w:val="24"/>
+                    <w:szCs w:val="24"/>
+                  </w:rPr>
+                  <w:t>,</w:t>
+                </w:r>
+                <w:r>
+                  <w:rPr>
+                    <w:rFonts w:asciiTheme="majorBidi" w:hAnsiTheme="majorBidi" w:cs="B Nazanin"/>
+                    <w:color w:val="auto"/>
+                    <w:sz w:val="24"/>
+                    <w:szCs w:val="24"/>
+                  </w:rPr>
+                  <w:t xml:space="preserve"> 15</w:t>
+                </w:r>
+                <w:r>
+                  <w:rPr>
+                    <w:rFonts w:asciiTheme="majorBidi" w:hAnsiTheme="majorBidi" w:cs="B Nazanin"/>
+                    <w:color w:val="auto"/>
+                    <w:sz w:val="24"/>
+                    <w:szCs w:val="24"/>
+                  </w:rPr>
+                  <w:t xml:space="preserve"> </w:t>
+                </w:r>
+                <w:r>
+                  <w:rPr>
+                    <w:rFonts w:asciiTheme="majorBidi" w:hAnsiTheme="majorBidi" w:cs="B Nazanin"/>
+                    <w:color w:val="auto"/>
+                    <w:sz w:val="24"/>
+                    <w:szCs w:val="24"/>
+                  </w:rPr>
+                  <w:t>December</w:t>
+                </w:r>
+                <w:r>
+                  <w:rPr>
+                    <w:rFonts w:asciiTheme="majorBidi" w:hAnsiTheme="majorBidi" w:cs="B Nazanin"/>
+                    <w:color w:val="auto"/>
+                    <w:sz w:val="24"/>
+                    <w:szCs w:val="24"/>
+                  </w:rPr>
+                  <w:t xml:space="preserve"> 2023, 120</w:t>
+                </w:r>
+                <w:r>
+                  <w:rPr>
+                    <w:rFonts w:asciiTheme="majorBidi" w:hAnsiTheme="majorBidi" w:cs="B Nazanin"/>
+                    <w:color w:val="auto"/>
+                    <w:sz w:val="24"/>
+                    <w:szCs w:val="24"/>
+                  </w:rPr>
+                  <w:t>926</w:t>
                 </w:r>
               </w:p>
             </w:tc>
@@ -6116,7 +6267,7 @@
           <w:tr>
             <w:trPr>
               <w:gridAfter w:val="1"/>
-              <w:wAfter w:w="118" w:type="pct"/>
+              <w:wAfter w:w="151" w:type="pct"/>
               <w:tblCellSpacing w:w="15" w:type="dxa"/>
             </w:trPr>
             <w:tc>
@@ -6163,13 +6314,13 @@
                     <w:noProof/>
                     <w:szCs w:val="24"/>
                   </w:rPr>
-                  <w:t>]</w:t>
-                </w:r>
-              </w:p>
-            </w:tc>
-            <w:tc>
-              <w:tcPr>
-                <w:tcW w:w="4562" w:type="pct"/>
+                  <w:t xml:space="preserve">]   </w:t>
+                </w:r>
+              </w:p>
+            </w:tc>
+            <w:tc>
+              <w:tcPr>
+                <w:tcW w:w="4529" w:type="pct"/>
                 <w:tcMar>
                   <w:top w:w="15" w:type="dxa"/>
                   <w:left w:w="15" w:type="dxa"/>
@@ -6195,7 +6346,7 @@
                     <w:sz w:val="24"/>
                     <w:szCs w:val="24"/>
                   </w:rPr>
-                  <w:t>Ying Guan, Liquan Wang, Hongjiang Cui" Optimization Analysis of Thermodynamic Characteristics of Serrated Plate-Fin Heat Exchanger Open Access "/ MDPI Journals / Volume 23, Issue 12, 8 March 2023</w:t>
+                  <w:t>Jeonggyum Ham, Gonghee Lee, Ohkyung Kwon, Kyungjin Bae, Honghyun cho "Numerical study on the flow maldistribution characteristics of a plate heat exchanger " Applied Thermal Engineering/ Volume 224, April 2023, 120136</w:t>
                 </w:r>
               </w:p>
             </w:tc>
@@ -6203,7 +6354,7 @@
           <w:tr>
             <w:trPr>
               <w:gridAfter w:val="1"/>
-              <w:wAfter w:w="118" w:type="pct"/>
+              <w:wAfter w:w="151" w:type="pct"/>
               <w:tblCellSpacing w:w="15" w:type="dxa"/>
             </w:trPr>
             <w:tc>
@@ -6242,7 +6393,16 @@
                     <w:szCs w:val="24"/>
                     <w:rtl/>
                   </w:rPr>
-                  <w:t>41</w:t>
+                  <w:t>4</w:t>
+                </w:r>
+                <w:r>
+                  <w:rPr>
+                    <w:rFonts w:asciiTheme="majorBidi" w:hAnsiTheme="majorBidi" w:cstheme="majorBidi" w:hint="cs"/>
+                    <w:noProof/>
+                    <w:szCs w:val="24"/>
+                    <w:rtl/>
+                  </w:rPr>
+                  <w:t>1</w:t>
                 </w:r>
                 <w:r>
                   <w:rPr>
@@ -6256,7 +6416,7 @@
             </w:tc>
             <w:tc>
               <w:tcPr>
-                <w:tcW w:w="4562" w:type="pct"/>
+                <w:tcW w:w="4529" w:type="pct"/>
                 <w:tcMar>
                   <w:top w:w="15" w:type="dxa"/>
                   <w:left w:w="15" w:type="dxa"/>
@@ -6282,7 +6442,7 @@
                     <w:sz w:val="24"/>
                     <w:szCs w:val="24"/>
                   </w:rPr>
-                  <w:t>Yuce Liu, Ke Li, Jian Wen, Simin Wang "Thermodynamic characteristics of counter flow and cross flow plate fin heat exchanger based on distributed parameter model "Applied Thermal Engineering /Volume 219, Part B, 25 January 2023</w:t>
+                  <w:t>Ying Guan, Liquan Wang, Hongjiang Cui" Optimization Analysis of Thermodynamic Characteristics of Serrated Plate-Fin Heat Exchanger Open Access "/ MDPI Journals / Volume 23, Issue 12, 8 March 2023</w:t>
                 </w:r>
               </w:p>
             </w:tc>
@@ -6290,7 +6450,7 @@
           <w:tr>
             <w:trPr>
               <w:gridAfter w:val="1"/>
-              <w:wAfter w:w="118" w:type="pct"/>
+              <w:wAfter w:w="151" w:type="pct"/>
               <w:tblCellSpacing w:w="15" w:type="dxa"/>
             </w:trPr>
             <w:tc>
@@ -6324,7 +6484,7 @@
                 </w:r>
                 <w:r>
                   <w:rPr>
-                    <w:rFonts w:asciiTheme="majorBidi" w:hAnsiTheme="majorBidi" w:cstheme="majorBidi"/>
+                    <w:rFonts w:asciiTheme="majorBidi" w:hAnsiTheme="majorBidi" w:cstheme="majorBidi" w:hint="cs"/>
                     <w:noProof/>
                     <w:szCs w:val="24"/>
                     <w:rtl/>
@@ -6352,7 +6512,103 @@
             </w:tc>
             <w:tc>
               <w:tcPr>
-                <w:tcW w:w="4562" w:type="pct"/>
+                <w:tcW w:w="4529" w:type="pct"/>
+                <w:tcMar>
+                  <w:top w:w="15" w:type="dxa"/>
+                  <w:left w:w="15" w:type="dxa"/>
+                  <w:bottom w:w="15" w:type="dxa"/>
+                  <w:right w:w="15" w:type="dxa"/>
+                </w:tcMar>
+              </w:tcPr>
+              <w:p>
+                <w:pPr>
+                  <w:pStyle w:val="Heading2"/>
+                  <w:jc w:val="both"/>
+                  <w:rPr>
+                    <w:rFonts w:asciiTheme="majorBidi" w:hAnsiTheme="majorBidi"/>
+                    <w:color w:val="auto"/>
+                    <w:sz w:val="24"/>
+                    <w:szCs w:val="24"/>
+                  </w:rPr>
+                </w:pPr>
+                <w:r>
+                  <w:rPr>
+                    <w:rFonts w:asciiTheme="majorBidi" w:hAnsiTheme="majorBidi"/>
+                    <w:color w:val="auto"/>
+                    <w:sz w:val="24"/>
+                    <w:szCs w:val="24"/>
+                  </w:rPr>
+                  <w:t>Yuce Liu, Ke Li, Jian Wen, Simin Wang "Thermodynamic characteristics of counter flow and cross flow plate fin heat exchanger based on distributed parameter model "Applied Thermal Engineering /Volume 219, Part B, 25 January 2023</w:t>
+                </w:r>
+              </w:p>
+            </w:tc>
+          </w:tr>
+          <w:tr>
+            <w:trPr>
+              <w:gridAfter w:val="1"/>
+              <w:wAfter w:w="151" w:type="pct"/>
+              <w:tblCellSpacing w:w="15" w:type="dxa"/>
+            </w:trPr>
+            <w:tc>
+              <w:tcPr>
+                <w:tcW w:w="252" w:type="pct"/>
+                <w:tcMar>
+                  <w:top w:w="15" w:type="dxa"/>
+                  <w:left w:w="15" w:type="dxa"/>
+                  <w:bottom w:w="15" w:type="dxa"/>
+                  <w:right w:w="15" w:type="dxa"/>
+                </w:tcMar>
+              </w:tcPr>
+              <w:p>
+                <w:pPr>
+                  <w:pStyle w:val="Bibliography"/>
+                  <w:bidi w:val="0"/>
+                  <w:jc w:val="both"/>
+                  <w:rPr>
+                    <w:rFonts w:asciiTheme="majorBidi" w:hAnsiTheme="majorBidi" w:cstheme="majorBidi"/>
+                    <w:noProof/>
+                    <w:szCs w:val="24"/>
+                  </w:rPr>
+                </w:pPr>
+                <w:r>
+                  <w:rPr>
+                    <w:rFonts w:asciiTheme="majorBidi" w:hAnsiTheme="majorBidi" w:cstheme="majorBidi"/>
+                    <w:noProof/>
+                    <w:szCs w:val="24"/>
+                  </w:rPr>
+                  <w:t>[</w:t>
+                </w:r>
+                <w:r>
+                  <w:rPr>
+                    <w:rFonts w:asciiTheme="majorBidi" w:hAnsiTheme="majorBidi" w:cstheme="majorBidi"/>
+                    <w:noProof/>
+                    <w:szCs w:val="24"/>
+                    <w:rtl/>
+                  </w:rPr>
+                  <w:t>4</w:t>
+                </w:r>
+                <w:r>
+                  <w:rPr>
+                    <w:rFonts w:asciiTheme="majorBidi" w:hAnsiTheme="majorBidi" w:cstheme="majorBidi" w:hint="cs"/>
+                    <w:noProof/>
+                    <w:szCs w:val="24"/>
+                    <w:rtl/>
+                  </w:rPr>
+                  <w:t>3</w:t>
+                </w:r>
+                <w:r>
+                  <w:rPr>
+                    <w:rFonts w:asciiTheme="majorBidi" w:hAnsiTheme="majorBidi" w:cstheme="majorBidi"/>
+                    <w:noProof/>
+                    <w:szCs w:val="24"/>
+                  </w:rPr>
+                  <w:t>]</w:t>
+                </w:r>
+              </w:p>
+            </w:tc>
+            <w:tc>
+              <w:tcPr>
+                <w:tcW w:w="4529" w:type="pct"/>
                 <w:tcMar>
                   <w:top w:w="15" w:type="dxa"/>
                   <w:left w:w="15" w:type="dxa"/>
@@ -6413,7 +6669,7 @@
                   </w:rPr>
                   <w:t xml:space="preserve">"/ </w:t>
                 </w:r>
-                <w:hyperlink r:id="rId29" w:tooltip="Go to Applied Thermal Engineering on ScienceDirect" w:history="1">
+                <w:hyperlink r:id="rId30" w:tooltip="Go to Applied Thermal Engineering on ScienceDirect" w:history="1">
                   <w:r>
                     <w:rPr>
                       <w:rStyle w:val="anchor-text"/>
@@ -6436,7 +6692,7 @@
                   </w:rPr>
                   <w:t xml:space="preserve"> / </w:t>
                 </w:r>
-                <w:hyperlink r:id="rId30" w:tooltip="Go to table of contents for this volume/issue" w:history="1">
+                <w:hyperlink r:id="rId31" w:tooltip="Go to table of contents for this volume/issue" w:history="1">
                   <w:r>
                     <w:rPr>
                       <w:rStyle w:val="anchor-text"/>
@@ -6464,8 +6720,8 @@
           </w:tr>
           <w:tr>
             <w:trPr>
-              <w:gridAfter w:val="1"/>
-              <w:wAfter w:w="118" w:type="pct"/>
+              <w:gridAfter w:val="2"/>
+              <w:wAfter w:w="4697" w:type="pct"/>
               <w:tblCellSpacing w:w="15" w:type="dxa"/>
             </w:trPr>
             <w:tc>
@@ -6489,90 +6745,43 @@
                     <w:szCs w:val="24"/>
                   </w:rPr>
                 </w:pPr>
-                <w:r>
-                  <w:rPr>
-                    <w:rFonts w:asciiTheme="majorBidi" w:hAnsiTheme="majorBidi" w:cstheme="majorBidi"/>
-                    <w:noProof/>
-                    <w:szCs w:val="24"/>
-                  </w:rPr>
-                  <w:t>[</w:t>
-                </w:r>
-                <w:r>
-                  <w:rPr>
-                    <w:rFonts w:asciiTheme="majorBidi" w:hAnsiTheme="majorBidi" w:cstheme="majorBidi"/>
-                    <w:noProof/>
-                    <w:szCs w:val="24"/>
-                    <w:rtl/>
-                  </w:rPr>
-                  <w:t>4</w:t>
-                </w:r>
-                <w:r>
-                  <w:rPr>
-                    <w:rFonts w:asciiTheme="majorBidi" w:hAnsiTheme="majorBidi" w:cstheme="majorBidi" w:hint="cs"/>
-                    <w:noProof/>
-                    <w:szCs w:val="24"/>
-                    <w:rtl/>
-                  </w:rPr>
-                  <w:t>3</w:t>
-                </w:r>
-                <w:r>
-                  <w:rPr>
-                    <w:rFonts w:asciiTheme="majorBidi" w:hAnsiTheme="majorBidi" w:cstheme="majorBidi"/>
-                    <w:noProof/>
-                    <w:szCs w:val="24"/>
-                  </w:rPr>
-                  <w:t>]</w:t>
-                </w:r>
-              </w:p>
-            </w:tc>
-            <w:tc>
-              <w:tcPr>
-                <w:tcW w:w="4562" w:type="pct"/>
-                <w:tcMar>
-                  <w:top w:w="15" w:type="dxa"/>
-                  <w:left w:w="15" w:type="dxa"/>
-                  <w:bottom w:w="15" w:type="dxa"/>
-                  <w:right w:w="15" w:type="dxa"/>
-                </w:tcMar>
-              </w:tcPr>
-              <w:p>
-                <w:pPr>
-                  <w:pStyle w:val="Heading1"/>
-                  <w:jc w:val="both"/>
-                  <w:rPr>
-                    <w:rFonts w:asciiTheme="majorBidi" w:hAnsiTheme="majorBidi" w:cstheme="majorBidi"/>
-                    <w:b w:val="0"/>
-                    <w:bCs w:val="0"/>
-                    <w:sz w:val="24"/>
-                    <w:szCs w:val="24"/>
-                  </w:rPr>
-                </w:pPr>
-                <w:r>
-                  <w:rPr>
-                    <w:rFonts w:asciiTheme="majorBidi" w:hAnsiTheme="majorBidi" w:cstheme="majorBidi"/>
-                    <w:b w:val="0"/>
-                    <w:bCs w:val="0"/>
-                    <w:sz w:val="24"/>
-                    <w:szCs w:val="24"/>
-                  </w:rPr>
-                  <w:t>Nijie Jing, Yudong Xia, Qiang Ding, Yuezeng Chan, Zhiqiang Wang, Xuejun Zhang" Simulation and Optimization Study on the Performance of Fin-and-Tube Heat Exchanger "/ MDPI Journals / Volume 15,</w:t>
-                </w:r>
-                <w:r>
-                  <w:rPr>
-                    <w:b w:val="0"/>
-                    <w:bCs w:val="0"/>
-                    <w:sz w:val="24"/>
-                    <w:szCs w:val="24"/>
-                  </w:rPr>
-                  <w:t xml:space="preserve"> 27 July 2023</w:t>
-                </w:r>
+              </w:p>
+            </w:tc>
+          </w:tr>
+          <w:tr>
+            <w:trPr>
+              <w:gridAfter w:val="2"/>
+              <w:wAfter w:w="4697" w:type="pct"/>
+              <w:tblCellSpacing w:w="15" w:type="dxa"/>
+            </w:trPr>
+            <w:tc>
+              <w:tcPr>
+                <w:tcW w:w="252" w:type="pct"/>
+                <w:tcMar>
+                  <w:top w:w="15" w:type="dxa"/>
+                  <w:left w:w="15" w:type="dxa"/>
+                  <w:bottom w:w="15" w:type="dxa"/>
+                  <w:right w:w="15" w:type="dxa"/>
+                </w:tcMar>
+              </w:tcPr>
+              <w:p>
+                <w:pPr>
+                  <w:pStyle w:val="Bibliography"/>
+                  <w:bidi w:val="0"/>
+                  <w:jc w:val="both"/>
+                  <w:rPr>
+                    <w:rFonts w:asciiTheme="majorBidi" w:hAnsiTheme="majorBidi" w:cstheme="majorBidi"/>
+                    <w:noProof/>
+                    <w:szCs w:val="24"/>
+                  </w:rPr>
+                </w:pPr>
               </w:p>
             </w:tc>
           </w:tr>
           <w:tr>
             <w:trPr>
               <w:gridAfter w:val="1"/>
-              <w:wAfter w:w="118" w:type="pct"/>
+              <w:wAfter w:w="151" w:type="pct"/>
               <w:tblCellSpacing w:w="15" w:type="dxa"/>
             </w:trPr>
             <w:tc>
@@ -6594,67 +6803,14 @@
                     <w:rFonts w:asciiTheme="majorBidi" w:hAnsiTheme="majorBidi" w:cstheme="majorBidi"/>
                     <w:noProof/>
                     <w:szCs w:val="24"/>
-                  </w:rPr>
-                </w:pPr>
-              </w:p>
-            </w:tc>
-            <w:tc>
-              <w:tcPr>
-                <w:tcW w:w="4562" w:type="pct"/>
-                <w:tcMar>
-                  <w:top w:w="15" w:type="dxa"/>
-                  <w:left w:w="15" w:type="dxa"/>
-                  <w:bottom w:w="15" w:type="dxa"/>
-                  <w:right w:w="15" w:type="dxa"/>
-                </w:tcMar>
-              </w:tcPr>
-              <w:p>
-                <w:pPr>
-                  <w:pStyle w:val="Heading2"/>
-                  <w:jc w:val="both"/>
-                  <w:rPr>
-                    <w:rFonts w:asciiTheme="majorBidi" w:hAnsiTheme="majorBidi"/>
-                    <w:color w:val="auto"/>
-                    <w:sz w:val="24"/>
-                    <w:szCs w:val="24"/>
-                  </w:rPr>
-                </w:pPr>
-              </w:p>
-            </w:tc>
-          </w:tr>
-          <w:tr>
-            <w:trPr>
-              <w:gridAfter w:val="1"/>
-              <w:wAfter w:w="118" w:type="pct"/>
-              <w:tblCellSpacing w:w="15" w:type="dxa"/>
-            </w:trPr>
-            <w:tc>
-              <w:tcPr>
-                <w:tcW w:w="252" w:type="pct"/>
-                <w:tcMar>
-                  <w:top w:w="15" w:type="dxa"/>
-                  <w:left w:w="15" w:type="dxa"/>
-                  <w:bottom w:w="15" w:type="dxa"/>
-                  <w:right w:w="15" w:type="dxa"/>
-                </w:tcMar>
-              </w:tcPr>
-              <w:p>
-                <w:pPr>
-                  <w:pStyle w:val="Bibliography"/>
-                  <w:bidi w:val="0"/>
-                  <w:jc w:val="both"/>
-                  <w:rPr>
-                    <w:rFonts w:asciiTheme="majorBidi" w:hAnsiTheme="majorBidi" w:cstheme="majorBidi"/>
-                    <w:noProof/>
-                    <w:szCs w:val="24"/>
-                    <w:rtl/>
-                  </w:rPr>
-                </w:pPr>
-              </w:p>
-            </w:tc>
-            <w:tc>
-              <w:tcPr>
-                <w:tcW w:w="4562" w:type="pct"/>
+                    <w:rtl/>
+                  </w:rPr>
+                </w:pPr>
+              </w:p>
+            </w:tc>
+            <w:tc>
+              <w:tcPr>
+                <w:tcW w:w="4529" w:type="pct"/>
                 <w:tcMar>
                   <w:top w:w="15" w:type="dxa"/>
                   <w:left w:w="15" w:type="dxa"/>

</xml_diff>